<commit_message>
se agregaron 2 ddd
</commit_message>
<xml_diff>
--- a/TB02-Arquitectura de Software.docx
+++ b/TB02-Arquitectura de Software.docx
@@ -1,6 +1,6 @@
 
 <file path=word/document.xml><?xml version="1.0" encoding="utf-8"?>
-<w:document xmlns:ve="http://schemas.openxmlformats.org/markup-compatibility/2006" xmlns:o="urn:schemas-microsoft-com:office:office" xmlns:r="http://schemas.openxmlformats.org/officeDocument/2006/relationships" xmlns:m="http://schemas.openxmlformats.org/officeDocument/2006/math" xmlns:v="urn:schemas-microsoft-com:vml" xmlns:wp="http://schemas.openxmlformats.org/drawingml/2006/wordprocessingDrawing" xmlns:w10="urn:schemas-microsoft-com:office:word" xmlns:w="http://schemas.openxmlformats.org/wordprocessingml/2006/main" xmlns:wne="http://schemas.microsoft.com/office/word/2006/wordml">
+<w:document xmlns:wpc="http://schemas.microsoft.com/office/word/2010/wordprocessingCanvas" xmlns:mc="http://schemas.openxmlformats.org/markup-compatibility/2006" xmlns:o="urn:schemas-microsoft-com:office:office" xmlns:r="http://schemas.openxmlformats.org/officeDocument/2006/relationships" xmlns:m="http://schemas.openxmlformats.org/officeDocument/2006/math" xmlns:v="urn:schemas-microsoft-com:vml" xmlns:wp14="http://schemas.microsoft.com/office/word/2010/wordprocessingDrawing" xmlns:wp="http://schemas.openxmlformats.org/drawingml/2006/wordprocessingDrawing" xmlns:w10="urn:schemas-microsoft-com:office:word" xmlns:w="http://schemas.openxmlformats.org/wordprocessingml/2006/main" xmlns:w14="http://schemas.microsoft.com/office/word/2010/wordml" xmlns:w15="http://schemas.microsoft.com/office/word/2012/wordml" xmlns:wpg="http://schemas.microsoft.com/office/word/2010/wordprocessingGroup" xmlns:wpi="http://schemas.microsoft.com/office/word/2010/wordprocessingInk" xmlns:wne="http://schemas.microsoft.com/office/word/2006/wordml" xmlns:wps="http://schemas.microsoft.com/office/word/2010/wordprocessingShape" mc:Ignorable="w14 w15 wp14">
   <w:body>
     <w:p/>
     <w:p/>
@@ -14,6 +14,7 @@
           <w:docPartUnique/>
         </w:docPartObj>
       </w:sdtPr>
+      <w:sdtEndPr/>
       <w:sdtContent>
         <w:p/>
         <w:p>
@@ -55,6 +56,7 @@
                           <w:dataBinding w:prefixMappings="xmlns:ns0='http://purl.org/dc/elements/1.1/' xmlns:ns1='http://schemas.openxmlformats.org/package/2006/metadata/core-properties' " w:xpath="/ns1:coreProperties[1]/ns0:subject[1]" w:storeItemID="{6C3C8BC8-F283-45AE-878A-BAB7291924A1}"/>
                           <w:text/>
                         </w:sdtPr>
+                        <w:sdtEndPr/>
                         <w:sdtContent>
                           <w:r>
                             <w:rPr>
@@ -230,6 +232,7 @@
                             <w:dataBinding w:prefixMappings="xmlns:ns0='http://purl.org/dc/elements/1.1/' xmlns:ns1='http://schemas.openxmlformats.org/package/2006/metadata/core-properties' " w:xpath="/ns1:coreProperties[1]/ns0:title[1]" w:storeItemID="{6C3C8BC8-F283-45AE-878A-BAB7291924A1}"/>
                             <w:text/>
                           </w:sdtPr>
+                          <w:sdtEndPr/>
                           <w:sdtContent>
                             <w:r>
                               <w:rPr>
@@ -296,6 +299,7 @@
                           <w:dataBinding w:prefixMappings="xmlns:ns0='http://schemas.openxmlformats.org/officeDocument/2006/extended-properties' " w:xpath="/ns0:Properties[1]/ns0:Company[1]" w:storeItemID="{6668398D-A668-4E3E-A5EB-62B293D839F1}"/>
                           <w:text/>
                         </w:sdtPr>
+                        <w:sdtEndPr/>
                         <w:sdtContent>
                           <w:r>
                             <w:rPr>
@@ -321,7 +325,7 @@
               <w:lang w:val="es-ES" w:eastAsia="es-ES"/>
             </w:rPr>
             <w:pict>
-              <v:rect id="Rectángulo 130" o:spid="_x0000_s1031" style="position:absolute;margin-left:9.2pt;margin-top:0;width:46.8pt;height:77.75pt;z-index:251656704;visibility:visible;mso-width-percent:76;mso-height-percent:98;mso-top-percent:23;mso-position-horizontal:right;mso-position-horizontal-relative:margin;mso-position-vertical-relative:page;mso-width-percent:76;mso-height-percent:98;mso-top-percent:23;v-text-anchor:bottom" o:gfxdata="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" fillcolor="#5b9bd5 [3204]" stroked="f" strokeweight="1pt">
+              <v:rect id="Rectángulo 130" o:spid="_x0000_s1031" style="position:absolute;margin-left:4.8pt;margin-top:0;width:46.8pt;height:77.75pt;z-index:251656704;visibility:visible;mso-width-percent:76;mso-height-percent:98;mso-top-percent:23;mso-position-horizontal:right;mso-position-horizontal-relative:margin;mso-position-vertical-relative:page;mso-width-percent:76;mso-height-percent:98;mso-top-percent:23;v-text-anchor:bottom" o:gfxdata="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" fillcolor="#5b9bd5 [3204]" stroked="f" strokeweight="1pt">
                 <v:path arrowok="t"/>
                 <o:lock v:ext="edit" aspectratio="t"/>
                 <v:textbox style="mso-next-textbox:#Rectángulo 130" inset="3.6pt,,3.6pt">
@@ -344,6 +348,7 @@
                           <w:calendar w:val="gregorian"/>
                         </w:date>
                       </w:sdtPr>
+                      <w:sdtEndPr/>
                       <w:sdtContent>
                         <w:p>
                           <w:pPr>
@@ -414,7 +419,7 @@
           <w:sz w:val="24"/>
           <w:szCs w:val="24"/>
         </w:rPr>
-        <w:t>El presenta el caso de la empresa QWERTY, especializada en el desarrollo de soluciones de software, el cual plantea la realización de un proyecto para la Municipalidad Metropolitana de Lima. El objetivo del proyecto consiste en la construcción</w:t>
+        <w:t xml:space="preserve">Este trabajo </w:t>
       </w:r>
       <w:r>
         <w:rPr>
@@ -422,6 +427,30 @@
           <w:sz w:val="24"/>
           <w:szCs w:val="24"/>
         </w:rPr>
+        <w:t>presenta el caso de la empresa QWERTY, especializada en el desarrollo de soluciones de software, el cual plantea la realización de un proyecto para la Municipalidad Metropolitana de Lima. El objetivo de</w:t>
+      </w:r>
+      <w:r>
+        <w:rPr>
+          <w:color w:val="000000" w:themeColor="text1"/>
+          <w:sz w:val="24"/>
+          <w:szCs w:val="24"/>
+        </w:rPr>
+        <w:t xml:space="preserve"> dicho</w:t>
+      </w:r>
+      <w:r>
+        <w:rPr>
+          <w:color w:val="000000" w:themeColor="text1"/>
+          <w:sz w:val="24"/>
+          <w:szCs w:val="24"/>
+        </w:rPr>
+        <w:t xml:space="preserve"> proyecto consiste en la construcción</w:t>
+      </w:r>
+      <w:r>
+        <w:rPr>
+          <w:color w:val="000000" w:themeColor="text1"/>
+          <w:sz w:val="24"/>
+          <w:szCs w:val="24"/>
+        </w:rPr>
         <w:t xml:space="preserve"> de una plataforma para gestionar el tráfico vehicular en Lima y que </w:t>
       </w:r>
       <w:r>
@@ -430,7 +459,7 @@
           <w:sz w:val="24"/>
           <w:szCs w:val="24"/>
         </w:rPr>
-        <w:t>se utilice como punto de encuentro para las instituciones involucradas</w:t>
+        <w:t>se</w:t>
       </w:r>
       <w:r>
         <w:rPr>
@@ -438,7 +467,39 @@
           <w:sz w:val="24"/>
           <w:szCs w:val="24"/>
         </w:rPr>
-        <w:t>. El nombre esta plataforma es “Sistema QWERTY”. Se asume que la parte inicial del proyecto, es decir los aspectos administrativos, ya se encuentran gestionados, por lo que se empezará el trabajo a partir del refinamiento de requerimientos funcionales.</w:t>
+        <w:t xml:space="preserve"> la </w:t>
+      </w:r>
+      <w:r>
+        <w:rPr>
+          <w:color w:val="000000" w:themeColor="text1"/>
+          <w:sz w:val="24"/>
+          <w:szCs w:val="24"/>
+        </w:rPr>
+        <w:t xml:space="preserve"> utilice como punto de encuentro para las instituciones involucradas</w:t>
+      </w:r>
+      <w:r>
+        <w:rPr>
+          <w:color w:val="000000" w:themeColor="text1"/>
+          <w:sz w:val="24"/>
+          <w:szCs w:val="24"/>
+        </w:rPr>
+        <w:t>. El nombre esta plataforma es “QWERTY”</w:t>
+      </w:r>
+      <w:r>
+        <w:rPr>
+          <w:color w:val="000000" w:themeColor="text1"/>
+          <w:sz w:val="24"/>
+          <w:szCs w:val="24"/>
+        </w:rPr>
+        <w:t xml:space="preserve"> al igual que la empresa</w:t>
+      </w:r>
+      <w:r>
+        <w:rPr>
+          <w:color w:val="000000" w:themeColor="text1"/>
+          <w:sz w:val="24"/>
+          <w:szCs w:val="24"/>
+        </w:rPr>
+        <w:t>. Se asume que la parte inicial del proyecto, es decir los aspectos administrativos, ya se encuentran gestionados, por lo que se empezará el trabajo a partir del refinamiento de requerimientos funcionales.</w:t>
       </w:r>
     </w:p>
     <w:p>
@@ -1214,8 +1275,6 @@
         </w:rPr>
         <w:t xml:space="preserve"> venta de</w:t>
       </w:r>
-      <w:bookmarkStart w:id="0" w:name="_GoBack"/>
-      <w:bookmarkEnd w:id="0"/>
       <w:r>
         <w:rPr>
           <w:sz w:val="24"/>
@@ -3691,7 +3750,7 @@
           <w:noProof/>
           <w:sz w:val="24"/>
           <w:szCs w:val="24"/>
-          <w:lang w:eastAsia="ko-KR"/>
+          <w:lang w:eastAsia="es-PE"/>
         </w:rPr>
         <w:drawing>
           <wp:anchor distT="0" distB="0" distL="114300" distR="114300" simplePos="0" relativeHeight="251659776" behindDoc="1" locked="0" layoutInCell="1" allowOverlap="1">
@@ -3720,7 +3779,7 @@
                     <a:blip r:embed="rId8">
                       <a:extLst>
                         <a:ext uri="{28A0092B-C50C-407E-A947-70E740481C1C}">
-                          <a14:useLocalDpi xmlns="" xmlns:wpc="http://schemas.microsoft.com/office/word/2010/wordprocessingCanvas" xmlns:mc="http://schemas.openxmlformats.org/markup-compatibility/2006" xmlns:o="urn:schemas-microsoft-com:office:office" xmlns:v="urn:schemas-microsoft-com:vml" xmlns:wp14="http://schemas.microsoft.com/office/word/2010/wordprocessingDrawing" xmlns:w10="urn:schemas-microsoft-com:office:word" xmlns:w="http://schemas.openxmlformats.org/wordprocessingml/2006/main" xmlns:w14="http://schemas.microsoft.com/office/word/2010/wordml" xmlns:w15="http://schemas.microsoft.com/office/word/2012/wordml" xmlns:wpg="http://schemas.microsoft.com/office/word/2010/wordprocessingGroup" xmlns:wpi="http://schemas.microsoft.com/office/word/2010/wordprocessingInk" xmlns:wps="http://schemas.microsoft.com/office/word/2010/wordprocessingShape" xmlns:a14="http://schemas.microsoft.com/office/drawing/2010/main" val="0"/>
+                          <a14:useLocalDpi xmlns:a14="http://schemas.microsoft.com/office/drawing/2010/main" val="0"/>
                         </a:ext>
                       </a:extLst>
                     </a:blip>
@@ -3850,7 +3909,15 @@
           <w:sz w:val="20"/>
           <w:szCs w:val="20"/>
         </w:rPr>
-        <w:t>Fig. 1. Comparación de costos de Oracle DataBase y SQL Server 2005</w:t>
+        <w:t>Fig. 1:</w:t>
+      </w:r>
+      <w:r>
+        <w:rPr>
+          <w:i/>
+          <w:sz w:val="20"/>
+          <w:szCs w:val="20"/>
+        </w:rPr>
+        <w:t xml:space="preserve"> Comparación de costos de Oracle DataBase y SQL Server 2005</w:t>
       </w:r>
     </w:p>
     <w:p>
@@ -4010,7 +4077,7 @@
           <w:noProof/>
           <w:sz w:val="24"/>
           <w:szCs w:val="24"/>
-          <w:lang w:eastAsia="ko-KR"/>
+          <w:lang w:eastAsia="es-PE"/>
         </w:rPr>
         <w:drawing>
           <wp:anchor distT="0" distB="0" distL="114300" distR="114300" simplePos="0" relativeHeight="251660800" behindDoc="0" locked="0" layoutInCell="1" allowOverlap="1">
@@ -4041,7 +4108,7 @@
                     <a:blip r:embed="rId9">
                       <a:extLst>
                         <a:ext uri="{28A0092B-C50C-407E-A947-70E740481C1C}">
-                          <a14:useLocalDpi xmlns="" xmlns:wpc="http://schemas.microsoft.com/office/word/2010/wordprocessingCanvas" xmlns:mc="http://schemas.openxmlformats.org/markup-compatibility/2006" xmlns:o="urn:schemas-microsoft-com:office:office" xmlns:v="urn:schemas-microsoft-com:vml" xmlns:wp14="http://schemas.microsoft.com/office/word/2010/wordprocessingDrawing" xmlns:w10="urn:schemas-microsoft-com:office:word" xmlns:w="http://schemas.openxmlformats.org/wordprocessingml/2006/main" xmlns:w14="http://schemas.microsoft.com/office/word/2010/wordml" xmlns:w15="http://schemas.microsoft.com/office/word/2012/wordml" xmlns:wpg="http://schemas.microsoft.com/office/word/2010/wordprocessingGroup" xmlns:wpi="http://schemas.microsoft.com/office/word/2010/wordprocessingInk" xmlns:wps="http://schemas.microsoft.com/office/word/2010/wordprocessingShape" xmlns:a14="http://schemas.microsoft.com/office/drawing/2010/main" val="0"/>
+                          <a14:useLocalDpi xmlns:a14="http://schemas.microsoft.com/office/drawing/2010/main" val="0"/>
                         </a:ext>
                       </a:extLst>
                     </a:blip>
@@ -4093,7 +4160,15 @@
           <w:sz w:val="20"/>
           <w:szCs w:val="20"/>
         </w:rPr>
-        <w:t>Fig. 2. Comparación de costos en 5 años entre WebLogic y JBoss</w:t>
+        <w:t>Fig. 2:</w:t>
+      </w:r>
+      <w:r>
+        <w:rPr>
+          <w:i/>
+          <w:sz w:val="20"/>
+          <w:szCs w:val="20"/>
+        </w:rPr>
+        <w:t xml:space="preserve"> Comparación de costos en 5 años entre WebLogic y JBoss</w:t>
       </w:r>
     </w:p>
     <w:p>
@@ -4371,7 +4446,7 @@
           <w:noProof/>
           <w:sz w:val="24"/>
           <w:szCs w:val="24"/>
-          <w:lang w:eastAsia="ko-KR"/>
+          <w:lang w:eastAsia="es-PE"/>
         </w:rPr>
         <w:drawing>
           <wp:inline distT="0" distB="0" distL="0" distR="0">
@@ -4394,7 +4469,7 @@
                     <a:blip r:embed="rId10">
                       <a:extLst>
                         <a:ext uri="{28A0092B-C50C-407E-A947-70E740481C1C}">
-                          <a14:useLocalDpi xmlns="" xmlns:wpc="http://schemas.microsoft.com/office/word/2010/wordprocessingCanvas" xmlns:mc="http://schemas.openxmlformats.org/markup-compatibility/2006" xmlns:o="urn:schemas-microsoft-com:office:office" xmlns:v="urn:schemas-microsoft-com:vml" xmlns:wp14="http://schemas.microsoft.com/office/word/2010/wordprocessingDrawing" xmlns:w10="urn:schemas-microsoft-com:office:word" xmlns:w="http://schemas.openxmlformats.org/wordprocessingml/2006/main" xmlns:w14="http://schemas.microsoft.com/office/word/2010/wordml" xmlns:w15="http://schemas.microsoft.com/office/word/2012/wordml" xmlns:wpg="http://schemas.microsoft.com/office/word/2010/wordprocessingGroup" xmlns:wpi="http://schemas.microsoft.com/office/word/2010/wordprocessingInk" xmlns:wps="http://schemas.microsoft.com/office/word/2010/wordprocessingShape" xmlns:a14="http://schemas.microsoft.com/office/drawing/2010/main" val="0"/>
+                          <a14:useLocalDpi xmlns:a14="http://schemas.microsoft.com/office/drawing/2010/main" val="0"/>
                         </a:ext>
                       </a:extLst>
                     </a:blip>
@@ -4439,7 +4514,15 @@
           <w:sz w:val="20"/>
           <w:szCs w:val="20"/>
         </w:rPr>
-        <w:t>Fig. 3. Comparación de costos entre un servidor local y un servidor en la nube</w:t>
+        <w:t>Fig. 3:</w:t>
+      </w:r>
+      <w:r>
+        <w:rPr>
+          <w:i/>
+          <w:sz w:val="20"/>
+          <w:szCs w:val="20"/>
+        </w:rPr>
+        <w:t xml:space="preserve"> Comparación de costos entre un servidor local y un servidor en la nube</w:t>
       </w:r>
     </w:p>
     <w:p>
@@ -4518,28 +4601,28 @@
           <w:sz w:val="24"/>
           <w:szCs w:val="24"/>
         </w:rPr>
-        <w:t xml:space="preserve">No se requieren técnicos expertos, ya que en </w:t>
-      </w:r>
-      <w:r>
-        <w:rPr>
-          <w:sz w:val="24"/>
-          <w:szCs w:val="24"/>
-        </w:rPr>
-        <w:t>un</w:t>
-      </w:r>
-      <w:r>
-        <w:rPr>
-          <w:sz w:val="24"/>
-          <w:szCs w:val="24"/>
-        </w:rPr>
-        <w:t xml:space="preserve"> data center </w:t>
-      </w:r>
-      <w:r>
-        <w:rPr>
-          <w:sz w:val="24"/>
-          <w:szCs w:val="24"/>
-        </w:rPr>
-        <w:t xml:space="preserve">se </w:t>
+        <w:t xml:space="preserve">No se requieren técnicos expertos, ya que </w:t>
+      </w:r>
+      <w:r>
+        <w:rPr>
+          <w:sz w:val="24"/>
+          <w:szCs w:val="24"/>
+        </w:rPr>
+        <w:t>el</w:t>
+      </w:r>
+      <w:r>
+        <w:rPr>
+          <w:sz w:val="24"/>
+          <w:szCs w:val="24"/>
+        </w:rPr>
+        <w:t xml:space="preserve"> data center</w:t>
+      </w:r>
+      <w:r>
+        <w:rPr>
+          <w:sz w:val="24"/>
+          <w:szCs w:val="24"/>
+        </w:rPr>
+        <w:t xml:space="preserve"> </w:t>
       </w:r>
       <w:r>
         <w:rPr>
@@ -4603,15 +4686,23 @@
           <w:sz w:val="24"/>
           <w:szCs w:val="24"/>
         </w:rPr>
-        <w:t xml:space="preserve">Análisis de costo y beneficio </w:t>
-      </w:r>
-      <w:r>
-        <w:rPr>
-          <w:b/>
-          <w:sz w:val="24"/>
-          <w:szCs w:val="24"/>
-        </w:rPr>
-        <w:t xml:space="preserve">: </w:t>
+        <w:t xml:space="preserve">Análisis de costo y </w:t>
+      </w:r>
+      <w:r>
+        <w:rPr>
+          <w:b/>
+          <w:sz w:val="24"/>
+          <w:szCs w:val="24"/>
+        </w:rPr>
+        <w:t>beneficio:</w:t>
+      </w:r>
+      <w:r>
+        <w:rPr>
+          <w:b/>
+          <w:sz w:val="24"/>
+          <w:szCs w:val="24"/>
+        </w:rPr>
+        <w:t xml:space="preserve"> </w:t>
       </w:r>
       <w:r>
         <w:rPr>
@@ -5038,7 +5129,7 @@
         <w:rPr>
           <w:noProof/>
           <w:sz w:val="24"/>
-          <w:lang w:eastAsia="ko-KR"/>
+          <w:lang w:eastAsia="es-PE"/>
         </w:rPr>
         <w:drawing>
           <wp:anchor distT="0" distB="0" distL="114300" distR="114300" simplePos="0" relativeHeight="251655680" behindDoc="1" locked="0" layoutInCell="1" allowOverlap="1">
@@ -5069,7 +5160,7 @@
                     <a:blip r:embed="rId11">
                       <a:extLst>
                         <a:ext uri="{28A0092B-C50C-407E-A947-70E740481C1C}">
-                          <a14:useLocalDpi xmlns="" xmlns:wpc="http://schemas.microsoft.com/office/word/2010/wordprocessingCanvas" xmlns:mc="http://schemas.openxmlformats.org/markup-compatibility/2006" xmlns:o="urn:schemas-microsoft-com:office:office" xmlns:v="urn:schemas-microsoft-com:vml" xmlns:wp14="http://schemas.microsoft.com/office/word/2010/wordprocessingDrawing" xmlns:w10="urn:schemas-microsoft-com:office:word" xmlns:w="http://schemas.openxmlformats.org/wordprocessingml/2006/main" xmlns:w14="http://schemas.microsoft.com/office/word/2010/wordml" xmlns:w15="http://schemas.microsoft.com/office/word/2012/wordml" xmlns:wpg="http://schemas.microsoft.com/office/word/2010/wordprocessingGroup" xmlns:wpi="http://schemas.microsoft.com/office/word/2010/wordprocessingInk" xmlns:wps="http://schemas.microsoft.com/office/word/2010/wordprocessingShape" xmlns:a14="http://schemas.microsoft.com/office/drawing/2010/main" val="0"/>
+                          <a14:useLocalDpi xmlns:a14="http://schemas.microsoft.com/office/drawing/2010/main" val="0"/>
                         </a:ext>
                       </a:extLst>
                     </a:blip>
@@ -5232,7 +5323,15 @@
           <w:sz w:val="20"/>
           <w:szCs w:val="20"/>
         </w:rPr>
-        <w:t>Fig. 1 Diagrama de estilo arquitectónico SOA propuesto</w:t>
+        <w:t>Fig. 4:</w:t>
+      </w:r>
+      <w:r>
+        <w:rPr>
+          <w:i/>
+          <w:sz w:val="20"/>
+          <w:szCs w:val="20"/>
+        </w:rPr>
+        <w:t xml:space="preserve"> Diagrama de estilo arquitectónico SOA propuesto</w:t>
       </w:r>
     </w:p>
     <w:p>
@@ -5401,17 +5500,6 @@
     </w:p>
     <w:p>
       <w:pPr>
-        <w:pStyle w:val="Prrafodelista"/>
-        <w:jc w:val="both"/>
-        <w:rPr>
-          <w:sz w:val="24"/>
-          <w:szCs w:val="24"/>
-        </w:rPr>
-      </w:pPr>
-    </w:p>
-    <w:p>
-      <w:pPr>
-        <w:ind w:left="360"/>
         <w:jc w:val="both"/>
         <w:rPr>
           <w:b/>
@@ -5425,11 +5513,624 @@
           <w:noProof/>
           <w:sz w:val="24"/>
           <w:szCs w:val="24"/>
-          <w:lang w:eastAsia="ko-KR"/>
+          <w:lang w:eastAsia="es-PE"/>
         </w:rPr>
         <w:lastRenderedPageBreak/>
         <w:pict>
-          <v:oval id="Elipse 8" o:spid="_x0000_s1035" style="position:absolute;left:0;text-align:left;margin-left:110.1pt;margin-top:54.7pt;width:149.25pt;height:32pt;z-index:251663872;visibility:visible;mso-width-relative:margin;mso-height-relative:margin;v-text-anchor:middle" o:gfxdata="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" fillcolor="#5b9bd5 [3204]" strokecolor="white [3201]" strokeweight="1.5pt">
+          <v:group id="_x0000_s1055" style="position:absolute;left:0;text-align:left;margin-left:-41.5pt;margin-top:13.15pt;width:500.3pt;height:378.75pt;z-index:251681280" coordorigin="871,1680" coordsize="10006,7575">
+            <v:shapetype id="_x0000_t32" coordsize="21600,21600" o:spt="32" o:oned="t" path="m,l21600,21600e" filled="f">
+              <v:path arrowok="t" fillok="f" o:connecttype="none"/>
+              <o:lock v:ext="edit" shapetype="t"/>
+            </v:shapetype>
+            <v:shape id="_x0000_s1050" type="#_x0000_t32" style="position:absolute;left:6345;top:1830;width:30;height:7425" o:connectortype="straight" strokeweight="1.25pt">
+              <v:stroke dashstyle="dashDot"/>
+            </v:shape>
+            <v:roundrect id="_x0000_s1033" style="position:absolute;left:2967;top:5262;width:1420;height:1020;visibility:visible;mso-width-relative:margin;v-text-anchor:middle" arcsize="10923f" o:gfxdata="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" fillcolor="#5b9bd5 [3204]" strokecolor="#1f4d78 [1604]" strokeweight="1pt">
+              <v:stroke joinstyle="miter"/>
+              <v:textbox style="mso-next-textbox:#_x0000_s1033">
+                <w:txbxContent>
+                  <w:p>
+                    <w:pPr>
+                      <w:jc w:val="center"/>
+                      <w:rPr>
+                        <w:b/>
+                        <w:sz w:val="48"/>
+                        <w:szCs w:val="48"/>
+                      </w:rPr>
+                    </w:pPr>
+                    <w:r>
+                      <w:rPr>
+                        <w:b/>
+                        <w:sz w:val="48"/>
+                        <w:szCs w:val="48"/>
+                      </w:rPr>
+                      <w:t>LB</w:t>
+                    </w:r>
+                  </w:p>
+                </w:txbxContent>
+              </v:textbox>
+            </v:roundrect>
+            <v:roundrect id="_x0000_s1034" style="position:absolute;left:4694;top:2707;width:3420;height:3040;visibility:visible;mso-width-relative:margin;mso-height-relative:margin;v-text-anchor:middle" arcsize="10923f" o:gfxdata="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" fillcolor="#5b9bd5 [3204]" strokecolor="#1f4d78 [1604]" strokeweight="1pt">
+              <v:stroke joinstyle="miter"/>
+              <v:textbox style="mso-next-textbox:#_x0000_s1034">
+                <w:txbxContent>
+                  <w:p/>
+                </w:txbxContent>
+              </v:textbox>
+            </v:roundrect>
+            <v:oval id="_x0000_s1035" style="position:absolute;left:4869;top:3051;width:2985;height:640;visibility:visible;mso-width-relative:margin;mso-height-relative:margin;v-text-anchor:middle" o:gfxdata="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" fillcolor="#5b9bd5 [3204]" strokecolor="white [3201]" strokeweight="1.5pt">
+              <v:stroke joinstyle="miter"/>
+              <v:textbox style="mso-next-textbox:#_x0000_s1035">
+                <w:txbxContent>
+                  <w:p>
+                    <w:pPr>
+                      <w:jc w:val="center"/>
+                    </w:pPr>
+                    <w:r>
+                      <w:t>Registro de Usuario</w:t>
+                    </w:r>
+                  </w:p>
+                </w:txbxContent>
+              </v:textbox>
+            </v:oval>
+            <v:oval id="_x0000_s1036" style="position:absolute;left:5150;top:3937;width:2459;height:1132;visibility:visible;mso-width-relative:margin;mso-height-relative:margin;v-text-anchor:middle" o:gfxdata="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" fillcolor="#5b9bd5 [3204]" strokecolor="white [3201]" strokeweight="1.5pt">
+              <v:stroke joinstyle="miter"/>
+              <v:textbox style="mso-next-textbox:#_x0000_s1036">
+                <w:txbxContent>
+                  <w:p>
+                    <w:pPr>
+                      <w:jc w:val="center"/>
+                    </w:pPr>
+                    <w:r>
+                      <w:t>Validar Usuario  Empresa</w:t>
+                    </w:r>
+                  </w:p>
+                </w:txbxContent>
+              </v:textbox>
+            </v:oval>
+            <v:roundrect id="_x0000_s1037" style="position:absolute;left:8705;top:3936;width:2107;height:2864;visibility:visible;mso-width-relative:margin;mso-height-relative:margin;v-text-anchor:middle" arcsize="10923f" o:gfxdata="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" fillcolor="#5b9bd5 [3204]" strokecolor="#1f4d78 [1604]" strokeweight="1pt">
+              <v:stroke joinstyle="miter"/>
+              <v:textbox style="mso-next-textbox:#_x0000_s1037">
+                <w:txbxContent>
+                  <w:p>
+                    <w:pPr>
+                      <w:rPr>
+                        <w:sz w:val="44"/>
+                      </w:rPr>
+                    </w:pPr>
+                  </w:p>
+                </w:txbxContent>
+              </v:textbox>
+            </v:roundrect>
+            <v:shape id="_x0000_s1038" type="#_x0000_t202" style="position:absolute;left:8770;top:4190;width:2107;height:673;visibility:visible;mso-height-percent:200;mso-wrap-distance-top:3.6pt;mso-wrap-distance-bottom:3.6pt;mso-height-percent:200;mso-width-relative:margin;mso-height-relative:margin" o:gfxdata="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" filled="f" stroked="f">
+              <v:textbox style="mso-next-textbox:#_x0000_s1038;mso-fit-shape-to-text:t">
+                <w:txbxContent>
+                  <w:p>
+                    <w:pPr>
+                      <w:rPr>
+                        <w:b/>
+                        <w:color w:val="FFFFFF" w:themeColor="background1"/>
+                        <w:sz w:val="28"/>
+                      </w:rPr>
+                    </w:pPr>
+                    <w:r>
+                      <w:rPr>
+                        <w:b/>
+                        <w:color w:val="FFFFFF" w:themeColor="background1"/>
+                        <w:sz w:val="28"/>
+                      </w:rPr>
+                      <w:t>Municipalidad</w:t>
+                    </w:r>
+                  </w:p>
+                </w:txbxContent>
+              </v:textbox>
+            </v:shape>
+            <v:oval id="_x0000_s1040" style="position:absolute;left:8937;top:5033;width:1562;height:1053;visibility:visible;mso-width-relative:margin;mso-height-relative:margin;v-text-anchor:middle" o:gfxdata="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" fillcolor="#5b9bd5 [3204]" strokecolor="white [3201]" strokeweight="1.5pt">
+              <v:stroke joinstyle="miter"/>
+              <v:textbox style="mso-next-textbox:#_x0000_s1040">
+                <w:txbxContent>
+                  <w:p>
+                    <w:pPr>
+                      <w:jc w:val="center"/>
+                    </w:pPr>
+                    <w:r>
+                      <w:t>Web Service</w:t>
+                    </w:r>
+                  </w:p>
+                </w:txbxContent>
+              </v:textbox>
+            </v:oval>
+            <v:roundrect id="Rectángulo redondeado 17" o:spid="_x0000_s1041" style="position:absolute;left:4694;top:6063;width:3420;height:2547;visibility:visible;mso-width-relative:margin;mso-height-relative:margin;v-text-anchor:middle" arcsize="10923f" o:gfxdata="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" fillcolor="#5b9bd5 [3204]" strokecolor="#1f4d78 [1604]" strokeweight="1pt">
+              <v:stroke joinstyle="miter"/>
+              <v:textbox style="mso-next-textbox:#Rectángulo redondeado 17">
+                <w:txbxContent>
+                  <w:p>
+                    <w:pPr>
+                      <w:jc w:val="center"/>
+                    </w:pPr>
+                  </w:p>
+                </w:txbxContent>
+              </v:textbox>
+            </v:roundrect>
+            <v:oval id="Elipse 18" o:spid="_x0000_s1042" style="position:absolute;left:4910;top:6300;width:2985;height:640;visibility:visible;mso-width-relative:margin;mso-height-relative:margin;v-text-anchor:middle" o:gfxdata="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" fillcolor="#5b9bd5 [3204]" strokecolor="white [3201]" strokeweight="1.5pt">
+              <v:stroke joinstyle="miter"/>
+              <v:textbox style="mso-next-textbox:#Elipse 18">
+                <w:txbxContent>
+                  <w:p>
+                    <w:pPr>
+                      <w:jc w:val="center"/>
+                    </w:pPr>
+                    <w:r>
+                      <w:t>Registro de Usuario</w:t>
+                    </w:r>
+                  </w:p>
+                </w:txbxContent>
+              </v:textbox>
+            </v:oval>
+            <v:line id="_x0000_s1043" style="position:absolute;flip:y;visibility:visible;mso-width-relative:margin;mso-height-relative:margin" from="3855,3390" to="4843,5235" o:gfxdata="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" strokecolor="black [3200]" strokeweight=".5pt">
+              <v:stroke joinstyle="miter"/>
+            </v:line>
+            <v:line id="_x0000_s1044" style="position:absolute;visibility:visible;mso-width-relative:margin;mso-height-relative:margin" from="2398,5784" to="2952,5784" o:gfxdata="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" strokecolor="black [3200]" strokeweight=".5pt">
+              <v:stroke joinstyle="miter"/>
+            </v:line>
+            <v:line id="_x0000_s1045" style="position:absolute;flip:y;visibility:visible;mso-width-relative:margin;mso-height-relative:margin" from="7444,5887" to="9048,7575" o:gfxdata="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" strokecolor="black [3200]" strokeweight=".5pt">
+              <v:stroke joinstyle="miter"/>
+            </v:line>
+            <v:line id="_x0000_s1046" style="position:absolute;visibility:visible;mso-width-relative:margin;mso-height-relative:margin" from="3768,6282" to="5150,7770" o:gfxdata="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" strokecolor="black [3200]" strokeweight=".5pt">
+              <v:stroke joinstyle="miter"/>
+            </v:line>
+            <v:oval id="Elipse 27" o:spid="_x0000_s1047" style="position:absolute;left:5180;top:7335;width:2459;height:893;visibility:visible;mso-width-relative:margin;mso-height-relative:margin;v-text-anchor:middle" o:gfxdata="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" fillcolor="#5b9bd5 [3204]" strokecolor="white [3201]" strokeweight="1.5pt">
+              <v:stroke joinstyle="miter"/>
+              <v:textbox style="mso-next-textbox:#Elipse 27">
+                <w:txbxContent>
+                  <w:p>
+                    <w:pPr>
+                      <w:jc w:val="center"/>
+                    </w:pPr>
+                    <w:r>
+                      <w:t>Validar Usuario  Empresa</w:t>
+                    </w:r>
+                  </w:p>
+                </w:txbxContent>
+              </v:textbox>
+            </v:oval>
+            <v:shapetype id="_x0000_t96" coordsize="21600,21600" o:spt="96" adj="17520" path="m10800,qx,10800,10800,21600,21600,10800,10800,xem7340,6445qx6215,7570,7340,8695,8465,7570,7340,6445xnfem14260,6445qx13135,7570,14260,8695,15385,7570,14260,6445xnfem4960@0c8853@3,12747@3,16640@0nfe">
+              <v:formulas>
+                <v:f eqn="sum 33030 0 #0"/>
+                <v:f eqn="prod #0 4 3"/>
+                <v:f eqn="prod @0 1 3"/>
+                <v:f eqn="sum @1 0 @2"/>
+              </v:formulas>
+              <v:path o:extrusionok="f" gradientshapeok="t" o:connecttype="custom" o:connectlocs="10800,0;3163,3163;0,10800;3163,18437;10800,21600;18437,18437;21600,10800;18437,3163" textboxrect="3163,3163,18437,18437"/>
+              <v:handles>
+                <v:h position="center,#0" yrange="15510,17520"/>
+              </v:handles>
+              <o:complex v:ext="view"/>
+            </v:shapetype>
+            <v:shape id="_x0000_s1049" type="#_x0000_t96" style="position:absolute;left:871;top:5340;width:1485;height:900;visibility:visible;mso-wrap-style:square;mso-width-percent:0;mso-wrap-distance-left:9pt;mso-wrap-distance-top:0;mso-wrap-distance-right:9pt;mso-wrap-distance-bottom:0;mso-position-horizontal-relative:text;mso-position-vertical-relative:text;mso-width-percent:0;mso-width-relative:margin;v-text-anchor:middle" o:gfxdata="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" fillcolor="#5b9bd5 [3204]" strokecolor="#1f4d78 [1604]" strokeweight="1pt">
+              <v:stroke joinstyle="miter"/>
+              <v:textbox style="mso-next-textbox:#_x0000_s1049">
+                <w:txbxContent>
+                  <w:p>
+                    <w:pPr>
+                      <w:jc w:val="center"/>
+                    </w:pPr>
+                    <w:r>
+                      <w:t>Usuario</w:t>
+                    </w:r>
+                  </w:p>
+                </w:txbxContent>
+              </v:textbox>
+            </v:shape>
+            <v:shape id="_x0000_s1053" type="#_x0000_t202" style="position:absolute;left:3375;top:1680;width:1620;height:450">
+              <v:textbox>
+                <w:txbxContent>
+                  <w:p>
+                    <w:pPr>
+                      <w:jc w:val="center"/>
+                    </w:pPr>
+                    <w:r>
+                      <w:t>Síncrono</w:t>
+                    </w:r>
+                  </w:p>
+                </w:txbxContent>
+              </v:textbox>
+            </v:shape>
+            <v:shape id="_x0000_s1054" type="#_x0000_t202" style="position:absolute;left:7680;top:1680;width:1620;height:450">
+              <v:textbox>
+                <w:txbxContent>
+                  <w:p>
+                    <w:pPr>
+                      <w:jc w:val="center"/>
+                    </w:pPr>
+                    <w:r>
+                      <w:t>Asíncrono</w:t>
+                    </w:r>
+                  </w:p>
+                </w:txbxContent>
+              </v:textbox>
+            </v:shape>
+          </v:group>
+        </w:pict>
+      </w:r>
+    </w:p>
+    <w:p>
+      <w:pPr>
+        <w:jc w:val="center"/>
+        <w:rPr>
+          <w:i/>
+          <w:sz w:val="20"/>
+          <w:szCs w:val="20"/>
+        </w:rPr>
+      </w:pPr>
+    </w:p>
+    <w:p>
+      <w:pPr>
+        <w:jc w:val="center"/>
+        <w:rPr>
+          <w:i/>
+          <w:sz w:val="20"/>
+          <w:szCs w:val="20"/>
+        </w:rPr>
+      </w:pPr>
+    </w:p>
+    <w:p>
+      <w:pPr>
+        <w:jc w:val="both"/>
+        <w:rPr>
+          <w:sz w:val="24"/>
+          <w:szCs w:val="24"/>
+        </w:rPr>
+      </w:pPr>
+    </w:p>
+    <w:p>
+      <w:pPr>
+        <w:jc w:val="both"/>
+        <w:rPr>
+          <w:sz w:val="24"/>
+          <w:szCs w:val="24"/>
+        </w:rPr>
+      </w:pPr>
+    </w:p>
+    <w:p>
+      <w:pPr>
+        <w:jc w:val="both"/>
+        <w:rPr>
+          <w:sz w:val="24"/>
+          <w:szCs w:val="24"/>
+        </w:rPr>
+      </w:pPr>
+    </w:p>
+    <w:p>
+      <w:pPr>
+        <w:jc w:val="both"/>
+        <w:rPr>
+          <w:sz w:val="24"/>
+          <w:szCs w:val="24"/>
+        </w:rPr>
+      </w:pPr>
+      <w:r>
+        <w:rPr>
+          <w:noProof/>
+          <w:sz w:val="24"/>
+          <w:szCs w:val="24"/>
+          <w:lang w:eastAsia="ko-KR"/>
+        </w:rPr>
+        <w:pict>
+          <v:line id="Conector recto 15" o:spid="_x0000_s1039" style="position:absolute;left:0;text-align:left;z-index:251710976;visibility:visible;mso-width-relative:margin;mso-height-relative:margin" from="292.85pt,22.55pt" to="363.45pt,60.65pt" o:gfxdata="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" strokecolor="black [3200]" strokeweight=".5pt">
+            <v:stroke joinstyle="miter"/>
+          </v:line>
+        </w:pict>
+      </w:r>
+    </w:p>
+    <w:p>
+      <w:pPr>
+        <w:jc w:val="both"/>
+        <w:rPr>
+          <w:sz w:val="24"/>
+          <w:szCs w:val="24"/>
+        </w:rPr>
+      </w:pPr>
+    </w:p>
+    <w:p>
+      <w:pPr>
+        <w:jc w:val="both"/>
+        <w:rPr>
+          <w:sz w:val="24"/>
+          <w:szCs w:val="24"/>
+        </w:rPr>
+      </w:pPr>
+    </w:p>
+    <w:p>
+      <w:pPr>
+        <w:jc w:val="both"/>
+        <w:rPr>
+          <w:sz w:val="24"/>
+          <w:szCs w:val="24"/>
+        </w:rPr>
+      </w:pPr>
+    </w:p>
+    <w:p>
+      <w:pPr>
+        <w:jc w:val="both"/>
+        <w:rPr>
+          <w:sz w:val="24"/>
+          <w:szCs w:val="24"/>
+        </w:rPr>
+      </w:pPr>
+    </w:p>
+    <w:p/>
+    <w:p>
+      <w:pPr>
+        <w:jc w:val="both"/>
+        <w:rPr>
+          <w:sz w:val="24"/>
+          <w:szCs w:val="24"/>
+        </w:rPr>
+      </w:pPr>
+    </w:p>
+    <w:p>
+      <w:pPr>
+        <w:jc w:val="both"/>
+        <w:rPr>
+          <w:sz w:val="24"/>
+          <w:szCs w:val="24"/>
+        </w:rPr>
+      </w:pPr>
+    </w:p>
+    <w:p>
+      <w:pPr>
+        <w:jc w:val="both"/>
+        <w:rPr>
+          <w:sz w:val="24"/>
+          <w:szCs w:val="24"/>
+        </w:rPr>
+      </w:pPr>
+    </w:p>
+    <w:p>
+      <w:pPr>
+        <w:jc w:val="both"/>
+        <w:rPr>
+          <w:sz w:val="24"/>
+          <w:szCs w:val="24"/>
+        </w:rPr>
+      </w:pPr>
+    </w:p>
+    <w:p>
+      <w:pPr>
+        <w:jc w:val="both"/>
+        <w:rPr>
+          <w:sz w:val="24"/>
+          <w:szCs w:val="24"/>
+        </w:rPr>
+      </w:pPr>
+    </w:p>
+    <w:p>
+      <w:pPr>
+        <w:jc w:val="center"/>
+        <w:rPr>
+          <w:i/>
+          <w:sz w:val="20"/>
+          <w:szCs w:val="20"/>
+        </w:rPr>
+      </w:pPr>
+      <w:r>
+        <w:rPr>
+          <w:i/>
+          <w:sz w:val="20"/>
+          <w:szCs w:val="20"/>
+        </w:rPr>
+        <w:t>Fig.</w:t>
+      </w:r>
+      <w:r>
+        <w:rPr>
+          <w:i/>
+          <w:sz w:val="20"/>
+          <w:szCs w:val="20"/>
+        </w:rPr>
+        <w:t xml:space="preserve"> 5: Modelo de dominio registro de usuario</w:t>
+      </w:r>
+    </w:p>
+    <w:p>
+      <w:pPr>
+        <w:jc w:val="center"/>
+        <w:rPr>
+          <w:i/>
+          <w:sz w:val="20"/>
+          <w:szCs w:val="20"/>
+        </w:rPr>
+      </w:pPr>
+    </w:p>
+    <w:p>
+      <w:pPr>
+        <w:pStyle w:val="Prrafodelista"/>
+        <w:numPr>
+          <w:ilvl w:val="0"/>
+          <w:numId w:val="11"/>
+        </w:numPr>
+        <w:jc w:val="both"/>
+        <w:rPr>
+          <w:sz w:val="24"/>
+          <w:szCs w:val="24"/>
+          <w:u w:val="single"/>
+        </w:rPr>
+      </w:pPr>
+      <w:r>
+        <w:rPr>
+          <w:sz w:val="24"/>
+          <w:szCs w:val="24"/>
+          <w:u w:val="single"/>
+        </w:rPr>
+        <w:t>Vehículo</w:t>
+      </w:r>
+    </w:p>
+    <w:p>
+      <w:pPr>
+        <w:ind w:left="709"/>
+        <w:jc w:val="both"/>
+        <w:rPr>
+          <w:sz w:val="24"/>
+          <w:szCs w:val="24"/>
+        </w:rPr>
+      </w:pPr>
+      <w:r>
+        <w:rPr>
+          <w:sz w:val="24"/>
+          <w:szCs w:val="24"/>
+        </w:rPr>
+        <w:t>Los usuarios tendrán que registrar los vehículos que posean. Se guardará la placa del vehículo y el código GPS del mismo. Se verificarán los datos y el tipo de vehículo a través del consumo de la SUNARP de manera asíncrona. Los usuario tipo empresa podrán, adicionalmente, crear flotas de vehículos y asignar vehículos de tipo bus a estas flotas. Además, a una flota se le podrá fijar una ruta de circulación</w:t>
+      </w:r>
+    </w:p>
+    <w:p>
+      <w:pPr>
+        <w:jc w:val="both"/>
+        <w:rPr>
+          <w:sz w:val="24"/>
+          <w:szCs w:val="24"/>
+        </w:rPr>
+      </w:pPr>
+    </w:p>
+    <w:p>
+      <w:pPr>
+        <w:jc w:val="both"/>
+        <w:rPr>
+          <w:sz w:val="24"/>
+          <w:szCs w:val="24"/>
+        </w:rPr>
+      </w:pPr>
+    </w:p>
+    <w:p>
+      <w:pPr>
+        <w:jc w:val="both"/>
+        <w:rPr>
+          <w:sz w:val="24"/>
+          <w:szCs w:val="24"/>
+        </w:rPr>
+      </w:pPr>
+    </w:p>
+    <w:p>
+      <w:pPr>
+        <w:jc w:val="both"/>
+        <w:rPr>
+          <w:sz w:val="24"/>
+          <w:szCs w:val="24"/>
+        </w:rPr>
+      </w:pPr>
+    </w:p>
+    <w:p>
+      <w:pPr>
+        <w:jc w:val="both"/>
+        <w:rPr>
+          <w:sz w:val="24"/>
+          <w:szCs w:val="24"/>
+        </w:rPr>
+      </w:pPr>
+    </w:p>
+    <w:p>
+      <w:pPr>
+        <w:jc w:val="both"/>
+        <w:rPr>
+          <w:sz w:val="24"/>
+          <w:szCs w:val="24"/>
+        </w:rPr>
+      </w:pPr>
+    </w:p>
+    <w:p>
+      <w:pPr>
+        <w:jc w:val="both"/>
+        <w:rPr>
+          <w:sz w:val="24"/>
+          <w:szCs w:val="24"/>
+        </w:rPr>
+      </w:pPr>
+      <w:r>
+        <w:rPr>
+          <w:noProof/>
+          <w:sz w:val="24"/>
+          <w:szCs w:val="24"/>
+          <w:lang w:eastAsia="es-PE"/>
+        </w:rPr>
+        <w:pict>
+          <v:shape id="_x0000_s1057" type="#_x0000_t32" style="position:absolute;left:0;text-align:left;margin-left:244.2pt;margin-top:8.85pt;width:.75pt;height:463.5pt;z-index:251683328" o:connectortype="straight" strokeweight="1.25pt">
+            <v:stroke dashstyle="dashDot"/>
+          </v:shape>
+        </w:pict>
+      </w:r>
+      <w:r>
+        <w:rPr>
+          <w:noProof/>
+          <w:sz w:val="24"/>
+          <w:szCs w:val="24"/>
+          <w:lang w:eastAsia="es-PE"/>
+        </w:rPr>
+        <w:pict>
+          <v:shape id="_x0000_s1074" type="#_x0000_t202" style="position:absolute;left:0;text-align:left;margin-left:310.95pt;margin-top:1.35pt;width:81pt;height:22.5pt;z-index:251700736">
+            <v:textbox>
+              <w:txbxContent>
+                <w:p>
+                  <w:pPr>
+                    <w:jc w:val="center"/>
+                  </w:pPr>
+                  <w:r>
+                    <w:t>Asíncrono</w:t>
+                  </w:r>
+                </w:p>
+              </w:txbxContent>
+            </v:textbox>
+          </v:shape>
+        </w:pict>
+      </w:r>
+      <w:r>
+        <w:rPr>
+          <w:noProof/>
+          <w:sz w:val="24"/>
+          <w:szCs w:val="24"/>
+          <w:lang w:eastAsia="es-PE"/>
+        </w:rPr>
+        <w:pict>
+          <v:shape id="_x0000_s1073" type="#_x0000_t202" style="position:absolute;left:0;text-align:left;margin-left:95.7pt;margin-top:1.35pt;width:81pt;height:22.5pt;z-index:251699712">
+            <v:textbox>
+              <w:txbxContent>
+                <w:p>
+                  <w:pPr>
+                    <w:jc w:val="center"/>
+                  </w:pPr>
+                  <w:r>
+                    <w:t>Síncrono</w:t>
+                  </w:r>
+                </w:p>
+              </w:txbxContent>
+            </v:textbox>
+          </v:shape>
+        </w:pict>
+      </w:r>
+    </w:p>
+    <w:p>
+      <w:pPr>
+        <w:jc w:val="both"/>
+        <w:rPr>
+          <w:sz w:val="24"/>
+          <w:szCs w:val="24"/>
+        </w:rPr>
+      </w:pPr>
+    </w:p>
+    <w:p>
+      <w:pPr>
+        <w:jc w:val="both"/>
+        <w:rPr>
+          <w:sz w:val="24"/>
+          <w:szCs w:val="24"/>
+        </w:rPr>
+      </w:pPr>
+      <w:r>
+        <w:rPr>
+          <w:noProof/>
+          <w:sz w:val="24"/>
+          <w:szCs w:val="24"/>
+          <w:lang w:eastAsia="es-PE"/>
+        </w:rPr>
+        <w:pict>
+          <v:oval id="Elipse 8" o:spid="_x0000_s1060" style="position:absolute;left:0;text-align:left;margin-left:169.65pt;margin-top:19.3pt;width:149.25pt;height:29.7pt;z-index:251686400;visibility:visible;mso-width-relative:margin;mso-height-relative:margin;v-text-anchor:middle" o:gfxdata="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" fillcolor="#5b9bd5 [3204]" strokecolor="white [3201]" strokeweight="1.5pt">
             <v:stroke joinstyle="miter"/>
             <v:textbox style="mso-next-textbox:#Elipse 8">
               <w:txbxContent>
@@ -5438,7 +6139,7 @@
                     <w:jc w:val="center"/>
                   </w:pPr>
                   <w:r>
-                    <w:t>Registro de Usuario</w:t>
+                    <w:t>Registro de vehículo</w:t>
                   </w:r>
                 </w:p>
               </w:txbxContent>
@@ -5451,10 +6152,85 @@
           <w:noProof/>
           <w:sz w:val="24"/>
           <w:szCs w:val="24"/>
-          <w:lang w:eastAsia="ko-KR"/>
+          <w:lang w:eastAsia="es-PE"/>
         </w:rPr>
         <w:pict>
-          <v:roundrect id="Rectángulo redondeado 11" o:spid="_x0000_s1037" style="position:absolute;left:0;text-align:left;margin-left:352.45pt;margin-top:141.9pt;width:105.35pt;height:143.2pt;z-index:251665920;visibility:visible;mso-width-relative:margin;mso-height-relative:margin;v-text-anchor:middle" arcsize="10923f" o:gfxdata="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" fillcolor="#5b9bd5 [3204]" strokecolor="#1f4d78 [1604]" strokeweight="1pt">
+          <v:roundrect id="Rectángulo redondeado 5" o:spid="_x0000_s1059" style="position:absolute;left:0;text-align:left;margin-left:157.9pt;margin-top:5.1pt;width:171pt;height:166.25pt;z-index:251685376;visibility:visible;mso-width-relative:margin;mso-height-relative:margin;v-text-anchor:middle" arcsize="10923f" o:gfxdata="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" fillcolor="#5b9bd5 [3204]" strokecolor="#1f4d78 [1604]" strokeweight="1pt">
+            <v:stroke joinstyle="miter"/>
+            <v:textbox style="mso-next-textbox:#Rectángulo redondeado 5">
+              <w:txbxContent>
+                <w:p/>
+              </w:txbxContent>
+            </v:textbox>
+          </v:roundrect>
+        </w:pict>
+      </w:r>
+    </w:p>
+    <w:p>
+      <w:pPr>
+        <w:jc w:val="both"/>
+        <w:rPr>
+          <w:sz w:val="24"/>
+          <w:szCs w:val="24"/>
+        </w:rPr>
+      </w:pPr>
+      <w:r>
+        <w:rPr>
+          <w:b/>
+          <w:noProof/>
+          <w:sz w:val="24"/>
+          <w:szCs w:val="24"/>
+          <w:lang w:eastAsia="es-PE"/>
+        </w:rPr>
+        <w:pict>
+          <v:line id="_x0000_s1102" style="position:absolute;left:0;text-align:left;z-index:251709952;visibility:visible;mso-width-relative:margin;mso-height-relative:margin" from="316.95pt,16.9pt" to="383.45pt,104.6pt" o:gfxdata="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" strokecolor="black [3200]" strokeweight=".5pt">
+            <v:stroke joinstyle="miter"/>
+          </v:line>
+        </w:pict>
+      </w:r>
+    </w:p>
+    <w:p>
+      <w:pPr>
+        <w:jc w:val="both"/>
+        <w:rPr>
+          <w:sz w:val="24"/>
+          <w:szCs w:val="24"/>
+        </w:rPr>
+      </w:pPr>
+      <w:r>
+        <w:rPr>
+          <w:noProof/>
+          <w:sz w:val="24"/>
+          <w:szCs w:val="24"/>
+          <w:lang w:eastAsia="es-PE"/>
+        </w:rPr>
+        <w:pict>
+          <v:oval id="Elipse 10" o:spid="_x0000_s1061" style="position:absolute;left:0;text-align:left;margin-left:183.7pt;margin-top:8.85pt;width:122.95pt;height:30.7pt;z-index:251687424;visibility:visible;mso-width-relative:margin;mso-height-relative:margin;v-text-anchor:middle" o:gfxdata="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" fillcolor="#5b9bd5 [3204]" strokecolor="white [3201]" strokeweight="1.5pt">
+            <v:stroke joinstyle="miter"/>
+            <v:textbox style="mso-next-textbox:#Elipse 10">
+              <w:txbxContent>
+                <w:p>
+                  <w:pPr>
+                    <w:jc w:val="center"/>
+                  </w:pPr>
+                  <w:r>
+                    <w:t>Editar vehículo</w:t>
+                  </w:r>
+                </w:p>
+              </w:txbxContent>
+            </v:textbox>
+          </v:oval>
+        </w:pict>
+      </w:r>
+      <w:r>
+        <w:rPr>
+          <w:noProof/>
+          <w:sz w:val="24"/>
+          <w:szCs w:val="24"/>
+          <w:lang w:eastAsia="es-PE"/>
+        </w:rPr>
+        <w:pict>
+          <v:roundrect id="Rectángulo redondeado 11" o:spid="_x0000_s1062" style="position:absolute;left:0;text-align:left;margin-left:362.2pt;margin-top:18.9pt;width:105.35pt;height:143.2pt;z-index:251688448;visibility:visible;mso-width-relative:margin;mso-height-relative:margin;v-text-anchor:middle" arcsize="10923f" o:gfxdata="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" fillcolor="#5b9bd5 [3204]" strokecolor="#1f4d78 [1604]" strokeweight="1pt">
             <v:stroke joinstyle="miter"/>
             <v:textbox style="mso-next-textbox:#Rectángulo redondeado 11">
               <w:txbxContent>
@@ -5470,24 +6246,80 @@
           </v:roundrect>
         </w:pict>
       </w:r>
+    </w:p>
+    <w:p>
+      <w:pPr>
+        <w:jc w:val="both"/>
+        <w:rPr>
+          <w:sz w:val="24"/>
+          <w:szCs w:val="24"/>
+        </w:rPr>
+      </w:pPr>
       <w:r>
         <w:rPr>
           <w:noProof/>
           <w:sz w:val="24"/>
           <w:szCs w:val="24"/>
-          <w:lang w:eastAsia="ko-KR"/>
+          <w:lang w:eastAsia="es-PE"/>
         </w:rPr>
         <w:pict>
-          <v:oval id="Elipse 10" o:spid="_x0000_s1036" style="position:absolute;left:0;text-align:left;margin-left:124.15pt;margin-top:131.25pt;width:122.95pt;height:56.6pt;z-index:251664896;visibility:visible;mso-width-relative:margin;mso-height-relative:margin;v-text-anchor:middle" o:gfxdata="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" fillcolor="#5b9bd5 [3204]" strokecolor="white [3201]" strokeweight="1.5pt">
+          <v:line id="Conector recto 21" o:spid="_x0000_s1067" style="position:absolute;left:0;text-align:left;flip:y;z-index:251693568;visibility:visible;mso-width-relative:margin;mso-height-relative:margin" from="119.7pt,12.05pt" to="158.7pt,60.05pt" o:gfxdata="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" strokecolor="black [3200]" strokeweight=".5pt">
             <v:stroke joinstyle="miter"/>
-            <v:textbox style="mso-next-textbox:#Elipse 10">
+          </v:line>
+        </w:pict>
+      </w:r>
+      <w:r>
+        <w:rPr>
+          <w:noProof/>
+          <w:sz w:val="24"/>
+          <w:szCs w:val="24"/>
+          <w:lang w:eastAsia="es-PE"/>
+        </w:rPr>
+        <w:pict>
+          <v:shape id="_x0000_s1063" type="#_x0000_t202" style="position:absolute;left:0;text-align:left;margin-left:365.45pt;margin-top:7.55pt;width:98.6pt;height:33.65pt;z-index:251689472;visibility:visible;mso-height-percent:200;mso-wrap-distance-top:3.6pt;mso-wrap-distance-bottom:3.6pt;mso-height-percent:200;mso-width-relative:margin;mso-height-relative:margin" o:gfxdata="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" filled="f" stroked="f">
+            <v:textbox style="mso-next-textbox:#_x0000_s1063;mso-fit-shape-to-text:t">
+              <w:txbxContent>
+                <w:p>
+                  <w:pPr>
+                    <w:jc w:val="center"/>
+                    <w:rPr>
+                      <w:b/>
+                      <w:color w:val="FFFFFF" w:themeColor="background1"/>
+                      <w:sz w:val="28"/>
+                    </w:rPr>
+                  </w:pPr>
+                  <w:r>
+                    <w:rPr>
+                      <w:b/>
+                      <w:color w:val="FFFFFF" w:themeColor="background1"/>
+                      <w:sz w:val="28"/>
+                    </w:rPr>
+                    <w:t>SUNARP</w:t>
+                  </w:r>
+                </w:p>
+              </w:txbxContent>
+            </v:textbox>
+          </v:shape>
+        </w:pict>
+      </w:r>
+      <w:r>
+        <w:rPr>
+          <w:noProof/>
+          <w:sz w:val="24"/>
+          <w:szCs w:val="24"/>
+          <w:lang w:eastAsia="es-PE"/>
+        </w:rPr>
+        <w:pict>
+          <v:oval id="_x0000_s1094" style="position:absolute;left:0;text-align:left;margin-left:184.1pt;margin-top:24.35pt;width:121.5pt;height:29.7pt;z-index:251701760;visibility:visible;mso-width-relative:margin;mso-height-relative:margin;v-text-anchor:middle" o:gfxdata="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" fillcolor="#5b9bd5 [3204]" strokecolor="white [3201]" strokeweight="1.5pt">
+            <v:stroke joinstyle="miter"/>
+            <v:textbox style="mso-next-textbox:#_x0000_s1094">
               <w:txbxContent>
                 <w:p>
                   <w:pPr>
                     <w:jc w:val="center"/>
                   </w:pPr>
                   <w:r>
-                    <w:t>Validar Usuario  Empresa</w:t>
+                    <w:t>Asignar flota</w:t>
                   </w:r>
                 </w:p>
               </w:txbxContent>
@@ -5495,15 +6327,62 @@
           </v:oval>
         </w:pict>
       </w:r>
-      <w:r>
-        <w:rPr>
+    </w:p>
+    <w:p>
+      <w:pPr>
+        <w:jc w:val="center"/>
+        <w:rPr>
+          <w:b/>
+          <w:sz w:val="24"/>
+          <w:szCs w:val="24"/>
+        </w:rPr>
+      </w:pPr>
+    </w:p>
+    <w:p>
+      <w:pPr>
+        <w:jc w:val="center"/>
+        <w:rPr>
+          <w:b/>
+          <w:sz w:val="24"/>
+          <w:szCs w:val="24"/>
+        </w:rPr>
+      </w:pPr>
+      <w:r>
+        <w:rPr>
+          <w:b/>
           <w:noProof/>
           <w:sz w:val="24"/>
           <w:szCs w:val="24"/>
-          <w:lang w:eastAsia="ko-KR"/>
+          <w:lang w:eastAsia="es-PE"/>
         </w:rPr>
         <w:pict>
-          <v:oval id="Elipse 16" o:spid="_x0000_s1040" style="position:absolute;left:0;text-align:left;margin-left:370.8pt;margin-top:185.7pt;width:78.1pt;height:52.65pt;z-index:251668992;visibility:visible;mso-width-relative:margin;mso-height-relative:margin;v-text-anchor:middle" o:gfxdata="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" fillcolor="#5b9bd5 [3204]" strokecolor="white [3201]" strokeweight="1.5pt">
+          <v:shape id="Cara sonriente 5" o:spid="_x0000_s1072" type="#_x0000_t96" style="position:absolute;left:0;text-align:left;margin-left:-29.5pt;margin-top:17.7pt;width:73.45pt;height:45pt;z-index:251698688;visibility:visible;mso-wrap-distance-left:9pt;mso-wrap-distance-top:0;mso-wrap-distance-right:9pt;mso-wrap-distance-bottom:0;mso-position-horizontal-relative:text;mso-position-vertical-relative:text;mso-width-relative:margin;v-text-anchor:middle" o:gfxdata="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" fillcolor="#5b9bd5 [3204]" strokecolor="#1f4d78 [1604]" strokeweight="1pt">
+            <v:stroke joinstyle="miter"/>
+            <v:textbox style="mso-next-textbox:#Cara sonriente 5">
+              <w:txbxContent>
+                <w:p>
+                  <w:pPr>
+                    <w:jc w:val="center"/>
+                  </w:pPr>
+                  <w:r>
+                    <w:t>Usuario</w:t>
+                  </w:r>
+                </w:p>
+              </w:txbxContent>
+            </v:textbox>
+          </v:shape>
+        </w:pict>
+      </w:r>
+      <w:r>
+        <w:rPr>
+          <w:b/>
+          <w:noProof/>
+          <w:sz w:val="24"/>
+          <w:szCs w:val="24"/>
+          <w:lang w:eastAsia="es-PE"/>
+        </w:rPr>
+        <w:pict>
+          <v:oval id="Elipse 16" o:spid="_x0000_s1064" style="position:absolute;left:0;text-align:left;margin-left:376.05pt;margin-top:2.35pt;width:78.1pt;height:52.65pt;z-index:251690496;visibility:visible;mso-width-relative:margin;mso-height-relative:margin;v-text-anchor:middle" o:gfxdata="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" fillcolor="#5b9bd5 [3204]" strokecolor="white [3201]" strokeweight="1.5pt">
             <v:stroke joinstyle="miter"/>
             <v:textbox style="mso-next-textbox:#Elipse 16">
               <w:txbxContent>
@@ -5522,26 +6401,45 @@
       </w:r>
       <w:r>
         <w:rPr>
+          <w:b/>
           <w:noProof/>
           <w:sz w:val="24"/>
           <w:szCs w:val="24"/>
-          <w:lang w:eastAsia="ko-KR"/>
+          <w:lang w:eastAsia="es-PE"/>
         </w:rPr>
         <w:pict>
-          <v:line id="Conector recto 21" o:spid="_x0000_s1043" style="position:absolute;left:0;text-align:left;flip:y;z-index:251672064;visibility:visible;mso-width-relative:margin;mso-height-relative:margin" from="17.95pt,120.1pt" to="103.1pt,166.6pt" o:gfxdata="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" strokecolor="black [3200]" strokeweight=".5pt">
+          <v:oval id="_x0000_s1095" style="position:absolute;left:0;text-align:left;margin-left:184.45pt;margin-top:15.35pt;width:121.5pt;height:29.7pt;z-index:251702784;visibility:visible;mso-width-relative:margin;mso-height-relative:margin;v-text-anchor:middle" o:gfxdata="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" fillcolor="#5b9bd5 [3204]" strokecolor="white [3201]" strokeweight="1.5pt">
             <v:stroke joinstyle="miter"/>
-          </v:line>
+            <v:textbox style="mso-next-textbox:#_x0000_s1095">
+              <w:txbxContent>
+                <w:p>
+                  <w:pPr>
+                    <w:jc w:val="center"/>
+                  </w:pPr>
+                  <w:r>
+                    <w:t>Asignar ruta</w:t>
+                  </w:r>
+                </w:p>
+                <w:p>
+                  <w:pPr>
+                    <w:jc w:val="center"/>
+                  </w:pPr>
+                </w:p>
+              </w:txbxContent>
+            </v:textbox>
+          </v:oval>
         </w:pict>
       </w:r>
       <w:r>
         <w:rPr>
+          <w:b/>
           <w:noProof/>
           <w:sz w:val="24"/>
           <w:szCs w:val="24"/>
-          <w:lang w:eastAsia="ko-KR"/>
+          <w:lang w:eastAsia="es-PE"/>
         </w:rPr>
         <w:pict>
-          <v:roundrect id="Rectángulo redondeado 3" o:spid="_x0000_s1033" style="position:absolute;left:0;text-align:left;margin-left:-40.2pt;margin-top:160.4pt;width:71pt;height:51pt;z-index:251661824;visibility:visible;mso-width-relative:margin;v-text-anchor:middle" arcsize="10923f" o:gfxdata="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" fillcolor="#5b9bd5 [3204]" strokecolor="#1f4d78 [1604]" strokeweight="1pt">
+          <v:roundrect id="Rectángulo redondeado 3" o:spid="_x0000_s1058" style="position:absolute;left:0;text-align:left;margin-left:75.3pt;margin-top:13.8pt;width:71pt;height:51pt;z-index:251684352;visibility:visible;mso-width-relative:margin;v-text-anchor:middle" arcsize="10923f" o:gfxdata="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" fillcolor="#5b9bd5 [3204]" strokecolor="#1f4d78 [1604]" strokeweight="1pt">
             <v:stroke joinstyle="miter"/>
             <v:textbox style="mso-next-textbox:#Rectángulo redondeado 3">
               <w:txbxContent>
@@ -5550,22 +6448,17 @@
                     <w:jc w:val="center"/>
                     <w:rPr>
                       <w:b/>
-                      <w:sz w:val="72"/>
+                      <w:sz w:val="48"/>
+                      <w:szCs w:val="48"/>
                     </w:rPr>
                   </w:pPr>
                   <w:r>
                     <w:rPr>
                       <w:b/>
-                      <w:sz w:val="72"/>
+                      <w:sz w:val="48"/>
+                      <w:szCs w:val="48"/>
                     </w:rPr>
-                    <w:t>L</w:t>
-                  </w:r>
-                  <w:r>
-                    <w:rPr>
-                      <w:b/>
-                      <w:sz w:val="72"/>
-                    </w:rPr>
-                    <w:t>B</w:t>
+                    <w:t>LB</w:t>
                   </w:r>
                 </w:p>
               </w:txbxContent>
@@ -5573,50 +6466,159 @@
           </v:roundrect>
         </w:pict>
       </w:r>
-      <w:r>
-        <w:rPr>
+    </w:p>
+    <w:p>
+      <w:pPr>
+        <w:jc w:val="center"/>
+        <w:rPr>
+          <w:b/>
+          <w:sz w:val="24"/>
+          <w:szCs w:val="24"/>
+        </w:rPr>
+      </w:pPr>
+      <w:r>
+        <w:rPr>
+          <w:b/>
           <w:noProof/>
           <w:sz w:val="24"/>
           <w:szCs w:val="24"/>
-          <w:lang w:eastAsia="ko-KR"/>
+          <w:lang w:eastAsia="es-PE"/>
         </w:rPr>
         <w:pict>
-          <v:line id="Conector recto 26" o:spid="_x0000_s1046" style="position:absolute;left:0;text-align:left;z-index:251675136;visibility:visible;mso-width-relative:margin;mso-height-relative:margin" from="22.35pt,201.7pt" to="101.35pt,271.55pt" o:gfxdata="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" strokecolor="black [3200]" strokeweight=".5pt">
+          <v:line id="Conector recto 24" o:spid="_x0000_s1069" style="position:absolute;left:0;text-align:left;flip:y;z-index:251708928;visibility:visible;mso-width-relative:margin;mso-height-relative:margin" from="316.95pt,20.15pt" to="381.45pt,102.95pt" o:gfxdata="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" strokecolor="black [3200]" strokeweight=".5pt">
             <v:stroke joinstyle="miter"/>
           </v:line>
         </w:pict>
       </w:r>
       <w:r>
         <w:rPr>
+          <w:b/>
           <w:noProof/>
           <w:sz w:val="24"/>
           <w:szCs w:val="24"/>
-          <w:lang w:eastAsia="ko-KR"/>
+          <w:lang w:eastAsia="es-PE"/>
         </w:rPr>
         <w:pict>
-          <v:line id="Conector recto 22" o:spid="_x0000_s1044" style="position:absolute;left:0;text-align:left;z-index:251673088;visibility:visible;mso-width-relative:margin;mso-height-relative:margin" from="-97.95pt,183.35pt" to="-41.75pt,184.3pt" o:gfxdata="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" strokecolor="black [3200]" strokeweight=".5pt">
+          <v:line id="Conector recto 22" o:spid="_x0000_s1068" style="position:absolute;left:0;text-align:left;z-index:251694592;visibility:visible;mso-width-relative:margin;mso-height-relative:margin" from="46.85pt,16.1pt" to="74.55pt,16.1pt" o:gfxdata="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" strokecolor="black [3200]" strokeweight=".5pt">
             <v:stroke joinstyle="miter"/>
           </v:line>
         </w:pict>
       </w:r>
-      <w:r>
-        <w:rPr>
+    </w:p>
+    <w:p>
+      <w:pPr>
+        <w:jc w:val="center"/>
+        <w:rPr>
+          <w:b/>
+          <w:sz w:val="24"/>
+          <w:szCs w:val="24"/>
+        </w:rPr>
+      </w:pPr>
+      <w:r>
+        <w:rPr>
+          <w:b/>
           <w:noProof/>
           <w:sz w:val="24"/>
           <w:szCs w:val="24"/>
-          <w:lang w:eastAsia="ko-KR"/>
+          <w:lang w:eastAsia="es-PE"/>
         </w:rPr>
         <w:pict>
-          <v:oval id="Elipse 18" o:spid="_x0000_s1042" style="position:absolute;left:0;text-align:left;margin-left:112.45pt;margin-top:239.5pt;width:149.25pt;height:32pt;z-index:251671040;visibility:visible;mso-width-relative:margin;mso-height-relative:margin;v-text-anchor:middle" o:gfxdata="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" fillcolor="#5b9bd5 [3204]" strokecolor="white [3201]" strokeweight="1.5pt">
+          <v:line id="Conector recto 26" o:spid="_x0000_s1070" style="position:absolute;left:0;text-align:left;z-index:251696640;visibility:visible;mso-width-relative:margin;mso-height-relative:margin" from="118.95pt,17.15pt" to="164.95pt,62.3pt" o:gfxdata="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" strokecolor="black [3200]" strokeweight=".5pt">
             <v:stroke joinstyle="miter"/>
-            <v:textbox style="mso-next-textbox:#Elipse 18">
+          </v:line>
+        </w:pict>
+      </w:r>
+    </w:p>
+    <w:p>
+      <w:pPr>
+        <w:jc w:val="center"/>
+        <w:rPr>
+          <w:b/>
+          <w:sz w:val="24"/>
+          <w:szCs w:val="24"/>
+        </w:rPr>
+      </w:pPr>
+      <w:r>
+        <w:rPr>
+          <w:noProof/>
+        </w:rPr>
+        <w:pict>
+          <v:shapetype id="_x0000_t34" coordsize="21600,21600" o:spt="34" o:oned="t" adj="10800" path="m,l@0,0@0,21600,21600,21600e" filled="f">
+            <v:stroke joinstyle="miter"/>
+            <v:formulas>
+              <v:f eqn="val #0"/>
+            </v:formulas>
+            <v:path arrowok="t" fillok="f" o:connecttype="none"/>
+            <v:handles>
+              <v:h position="#0,center"/>
+            </v:handles>
+            <o:lock v:ext="edit" shapetype="t"/>
+          </v:shapetype>
+          <v:shape id="Conector recto de flecha 87" o:spid="_x0000_s1103" type="#_x0000_t34" style="position:absolute;left:0;text-align:left;margin-left:341.45pt;margin-top:20.3pt;width:39.45pt;height:25.5pt;rotation:270;flip:x;z-index:251714048;visibility:visible;mso-wrap-style:square;mso-wrap-distance-left:9pt;mso-wrap-distance-top:0;mso-wrap-distance-right:9pt;mso-wrap-distance-bottom:0;mso-position-horizontal-relative:text;mso-position-vertical-relative:text;mso-width-relative:margin;mso-height-relative:margin" o:gfxdata="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" adj="10786,326541,-251316" strokecolor="#5b9bd5 [3204]" strokeweight="1pt">
+            <v:stroke endarrow="block"/>
+          </v:shape>
+        </w:pict>
+      </w:r>
+    </w:p>
+    <w:p>
+      <w:pPr>
+        <w:jc w:val="center"/>
+        <w:rPr>
+          <w:b/>
+          <w:sz w:val="24"/>
+          <w:szCs w:val="24"/>
+        </w:rPr>
+      </w:pPr>
+      <w:r>
+        <w:rPr>
+          <w:b/>
+          <w:noProof/>
+          <w:sz w:val="24"/>
+          <w:szCs w:val="24"/>
+          <w:lang w:eastAsia="es-PE"/>
+        </w:rPr>
+        <w:pict>
+          <v:oval id="_x0000_s1101" style="position:absolute;left:0;text-align:left;margin-left:184.45pt;margin-top:133.1pt;width:121.5pt;height:29.7pt;z-index:251707904;visibility:visible;mso-width-relative:margin;mso-height-relative:margin;v-text-anchor:middle" o:gfxdata="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" fillcolor="#5b9bd5 [3204]" strokecolor="white [3201]" strokeweight="1.5pt">
+            <v:stroke joinstyle="miter"/>
+            <v:textbox style="mso-next-textbox:#_x0000_s1101">
               <w:txbxContent>
                 <w:p>
                   <w:pPr>
                     <w:jc w:val="center"/>
                   </w:pPr>
                   <w:r>
-                    <w:t>Registro de Usuario</w:t>
+                    <w:t>Asignar ruta</w:t>
+                  </w:r>
+                </w:p>
+                <w:p>
+                  <w:pPr>
+                    <w:jc w:val="center"/>
+                  </w:pPr>
+                </w:p>
+              </w:txbxContent>
+            </v:textbox>
+          </v:oval>
+        </w:pict>
+      </w:r>
+      <w:r>
+        <w:rPr>
+          <w:b/>
+          <w:noProof/>
+          <w:sz w:val="24"/>
+          <w:szCs w:val="24"/>
+          <w:lang w:eastAsia="es-PE"/>
+        </w:rPr>
+        <w:pict>
+          <v:oval id="_x0000_s1100" style="position:absolute;left:0;text-align:left;margin-left:184.1pt;margin-top:94.5pt;width:121.5pt;height:29.7pt;z-index:251706880;visibility:visible;mso-width-relative:margin;mso-height-relative:margin;v-text-anchor:middle" o:gfxdata="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" fillcolor="#5b9bd5 [3204]" strokecolor="white [3201]" strokeweight="1.5pt">
+            <v:stroke joinstyle="miter"/>
+            <v:textbox style="mso-next-textbox:#_x0000_s1100">
+              <w:txbxContent>
+                <w:p>
+                  <w:pPr>
+                    <w:jc w:val="center"/>
+                  </w:pPr>
+                  <w:r>
+                    <w:t>Asignar flota</w:t>
                   </w:r>
                 </w:p>
               </w:txbxContent>
@@ -5626,15 +6628,68 @@
       </w:r>
       <w:r>
         <w:rPr>
+          <w:b/>
           <w:noProof/>
           <w:sz w:val="24"/>
           <w:szCs w:val="24"/>
-          <w:lang w:eastAsia="ko-KR"/>
+          <w:lang w:eastAsia="es-PE"/>
         </w:rPr>
         <w:pict>
-          <v:roundrect id="Rectángulo redondeado 5" o:spid="_x0000_s1034" style="position:absolute;left:0;text-align:left;margin-left:101.35pt;margin-top:37.5pt;width:171pt;height:152pt;z-index:251662848;visibility:visible;mso-width-relative:margin;mso-height-relative:margin;v-text-anchor:middle" arcsize="10923f" o:gfxdata="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" fillcolor="#5b9bd5 [3204]" strokecolor="#1f4d78 [1604]" strokeweight="1pt">
+          <v:oval id="_x0000_s1099" style="position:absolute;left:0;text-align:left;margin-left:183.7pt;margin-top:55.2pt;width:122.95pt;height:30.7pt;z-index:251705856;visibility:visible;mso-width-relative:margin;mso-height-relative:margin;v-text-anchor:middle" o:gfxdata="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" fillcolor="#5b9bd5 [3204]" strokecolor="white [3201]" strokeweight="1.5pt">
             <v:stroke joinstyle="miter"/>
-            <v:textbox style="mso-next-textbox:#Rectángulo redondeado 5">
+            <v:textbox style="mso-next-textbox:#_x0000_s1099">
+              <w:txbxContent>
+                <w:p>
+                  <w:pPr>
+                    <w:jc w:val="center"/>
+                  </w:pPr>
+                  <w:r>
+                    <w:t>Editar vehículo</w:t>
+                  </w:r>
+                </w:p>
+              </w:txbxContent>
+            </v:textbox>
+          </v:oval>
+        </w:pict>
+      </w:r>
+      <w:r>
+        <w:rPr>
+          <w:b/>
+          <w:noProof/>
+          <w:sz w:val="24"/>
+          <w:szCs w:val="24"/>
+          <w:lang w:eastAsia="es-PE"/>
+        </w:rPr>
+        <w:pict>
+          <v:oval id="_x0000_s1098" style="position:absolute;left:0;text-align:left;margin-left:169.65pt;margin-top:18pt;width:149.25pt;height:29.7pt;z-index:251704832;visibility:visible;mso-width-relative:margin;mso-height-relative:margin;v-text-anchor:middle" o:gfxdata="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" fillcolor="#5b9bd5 [3204]" strokecolor="white [3201]" strokeweight="1.5pt">
+            <v:stroke joinstyle="miter"/>
+            <v:textbox style="mso-next-textbox:#_x0000_s1098">
+              <w:txbxContent>
+                <w:p>
+                  <w:pPr>
+                    <w:jc w:val="center"/>
+                  </w:pPr>
+                  <w:r>
+                    <w:t>Registro de vehículo</w:t>
+                  </w:r>
+                </w:p>
+              </w:txbxContent>
+            </v:textbox>
+          </v:oval>
+        </w:pict>
+      </w:r>
+      <w:r>
+        <w:rPr>
+          <w:b/>
+          <w:noProof/>
+          <w:sz w:val="24"/>
+          <w:szCs w:val="24"/>
+          <w:lang w:eastAsia="es-PE"/>
+        </w:rPr>
+        <w:pict>
+          <v:roundrect id="_x0000_s1097" style="position:absolute;left:0;text-align:left;margin-left:157.9pt;margin-top:3.8pt;width:171pt;height:166.25pt;z-index:251703808;visibility:visible;mso-width-relative:margin;mso-height-relative:margin;v-text-anchor:middle" arcsize="10923f" o:gfxdata="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" fillcolor="#5b9bd5 [3204]" strokecolor="#1f4d78 [1604]" strokeweight="1pt">
+            <v:stroke joinstyle="miter"/>
+            <v:textbox style="mso-next-textbox:#_x0000_s1097">
               <w:txbxContent>
                 <w:p/>
               </w:txbxContent>
@@ -5647,53 +6702,7 @@
       <w:pPr>
         <w:jc w:val="center"/>
         <w:rPr>
-          <w:i/>
-          <w:sz w:val="20"/>
-          <w:szCs w:val="20"/>
-        </w:rPr>
-      </w:pPr>
-    </w:p>
-    <w:p>
-      <w:pPr>
-        <w:jc w:val="center"/>
-        <w:rPr>
-          <w:i/>
-          <w:sz w:val="20"/>
-          <w:szCs w:val="20"/>
-        </w:rPr>
-      </w:pPr>
-    </w:p>
-    <w:p>
-      <w:pPr>
-        <w:jc w:val="both"/>
-        <w:rPr>
-          <w:sz w:val="24"/>
-          <w:szCs w:val="24"/>
-        </w:rPr>
-      </w:pPr>
-    </w:p>
-    <w:p>
-      <w:pPr>
-        <w:jc w:val="both"/>
-        <w:rPr>
-          <w:sz w:val="24"/>
-          <w:szCs w:val="24"/>
-        </w:rPr>
-      </w:pPr>
-    </w:p>
-    <w:p>
-      <w:pPr>
-        <w:jc w:val="both"/>
-        <w:rPr>
-          <w:sz w:val="24"/>
-          <w:szCs w:val="24"/>
-        </w:rPr>
-      </w:pPr>
-    </w:p>
-    <w:p>
-      <w:pPr>
-        <w:jc w:val="both"/>
-        <w:rPr>
+          <w:b/>
           <w:sz w:val="24"/>
           <w:szCs w:val="24"/>
         </w:rPr>
@@ -5701,42 +6710,23 @@
       <w:r>
         <w:rPr>
           <w:noProof/>
-          <w:sz w:val="24"/>
-          <w:szCs w:val="24"/>
-          <w:lang w:eastAsia="ko-KR"/>
         </w:rPr>
         <w:pict>
-          <v:line id="Conector recto 15" o:spid="_x0000_s1039" style="position:absolute;left:0;text-align:left;z-index:251667968;visibility:visible;mso-width-relative:margin;mso-height-relative:margin" from="247.1pt,22.8pt" to="372.7pt,68.6pt" o:gfxdata="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" strokecolor="black [3200]" strokeweight=".5pt">
-            <v:stroke joinstyle="miter"/>
-          </v:line>
-        </w:pict>
-      </w:r>
-      <w:r>
-        <w:rPr>
-          <w:noProof/>
-          <w:sz w:val="24"/>
-          <w:szCs w:val="24"/>
-          <w:lang w:eastAsia="ko-KR"/>
-        </w:rPr>
-        <w:pict>
-          <v:shape id="_x0000_s1038" type="#_x0000_t202" style="position:absolute;left:0;text-align:left;margin-left:352.45pt;margin-top:13.05pt;width:105.35pt;height:33.65pt;z-index:251666944;visibility:visible;mso-height-percent:200;mso-wrap-distance-top:3.6pt;mso-wrap-distance-bottom:3.6pt;mso-height-percent:200;mso-width-relative:margin;mso-height-relative:margin" o:gfxdata="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" filled="f" stroked="f">
-            <v:textbox style="mso-next-textbox:#_x0000_s1038;mso-fit-shape-to-text:t">
+          <v:shape id="Cuadro de texto 2" o:spid="_x0000_s1104" type="#_x0000_t202" style="position:absolute;left:0;text-align:left;margin-left:348.45pt;margin-top:5.45pt;width:95.9pt;height:48.9pt;z-index:251713024;visibility:visible;mso-wrap-distance-left:9pt;mso-wrap-distance-top:3.6pt;mso-wrap-distance-right:9pt;mso-wrap-distance-bottom:3.6pt;mso-position-horizontal-relative:text;mso-position-vertical-relative:text;mso-width-relative:margin;mso-height-relative:margin;v-text-anchor:top" o:gfxdata="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" fillcolor="white [3212]">
+            <v:textbox>
               <w:txbxContent>
                 <w:p>
-                  <w:pPr>
-                    <w:rPr>
-                      <w:b/>
-                      <w:color w:val="FFFFFF" w:themeColor="background1"/>
-                      <w:sz w:val="28"/>
-                    </w:rPr>
-                  </w:pPr>
                   <w:r>
-                    <w:rPr>
-                      <w:b/>
-                      <w:color w:val="FFFFFF" w:themeColor="background1"/>
-                      <w:sz w:val="28"/>
-                    </w:rPr>
-                    <w:t>Municipalidad</w:t>
+                    <w:t>Consume servicio para v</w:t>
+                  </w:r>
+                  <w:r>
+                    <w:t>alida</w:t>
+                  </w:r>
+                  <w:r>
+                    <w:t>r</w:t>
+                  </w:r>
+                  <w:r>
+                    <w:t xml:space="preserve"> datos de vehículo</w:t>
                   </w:r>
                 </w:p>
               </w:txbxContent>
@@ -5748,176 +6738,202 @@
     </w:p>
     <w:p>
       <w:pPr>
-        <w:jc w:val="both"/>
-        <w:rPr>
-          <w:sz w:val="24"/>
-          <w:szCs w:val="24"/>
-        </w:rPr>
-      </w:pPr>
-    </w:p>
-    <w:p>
-      <w:pPr>
-        <w:jc w:val="both"/>
-        <w:rPr>
-          <w:sz w:val="24"/>
-          <w:szCs w:val="24"/>
-        </w:rPr>
-      </w:pPr>
-    </w:p>
-    <w:p>
-      <w:pPr>
-        <w:jc w:val="both"/>
-        <w:rPr>
-          <w:sz w:val="24"/>
-          <w:szCs w:val="24"/>
-        </w:rPr>
-      </w:pPr>
-      <w:r>
-        <w:rPr>
-          <w:noProof/>
-          <w:sz w:val="24"/>
-          <w:szCs w:val="24"/>
-          <w:lang w:eastAsia="ko-KR"/>
-        </w:rPr>
-        <w:pict>
-          <v:roundrect id="Rectángulo redondeado 17" o:spid="_x0000_s1041" style="position:absolute;left:0;text-align:left;margin-left:102.85pt;margin-top:17.3pt;width:171pt;height:127.35pt;z-index:251670016;visibility:visible;mso-width-relative:margin;mso-height-relative:margin;v-text-anchor:middle" arcsize="10923f" o:gfxdata="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" fillcolor="#5b9bd5 [3204]" strokecolor="#1f4d78 [1604]" strokeweight="1pt">
-            <v:stroke joinstyle="miter"/>
-            <v:textbox style="mso-next-textbox:#Rectángulo redondeado 17">
-              <w:txbxContent>
-                <w:p>
-                  <w:pPr>
-                    <w:jc w:val="center"/>
-                  </w:pPr>
-                </w:p>
-              </w:txbxContent>
-            </v:textbox>
-          </v:roundrect>
-        </w:pict>
-      </w:r>
-      <w:r>
-        <w:rPr>
-          <w:noProof/>
-          <w:sz w:val="24"/>
-          <w:szCs w:val="24"/>
-          <w:lang w:eastAsia="ko-KR"/>
-        </w:rPr>
-        <w:pict>
-          <v:line id="Conector recto 24" o:spid="_x0000_s1045" style="position:absolute;left:0;text-align:left;flip:y;z-index:251674112;visibility:visible;mso-width-relative:margin;mso-height-relative:margin" from="248.9pt,22.65pt" to="374.4pt,103.4pt" o:gfxdata="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" strokecolor="black [3200]" strokeweight=".5pt">
-            <v:stroke joinstyle="miter"/>
-          </v:line>
-        </w:pict>
-      </w:r>
-    </w:p>
-    <w:p>
-      <w:pPr>
-        <w:jc w:val="both"/>
-        <w:rPr>
-          <w:sz w:val="24"/>
-          <w:szCs w:val="24"/>
-        </w:rPr>
-      </w:pPr>
-    </w:p>
-    <w:p>
-      <w:pPr>
-        <w:jc w:val="both"/>
-        <w:rPr>
-          <w:sz w:val="24"/>
-          <w:szCs w:val="24"/>
-        </w:rPr>
-      </w:pPr>
-    </w:p>
-    <w:p>
-      <w:pPr>
-        <w:jc w:val="both"/>
-        <w:rPr>
-          <w:sz w:val="24"/>
-          <w:szCs w:val="24"/>
-        </w:rPr>
-      </w:pPr>
-      <w:r>
-        <w:rPr>
-          <w:noProof/>
-          <w:sz w:val="24"/>
-          <w:szCs w:val="24"/>
-          <w:lang w:eastAsia="ko-KR"/>
-        </w:rPr>
-        <w:pict>
-          <v:oval id="Elipse 27" o:spid="_x0000_s1047" style="position:absolute;left:0;text-align:left;margin-left:124.15pt;margin-top:12.45pt;width:122.95pt;height:44.65pt;z-index:251676160;visibility:visible;mso-width-relative:margin;mso-height-relative:margin;v-text-anchor:middle" o:gfxdata="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" fillcolor="#5b9bd5 [3204]" strokecolor="white [3201]" strokeweight="1.5pt">
-            <v:stroke joinstyle="miter"/>
-            <v:textbox style="mso-next-textbox:#Elipse 27">
-              <w:txbxContent>
-                <w:p>
-                  <w:pPr>
-                    <w:jc w:val="center"/>
-                  </w:pPr>
-                  <w:r>
-                    <w:t>Validar Usuario  Empresa</w:t>
-                  </w:r>
-                </w:p>
-              </w:txbxContent>
-            </v:textbox>
-          </v:oval>
-        </w:pict>
-      </w:r>
-    </w:p>
-    <w:p>
-      <w:pPr>
-        <w:jc w:val="both"/>
-        <w:rPr>
-          <w:sz w:val="24"/>
-          <w:szCs w:val="24"/>
-        </w:rPr>
-      </w:pPr>
-    </w:p>
-    <w:p>
-      <w:pPr>
-        <w:jc w:val="both"/>
-        <w:rPr>
-          <w:sz w:val="24"/>
-          <w:szCs w:val="24"/>
-        </w:rPr>
-      </w:pPr>
-    </w:p>
-    <w:p>
-      <w:pPr>
-        <w:jc w:val="both"/>
-        <w:rPr>
-          <w:sz w:val="24"/>
-          <w:szCs w:val="24"/>
-        </w:rPr>
-      </w:pPr>
-    </w:p>
-    <w:p>
-      <w:pPr>
-        <w:jc w:val="both"/>
-        <w:rPr>
-          <w:sz w:val="24"/>
-          <w:szCs w:val="24"/>
-        </w:rPr>
-      </w:pPr>
-    </w:p>
-    <w:p>
-      <w:pPr>
-        <w:jc w:val="both"/>
-        <w:rPr>
-          <w:sz w:val="24"/>
-          <w:szCs w:val="24"/>
-        </w:rPr>
-      </w:pPr>
-    </w:p>
-    <w:p>
-      <w:pPr>
-        <w:jc w:val="both"/>
-        <w:rPr>
-          <w:sz w:val="24"/>
-          <w:szCs w:val="24"/>
-        </w:rPr>
-      </w:pPr>
-    </w:p>
-    <w:p>
-      <w:pPr>
-        <w:jc w:val="both"/>
-        <w:rPr>
+        <w:jc w:val="center"/>
+        <w:rPr>
+          <w:b/>
+          <w:sz w:val="24"/>
+          <w:szCs w:val="24"/>
+        </w:rPr>
+      </w:pPr>
+    </w:p>
+    <w:p>
+      <w:pPr>
+        <w:jc w:val="center"/>
+        <w:rPr>
+          <w:b/>
+          <w:sz w:val="24"/>
+          <w:szCs w:val="24"/>
+        </w:rPr>
+      </w:pPr>
+    </w:p>
+    <w:p>
+      <w:pPr>
+        <w:jc w:val="center"/>
+        <w:rPr>
+          <w:b/>
+          <w:sz w:val="24"/>
+          <w:szCs w:val="24"/>
+        </w:rPr>
+      </w:pPr>
+    </w:p>
+    <w:p>
+      <w:pPr>
+        <w:jc w:val="center"/>
+        <w:rPr>
+          <w:b/>
+          <w:sz w:val="24"/>
+          <w:szCs w:val="24"/>
+        </w:rPr>
+      </w:pPr>
+    </w:p>
+    <w:p>
+      <w:pPr>
+        <w:jc w:val="center"/>
+        <w:rPr>
+          <w:b/>
+          <w:sz w:val="24"/>
+          <w:szCs w:val="24"/>
+        </w:rPr>
+      </w:pPr>
+    </w:p>
+    <w:p>
+      <w:pPr>
+        <w:jc w:val="center"/>
+        <w:rPr>
+          <w:b/>
+          <w:sz w:val="24"/>
+          <w:szCs w:val="24"/>
+        </w:rPr>
+      </w:pPr>
+    </w:p>
+    <w:p>
+      <w:pPr>
+        <w:jc w:val="center"/>
+        <w:rPr>
+          <w:b/>
+          <w:sz w:val="24"/>
+          <w:szCs w:val="24"/>
+        </w:rPr>
+      </w:pPr>
+    </w:p>
+    <w:p>
+      <w:pPr>
+        <w:jc w:val="center"/>
+        <w:rPr>
+          <w:b/>
+          <w:sz w:val="24"/>
+          <w:szCs w:val="24"/>
+        </w:rPr>
+      </w:pPr>
+    </w:p>
+    <w:p>
+      <w:pPr>
+        <w:jc w:val="center"/>
+        <w:rPr>
+          <w:i/>
+          <w:sz w:val="20"/>
+          <w:szCs w:val="20"/>
+        </w:rPr>
+      </w:pPr>
+      <w:r>
+        <w:rPr>
+          <w:i/>
+          <w:sz w:val="20"/>
+          <w:szCs w:val="20"/>
+        </w:rPr>
+        <w:t>Fig.</w:t>
+      </w:r>
+      <w:r>
+        <w:rPr>
+          <w:i/>
+          <w:sz w:val="20"/>
+          <w:szCs w:val="20"/>
+        </w:rPr>
+        <w:t xml:space="preserve"> 6</w:t>
+      </w:r>
+      <w:r>
+        <w:rPr>
+          <w:i/>
+          <w:sz w:val="20"/>
+          <w:szCs w:val="20"/>
+        </w:rPr>
+        <w:t xml:space="preserve">: Modelo de dominio </w:t>
+      </w:r>
+      <w:r>
+        <w:rPr>
+          <w:i/>
+          <w:sz w:val="20"/>
+          <w:szCs w:val="20"/>
+        </w:rPr>
+        <w:t>vehículo</w:t>
+      </w:r>
+    </w:p>
+    <w:p>
+      <w:pPr>
+        <w:jc w:val="both"/>
+        <w:rPr>
+          <w:sz w:val="24"/>
+          <w:szCs w:val="24"/>
+        </w:rPr>
+      </w:pPr>
+      <w:bookmarkStart w:id="0" w:name="_GoBack"/>
+      <w:bookmarkEnd w:id="0"/>
+    </w:p>
+    <w:p>
+      <w:pPr>
+        <w:jc w:val="center"/>
+        <w:rPr>
+          <w:b/>
+          <w:sz w:val="24"/>
+          <w:szCs w:val="24"/>
+        </w:rPr>
+      </w:pPr>
+    </w:p>
+    <w:p>
+      <w:pPr>
+        <w:jc w:val="center"/>
+        <w:rPr>
+          <w:b/>
+          <w:sz w:val="24"/>
+          <w:szCs w:val="24"/>
+        </w:rPr>
+      </w:pPr>
+    </w:p>
+    <w:p>
+      <w:pPr>
+        <w:jc w:val="center"/>
+        <w:rPr>
+          <w:b/>
+          <w:sz w:val="24"/>
+          <w:szCs w:val="24"/>
+        </w:rPr>
+      </w:pPr>
+    </w:p>
+    <w:p>
+      <w:pPr>
+        <w:jc w:val="center"/>
+        <w:rPr>
+          <w:b/>
+          <w:sz w:val="24"/>
+          <w:szCs w:val="24"/>
+        </w:rPr>
+      </w:pPr>
+    </w:p>
+    <w:p>
+      <w:pPr>
+        <w:jc w:val="center"/>
+        <w:rPr>
+          <w:b/>
+          <w:sz w:val="24"/>
+          <w:szCs w:val="24"/>
+        </w:rPr>
+      </w:pPr>
+    </w:p>
+    <w:p>
+      <w:pPr>
+        <w:jc w:val="center"/>
+        <w:rPr>
+          <w:b/>
+          <w:sz w:val="24"/>
+          <w:szCs w:val="24"/>
+        </w:rPr>
+      </w:pPr>
+    </w:p>
+    <w:p>
+      <w:pPr>
+        <w:jc w:val="center"/>
+        <w:rPr>
+          <w:b/>
           <w:sz w:val="24"/>
           <w:szCs w:val="24"/>
         </w:rPr>
@@ -6019,7 +7035,23 @@
           <w:szCs w:val="24"/>
           <w:lang w:val="en-US"/>
         </w:rPr>
-        <w:t xml:space="preserve"> (When no to use SOA) (Consulta: 10/04/2015)</w:t>
+        <w:t xml:space="preserve"> (When no</w:t>
+      </w:r>
+      <w:r>
+        <w:rPr>
+          <w:sz w:val="24"/>
+          <w:szCs w:val="24"/>
+          <w:lang w:val="en-US"/>
+        </w:rPr>
+        <w:t>t</w:t>
+      </w:r>
+      <w:r>
+        <w:rPr>
+          <w:sz w:val="24"/>
+          <w:szCs w:val="24"/>
+          <w:lang w:val="en-US"/>
+        </w:rPr>
+        <w:t xml:space="preserve"> to use SOA) (Consulta: 10/04/2015)</w:t>
       </w:r>
     </w:p>
     <w:p>
@@ -6306,6 +7338,7 @@
       </w:r>
       <w:r>
         <w:rPr>
+          <w:rFonts w:asciiTheme="minorHAnsi" w:hAnsiTheme="minorHAnsi"/>
           <w:b w:val="0"/>
           <w:sz w:val="24"/>
           <w:szCs w:val="24"/>
@@ -6487,8 +7520,8 @@
 </file>
 
 <file path=word/endnotes.xml><?xml version="1.0" encoding="utf-8"?>
-<w:endnotes xmlns:ve="http://schemas.openxmlformats.org/markup-compatibility/2006" xmlns:o="urn:schemas-microsoft-com:office:office" xmlns:r="http://schemas.openxmlformats.org/officeDocument/2006/relationships" xmlns:m="http://schemas.openxmlformats.org/officeDocument/2006/math" xmlns:v="urn:schemas-microsoft-com:vml" xmlns:wp="http://schemas.openxmlformats.org/drawingml/2006/wordprocessingDrawing" xmlns:w10="urn:schemas-microsoft-com:office:word" xmlns:w="http://schemas.openxmlformats.org/wordprocessingml/2006/main" xmlns:wne="http://schemas.microsoft.com/office/word/2006/wordml">
-  <w:endnote w:type="separator" w:id="0">
+<w:endnotes xmlns:wpc="http://schemas.microsoft.com/office/word/2010/wordprocessingCanvas" xmlns:mc="http://schemas.openxmlformats.org/markup-compatibility/2006" xmlns:o="urn:schemas-microsoft-com:office:office" xmlns:r="http://schemas.openxmlformats.org/officeDocument/2006/relationships" xmlns:m="http://schemas.openxmlformats.org/officeDocument/2006/math" xmlns:v="urn:schemas-microsoft-com:vml" xmlns:wp14="http://schemas.microsoft.com/office/word/2010/wordprocessingDrawing" xmlns:wp="http://schemas.openxmlformats.org/drawingml/2006/wordprocessingDrawing" xmlns:w10="urn:schemas-microsoft-com:office:word" xmlns:w="http://schemas.openxmlformats.org/wordprocessingml/2006/main" xmlns:w14="http://schemas.microsoft.com/office/word/2010/wordml" xmlns:w15="http://schemas.microsoft.com/office/word/2012/wordml" xmlns:wpg="http://schemas.microsoft.com/office/word/2010/wordprocessingGroup" xmlns:wpi="http://schemas.microsoft.com/office/word/2010/wordprocessingInk" xmlns:wne="http://schemas.microsoft.com/office/word/2006/wordml" xmlns:wps="http://schemas.microsoft.com/office/word/2010/wordprocessingShape" mc:Ignorable="w14 w15 wp14">
+  <w:endnote w:type="separator" w:id="-1">
     <w:p>
       <w:pPr>
         <w:spacing w:after="0" w:line="240" w:lineRule="auto"/>
@@ -6498,7 +7531,7 @@
       </w:r>
     </w:p>
   </w:endnote>
-  <w:endnote w:type="continuationSeparator" w:id="1">
+  <w:endnote w:type="continuationSeparator" w:id="0">
     <w:p>
       <w:pPr>
         <w:spacing w:after="0" w:line="240" w:lineRule="auto"/>
@@ -6512,8 +7545,8 @@
 </file>
 
 <file path=word/footnotes.xml><?xml version="1.0" encoding="utf-8"?>
-<w:footnotes xmlns:ve="http://schemas.openxmlformats.org/markup-compatibility/2006" xmlns:o="urn:schemas-microsoft-com:office:office" xmlns:r="http://schemas.openxmlformats.org/officeDocument/2006/relationships" xmlns:m="http://schemas.openxmlformats.org/officeDocument/2006/math" xmlns:v="urn:schemas-microsoft-com:vml" xmlns:wp="http://schemas.openxmlformats.org/drawingml/2006/wordprocessingDrawing" xmlns:w10="urn:schemas-microsoft-com:office:word" xmlns:w="http://schemas.openxmlformats.org/wordprocessingml/2006/main" xmlns:wne="http://schemas.microsoft.com/office/word/2006/wordml">
-  <w:footnote w:type="separator" w:id="0">
+<w:footnotes xmlns:wpc="http://schemas.microsoft.com/office/word/2010/wordprocessingCanvas" xmlns:mc="http://schemas.openxmlformats.org/markup-compatibility/2006" xmlns:o="urn:schemas-microsoft-com:office:office" xmlns:r="http://schemas.openxmlformats.org/officeDocument/2006/relationships" xmlns:m="http://schemas.openxmlformats.org/officeDocument/2006/math" xmlns:v="urn:schemas-microsoft-com:vml" xmlns:wp14="http://schemas.microsoft.com/office/word/2010/wordprocessingDrawing" xmlns:wp="http://schemas.openxmlformats.org/drawingml/2006/wordprocessingDrawing" xmlns:w10="urn:schemas-microsoft-com:office:word" xmlns:w="http://schemas.openxmlformats.org/wordprocessingml/2006/main" xmlns:w14="http://schemas.microsoft.com/office/word/2010/wordml" xmlns:w15="http://schemas.microsoft.com/office/word/2012/wordml" xmlns:wpg="http://schemas.microsoft.com/office/word/2010/wordprocessingGroup" xmlns:wpi="http://schemas.microsoft.com/office/word/2010/wordprocessingInk" xmlns:wne="http://schemas.microsoft.com/office/word/2006/wordml" xmlns:wps="http://schemas.microsoft.com/office/word/2010/wordprocessingShape" mc:Ignorable="w14 w15 wp14">
+  <w:footnote w:type="separator" w:id="-1">
     <w:p>
       <w:pPr>
         <w:spacing w:after="0" w:line="240" w:lineRule="auto"/>
@@ -6523,7 +7556,7 @@
       </w:r>
     </w:p>
   </w:footnote>
-  <w:footnote w:type="continuationSeparator" w:id="1">
+  <w:footnote w:type="continuationSeparator" w:id="0">
     <w:p>
       <w:pPr>
         <w:spacing w:after="0" w:line="240" w:lineRule="auto"/>
@@ -6537,7 +7570,7 @@
 </file>
 
 <file path=word/numbering.xml><?xml version="1.0" encoding="utf-8"?>
-<w:numbering xmlns:ve="http://schemas.openxmlformats.org/markup-compatibility/2006" xmlns:o="urn:schemas-microsoft-com:office:office" xmlns:r="http://schemas.openxmlformats.org/officeDocument/2006/relationships" xmlns:m="http://schemas.openxmlformats.org/officeDocument/2006/math" xmlns:v="urn:schemas-microsoft-com:vml" xmlns:wp="http://schemas.openxmlformats.org/drawingml/2006/wordprocessingDrawing" xmlns:w10="urn:schemas-microsoft-com:office:word" xmlns:w="http://schemas.openxmlformats.org/wordprocessingml/2006/main" xmlns:wne="http://schemas.microsoft.com/office/word/2006/wordml">
+<w:numbering xmlns:wpc="http://schemas.microsoft.com/office/word/2010/wordprocessingCanvas" xmlns:mc="http://schemas.openxmlformats.org/markup-compatibility/2006" xmlns:o="urn:schemas-microsoft-com:office:office" xmlns:r="http://schemas.openxmlformats.org/officeDocument/2006/relationships" xmlns:m="http://schemas.openxmlformats.org/officeDocument/2006/math" xmlns:v="urn:schemas-microsoft-com:vml" xmlns:wp14="http://schemas.microsoft.com/office/word/2010/wordprocessingDrawing" xmlns:wp="http://schemas.openxmlformats.org/drawingml/2006/wordprocessingDrawing" xmlns:w10="urn:schemas-microsoft-com:office:word" xmlns:w="http://schemas.openxmlformats.org/wordprocessingml/2006/main" xmlns:w14="http://schemas.microsoft.com/office/word/2010/wordml" xmlns:w15="http://schemas.microsoft.com/office/word/2012/wordml" xmlns:wpg="http://schemas.microsoft.com/office/word/2010/wordprocessingGroup" xmlns:wpi="http://schemas.microsoft.com/office/word/2010/wordprocessingInk" xmlns:wne="http://schemas.microsoft.com/office/word/2006/wordml" xmlns:wps="http://schemas.microsoft.com/office/word/2010/wordprocessingShape" mc:Ignorable="w14 w15 wp14">
   <w:abstractNum w:abstractNumId="0">
     <w:nsid w:val="07E34523"/>
     <w:multiLevelType w:val="hybridMultilevel"/>
@@ -7644,7 +8677,7 @@
   <w:abstractNum w:abstractNumId="10">
     <w:nsid w:val="48616936"/>
     <w:multiLevelType w:val="hybridMultilevel"/>
-    <w:tmpl w:val="6C02FC22"/>
+    <w:tmpl w:val="1E446908"/>
     <w:lvl w:ilvl="0" w:tplc="280A0001">
       <w:start w:val="1"/>
       <w:numFmt w:val="bullet"/>
@@ -8239,7 +9272,7 @@
 </file>
 
 <file path=word/styles.xml><?xml version="1.0" encoding="utf-8"?>
-<w:styles xmlns:r="http://schemas.openxmlformats.org/officeDocument/2006/relationships" xmlns:w="http://schemas.openxmlformats.org/wordprocessingml/2006/main">
+<w:styles xmlns:mc="http://schemas.openxmlformats.org/markup-compatibility/2006" xmlns:r="http://schemas.openxmlformats.org/officeDocument/2006/relationships" xmlns:w="http://schemas.openxmlformats.org/wordprocessingml/2006/main" xmlns:w14="http://schemas.microsoft.com/office/word/2010/wordml" xmlns:w15="http://schemas.microsoft.com/office/word/2012/wordml" mc:Ignorable="w14 w15">
   <w:docDefaults>
     <w:rPrDefault>
       <w:rPr>
@@ -8255,144 +9288,378 @@
       </w:pPr>
     </w:pPrDefault>
   </w:docDefaults>
-  <w:latentStyles w:defLockedState="0" w:defUIPriority="99" w:defSemiHidden="1" w:defUnhideWhenUsed="1" w:defQFormat="0" w:count="267">
-    <w:lsdException w:name="Normal" w:semiHidden="0" w:uiPriority="0" w:unhideWhenUsed="0" w:qFormat="1"/>
-    <w:lsdException w:name="heading 1" w:semiHidden="0" w:uiPriority="9" w:unhideWhenUsed="0" w:qFormat="1"/>
-    <w:lsdException w:name="heading 2" w:uiPriority="9" w:qFormat="1"/>
-    <w:lsdException w:name="heading 3" w:uiPriority="9" w:qFormat="1"/>
-    <w:lsdException w:name="heading 4" w:uiPriority="9" w:qFormat="1"/>
-    <w:lsdException w:name="heading 5" w:uiPriority="9" w:qFormat="1"/>
-    <w:lsdException w:name="heading 6" w:uiPriority="9" w:qFormat="1"/>
-    <w:lsdException w:name="heading 7" w:uiPriority="9" w:qFormat="1"/>
-    <w:lsdException w:name="heading 8" w:uiPriority="9" w:qFormat="1"/>
-    <w:lsdException w:name="heading 9" w:uiPriority="9" w:qFormat="1"/>
-    <w:lsdException w:name="toc 1" w:uiPriority="39"/>
-    <w:lsdException w:name="toc 2" w:uiPriority="39"/>
-    <w:lsdException w:name="toc 3" w:uiPriority="39"/>
-    <w:lsdException w:name="toc 4" w:uiPriority="39"/>
-    <w:lsdException w:name="toc 5" w:uiPriority="39"/>
-    <w:lsdException w:name="toc 6" w:uiPriority="39"/>
-    <w:lsdException w:name="toc 7" w:uiPriority="39"/>
-    <w:lsdException w:name="toc 8" w:uiPriority="39"/>
-    <w:lsdException w:name="toc 9" w:uiPriority="39"/>
-    <w:lsdException w:name="caption" w:uiPriority="35" w:qFormat="1"/>
-    <w:lsdException w:name="Title" w:semiHidden="0" w:uiPriority="10" w:unhideWhenUsed="0" w:qFormat="1"/>
-    <w:lsdException w:name="Default Paragraph Font" w:uiPriority="1"/>
-    <w:lsdException w:name="Subtitle" w:semiHidden="0" w:uiPriority="11" w:unhideWhenUsed="0" w:qFormat="1"/>
-    <w:lsdException w:name="Strong" w:semiHidden="0" w:uiPriority="22" w:unhideWhenUsed="0" w:qFormat="1"/>
-    <w:lsdException w:name="Emphasis" w:semiHidden="0" w:uiPriority="20" w:unhideWhenUsed="0" w:qFormat="1"/>
-    <w:lsdException w:name="Table Grid" w:semiHidden="0" w:uiPriority="39" w:unhideWhenUsed="0"/>
-    <w:lsdException w:name="Placeholder Text" w:unhideWhenUsed="0"/>
-    <w:lsdException w:name="No Spacing" w:semiHidden="0" w:uiPriority="1" w:unhideWhenUsed="0" w:qFormat="1"/>
-    <w:lsdException w:name="Light Shading" w:semiHidden="0" w:uiPriority="60" w:unhideWhenUsed="0"/>
-    <w:lsdException w:name="Light List" w:semiHidden="0" w:uiPriority="61" w:unhideWhenUsed="0"/>
-    <w:lsdException w:name="Light Grid" w:semiHidden="0" w:uiPriority="62" w:unhideWhenUsed="0"/>
-    <w:lsdException w:name="Medium Shading 1" w:semiHidden="0" w:uiPriority="63" w:unhideWhenUsed="0"/>
-    <w:lsdException w:name="Medium Shading 2" w:semiHidden="0" w:uiPriority="64" w:unhideWhenUsed="0"/>
-    <w:lsdException w:name="Medium List 1" w:semiHidden="0" w:uiPriority="65" w:unhideWhenUsed="0"/>
-    <w:lsdException w:name="Medium List 2" w:semiHidden="0" w:uiPriority="66" w:unhideWhenUsed="0"/>
-    <w:lsdException w:name="Medium Grid 1" w:semiHidden="0" w:uiPriority="67" w:unhideWhenUsed="0"/>
-    <w:lsdException w:name="Medium Grid 2" w:semiHidden="0" w:uiPriority="68" w:unhideWhenUsed="0"/>
-    <w:lsdException w:name="Medium Grid 3" w:semiHidden="0" w:uiPriority="69" w:unhideWhenUsed="0"/>
-    <w:lsdException w:name="Dark List" w:semiHidden="0" w:uiPriority="70" w:unhideWhenUsed="0"/>
-    <w:lsdException w:name="Colorful Shading" w:semiHidden="0" w:uiPriority="71" w:unhideWhenUsed="0"/>
-    <w:lsdException w:name="Colorful List" w:semiHidden="0" w:uiPriority="72" w:unhideWhenUsed="0"/>
-    <w:lsdException w:name="Colorful Grid" w:semiHidden="0" w:uiPriority="73" w:unhideWhenUsed="0"/>
-    <w:lsdException w:name="Light Shading Accent 1" w:semiHidden="0" w:uiPriority="60" w:unhideWhenUsed="0"/>
-    <w:lsdException w:name="Light List Accent 1" w:semiHidden="0" w:uiPriority="61" w:unhideWhenUsed="0"/>
-    <w:lsdException w:name="Light Grid Accent 1" w:semiHidden="0" w:uiPriority="62" w:unhideWhenUsed="0"/>
-    <w:lsdException w:name="Medium Shading 1 Accent 1" w:semiHidden="0" w:uiPriority="63" w:unhideWhenUsed="0"/>
-    <w:lsdException w:name="Medium Shading 2 Accent 1" w:semiHidden="0" w:uiPriority="64" w:unhideWhenUsed="0"/>
-    <w:lsdException w:name="Medium List 1 Accent 1" w:semiHidden="0" w:uiPriority="65" w:unhideWhenUsed="0"/>
-    <w:lsdException w:name="Revision" w:unhideWhenUsed="0"/>
-    <w:lsdException w:name="List Paragraph" w:semiHidden="0" w:uiPriority="34" w:unhideWhenUsed="0" w:qFormat="1"/>
-    <w:lsdException w:name="Quote" w:semiHidden="0" w:uiPriority="29" w:unhideWhenUsed="0" w:qFormat="1"/>
-    <w:lsdException w:name="Intense Quote" w:semiHidden="0" w:uiPriority="30" w:unhideWhenUsed="0" w:qFormat="1"/>
-    <w:lsdException w:name="Medium List 2 Accent 1" w:semiHidden="0" w:uiPriority="66" w:unhideWhenUsed="0"/>
-    <w:lsdException w:name="Medium Grid 1 Accent 1" w:semiHidden="0" w:uiPriority="67" w:unhideWhenUsed="0"/>
-    <w:lsdException w:name="Medium Grid 2 Accent 1" w:semiHidden="0" w:uiPriority="68" w:unhideWhenUsed="0"/>
-    <w:lsdException w:name="Medium Grid 3 Accent 1" w:semiHidden="0" w:uiPriority="69" w:unhideWhenUsed="0"/>
-    <w:lsdException w:name="Dark List Accent 1" w:semiHidden="0" w:uiPriority="70" w:unhideWhenUsed="0"/>
-    <w:lsdException w:name="Colorful Shading Accent 1" w:semiHidden="0" w:uiPriority="71" w:unhideWhenUsed="0"/>
-    <w:lsdException w:name="Colorful List Accent 1" w:semiHidden="0" w:uiPriority="72" w:unhideWhenUsed="0"/>
-    <w:lsdException w:name="Colorful Grid Accent 1" w:semiHidden="0" w:uiPriority="73" w:unhideWhenUsed="0"/>
-    <w:lsdException w:name="Light Shading Accent 2" w:semiHidden="0" w:uiPriority="60" w:unhideWhenUsed="0"/>
-    <w:lsdException w:name="Light List Accent 2" w:semiHidden="0" w:uiPriority="61" w:unhideWhenUsed="0"/>
-    <w:lsdException w:name="Light Grid Accent 2" w:semiHidden="0" w:uiPriority="62" w:unhideWhenUsed="0"/>
-    <w:lsdException w:name="Medium Shading 1 Accent 2" w:semiHidden="0" w:uiPriority="63" w:unhideWhenUsed="0"/>
-    <w:lsdException w:name="Medium Shading 2 Accent 2" w:semiHidden="0" w:uiPriority="64" w:unhideWhenUsed="0"/>
-    <w:lsdException w:name="Medium List 1 Accent 2" w:semiHidden="0" w:uiPriority="65" w:unhideWhenUsed="0"/>
-    <w:lsdException w:name="Medium List 2 Accent 2" w:semiHidden="0" w:uiPriority="66" w:unhideWhenUsed="0"/>
-    <w:lsdException w:name="Medium Grid 1 Accent 2" w:semiHidden="0" w:uiPriority="67" w:unhideWhenUsed="0"/>
-    <w:lsdException w:name="Medium Grid 2 Accent 2" w:semiHidden="0" w:uiPriority="68" w:unhideWhenUsed="0"/>
-    <w:lsdException w:name="Medium Grid 3 Accent 2" w:semiHidden="0" w:uiPriority="69" w:unhideWhenUsed="0"/>
-    <w:lsdException w:name="Dark List Accent 2" w:semiHidden="0" w:uiPriority="70" w:unhideWhenUsed="0"/>
-    <w:lsdException w:name="Colorful Shading Accent 2" w:semiHidden="0" w:uiPriority="71" w:unhideWhenUsed="0"/>
-    <w:lsdException w:name="Colorful List Accent 2" w:semiHidden="0" w:uiPriority="72" w:unhideWhenUsed="0"/>
-    <w:lsdException w:name="Colorful Grid Accent 2" w:semiHidden="0" w:uiPriority="73" w:unhideWhenUsed="0"/>
-    <w:lsdException w:name="Light Shading Accent 3" w:semiHidden="0" w:uiPriority="60" w:unhideWhenUsed="0"/>
-    <w:lsdException w:name="Light List Accent 3" w:semiHidden="0" w:uiPriority="61" w:unhideWhenUsed="0"/>
-    <w:lsdException w:name="Light Grid Accent 3" w:semiHidden="0" w:uiPriority="62" w:unhideWhenUsed="0"/>
-    <w:lsdException w:name="Medium Shading 1 Accent 3" w:semiHidden="0" w:uiPriority="63" w:unhideWhenUsed="0"/>
-    <w:lsdException w:name="Medium Shading 2 Accent 3" w:semiHidden="0" w:uiPriority="64" w:unhideWhenUsed="0"/>
-    <w:lsdException w:name="Medium List 1 Accent 3" w:semiHidden="0" w:uiPriority="65" w:unhideWhenUsed="0"/>
-    <w:lsdException w:name="Medium List 2 Accent 3" w:semiHidden="0" w:uiPriority="66" w:unhideWhenUsed="0"/>
-    <w:lsdException w:name="Medium Grid 1 Accent 3" w:semiHidden="0" w:uiPriority="67" w:unhideWhenUsed="0"/>
-    <w:lsdException w:name="Medium Grid 2 Accent 3" w:semiHidden="0" w:uiPriority="68" w:unhideWhenUsed="0"/>
-    <w:lsdException w:name="Medium Grid 3 Accent 3" w:semiHidden="0" w:uiPriority="69" w:unhideWhenUsed="0"/>
-    <w:lsdException w:name="Dark List Accent 3" w:semiHidden="0" w:uiPriority="70" w:unhideWhenUsed="0"/>
-    <w:lsdException w:name="Colorful Shading Accent 3" w:semiHidden="0" w:uiPriority="71" w:unhideWhenUsed="0"/>
-    <w:lsdException w:name="Colorful List Accent 3" w:semiHidden="0" w:uiPriority="72" w:unhideWhenUsed="0"/>
-    <w:lsdException w:name="Colorful Grid Accent 3" w:semiHidden="0" w:uiPriority="73" w:unhideWhenUsed="0"/>
-    <w:lsdException w:name="Light Shading Accent 4" w:semiHidden="0" w:uiPriority="60" w:unhideWhenUsed="0"/>
-    <w:lsdException w:name="Light List Accent 4" w:semiHidden="0" w:uiPriority="61" w:unhideWhenUsed="0"/>
-    <w:lsdException w:name="Light Grid Accent 4" w:semiHidden="0" w:uiPriority="62" w:unhideWhenUsed="0"/>
-    <w:lsdException w:name="Medium Shading 1 Accent 4" w:semiHidden="0" w:uiPriority="63" w:unhideWhenUsed="0"/>
-    <w:lsdException w:name="Medium Shading 2 Accent 4" w:semiHidden="0" w:uiPriority="64" w:unhideWhenUsed="0"/>
-    <w:lsdException w:name="Medium List 1 Accent 4" w:semiHidden="0" w:uiPriority="65" w:unhideWhenUsed="0"/>
-    <w:lsdException w:name="Medium List 2 Accent 4" w:semiHidden="0" w:uiPriority="66" w:unhideWhenUsed="0"/>
-    <w:lsdException w:name="Medium Grid 1 Accent 4" w:semiHidden="0" w:uiPriority="67" w:unhideWhenUsed="0"/>
-    <w:lsdException w:name="Medium Grid 2 Accent 4" w:semiHidden="0" w:uiPriority="68" w:unhideWhenUsed="0"/>
-    <w:lsdException w:name="Medium Grid 3 Accent 4" w:semiHidden="0" w:uiPriority="69" w:unhideWhenUsed="0"/>
-    <w:lsdException w:name="Dark List Accent 4" w:semiHidden="0" w:uiPriority="70" w:unhideWhenUsed="0"/>
-    <w:lsdException w:name="Colorful Shading Accent 4" w:semiHidden="0" w:uiPriority="71" w:unhideWhenUsed="0"/>
-    <w:lsdException w:name="Colorful List Accent 4" w:semiHidden="0" w:uiPriority="72" w:unhideWhenUsed="0"/>
-    <w:lsdException w:name="Colorful Grid Accent 4" w:semiHidden="0" w:uiPriority="73" w:unhideWhenUsed="0"/>
-    <w:lsdException w:name="Light Shading Accent 5" w:semiHidden="0" w:uiPriority="60" w:unhideWhenUsed="0"/>
-    <w:lsdException w:name="Light List Accent 5" w:semiHidden="0" w:uiPriority="61" w:unhideWhenUsed="0"/>
-    <w:lsdException w:name="Light Grid Accent 5" w:semiHidden="0" w:uiPriority="62" w:unhideWhenUsed="0"/>
-    <w:lsdException w:name="Medium Shading 1 Accent 5" w:semiHidden="0" w:uiPriority="63" w:unhideWhenUsed="0"/>
-    <w:lsdException w:name="Medium Shading 2 Accent 5" w:semiHidden="0" w:uiPriority="64" w:unhideWhenUsed="0"/>
-    <w:lsdException w:name="Medium List 1 Accent 5" w:semiHidden="0" w:uiPriority="65" w:unhideWhenUsed="0"/>
-    <w:lsdException w:name="Medium List 2 Accent 5" w:semiHidden="0" w:uiPriority="66" w:unhideWhenUsed="0"/>
-    <w:lsdException w:name="Medium Grid 1 Accent 5" w:semiHidden="0" w:uiPriority="67" w:unhideWhenUsed="0"/>
-    <w:lsdException w:name="Medium Grid 2 Accent 5" w:semiHidden="0" w:uiPriority="68" w:unhideWhenUsed="0"/>
-    <w:lsdException w:name="Medium Grid 3 Accent 5" w:semiHidden="0" w:uiPriority="69" w:unhideWhenUsed="0"/>
-    <w:lsdException w:name="Dark List Accent 5" w:semiHidden="0" w:uiPriority="70" w:unhideWhenUsed="0"/>
-    <w:lsdException w:name="Colorful Shading Accent 5" w:semiHidden="0" w:uiPriority="71" w:unhideWhenUsed="0"/>
-    <w:lsdException w:name="Colorful List Accent 5" w:semiHidden="0" w:uiPriority="72" w:unhideWhenUsed="0"/>
-    <w:lsdException w:name="Colorful Grid Accent 5" w:semiHidden="0" w:uiPriority="73" w:unhideWhenUsed="0"/>
-    <w:lsdException w:name="Light Shading Accent 6" w:semiHidden="0" w:uiPriority="60" w:unhideWhenUsed="0"/>
-    <w:lsdException w:name="Light List Accent 6" w:semiHidden="0" w:uiPriority="61" w:unhideWhenUsed="0"/>
-    <w:lsdException w:name="Light Grid Accent 6" w:semiHidden="0" w:uiPriority="62" w:unhideWhenUsed="0"/>
-    <w:lsdException w:name="Medium Shading 1 Accent 6" w:semiHidden="0" w:uiPriority="63" w:unhideWhenUsed="0"/>
-    <w:lsdException w:name="Medium Shading 2 Accent 6" w:semiHidden="0" w:uiPriority="64" w:unhideWhenUsed="0"/>
-    <w:lsdException w:name="Medium List 1 Accent 6" w:semiHidden="0" w:uiPriority="65" w:unhideWhenUsed="0"/>
-    <w:lsdException w:name="Medium List 2 Accent 6" w:semiHidden="0" w:uiPriority="66" w:unhideWhenUsed="0"/>
-    <w:lsdException w:name="Medium Grid 1 Accent 6" w:semiHidden="0" w:uiPriority="67" w:unhideWhenUsed="0"/>
-    <w:lsdException w:name="Medium Grid 2 Accent 6" w:semiHidden="0" w:uiPriority="68" w:unhideWhenUsed="0"/>
-    <w:lsdException w:name="Medium Grid 3 Accent 6" w:semiHidden="0" w:uiPriority="69" w:unhideWhenUsed="0"/>
-    <w:lsdException w:name="Dark List Accent 6" w:semiHidden="0" w:uiPriority="70" w:unhideWhenUsed="0"/>
-    <w:lsdException w:name="Colorful Shading Accent 6" w:semiHidden="0" w:uiPriority="71" w:unhideWhenUsed="0"/>
-    <w:lsdException w:name="Colorful List Accent 6" w:semiHidden="0" w:uiPriority="72" w:unhideWhenUsed="0"/>
-    <w:lsdException w:name="Colorful Grid Accent 6" w:semiHidden="0" w:uiPriority="73" w:unhideWhenUsed="0"/>
-    <w:lsdException w:name="Subtle Emphasis" w:semiHidden="0" w:uiPriority="19" w:unhideWhenUsed="0" w:qFormat="1"/>
-    <w:lsdException w:name="Intense Emphasis" w:semiHidden="0" w:uiPriority="21" w:unhideWhenUsed="0" w:qFormat="1"/>
-    <w:lsdException w:name="Subtle Reference" w:semiHidden="0" w:uiPriority="31" w:unhideWhenUsed="0" w:qFormat="1"/>
-    <w:lsdException w:name="Intense Reference" w:semiHidden="0" w:uiPriority="32" w:unhideWhenUsed="0" w:qFormat="1"/>
-    <w:lsdException w:name="Book Title" w:semiHidden="0" w:uiPriority="33" w:unhideWhenUsed="0" w:qFormat="1"/>
-    <w:lsdException w:name="Bibliography" w:uiPriority="37"/>
-    <w:lsdException w:name="TOC Heading" w:uiPriority="39" w:qFormat="1"/>
+  <w:latentStyles w:defLockedState="0" w:defUIPriority="99" w:defSemiHidden="0" w:defUnhideWhenUsed="0" w:defQFormat="0" w:count="371">
+    <w:lsdException w:name="Normal" w:uiPriority="0" w:qFormat="1"/>
+    <w:lsdException w:name="heading 1" w:uiPriority="9" w:qFormat="1"/>
+    <w:lsdException w:name="heading 2" w:semiHidden="1" w:uiPriority="9" w:unhideWhenUsed="1" w:qFormat="1"/>
+    <w:lsdException w:name="heading 3" w:semiHidden="1" w:uiPriority="9" w:unhideWhenUsed="1" w:qFormat="1"/>
+    <w:lsdException w:name="heading 4" w:semiHidden="1" w:uiPriority="9" w:unhideWhenUsed="1" w:qFormat="1"/>
+    <w:lsdException w:name="heading 5" w:semiHidden="1" w:uiPriority="9" w:unhideWhenUsed="1" w:qFormat="1"/>
+    <w:lsdException w:name="heading 6" w:semiHidden="1" w:uiPriority="9" w:unhideWhenUsed="1" w:qFormat="1"/>
+    <w:lsdException w:name="heading 7" w:semiHidden="1" w:uiPriority="9" w:unhideWhenUsed="1" w:qFormat="1"/>
+    <w:lsdException w:name="heading 8" w:semiHidden="1" w:uiPriority="9" w:unhideWhenUsed="1" w:qFormat="1"/>
+    <w:lsdException w:name="heading 9" w:semiHidden="1" w:uiPriority="9" w:unhideWhenUsed="1" w:qFormat="1"/>
+    <w:lsdException w:name="index 1" w:semiHidden="1" w:unhideWhenUsed="1"/>
+    <w:lsdException w:name="index 2" w:semiHidden="1" w:unhideWhenUsed="1"/>
+    <w:lsdException w:name="index 3" w:semiHidden="1" w:unhideWhenUsed="1"/>
+    <w:lsdException w:name="index 4" w:semiHidden="1" w:unhideWhenUsed="1"/>
+    <w:lsdException w:name="index 5" w:semiHidden="1" w:unhideWhenUsed="1"/>
+    <w:lsdException w:name="index 6" w:semiHidden="1" w:unhideWhenUsed="1"/>
+    <w:lsdException w:name="index 7" w:semiHidden="1" w:unhideWhenUsed="1"/>
+    <w:lsdException w:name="index 8" w:semiHidden="1" w:unhideWhenUsed="1"/>
+    <w:lsdException w:name="index 9" w:semiHidden="1" w:unhideWhenUsed="1"/>
+    <w:lsdException w:name="toc 1" w:semiHidden="1" w:uiPriority="39" w:unhideWhenUsed="1"/>
+    <w:lsdException w:name="toc 2" w:semiHidden="1" w:uiPriority="39" w:unhideWhenUsed="1"/>
+    <w:lsdException w:name="toc 3" w:semiHidden="1" w:uiPriority="39" w:unhideWhenUsed="1"/>
+    <w:lsdException w:name="toc 4" w:semiHidden="1" w:uiPriority="39" w:unhideWhenUsed="1"/>
+    <w:lsdException w:name="toc 5" w:semiHidden="1" w:uiPriority="39" w:unhideWhenUsed="1"/>
+    <w:lsdException w:name="toc 6" w:semiHidden="1" w:uiPriority="39" w:unhideWhenUsed="1"/>
+    <w:lsdException w:name="toc 7" w:semiHidden="1" w:uiPriority="39" w:unhideWhenUsed="1"/>
+    <w:lsdException w:name="toc 8" w:semiHidden="1" w:uiPriority="39" w:unhideWhenUsed="1"/>
+    <w:lsdException w:name="toc 9" w:semiHidden="1" w:uiPriority="39" w:unhideWhenUsed="1"/>
+    <w:lsdException w:name="Normal Indent" w:semiHidden="1" w:unhideWhenUsed="1"/>
+    <w:lsdException w:name="footnote text" w:semiHidden="1" w:unhideWhenUsed="1"/>
+    <w:lsdException w:name="annotation text" w:semiHidden="1" w:unhideWhenUsed="1"/>
+    <w:lsdException w:name="header" w:semiHidden="1" w:unhideWhenUsed="1"/>
+    <w:lsdException w:name="footer" w:semiHidden="1" w:unhideWhenUsed="1"/>
+    <w:lsdException w:name="index heading" w:semiHidden="1" w:unhideWhenUsed="1"/>
+    <w:lsdException w:name="caption" w:semiHidden="1" w:uiPriority="35" w:unhideWhenUsed="1" w:qFormat="1"/>
+    <w:lsdException w:name="table of figures" w:semiHidden="1" w:unhideWhenUsed="1"/>
+    <w:lsdException w:name="envelope address" w:semiHidden="1" w:unhideWhenUsed="1"/>
+    <w:lsdException w:name="envelope return" w:semiHidden="1" w:unhideWhenUsed="1"/>
+    <w:lsdException w:name="footnote reference" w:semiHidden="1" w:unhideWhenUsed="1"/>
+    <w:lsdException w:name="annotation reference" w:semiHidden="1" w:unhideWhenUsed="1"/>
+    <w:lsdException w:name="line number" w:semiHidden="1" w:unhideWhenUsed="1"/>
+    <w:lsdException w:name="page number" w:semiHidden="1" w:unhideWhenUsed="1"/>
+    <w:lsdException w:name="endnote reference" w:semiHidden="1" w:unhideWhenUsed="1"/>
+    <w:lsdException w:name="endnote text" w:semiHidden="1" w:unhideWhenUsed="1"/>
+    <w:lsdException w:name="table of authorities" w:semiHidden="1" w:unhideWhenUsed="1"/>
+    <w:lsdException w:name="macro" w:semiHidden="1" w:unhideWhenUsed="1"/>
+    <w:lsdException w:name="toa heading" w:semiHidden="1" w:unhideWhenUsed="1"/>
+    <w:lsdException w:name="List" w:semiHidden="1" w:unhideWhenUsed="1"/>
+    <w:lsdException w:name="List Bullet" w:semiHidden="1" w:unhideWhenUsed="1"/>
+    <w:lsdException w:name="List Number" w:semiHidden="1" w:unhideWhenUsed="1"/>
+    <w:lsdException w:name="List 2" w:semiHidden="1" w:unhideWhenUsed="1"/>
+    <w:lsdException w:name="List 3" w:semiHidden="1" w:unhideWhenUsed="1"/>
+    <w:lsdException w:name="List 4" w:semiHidden="1" w:unhideWhenUsed="1"/>
+    <w:lsdException w:name="List 5" w:semiHidden="1" w:unhideWhenUsed="1"/>
+    <w:lsdException w:name="List Bullet 2" w:semiHidden="1" w:unhideWhenUsed="1"/>
+    <w:lsdException w:name="List Bullet 3" w:semiHidden="1" w:unhideWhenUsed="1"/>
+    <w:lsdException w:name="List Bullet 4" w:semiHidden="1" w:unhideWhenUsed="1"/>
+    <w:lsdException w:name="List Bullet 5" w:semiHidden="1" w:unhideWhenUsed="1"/>
+    <w:lsdException w:name="List Number 2" w:semiHidden="1" w:unhideWhenUsed="1"/>
+    <w:lsdException w:name="List Number 3" w:semiHidden="1" w:unhideWhenUsed="1"/>
+    <w:lsdException w:name="List Number 4" w:semiHidden="1" w:unhideWhenUsed="1"/>
+    <w:lsdException w:name="List Number 5" w:semiHidden="1" w:unhideWhenUsed="1"/>
+    <w:lsdException w:name="Title" w:uiPriority="10" w:qFormat="1"/>
+    <w:lsdException w:name="Closing" w:semiHidden="1" w:unhideWhenUsed="1"/>
+    <w:lsdException w:name="Signature" w:semiHidden="1" w:unhideWhenUsed="1"/>
+    <w:lsdException w:name="Default Paragraph Font" w:semiHidden="1" w:uiPriority="1" w:unhideWhenUsed="1"/>
+    <w:lsdException w:name="Body Text" w:semiHidden="1" w:unhideWhenUsed="1"/>
+    <w:lsdException w:name="Body Text Indent" w:semiHidden="1" w:unhideWhenUsed="1"/>
+    <w:lsdException w:name="List Continue" w:semiHidden="1" w:unhideWhenUsed="1"/>
+    <w:lsdException w:name="List Continue 2" w:semiHidden="1" w:unhideWhenUsed="1"/>
+    <w:lsdException w:name="List Continue 3" w:semiHidden="1" w:unhideWhenUsed="1"/>
+    <w:lsdException w:name="List Continue 4" w:semiHidden="1" w:unhideWhenUsed="1"/>
+    <w:lsdException w:name="List Continue 5" w:semiHidden="1" w:unhideWhenUsed="1"/>
+    <w:lsdException w:name="Message Header" w:semiHidden="1" w:unhideWhenUsed="1"/>
+    <w:lsdException w:name="Subtitle" w:uiPriority="11" w:qFormat="1"/>
+    <w:lsdException w:name="Salutation" w:semiHidden="1" w:unhideWhenUsed="1"/>
+    <w:lsdException w:name="Date" w:semiHidden="1" w:unhideWhenUsed="1"/>
+    <w:lsdException w:name="Body Text First Indent" w:semiHidden="1" w:unhideWhenUsed="1"/>
+    <w:lsdException w:name="Body Text First Indent 2" w:semiHidden="1" w:unhideWhenUsed="1"/>
+    <w:lsdException w:name="Note Heading" w:semiHidden="1" w:unhideWhenUsed="1"/>
+    <w:lsdException w:name="Body Text 2" w:semiHidden="1" w:unhideWhenUsed="1"/>
+    <w:lsdException w:name="Body Text 3" w:semiHidden="1" w:unhideWhenUsed="1"/>
+    <w:lsdException w:name="Body Text Indent 2" w:semiHidden="1" w:unhideWhenUsed="1"/>
+    <w:lsdException w:name="Body Text Indent 3" w:semiHidden="1" w:unhideWhenUsed="1"/>
+    <w:lsdException w:name="Block Text" w:semiHidden="1" w:unhideWhenUsed="1"/>
+    <w:lsdException w:name="Hyperlink" w:semiHidden="1" w:unhideWhenUsed="1"/>
+    <w:lsdException w:name="FollowedHyperlink" w:semiHidden="1" w:unhideWhenUsed="1"/>
+    <w:lsdException w:name="Strong" w:uiPriority="22" w:qFormat="1"/>
+    <w:lsdException w:name="Emphasis" w:uiPriority="20" w:qFormat="1"/>
+    <w:lsdException w:name="Document Map" w:semiHidden="1" w:unhideWhenUsed="1"/>
+    <w:lsdException w:name="Plain Text" w:semiHidden="1" w:unhideWhenUsed="1"/>
+    <w:lsdException w:name="E-mail Signature" w:semiHidden="1" w:unhideWhenUsed="1"/>
+    <w:lsdException w:name="HTML Top of Form" w:semiHidden="1" w:unhideWhenUsed="1"/>
+    <w:lsdException w:name="HTML Bottom of Form" w:semiHidden="1" w:unhideWhenUsed="1"/>
+    <w:lsdException w:name="Normal (Web)" w:semiHidden="1" w:unhideWhenUsed="1"/>
+    <w:lsdException w:name="HTML Acronym" w:semiHidden="1" w:unhideWhenUsed="1"/>
+    <w:lsdException w:name="HTML Address" w:semiHidden="1" w:unhideWhenUsed="1"/>
+    <w:lsdException w:name="HTML Cite" w:semiHidden="1" w:unhideWhenUsed="1"/>
+    <w:lsdException w:name="HTML Code" w:semiHidden="1" w:unhideWhenUsed="1"/>
+    <w:lsdException w:name="HTML Definition" w:semiHidden="1" w:unhideWhenUsed="1"/>
+    <w:lsdException w:name="HTML Keyboard" w:semiHidden="1" w:unhideWhenUsed="1"/>
+    <w:lsdException w:name="HTML Preformatted" w:semiHidden="1" w:unhideWhenUsed="1"/>
+    <w:lsdException w:name="HTML Sample" w:semiHidden="1" w:unhideWhenUsed="1"/>
+    <w:lsdException w:name="HTML Typewriter" w:semiHidden="1" w:unhideWhenUsed="1"/>
+    <w:lsdException w:name="HTML Variable" w:semiHidden="1" w:unhideWhenUsed="1"/>
+    <w:lsdException w:name="Normal Table" w:semiHidden="1" w:unhideWhenUsed="1"/>
+    <w:lsdException w:name="annotation subject" w:semiHidden="1" w:unhideWhenUsed="1"/>
+    <w:lsdException w:name="No List" w:semiHidden="1" w:unhideWhenUsed="1"/>
+    <w:lsdException w:name="Outline List 1" w:semiHidden="1" w:unhideWhenUsed="1"/>
+    <w:lsdException w:name="Outline List 2" w:semiHidden="1" w:unhideWhenUsed="1"/>
+    <w:lsdException w:name="Outline List 3" w:semiHidden="1" w:unhideWhenUsed="1"/>
+    <w:lsdException w:name="Table Simple 1" w:semiHidden="1" w:unhideWhenUsed="1"/>
+    <w:lsdException w:name="Table Simple 2" w:semiHidden="1" w:unhideWhenUsed="1"/>
+    <w:lsdException w:name="Table Simple 3" w:semiHidden="1" w:unhideWhenUsed="1"/>
+    <w:lsdException w:name="Table Classic 1" w:semiHidden="1" w:unhideWhenUsed="1"/>
+    <w:lsdException w:name="Table Classic 2" w:semiHidden="1" w:unhideWhenUsed="1"/>
+    <w:lsdException w:name="Table Classic 3" w:semiHidden="1" w:unhideWhenUsed="1"/>
+    <w:lsdException w:name="Table Classic 4" w:semiHidden="1" w:unhideWhenUsed="1"/>
+    <w:lsdException w:name="Table Colorful 1" w:semiHidden="1" w:unhideWhenUsed="1"/>
+    <w:lsdException w:name="Table Colorful 2" w:semiHidden="1" w:unhideWhenUsed="1"/>
+    <w:lsdException w:name="Table Colorful 3" w:semiHidden="1" w:unhideWhenUsed="1"/>
+    <w:lsdException w:name="Table Columns 1" w:semiHidden="1" w:unhideWhenUsed="1"/>
+    <w:lsdException w:name="Table Columns 2" w:semiHidden="1" w:unhideWhenUsed="1"/>
+    <w:lsdException w:name="Table Columns 3" w:semiHidden="1" w:unhideWhenUsed="1"/>
+    <w:lsdException w:name="Table Columns 4" w:semiHidden="1" w:unhideWhenUsed="1"/>
+    <w:lsdException w:name="Table Columns 5" w:semiHidden="1" w:unhideWhenUsed="1"/>
+    <w:lsdException w:name="Table Grid 1" w:semiHidden="1" w:unhideWhenUsed="1"/>
+    <w:lsdException w:name="Table Grid 2" w:semiHidden="1" w:unhideWhenUsed="1"/>
+    <w:lsdException w:name="Table Grid 3" w:semiHidden="1" w:unhideWhenUsed="1"/>
+    <w:lsdException w:name="Table Grid 4" w:semiHidden="1" w:unhideWhenUsed="1"/>
+    <w:lsdException w:name="Table Grid 5" w:semiHidden="1" w:unhideWhenUsed="1"/>
+    <w:lsdException w:name="Table Grid 6" w:semiHidden="1" w:unhideWhenUsed="1"/>
+    <w:lsdException w:name="Table Grid 7" w:semiHidden="1" w:unhideWhenUsed="1"/>
+    <w:lsdException w:name="Table Grid 8" w:semiHidden="1" w:unhideWhenUsed="1"/>
+    <w:lsdException w:name="Table List 1" w:semiHidden="1" w:unhideWhenUsed="1"/>
+    <w:lsdException w:name="Table List 2" w:semiHidden="1" w:unhideWhenUsed="1"/>
+    <w:lsdException w:name="Table List 3" w:semiHidden="1" w:unhideWhenUsed="1"/>
+    <w:lsdException w:name="Table List 4" w:semiHidden="1" w:unhideWhenUsed="1"/>
+    <w:lsdException w:name="Table List 5" w:semiHidden="1" w:unhideWhenUsed="1"/>
+    <w:lsdException w:name="Table List 6" w:semiHidden="1" w:unhideWhenUsed="1"/>
+    <w:lsdException w:name="Table List 7" w:semiHidden="1" w:unhideWhenUsed="1"/>
+    <w:lsdException w:name="Table List 8" w:semiHidden="1" w:unhideWhenUsed="1"/>
+    <w:lsdException w:name="Table 3D effects 1" w:semiHidden="1" w:unhideWhenUsed="1"/>
+    <w:lsdException w:name="Table 3D effects 2" w:semiHidden="1" w:unhideWhenUsed="1"/>
+    <w:lsdException w:name="Table 3D effects 3" w:semiHidden="1" w:unhideWhenUsed="1"/>
+    <w:lsdException w:name="Table Contemporary" w:semiHidden="1" w:unhideWhenUsed="1"/>
+    <w:lsdException w:name="Table Elegant" w:semiHidden="1" w:unhideWhenUsed="1"/>
+    <w:lsdException w:name="Table Professional" w:semiHidden="1" w:unhideWhenUsed="1"/>
+    <w:lsdException w:name="Table Subtle 1" w:semiHidden="1" w:unhideWhenUsed="1"/>
+    <w:lsdException w:name="Table Subtle 2" w:semiHidden="1" w:unhideWhenUsed="1"/>
+    <w:lsdException w:name="Table Web 1" w:semiHidden="1" w:unhideWhenUsed="1"/>
+    <w:lsdException w:name="Table Web 2" w:semiHidden="1" w:unhideWhenUsed="1"/>
+    <w:lsdException w:name="Table Web 3" w:semiHidden="1" w:unhideWhenUsed="1"/>
+    <w:lsdException w:name="Balloon Text" w:semiHidden="1" w:unhideWhenUsed="1"/>
+    <w:lsdException w:name="Table Grid" w:uiPriority="39"/>
+    <w:lsdException w:name="Table Theme" w:semiHidden="1" w:unhideWhenUsed="1"/>
+    <w:lsdException w:name="Placeholder Text" w:semiHidden="1"/>
+    <w:lsdException w:name="No Spacing" w:uiPriority="1" w:qFormat="1"/>
+    <w:lsdException w:name="Light Shading" w:uiPriority="60"/>
+    <w:lsdException w:name="Light List" w:uiPriority="61"/>
+    <w:lsdException w:name="Light Grid" w:uiPriority="62"/>
+    <w:lsdException w:name="Medium Shading 1" w:uiPriority="63"/>
+    <w:lsdException w:name="Medium Shading 2" w:uiPriority="64"/>
+    <w:lsdException w:name="Medium List 1" w:uiPriority="65"/>
+    <w:lsdException w:name="Medium List 2" w:uiPriority="66"/>
+    <w:lsdException w:name="Medium Grid 1" w:uiPriority="67"/>
+    <w:lsdException w:name="Medium Grid 2" w:uiPriority="68"/>
+    <w:lsdException w:name="Medium Grid 3" w:uiPriority="69"/>
+    <w:lsdException w:name="Dark List" w:uiPriority="70"/>
+    <w:lsdException w:name="Colorful Shading" w:uiPriority="71"/>
+    <w:lsdException w:name="Colorful List" w:uiPriority="72"/>
+    <w:lsdException w:name="Colorful Grid" w:uiPriority="73"/>
+    <w:lsdException w:name="Light Shading Accent 1" w:uiPriority="60"/>
+    <w:lsdException w:name="Light List Accent 1" w:uiPriority="61"/>
+    <w:lsdException w:name="Light Grid Accent 1" w:uiPriority="62"/>
+    <w:lsdException w:name="Medium Shading 1 Accent 1" w:uiPriority="63"/>
+    <w:lsdException w:name="Medium Shading 2 Accent 1" w:uiPriority="64"/>
+    <w:lsdException w:name="Medium List 1 Accent 1" w:uiPriority="65"/>
+    <w:lsdException w:name="Revision" w:semiHidden="1"/>
+    <w:lsdException w:name="List Paragraph" w:uiPriority="34" w:qFormat="1"/>
+    <w:lsdException w:name="Quote" w:uiPriority="29" w:qFormat="1"/>
+    <w:lsdException w:name="Intense Quote" w:uiPriority="30" w:qFormat="1"/>
+    <w:lsdException w:name="Medium List 2 Accent 1" w:uiPriority="66"/>
+    <w:lsdException w:name="Medium Grid 1 Accent 1" w:uiPriority="67"/>
+    <w:lsdException w:name="Medium Grid 2 Accent 1" w:uiPriority="68"/>
+    <w:lsdException w:name="Medium Grid 3 Accent 1" w:uiPriority="69"/>
+    <w:lsdException w:name="Dark List Accent 1" w:uiPriority="70"/>
+    <w:lsdException w:name="Colorful Shading Accent 1" w:uiPriority="71"/>
+    <w:lsdException w:name="Colorful List Accent 1" w:uiPriority="72"/>
+    <w:lsdException w:name="Colorful Grid Accent 1" w:uiPriority="73"/>
+    <w:lsdException w:name="Light Shading Accent 2" w:uiPriority="60"/>
+    <w:lsdException w:name="Light List Accent 2" w:uiPriority="61"/>
+    <w:lsdException w:name="Light Grid Accent 2" w:uiPriority="62"/>
+    <w:lsdException w:name="Medium Shading 1 Accent 2" w:uiPriority="63"/>
+    <w:lsdException w:name="Medium Shading 2 Accent 2" w:uiPriority="64"/>
+    <w:lsdException w:name="Medium List 1 Accent 2" w:uiPriority="65"/>
+    <w:lsdException w:name="Medium List 2 Accent 2" w:uiPriority="66"/>
+    <w:lsdException w:name="Medium Grid 1 Accent 2" w:uiPriority="67"/>
+    <w:lsdException w:name="Medium Grid 2 Accent 2" w:uiPriority="68"/>
+    <w:lsdException w:name="Medium Grid 3 Accent 2" w:uiPriority="69"/>
+    <w:lsdException w:name="Dark List Accent 2" w:uiPriority="70"/>
+    <w:lsdException w:name="Colorful Shading Accent 2" w:uiPriority="71"/>
+    <w:lsdException w:name="Colorful List Accent 2" w:uiPriority="72"/>
+    <w:lsdException w:name="Colorful Grid Accent 2" w:uiPriority="73"/>
+    <w:lsdException w:name="Light Shading Accent 3" w:uiPriority="60"/>
+    <w:lsdException w:name="Light List Accent 3" w:uiPriority="61"/>
+    <w:lsdException w:name="Light Grid Accent 3" w:uiPriority="62"/>
+    <w:lsdException w:name="Medium Shading 1 Accent 3" w:uiPriority="63"/>
+    <w:lsdException w:name="Medium Shading 2 Accent 3" w:uiPriority="64"/>
+    <w:lsdException w:name="Medium List 1 Accent 3" w:uiPriority="65"/>
+    <w:lsdException w:name="Medium List 2 Accent 3" w:uiPriority="66"/>
+    <w:lsdException w:name="Medium Grid 1 Accent 3" w:uiPriority="67"/>
+    <w:lsdException w:name="Medium Grid 2 Accent 3" w:uiPriority="68"/>
+    <w:lsdException w:name="Medium Grid 3 Accent 3" w:uiPriority="69"/>
+    <w:lsdException w:name="Dark List Accent 3" w:uiPriority="70"/>
+    <w:lsdException w:name="Colorful Shading Accent 3" w:uiPriority="71"/>
+    <w:lsdException w:name="Colorful List Accent 3" w:uiPriority="72"/>
+    <w:lsdException w:name="Colorful Grid Accent 3" w:uiPriority="73"/>
+    <w:lsdException w:name="Light Shading Accent 4" w:uiPriority="60"/>
+    <w:lsdException w:name="Light List Accent 4" w:uiPriority="61"/>
+    <w:lsdException w:name="Light Grid Accent 4" w:uiPriority="62"/>
+    <w:lsdException w:name="Medium Shading 1 Accent 4" w:uiPriority="63"/>
+    <w:lsdException w:name="Medium Shading 2 Accent 4" w:uiPriority="64"/>
+    <w:lsdException w:name="Medium List 1 Accent 4" w:uiPriority="65"/>
+    <w:lsdException w:name="Medium List 2 Accent 4" w:uiPriority="66"/>
+    <w:lsdException w:name="Medium Grid 1 Accent 4" w:uiPriority="67"/>
+    <w:lsdException w:name="Medium Grid 2 Accent 4" w:uiPriority="68"/>
+    <w:lsdException w:name="Medium Grid 3 Accent 4" w:uiPriority="69"/>
+    <w:lsdException w:name="Dark List Accent 4" w:uiPriority="70"/>
+    <w:lsdException w:name="Colorful Shading Accent 4" w:uiPriority="71"/>
+    <w:lsdException w:name="Colorful List Accent 4" w:uiPriority="72"/>
+    <w:lsdException w:name="Colorful Grid Accent 4" w:uiPriority="73"/>
+    <w:lsdException w:name="Light Shading Accent 5" w:uiPriority="60"/>
+    <w:lsdException w:name="Light List Accent 5" w:uiPriority="61"/>
+    <w:lsdException w:name="Light Grid Accent 5" w:uiPriority="62"/>
+    <w:lsdException w:name="Medium Shading 1 Accent 5" w:uiPriority="63"/>
+    <w:lsdException w:name="Medium Shading 2 Accent 5" w:uiPriority="64"/>
+    <w:lsdException w:name="Medium List 1 Accent 5" w:uiPriority="65"/>
+    <w:lsdException w:name="Medium List 2 Accent 5" w:uiPriority="66"/>
+    <w:lsdException w:name="Medium Grid 1 Accent 5" w:uiPriority="67"/>
+    <w:lsdException w:name="Medium Grid 2 Accent 5" w:uiPriority="68"/>
+    <w:lsdException w:name="Medium Grid 3 Accent 5" w:uiPriority="69"/>
+    <w:lsdException w:name="Dark List Accent 5" w:uiPriority="70"/>
+    <w:lsdException w:name="Colorful Shading Accent 5" w:uiPriority="71"/>
+    <w:lsdException w:name="Colorful List Accent 5" w:uiPriority="72"/>
+    <w:lsdException w:name="Colorful Grid Accent 5" w:uiPriority="73"/>
+    <w:lsdException w:name="Light Shading Accent 6" w:uiPriority="60"/>
+    <w:lsdException w:name="Light List Accent 6" w:uiPriority="61"/>
+    <w:lsdException w:name="Light Grid Accent 6" w:uiPriority="62"/>
+    <w:lsdException w:name="Medium Shading 1 Accent 6" w:uiPriority="63"/>
+    <w:lsdException w:name="Medium Shading 2 Accent 6" w:uiPriority="64"/>
+    <w:lsdException w:name="Medium List 1 Accent 6" w:uiPriority="65"/>
+    <w:lsdException w:name="Medium List 2 Accent 6" w:uiPriority="66"/>
+    <w:lsdException w:name="Medium Grid 1 Accent 6" w:uiPriority="67"/>
+    <w:lsdException w:name="Medium Grid 2 Accent 6" w:uiPriority="68"/>
+    <w:lsdException w:name="Medium Grid 3 Accent 6" w:uiPriority="69"/>
+    <w:lsdException w:name="Dark List Accent 6" w:uiPriority="70"/>
+    <w:lsdException w:name="Colorful Shading Accent 6" w:uiPriority="71"/>
+    <w:lsdException w:name="Colorful List Accent 6" w:uiPriority="72"/>
+    <w:lsdException w:name="Colorful Grid Accent 6" w:uiPriority="73"/>
+    <w:lsdException w:name="Subtle Emphasis" w:uiPriority="19" w:qFormat="1"/>
+    <w:lsdException w:name="Intense Emphasis" w:uiPriority="21" w:qFormat="1"/>
+    <w:lsdException w:name="Subtle Reference" w:uiPriority="31" w:qFormat="1"/>
+    <w:lsdException w:name="Intense Reference" w:uiPriority="32" w:qFormat="1"/>
+    <w:lsdException w:name="Book Title" w:uiPriority="33" w:qFormat="1"/>
+    <w:lsdException w:name="Bibliography" w:semiHidden="1" w:uiPriority="37" w:unhideWhenUsed="1"/>
+    <w:lsdException w:name="TOC Heading" w:semiHidden="1" w:uiPriority="39" w:unhideWhenUsed="1" w:qFormat="1"/>
+    <w:lsdException w:name="Plain Table 1" w:uiPriority="41"/>
+    <w:lsdException w:name="Plain Table 2" w:uiPriority="42"/>
+    <w:lsdException w:name="Plain Table 3" w:uiPriority="43"/>
+    <w:lsdException w:name="Plain Table 4" w:uiPriority="44"/>
+    <w:lsdException w:name="Plain Table 5" w:uiPriority="45"/>
+    <w:lsdException w:name="Grid Table Light" w:uiPriority="40"/>
+    <w:lsdException w:name="Grid Table 1 Light" w:uiPriority="46"/>
+    <w:lsdException w:name="Grid Table 2" w:uiPriority="47"/>
+    <w:lsdException w:name="Grid Table 3" w:uiPriority="48"/>
+    <w:lsdException w:name="Grid Table 4" w:uiPriority="49"/>
+    <w:lsdException w:name="Grid Table 5 Dark" w:uiPriority="50"/>
+    <w:lsdException w:name="Grid Table 6 Colorful" w:uiPriority="51"/>
+    <w:lsdException w:name="Grid Table 7 Colorful" w:uiPriority="52"/>
+    <w:lsdException w:name="Grid Table 1 Light Accent 1" w:uiPriority="46"/>
+    <w:lsdException w:name="Grid Table 2 Accent 1" w:uiPriority="47"/>
+    <w:lsdException w:name="Grid Table 3 Accent 1" w:uiPriority="48"/>
+    <w:lsdException w:name="Grid Table 4 Accent 1" w:uiPriority="49"/>
+    <w:lsdException w:name="Grid Table 5 Dark Accent 1" w:uiPriority="50"/>
+    <w:lsdException w:name="Grid Table 6 Colorful Accent 1" w:uiPriority="51"/>
+    <w:lsdException w:name="Grid Table 7 Colorful Accent 1" w:uiPriority="52"/>
+    <w:lsdException w:name="Grid Table 1 Light Accent 2" w:uiPriority="46"/>
+    <w:lsdException w:name="Grid Table 2 Accent 2" w:uiPriority="47"/>
+    <w:lsdException w:name="Grid Table 3 Accent 2" w:uiPriority="48"/>
+    <w:lsdException w:name="Grid Table 4 Accent 2" w:uiPriority="49"/>
+    <w:lsdException w:name="Grid Table 5 Dark Accent 2" w:uiPriority="50"/>
+    <w:lsdException w:name="Grid Table 6 Colorful Accent 2" w:uiPriority="51"/>
+    <w:lsdException w:name="Grid Table 7 Colorful Accent 2" w:uiPriority="52"/>
+    <w:lsdException w:name="Grid Table 1 Light Accent 3" w:uiPriority="46"/>
+    <w:lsdException w:name="Grid Table 2 Accent 3" w:uiPriority="47"/>
+    <w:lsdException w:name="Grid Table 3 Accent 3" w:uiPriority="48"/>
+    <w:lsdException w:name="Grid Table 4 Accent 3" w:uiPriority="49"/>
+    <w:lsdException w:name="Grid Table 5 Dark Accent 3" w:uiPriority="50"/>
+    <w:lsdException w:name="Grid Table 6 Colorful Accent 3" w:uiPriority="51"/>
+    <w:lsdException w:name="Grid Table 7 Colorful Accent 3" w:uiPriority="52"/>
+    <w:lsdException w:name="Grid Table 1 Light Accent 4" w:uiPriority="46"/>
+    <w:lsdException w:name="Grid Table 2 Accent 4" w:uiPriority="47"/>
+    <w:lsdException w:name="Grid Table 3 Accent 4" w:uiPriority="48"/>
+    <w:lsdException w:name="Grid Table 4 Accent 4" w:uiPriority="49"/>
+    <w:lsdException w:name="Grid Table 5 Dark Accent 4" w:uiPriority="50"/>
+    <w:lsdException w:name="Grid Table 6 Colorful Accent 4" w:uiPriority="51"/>
+    <w:lsdException w:name="Grid Table 7 Colorful Accent 4" w:uiPriority="52"/>
+    <w:lsdException w:name="Grid Table 1 Light Accent 5" w:uiPriority="46"/>
+    <w:lsdException w:name="Grid Table 2 Accent 5" w:uiPriority="47"/>
+    <w:lsdException w:name="Grid Table 3 Accent 5" w:uiPriority="48"/>
+    <w:lsdException w:name="Grid Table 4 Accent 5" w:uiPriority="49"/>
+    <w:lsdException w:name="Grid Table 5 Dark Accent 5" w:uiPriority="50"/>
+    <w:lsdException w:name="Grid Table 6 Colorful Accent 5" w:uiPriority="51"/>
+    <w:lsdException w:name="Grid Table 7 Colorful Accent 5" w:uiPriority="52"/>
+    <w:lsdException w:name="Grid Table 1 Light Accent 6" w:uiPriority="46"/>
+    <w:lsdException w:name="Grid Table 2 Accent 6" w:uiPriority="47"/>
+    <w:lsdException w:name="Grid Table 3 Accent 6" w:uiPriority="48"/>
+    <w:lsdException w:name="Grid Table 4 Accent 6" w:uiPriority="49"/>
+    <w:lsdException w:name="Grid Table 5 Dark Accent 6" w:uiPriority="50"/>
+    <w:lsdException w:name="Grid Table 6 Colorful Accent 6" w:uiPriority="51"/>
+    <w:lsdException w:name="Grid Table 7 Colorful Accent 6" w:uiPriority="52"/>
+    <w:lsdException w:name="List Table 1 Light" w:uiPriority="46"/>
+    <w:lsdException w:name="List Table 2" w:uiPriority="47"/>
+    <w:lsdException w:name="List Table 3" w:uiPriority="48"/>
+    <w:lsdException w:name="List Table 4" w:uiPriority="49"/>
+    <w:lsdException w:name="List Table 5 Dark" w:uiPriority="50"/>
+    <w:lsdException w:name="List Table 6 Colorful" w:uiPriority="51"/>
+    <w:lsdException w:name="List Table 7 Colorful" w:uiPriority="52"/>
+    <w:lsdException w:name="List Table 1 Light Accent 1" w:uiPriority="46"/>
+    <w:lsdException w:name="List Table 2 Accent 1" w:uiPriority="47"/>
+    <w:lsdException w:name="List Table 3 Accent 1" w:uiPriority="48"/>
+    <w:lsdException w:name="List Table 4 Accent 1" w:uiPriority="49"/>
+    <w:lsdException w:name="List Table 5 Dark Accent 1" w:uiPriority="50"/>
+    <w:lsdException w:name="List Table 6 Colorful Accent 1" w:uiPriority="51"/>
+    <w:lsdException w:name="List Table 7 Colorful Accent 1" w:uiPriority="52"/>
+    <w:lsdException w:name="List Table 1 Light Accent 2" w:uiPriority="46"/>
+    <w:lsdException w:name="List Table 2 Accent 2" w:uiPriority="47"/>
+    <w:lsdException w:name="List Table 3 Accent 2" w:uiPriority="48"/>
+    <w:lsdException w:name="List Table 4 Accent 2" w:uiPriority="49"/>
+    <w:lsdException w:name="List Table 5 Dark Accent 2" w:uiPriority="50"/>
+    <w:lsdException w:name="List Table 6 Colorful Accent 2" w:uiPriority="51"/>
+    <w:lsdException w:name="List Table 7 Colorful Accent 2" w:uiPriority="52"/>
+    <w:lsdException w:name="List Table 1 Light Accent 3" w:uiPriority="46"/>
+    <w:lsdException w:name="List Table 2 Accent 3" w:uiPriority="47"/>
+    <w:lsdException w:name="List Table 3 Accent 3" w:uiPriority="48"/>
+    <w:lsdException w:name="List Table 4 Accent 3" w:uiPriority="49"/>
+    <w:lsdException w:name="List Table 5 Dark Accent 3" w:uiPriority="50"/>
+    <w:lsdException w:name="List Table 6 Colorful Accent 3" w:uiPriority="51"/>
+    <w:lsdException w:name="List Table 7 Colorful Accent 3" w:uiPriority="52"/>
+    <w:lsdException w:name="List Table 1 Light Accent 4" w:uiPriority="46"/>
+    <w:lsdException w:name="List Table 2 Accent 4" w:uiPriority="47"/>
+    <w:lsdException w:name="List Table 3 Accent 4" w:uiPriority="48"/>
+    <w:lsdException w:name="List Table 4 Accent 4" w:uiPriority="49"/>
+    <w:lsdException w:name="List Table 5 Dark Accent 4" w:uiPriority="50"/>
+    <w:lsdException w:name="List Table 6 Colorful Accent 4" w:uiPriority="51"/>
+    <w:lsdException w:name="List Table 7 Colorful Accent 4" w:uiPriority="52"/>
+    <w:lsdException w:name="List Table 1 Light Accent 5" w:uiPriority="46"/>
+    <w:lsdException w:name="List Table 2 Accent 5" w:uiPriority="47"/>
+    <w:lsdException w:name="List Table 3 Accent 5" w:uiPriority="48"/>
+    <w:lsdException w:name="List Table 4 Accent 5" w:uiPriority="49"/>
+    <w:lsdException w:name="List Table 5 Dark Accent 5" w:uiPriority="50"/>
+    <w:lsdException w:name="List Table 6 Colorful Accent 5" w:uiPriority="51"/>
+    <w:lsdException w:name="List Table 7 Colorful Accent 5" w:uiPriority="52"/>
+    <w:lsdException w:name="List Table 1 Light Accent 6" w:uiPriority="46"/>
+    <w:lsdException w:name="List Table 2 Accent 6" w:uiPriority="47"/>
+    <w:lsdException w:name="List Table 3 Accent 6" w:uiPriority="48"/>
+    <w:lsdException w:name="List Table 4 Accent 6" w:uiPriority="49"/>
+    <w:lsdException w:name="List Table 5 Dark Accent 6" w:uiPriority="50"/>
+    <w:lsdException w:name="List Table 6 Colorful Accent 6" w:uiPriority="51"/>
+    <w:lsdException w:name="List Table 7 Colorful Accent 6" w:uiPriority="52"/>
   </w:latentStyles>
   <w:style w:type="paragraph" w:default="1" w:styleId="Normal">
     <w:name w:val="Normal"/>
@@ -8454,7 +9721,6 @@
     <w:uiPriority w:val="99"/>
     <w:semiHidden/>
     <w:unhideWhenUsed/>
-    <w:qFormat/>
     <w:tblPr>
       <w:tblInd w:w="0" w:type="dxa"/>
       <w:tblCellMar>
@@ -8892,7 +10158,7 @@
   <a:extraClrSchemeLst/>
   <a:extLst>
     <a:ext uri="{05A4C25C-085E-4340-85A3-A5531E510DB2}">
-      <thm15:themeFamily xmlns="" xmlns:thm15="http://schemas.microsoft.com/office/thememl/2012/main" name="Office Theme" id="{62F939B6-93AF-4DB8-9C6B-D6C7DFDC589F}" vid="{4A3C46E8-61CC-4603-A589-7422A47A8E4A}"/>
+      <thm15:themeFamily xmlns:thm15="http://schemas.microsoft.com/office/thememl/2012/main" name="Office Theme" id="{62F939B6-93AF-4DB8-9C6B-D6C7DFDC589F}" vid="{4A3C46E8-61CC-4603-A589-7422A47A8E4A}"/>
     </a:ext>
   </a:extLst>
 </a:theme>

</xml_diff>

<commit_message>
Agregados otros 2 ddd's
</commit_message>
<xml_diff>
--- a/TB02-Arquitectura de Software.docx
+++ b/TB02-Arquitectura de Software.docx
@@ -325,7 +325,7 @@
               <w:lang w:val="es-ES" w:eastAsia="es-ES"/>
             </w:rPr>
             <w:pict>
-              <v:rect id="Rectángulo 130" o:spid="_x0000_s1031" style="position:absolute;margin-left:4.8pt;margin-top:0;width:46.8pt;height:77.75pt;z-index:251656704;visibility:visible;mso-width-percent:76;mso-height-percent:98;mso-top-percent:23;mso-position-horizontal:right;mso-position-horizontal-relative:margin;mso-position-vertical-relative:page;mso-width-percent:76;mso-height-percent:98;mso-top-percent:23;v-text-anchor:bottom" o:gfxdata="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" fillcolor="#5b9bd5 [3204]" stroked="f" strokeweight="1pt">
+              <v:rect id="Rectángulo 130" o:spid="_x0000_s1031" style="position:absolute;margin-left:-4pt;margin-top:0;width:46.8pt;height:77.75pt;z-index:251656704;visibility:visible;mso-width-percent:76;mso-height-percent:98;mso-top-percent:23;mso-position-horizontal:right;mso-position-horizontal-relative:margin;mso-position-vertical-relative:page;mso-width-percent:76;mso-height-percent:98;mso-top-percent:23;v-text-anchor:bottom" o:gfxdata="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" fillcolor="#5b9bd5 [3204]" stroked="f" strokeweight="1pt">
                 <v:path arrowok="t"/>
                 <o:lock v:ext="edit" aspectratio="t"/>
                 <v:textbox style="mso-next-textbox:#Rectángulo 130" inset="3.6pt,,3.6pt">
@@ -3776,7 +3776,7 @@
                     <pic:cNvPicPr/>
                   </pic:nvPicPr>
                   <pic:blipFill>
-                    <a:blip r:embed="rId8">
+                    <a:blip r:embed="rId9">
                       <a:extLst>
                         <a:ext uri="{28A0092B-C50C-407E-A947-70E740481C1C}">
                           <a14:useLocalDpi xmlns:a14="http://schemas.microsoft.com/office/drawing/2010/main" val="0"/>
@@ -4105,7 +4105,7 @@
                     </pic:cNvPicPr>
                   </pic:nvPicPr>
                   <pic:blipFill>
-                    <a:blip r:embed="rId9">
+                    <a:blip r:embed="rId10">
                       <a:extLst>
                         <a:ext uri="{28A0092B-C50C-407E-A947-70E740481C1C}">
                           <a14:useLocalDpi xmlns:a14="http://schemas.microsoft.com/office/drawing/2010/main" val="0"/>
@@ -4466,7 +4466,7 @@
                     </pic:cNvPicPr>
                   </pic:nvPicPr>
                   <pic:blipFill>
-                    <a:blip r:embed="rId10">
+                    <a:blip r:embed="rId11">
                       <a:extLst>
                         <a:ext uri="{28A0092B-C50C-407E-A947-70E740481C1C}">
                           <a14:useLocalDpi xmlns:a14="http://schemas.microsoft.com/office/drawing/2010/main" val="0"/>
@@ -5157,7 +5157,7 @@
                     </pic:cNvPicPr>
                   </pic:nvPicPr>
                   <pic:blipFill>
-                    <a:blip r:embed="rId11">
+                    <a:blip r:embed="rId12">
                       <a:extLst>
                         <a:ext uri="{28A0092B-C50C-407E-A947-70E740481C1C}">
                           <a14:useLocalDpi xmlns:a14="http://schemas.microsoft.com/office/drawing/2010/main" val="0"/>
@@ -5517,555 +5517,8 @@
         </w:rPr>
         <w:lastRenderedPageBreak/>
         <w:pict>
-          <v:group id="_x0000_s1055" style="position:absolute;left:0;text-align:left;margin-left:-41.5pt;margin-top:13.15pt;width:500.3pt;height:378.75pt;z-index:251681280" coordorigin="871,1680" coordsize="10006,7575">
-            <v:shapetype id="_x0000_t32" coordsize="21600,21600" o:spt="32" o:oned="t" path="m,l21600,21600e" filled="f">
-              <v:path arrowok="t" fillok="f" o:connecttype="none"/>
-              <o:lock v:ext="edit" shapetype="t"/>
-            </v:shapetype>
-            <v:shape id="_x0000_s1050" type="#_x0000_t32" style="position:absolute;left:6345;top:1830;width:30;height:7425" o:connectortype="straight" strokeweight="1.25pt">
-              <v:stroke dashstyle="dashDot"/>
-            </v:shape>
-            <v:roundrect id="_x0000_s1033" style="position:absolute;left:2967;top:5262;width:1420;height:1020;visibility:visible;mso-width-relative:margin;v-text-anchor:middle" arcsize="10923f" o:gfxdata="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" fillcolor="#5b9bd5 [3204]" strokecolor="#1f4d78 [1604]" strokeweight="1pt">
-              <v:stroke joinstyle="miter"/>
-              <v:textbox style="mso-next-textbox:#_x0000_s1033">
-                <w:txbxContent>
-                  <w:p>
-                    <w:pPr>
-                      <w:jc w:val="center"/>
-                      <w:rPr>
-                        <w:b/>
-                        <w:sz w:val="48"/>
-                        <w:szCs w:val="48"/>
-                      </w:rPr>
-                    </w:pPr>
-                    <w:r>
-                      <w:rPr>
-                        <w:b/>
-                        <w:sz w:val="48"/>
-                        <w:szCs w:val="48"/>
-                      </w:rPr>
-                      <w:t>LB</w:t>
-                    </w:r>
-                  </w:p>
-                </w:txbxContent>
-              </v:textbox>
-            </v:roundrect>
-            <v:roundrect id="_x0000_s1034" style="position:absolute;left:4694;top:2707;width:3420;height:3040;visibility:visible;mso-width-relative:margin;mso-height-relative:margin;v-text-anchor:middle" arcsize="10923f" o:gfxdata="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" fillcolor="#5b9bd5 [3204]" strokecolor="#1f4d78 [1604]" strokeweight="1pt">
-              <v:stroke joinstyle="miter"/>
-              <v:textbox style="mso-next-textbox:#_x0000_s1034">
-                <w:txbxContent>
-                  <w:p/>
-                </w:txbxContent>
-              </v:textbox>
-            </v:roundrect>
-            <v:oval id="_x0000_s1035" style="position:absolute;left:4869;top:3051;width:2985;height:640;visibility:visible;mso-width-relative:margin;mso-height-relative:margin;v-text-anchor:middle" o:gfxdata="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" fillcolor="#5b9bd5 [3204]" strokecolor="white [3201]" strokeweight="1.5pt">
-              <v:stroke joinstyle="miter"/>
-              <v:textbox style="mso-next-textbox:#_x0000_s1035">
-                <w:txbxContent>
-                  <w:p>
-                    <w:pPr>
-                      <w:jc w:val="center"/>
-                    </w:pPr>
-                    <w:r>
-                      <w:t>Registro de Usuario</w:t>
-                    </w:r>
-                  </w:p>
-                </w:txbxContent>
-              </v:textbox>
-            </v:oval>
-            <v:oval id="_x0000_s1036" style="position:absolute;left:5150;top:3937;width:2459;height:1132;visibility:visible;mso-width-relative:margin;mso-height-relative:margin;v-text-anchor:middle" o:gfxdata="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" fillcolor="#5b9bd5 [3204]" strokecolor="white [3201]" strokeweight="1.5pt">
-              <v:stroke joinstyle="miter"/>
-              <v:textbox style="mso-next-textbox:#_x0000_s1036">
-                <w:txbxContent>
-                  <w:p>
-                    <w:pPr>
-                      <w:jc w:val="center"/>
-                    </w:pPr>
-                    <w:r>
-                      <w:t>Validar Usuario  Empresa</w:t>
-                    </w:r>
-                  </w:p>
-                </w:txbxContent>
-              </v:textbox>
-            </v:oval>
-            <v:roundrect id="_x0000_s1037" style="position:absolute;left:8705;top:3936;width:2107;height:2864;visibility:visible;mso-width-relative:margin;mso-height-relative:margin;v-text-anchor:middle" arcsize="10923f" o:gfxdata="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" fillcolor="#5b9bd5 [3204]" strokecolor="#1f4d78 [1604]" strokeweight="1pt">
-              <v:stroke joinstyle="miter"/>
-              <v:textbox style="mso-next-textbox:#_x0000_s1037">
-                <w:txbxContent>
-                  <w:p>
-                    <w:pPr>
-                      <w:rPr>
-                        <w:sz w:val="44"/>
-                      </w:rPr>
-                    </w:pPr>
-                  </w:p>
-                </w:txbxContent>
-              </v:textbox>
-            </v:roundrect>
-            <v:shape id="_x0000_s1038" type="#_x0000_t202" style="position:absolute;left:8770;top:4190;width:2107;height:673;visibility:visible;mso-height-percent:200;mso-wrap-distance-top:3.6pt;mso-wrap-distance-bottom:3.6pt;mso-height-percent:200;mso-width-relative:margin;mso-height-relative:margin" o:gfxdata="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" filled="f" stroked="f">
-              <v:textbox style="mso-next-textbox:#_x0000_s1038;mso-fit-shape-to-text:t">
-                <w:txbxContent>
-                  <w:p>
-                    <w:pPr>
-                      <w:rPr>
-                        <w:b/>
-                        <w:color w:val="FFFFFF" w:themeColor="background1"/>
-                        <w:sz w:val="28"/>
-                      </w:rPr>
-                    </w:pPr>
-                    <w:r>
-                      <w:rPr>
-                        <w:b/>
-                        <w:color w:val="FFFFFF" w:themeColor="background1"/>
-                        <w:sz w:val="28"/>
-                      </w:rPr>
-                      <w:t>Municipalidad</w:t>
-                    </w:r>
-                  </w:p>
-                </w:txbxContent>
-              </v:textbox>
-            </v:shape>
-            <v:oval id="_x0000_s1040" style="position:absolute;left:8937;top:5033;width:1562;height:1053;visibility:visible;mso-width-relative:margin;mso-height-relative:margin;v-text-anchor:middle" o:gfxdata="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" fillcolor="#5b9bd5 [3204]" strokecolor="white [3201]" strokeweight="1.5pt">
-              <v:stroke joinstyle="miter"/>
-              <v:textbox style="mso-next-textbox:#_x0000_s1040">
-                <w:txbxContent>
-                  <w:p>
-                    <w:pPr>
-                      <w:jc w:val="center"/>
-                    </w:pPr>
-                    <w:r>
-                      <w:t>Web Service</w:t>
-                    </w:r>
-                  </w:p>
-                </w:txbxContent>
-              </v:textbox>
-            </v:oval>
-            <v:roundrect id="Rectángulo redondeado 17" o:spid="_x0000_s1041" style="position:absolute;left:4694;top:6063;width:3420;height:2547;visibility:visible;mso-width-relative:margin;mso-height-relative:margin;v-text-anchor:middle" arcsize="10923f" o:gfxdata="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" fillcolor="#5b9bd5 [3204]" strokecolor="#1f4d78 [1604]" strokeweight="1pt">
-              <v:stroke joinstyle="miter"/>
-              <v:textbox style="mso-next-textbox:#Rectángulo redondeado 17">
-                <w:txbxContent>
-                  <w:p>
-                    <w:pPr>
-                      <w:jc w:val="center"/>
-                    </w:pPr>
-                  </w:p>
-                </w:txbxContent>
-              </v:textbox>
-            </v:roundrect>
-            <v:oval id="Elipse 18" o:spid="_x0000_s1042" style="position:absolute;left:4910;top:6300;width:2985;height:640;visibility:visible;mso-width-relative:margin;mso-height-relative:margin;v-text-anchor:middle" o:gfxdata="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" fillcolor="#5b9bd5 [3204]" strokecolor="white [3201]" strokeweight="1.5pt">
-              <v:stroke joinstyle="miter"/>
-              <v:textbox style="mso-next-textbox:#Elipse 18">
-                <w:txbxContent>
-                  <w:p>
-                    <w:pPr>
-                      <w:jc w:val="center"/>
-                    </w:pPr>
-                    <w:r>
-                      <w:t>Registro de Usuario</w:t>
-                    </w:r>
-                  </w:p>
-                </w:txbxContent>
-              </v:textbox>
-            </v:oval>
-            <v:line id="_x0000_s1043" style="position:absolute;flip:y;visibility:visible;mso-width-relative:margin;mso-height-relative:margin" from="3855,3390" to="4843,5235" o:gfxdata="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" strokecolor="black [3200]" strokeweight=".5pt">
-              <v:stroke joinstyle="miter"/>
-            </v:line>
-            <v:line id="_x0000_s1044" style="position:absolute;visibility:visible;mso-width-relative:margin;mso-height-relative:margin" from="2398,5784" to="2952,5784" o:gfxdata="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" strokecolor="black [3200]" strokeweight=".5pt">
-              <v:stroke joinstyle="miter"/>
-            </v:line>
-            <v:line id="_x0000_s1045" style="position:absolute;flip:y;visibility:visible;mso-width-relative:margin;mso-height-relative:margin" from="7444,5887" to="9048,7575" o:gfxdata="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" strokecolor="black [3200]" strokeweight=".5pt">
-              <v:stroke joinstyle="miter"/>
-            </v:line>
-            <v:line id="_x0000_s1046" style="position:absolute;visibility:visible;mso-width-relative:margin;mso-height-relative:margin" from="3768,6282" to="5150,7770" o:gfxdata="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" strokecolor="black [3200]" strokeweight=".5pt">
-              <v:stroke joinstyle="miter"/>
-            </v:line>
-            <v:oval id="Elipse 27" o:spid="_x0000_s1047" style="position:absolute;left:5180;top:7335;width:2459;height:893;visibility:visible;mso-width-relative:margin;mso-height-relative:margin;v-text-anchor:middle" o:gfxdata="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" fillcolor="#5b9bd5 [3204]" strokecolor="white [3201]" strokeweight="1.5pt">
-              <v:stroke joinstyle="miter"/>
-              <v:textbox style="mso-next-textbox:#Elipse 27">
-                <w:txbxContent>
-                  <w:p>
-                    <w:pPr>
-                      <w:jc w:val="center"/>
-                    </w:pPr>
-                    <w:r>
-                      <w:t>Validar Usuario  Empresa</w:t>
-                    </w:r>
-                  </w:p>
-                </w:txbxContent>
-              </v:textbox>
-            </v:oval>
-            <v:shapetype id="_x0000_t96" coordsize="21600,21600" o:spt="96" adj="17520" path="m10800,qx,10800,10800,21600,21600,10800,10800,xem7340,6445qx6215,7570,7340,8695,8465,7570,7340,6445xnfem14260,6445qx13135,7570,14260,8695,15385,7570,14260,6445xnfem4960@0c8853@3,12747@3,16640@0nfe">
-              <v:formulas>
-                <v:f eqn="sum 33030 0 #0"/>
-                <v:f eqn="prod #0 4 3"/>
-                <v:f eqn="prod @0 1 3"/>
-                <v:f eqn="sum @1 0 @2"/>
-              </v:formulas>
-              <v:path o:extrusionok="f" gradientshapeok="t" o:connecttype="custom" o:connectlocs="10800,0;3163,3163;0,10800;3163,18437;10800,21600;18437,18437;21600,10800;18437,3163" textboxrect="3163,3163,18437,18437"/>
-              <v:handles>
-                <v:h position="center,#0" yrange="15510,17520"/>
-              </v:handles>
-              <o:complex v:ext="view"/>
-            </v:shapetype>
-            <v:shape id="_x0000_s1049" type="#_x0000_t96" style="position:absolute;left:871;top:5340;width:1485;height:900;visibility:visible;mso-wrap-style:square;mso-width-percent:0;mso-wrap-distance-left:9pt;mso-wrap-distance-top:0;mso-wrap-distance-right:9pt;mso-wrap-distance-bottom:0;mso-position-horizontal-relative:text;mso-position-vertical-relative:text;mso-width-percent:0;mso-width-relative:margin;v-text-anchor:middle" o:gfxdata="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" fillcolor="#5b9bd5 [3204]" strokecolor="#1f4d78 [1604]" strokeweight="1pt">
-              <v:stroke joinstyle="miter"/>
-              <v:textbox style="mso-next-textbox:#_x0000_s1049">
-                <w:txbxContent>
-                  <w:p>
-                    <w:pPr>
-                      <w:jc w:val="center"/>
-                    </w:pPr>
-                    <w:r>
-                      <w:t>Usuario</w:t>
-                    </w:r>
-                  </w:p>
-                </w:txbxContent>
-              </v:textbox>
-            </v:shape>
-            <v:shape id="_x0000_s1053" type="#_x0000_t202" style="position:absolute;left:3375;top:1680;width:1620;height:450">
-              <v:textbox>
-                <w:txbxContent>
-                  <w:p>
-                    <w:pPr>
-                      <w:jc w:val="center"/>
-                    </w:pPr>
-                    <w:r>
-                      <w:t>Síncrono</w:t>
-                    </w:r>
-                  </w:p>
-                </w:txbxContent>
-              </v:textbox>
-            </v:shape>
-            <v:shape id="_x0000_s1054" type="#_x0000_t202" style="position:absolute;left:7680;top:1680;width:1620;height:450">
-              <v:textbox>
-                <w:txbxContent>
-                  <w:p>
-                    <w:pPr>
-                      <w:jc w:val="center"/>
-                    </w:pPr>
-                    <w:r>
-                      <w:t>Asíncrono</w:t>
-                    </w:r>
-                  </w:p>
-                </w:txbxContent>
-              </v:textbox>
-            </v:shape>
-          </v:group>
-        </w:pict>
-      </w:r>
-    </w:p>
-    <w:p>
-      <w:pPr>
-        <w:jc w:val="center"/>
-        <w:rPr>
-          <w:i/>
-          <w:sz w:val="20"/>
-          <w:szCs w:val="20"/>
-        </w:rPr>
-      </w:pPr>
-    </w:p>
-    <w:p>
-      <w:pPr>
-        <w:jc w:val="center"/>
-        <w:rPr>
-          <w:i/>
-          <w:sz w:val="20"/>
-          <w:szCs w:val="20"/>
-        </w:rPr>
-      </w:pPr>
-    </w:p>
-    <w:p>
-      <w:pPr>
-        <w:jc w:val="both"/>
-        <w:rPr>
-          <w:sz w:val="24"/>
-          <w:szCs w:val="24"/>
-        </w:rPr>
-      </w:pPr>
-    </w:p>
-    <w:p>
-      <w:pPr>
-        <w:jc w:val="both"/>
-        <w:rPr>
-          <w:sz w:val="24"/>
-          <w:szCs w:val="24"/>
-        </w:rPr>
-      </w:pPr>
-    </w:p>
-    <w:p>
-      <w:pPr>
-        <w:jc w:val="both"/>
-        <w:rPr>
-          <w:sz w:val="24"/>
-          <w:szCs w:val="24"/>
-        </w:rPr>
-      </w:pPr>
-    </w:p>
-    <w:p>
-      <w:pPr>
-        <w:jc w:val="both"/>
-        <w:rPr>
-          <w:sz w:val="24"/>
-          <w:szCs w:val="24"/>
-        </w:rPr>
-      </w:pPr>
-      <w:r>
-        <w:rPr>
-          <w:noProof/>
-          <w:sz w:val="24"/>
-          <w:szCs w:val="24"/>
-          <w:lang w:eastAsia="ko-KR"/>
-        </w:rPr>
-        <w:pict>
-          <v:line id="Conector recto 15" o:spid="_x0000_s1039" style="position:absolute;left:0;text-align:left;z-index:251710976;visibility:visible;mso-width-relative:margin;mso-height-relative:margin" from="292.85pt,22.55pt" to="363.45pt,60.65pt" o:gfxdata="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" strokecolor="black [3200]" strokeweight=".5pt">
-            <v:stroke joinstyle="miter"/>
-          </v:line>
-        </w:pict>
-      </w:r>
-    </w:p>
-    <w:p>
-      <w:pPr>
-        <w:jc w:val="both"/>
-        <w:rPr>
-          <w:sz w:val="24"/>
-          <w:szCs w:val="24"/>
-        </w:rPr>
-      </w:pPr>
-    </w:p>
-    <w:p>
-      <w:pPr>
-        <w:jc w:val="both"/>
-        <w:rPr>
-          <w:sz w:val="24"/>
-          <w:szCs w:val="24"/>
-        </w:rPr>
-      </w:pPr>
-    </w:p>
-    <w:p>
-      <w:pPr>
-        <w:jc w:val="both"/>
-        <w:rPr>
-          <w:sz w:val="24"/>
-          <w:szCs w:val="24"/>
-        </w:rPr>
-      </w:pPr>
-    </w:p>
-    <w:p>
-      <w:pPr>
-        <w:jc w:val="both"/>
-        <w:rPr>
-          <w:sz w:val="24"/>
-          <w:szCs w:val="24"/>
-        </w:rPr>
-      </w:pPr>
-    </w:p>
-    <w:p/>
-    <w:p>
-      <w:pPr>
-        <w:jc w:val="both"/>
-        <w:rPr>
-          <w:sz w:val="24"/>
-          <w:szCs w:val="24"/>
-        </w:rPr>
-      </w:pPr>
-    </w:p>
-    <w:p>
-      <w:pPr>
-        <w:jc w:val="both"/>
-        <w:rPr>
-          <w:sz w:val="24"/>
-          <w:szCs w:val="24"/>
-        </w:rPr>
-      </w:pPr>
-    </w:p>
-    <w:p>
-      <w:pPr>
-        <w:jc w:val="both"/>
-        <w:rPr>
-          <w:sz w:val="24"/>
-          <w:szCs w:val="24"/>
-        </w:rPr>
-      </w:pPr>
-    </w:p>
-    <w:p>
-      <w:pPr>
-        <w:jc w:val="both"/>
-        <w:rPr>
-          <w:sz w:val="24"/>
-          <w:szCs w:val="24"/>
-        </w:rPr>
-      </w:pPr>
-    </w:p>
-    <w:p>
-      <w:pPr>
-        <w:jc w:val="both"/>
-        <w:rPr>
-          <w:sz w:val="24"/>
-          <w:szCs w:val="24"/>
-        </w:rPr>
-      </w:pPr>
-    </w:p>
-    <w:p>
-      <w:pPr>
-        <w:jc w:val="center"/>
-        <w:rPr>
-          <w:i/>
-          <w:sz w:val="20"/>
-          <w:szCs w:val="20"/>
-        </w:rPr>
-      </w:pPr>
-      <w:r>
-        <w:rPr>
-          <w:i/>
-          <w:sz w:val="20"/>
-          <w:szCs w:val="20"/>
-        </w:rPr>
-        <w:t>Fig.</w:t>
-      </w:r>
-      <w:r>
-        <w:rPr>
-          <w:i/>
-          <w:sz w:val="20"/>
-          <w:szCs w:val="20"/>
-        </w:rPr>
-        <w:t xml:space="preserve"> 5: Modelo de dominio registro de usuario</w:t>
-      </w:r>
-    </w:p>
-    <w:p>
-      <w:pPr>
-        <w:jc w:val="center"/>
-        <w:rPr>
-          <w:i/>
-          <w:sz w:val="20"/>
-          <w:szCs w:val="20"/>
-        </w:rPr>
-      </w:pPr>
-    </w:p>
-    <w:p>
-      <w:pPr>
-        <w:pStyle w:val="Prrafodelista"/>
-        <w:numPr>
-          <w:ilvl w:val="0"/>
-          <w:numId w:val="11"/>
-        </w:numPr>
-        <w:jc w:val="both"/>
-        <w:rPr>
-          <w:sz w:val="24"/>
-          <w:szCs w:val="24"/>
-          <w:u w:val="single"/>
-        </w:rPr>
-      </w:pPr>
-      <w:r>
-        <w:rPr>
-          <w:sz w:val="24"/>
-          <w:szCs w:val="24"/>
-          <w:u w:val="single"/>
-        </w:rPr>
-        <w:t>Vehículo</w:t>
-      </w:r>
-    </w:p>
-    <w:p>
-      <w:pPr>
-        <w:ind w:left="709"/>
-        <w:jc w:val="both"/>
-        <w:rPr>
-          <w:sz w:val="24"/>
-          <w:szCs w:val="24"/>
-        </w:rPr>
-      </w:pPr>
-      <w:r>
-        <w:rPr>
-          <w:sz w:val="24"/>
-          <w:szCs w:val="24"/>
-        </w:rPr>
-        <w:t>Los usuarios tendrán que registrar los vehículos que posean. Se guardará la placa del vehículo y el código GPS del mismo. Se verificarán los datos y el tipo de vehículo a través del consumo de la SUNARP de manera asíncrona. Los usuario tipo empresa podrán, adicionalmente, crear flotas de vehículos y asignar vehículos de tipo bus a estas flotas. Además, a una flota se le podrá fijar una ruta de circulación</w:t>
-      </w:r>
-    </w:p>
-    <w:p>
-      <w:pPr>
-        <w:jc w:val="both"/>
-        <w:rPr>
-          <w:sz w:val="24"/>
-          <w:szCs w:val="24"/>
-        </w:rPr>
-      </w:pPr>
-    </w:p>
-    <w:p>
-      <w:pPr>
-        <w:jc w:val="both"/>
-        <w:rPr>
-          <w:sz w:val="24"/>
-          <w:szCs w:val="24"/>
-        </w:rPr>
-      </w:pPr>
-    </w:p>
-    <w:p>
-      <w:pPr>
-        <w:jc w:val="both"/>
-        <w:rPr>
-          <w:sz w:val="24"/>
-          <w:szCs w:val="24"/>
-        </w:rPr>
-      </w:pPr>
-    </w:p>
-    <w:p>
-      <w:pPr>
-        <w:jc w:val="both"/>
-        <w:rPr>
-          <w:sz w:val="24"/>
-          <w:szCs w:val="24"/>
-        </w:rPr>
-      </w:pPr>
-    </w:p>
-    <w:p>
-      <w:pPr>
-        <w:jc w:val="both"/>
-        <w:rPr>
-          <w:sz w:val="24"/>
-          <w:szCs w:val="24"/>
-        </w:rPr>
-      </w:pPr>
-    </w:p>
-    <w:p>
-      <w:pPr>
-        <w:jc w:val="both"/>
-        <w:rPr>
-          <w:sz w:val="24"/>
-          <w:szCs w:val="24"/>
-        </w:rPr>
-      </w:pPr>
-    </w:p>
-    <w:p>
-      <w:pPr>
-        <w:jc w:val="both"/>
-        <w:rPr>
-          <w:sz w:val="24"/>
-          <w:szCs w:val="24"/>
-        </w:rPr>
-      </w:pPr>
-      <w:r>
-        <w:rPr>
-          <w:noProof/>
-          <w:sz w:val="24"/>
-          <w:szCs w:val="24"/>
-          <w:lang w:eastAsia="es-PE"/>
-        </w:rPr>
-        <w:pict>
-          <v:shape id="_x0000_s1057" type="#_x0000_t32" style="position:absolute;left:0;text-align:left;margin-left:244.2pt;margin-top:8.85pt;width:.75pt;height:463.5pt;z-index:251683328" o:connectortype="straight" strokeweight="1.25pt">
-            <v:stroke dashstyle="dashDot"/>
-          </v:shape>
-        </w:pict>
-      </w:r>
-      <w:r>
-        <w:rPr>
-          <w:noProof/>
-          <w:sz w:val="24"/>
-          <w:szCs w:val="24"/>
-          <w:lang w:eastAsia="es-PE"/>
-        </w:rPr>
-        <w:pict>
-          <v:shape id="_x0000_s1074" type="#_x0000_t202" style="position:absolute;left:0;text-align:left;margin-left:310.95pt;margin-top:1.35pt;width:81pt;height:22.5pt;z-index:251700736">
-            <v:textbox>
+          <v:shape id="_x0000_s1054" type="#_x0000_t202" style="position:absolute;left:0;text-align:left;margin-left:298.95pt;margin-top:13.15pt;width:81pt;height:22.5pt;z-index:251749888">
+            <v:textbox style="mso-next-textbox:#_x0000_s1054">
               <w:txbxContent>
                 <w:p>
                   <w:pPr>
@@ -6088,8 +5541,8 @@
           <w:lang w:eastAsia="es-PE"/>
         </w:rPr>
         <w:pict>
-          <v:shape id="_x0000_s1073" type="#_x0000_t202" style="position:absolute;left:0;text-align:left;margin-left:95.7pt;margin-top:1.35pt;width:81pt;height:22.5pt;z-index:251699712">
-            <v:textbox>
+          <v:shape id="_x0000_s1053" type="#_x0000_t202" style="position:absolute;left:0;text-align:left;margin-left:83.7pt;margin-top:13.15pt;width:81pt;height:22.5pt;z-index:251748864">
+            <v:textbox style="mso-next-textbox:#_x0000_s1053">
               <w:txbxContent>
                 <w:p>
                   <w:pPr>
@@ -6104,24 +5557,6 @@
           </v:shape>
         </w:pict>
       </w:r>
-    </w:p>
-    <w:p>
-      <w:pPr>
-        <w:jc w:val="both"/>
-        <w:rPr>
-          <w:sz w:val="24"/>
-          <w:szCs w:val="24"/>
-        </w:rPr>
-      </w:pPr>
-    </w:p>
-    <w:p>
-      <w:pPr>
-        <w:jc w:val="both"/>
-        <w:rPr>
-          <w:sz w:val="24"/>
-          <w:szCs w:val="24"/>
-        </w:rPr>
-      </w:pPr>
       <w:r>
         <w:rPr>
           <w:noProof/>
@@ -6130,16 +5565,81 @@
           <w:lang w:eastAsia="es-PE"/>
         </w:rPr>
         <w:pict>
-          <v:oval id="Elipse 8" o:spid="_x0000_s1060" style="position:absolute;left:0;text-align:left;margin-left:169.65pt;margin-top:19.3pt;width:149.25pt;height:29.7pt;z-index:251686400;visibility:visible;mso-width-relative:margin;mso-height-relative:margin;v-text-anchor:middle" o:gfxdata="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" fillcolor="#5b9bd5 [3204]" strokecolor="white [3201]" strokeweight="1.5pt">
+          <v:shapetype id="_x0000_t32" coordsize="21600,21600" o:spt="32" o:oned="t" path="m,l21600,21600e" filled="f">
+            <v:path arrowok="t" fillok="f" o:connecttype="none"/>
+            <o:lock v:ext="edit" shapetype="t"/>
+          </v:shapetype>
+          <v:shape id="_x0000_s1050" type="#_x0000_t32" style="position:absolute;left:0;text-align:left;margin-left:232.2pt;margin-top:20.65pt;width:1.5pt;height:371.25pt;z-index:251732480" o:connectortype="straight" strokeweight="1.25pt">
+            <v:stroke dashstyle="dashDot"/>
+          </v:shape>
+        </w:pict>
+      </w:r>
+    </w:p>
+    <w:p>
+      <w:pPr>
+        <w:jc w:val="center"/>
+        <w:rPr>
+          <w:i/>
+          <w:sz w:val="20"/>
+          <w:szCs w:val="20"/>
+        </w:rPr>
+      </w:pPr>
+    </w:p>
+    <w:p>
+      <w:pPr>
+        <w:jc w:val="center"/>
+        <w:rPr>
+          <w:i/>
+          <w:sz w:val="20"/>
+          <w:szCs w:val="20"/>
+        </w:rPr>
+      </w:pPr>
+      <w:r>
+        <w:rPr>
+          <w:i/>
+          <w:noProof/>
+          <w:sz w:val="20"/>
+          <w:szCs w:val="20"/>
+          <w:lang w:eastAsia="es-PE"/>
+        </w:rPr>
+        <w:pict>
+          <v:roundrect id="_x0000_s1034" style="position:absolute;left:0;text-align:left;margin-left:149.65pt;margin-top:19.5pt;width:171pt;height:152pt;z-index:251734528;visibility:visible;mso-width-relative:margin;mso-height-relative:margin;v-text-anchor:middle" arcsize="10923f" o:gfxdata="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" fillcolor="#5b9bd5 [3204]" strokecolor="#1f4d78 [1604]" strokeweight="1pt">
             <v:stroke joinstyle="miter"/>
-            <v:textbox style="mso-next-textbox:#Elipse 8">
+            <v:textbox style="mso-next-textbox:#_x0000_s1034">
+              <w:txbxContent>
+                <w:p/>
+              </w:txbxContent>
+            </v:textbox>
+          </v:roundrect>
+        </w:pict>
+      </w:r>
+    </w:p>
+    <w:p>
+      <w:pPr>
+        <w:jc w:val="both"/>
+        <w:rPr>
+          <w:sz w:val="24"/>
+          <w:szCs w:val="24"/>
+        </w:rPr>
+      </w:pPr>
+      <w:r>
+        <w:rPr>
+          <w:noProof/>
+          <w:sz w:val="24"/>
+          <w:szCs w:val="24"/>
+          <w:lang w:eastAsia="es-PE"/>
+        </w:rPr>
+        <w:pict>
+          <v:oval id="_x0000_s1035" style="position:absolute;left:0;text-align:left;margin-left:158.4pt;margin-top:15.55pt;width:149.25pt;height:32pt;z-index:251735552;visibility:visible;mso-width-relative:margin;mso-height-relative:margin;v-text-anchor:middle" o:gfxdata="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" fillcolor="#5b9bd5 [3204]" strokecolor="white [3201]" strokeweight="1.5pt">
+            <v:stroke joinstyle="miter"/>
+            <v:textbox style="mso-next-textbox:#_x0000_s1035">
               <w:txbxContent>
                 <w:p>
                   <w:pPr>
                     <w:jc w:val="center"/>
                   </w:pPr>
                   <w:r>
-                    <w:t>Registro de vehículo</w:t>
+                    <w:t>Registro de Usuario</w:t>
                   </w:r>
                 </w:p>
               </w:txbxContent>
@@ -6147,6 +5647,15 @@
           </v:oval>
         </w:pict>
       </w:r>
+    </w:p>
+    <w:p>
+      <w:pPr>
+        <w:jc w:val="both"/>
+        <w:rPr>
+          <w:sz w:val="24"/>
+          <w:szCs w:val="24"/>
+        </w:rPr>
+      </w:pPr>
       <w:r>
         <w:rPr>
           <w:noProof/>
@@ -6155,35 +5664,7 @@
           <w:lang w:eastAsia="es-PE"/>
         </w:rPr>
         <w:pict>
-          <v:roundrect id="Rectángulo redondeado 5" o:spid="_x0000_s1059" style="position:absolute;left:0;text-align:left;margin-left:157.9pt;margin-top:5.1pt;width:171pt;height:166.25pt;z-index:251685376;visibility:visible;mso-width-relative:margin;mso-height-relative:margin;v-text-anchor:middle" arcsize="10923f" o:gfxdata="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" fillcolor="#5b9bd5 [3204]" strokecolor="#1f4d78 [1604]" strokeweight="1pt">
-            <v:stroke joinstyle="miter"/>
-            <v:textbox style="mso-next-textbox:#Rectángulo redondeado 5">
-              <w:txbxContent>
-                <w:p/>
-              </w:txbxContent>
-            </v:textbox>
-          </v:roundrect>
-        </w:pict>
-      </w:r>
-    </w:p>
-    <w:p>
-      <w:pPr>
-        <w:jc w:val="both"/>
-        <w:rPr>
-          <w:sz w:val="24"/>
-          <w:szCs w:val="24"/>
-        </w:rPr>
-      </w:pPr>
-      <w:r>
-        <w:rPr>
-          <w:b/>
-          <w:noProof/>
-          <w:sz w:val="24"/>
-          <w:szCs w:val="24"/>
-          <w:lang w:eastAsia="es-PE"/>
-        </w:rPr>
-        <w:pict>
-          <v:line id="_x0000_s1102" style="position:absolute;left:0;text-align:left;z-index:251709952;visibility:visible;mso-width-relative:margin;mso-height-relative:margin" from="316.95pt,16.9pt" to="383.45pt,104.6pt" o:gfxdata="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" strokecolor="black [3200]" strokeweight=".5pt">
+          <v:line id="_x0000_s1043" style="position:absolute;left:0;text-align:left;flip:y;z-index:251742720;visibility:visible;mso-width-relative:margin;mso-height-relative:margin" from="107.7pt,16.95pt" to="149.65pt,100.95pt" o:gfxdata="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" strokecolor="black [3200]" strokeweight=".5pt">
             <v:stroke joinstyle="miter"/>
           </v:line>
         </w:pict>
@@ -6205,34 +5686,9 @@
           <w:lang w:eastAsia="es-PE"/>
         </w:rPr>
         <w:pict>
-          <v:oval id="Elipse 10" o:spid="_x0000_s1061" style="position:absolute;left:0;text-align:left;margin-left:183.7pt;margin-top:8.85pt;width:122.95pt;height:30.7pt;z-index:251687424;visibility:visible;mso-width-relative:margin;mso-height-relative:margin;v-text-anchor:middle" o:gfxdata="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" fillcolor="#5b9bd5 [3204]" strokecolor="white [3201]" strokeweight="1.5pt">
+          <v:roundrect id="_x0000_s1037" style="position:absolute;left:0;text-align:left;margin-left:350.2pt;margin-top:12.2pt;width:105.35pt;height:143.2pt;z-index:251737600;visibility:visible;mso-width-relative:margin;mso-height-relative:margin;v-text-anchor:middle" arcsize="10923f" o:gfxdata="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" fillcolor="#5b9bd5 [3204]" strokecolor="#1f4d78 [1604]" strokeweight="1pt">
             <v:stroke joinstyle="miter"/>
-            <v:textbox style="mso-next-textbox:#Elipse 10">
-              <w:txbxContent>
-                <w:p>
-                  <w:pPr>
-                    <w:jc w:val="center"/>
-                  </w:pPr>
-                  <w:r>
-                    <w:t>Editar vehículo</w:t>
-                  </w:r>
-                </w:p>
-              </w:txbxContent>
-            </v:textbox>
-          </v:oval>
-        </w:pict>
-      </w:r>
-      <w:r>
-        <w:rPr>
-          <w:noProof/>
-          <w:sz w:val="24"/>
-          <w:szCs w:val="24"/>
-          <w:lang w:eastAsia="es-PE"/>
-        </w:rPr>
-        <w:pict>
-          <v:roundrect id="Rectángulo redondeado 11" o:spid="_x0000_s1062" style="position:absolute;left:0;text-align:left;margin-left:362.2pt;margin-top:18.9pt;width:105.35pt;height:143.2pt;z-index:251688448;visibility:visible;mso-width-relative:margin;mso-height-relative:margin;v-text-anchor:middle" arcsize="10923f" o:gfxdata="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" fillcolor="#5b9bd5 [3204]" strokecolor="#1f4d78 [1604]" strokeweight="1pt">
-            <v:stroke joinstyle="miter"/>
-            <v:textbox style="mso-next-textbox:#Rectángulo redondeado 11">
+            <v:textbox style="mso-next-textbox:#_x0000_s1037">
               <w:txbxContent>
                 <w:p>
                   <w:pPr>
@@ -6246,15 +5702,6 @@
           </v:roundrect>
         </w:pict>
       </w:r>
-    </w:p>
-    <w:p>
-      <w:pPr>
-        <w:jc w:val="both"/>
-        <w:rPr>
-          <w:sz w:val="24"/>
-          <w:szCs w:val="24"/>
-        </w:rPr>
-      </w:pPr>
       <w:r>
         <w:rPr>
           <w:noProof/>
@@ -6263,25 +5710,45 @@
           <w:lang w:eastAsia="es-PE"/>
         </w:rPr>
         <w:pict>
-          <v:line id="Conector recto 21" o:spid="_x0000_s1067" style="position:absolute;left:0;text-align:left;flip:y;z-index:251693568;visibility:visible;mso-width-relative:margin;mso-height-relative:margin" from="119.7pt,12.05pt" to="158.7pt,60.05pt" o:gfxdata="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" strokecolor="black [3200]" strokeweight=".5pt">
+          <v:oval id="_x0000_s1036" style="position:absolute;left:0;text-align:left;margin-left:172.45pt;margin-top:12.25pt;width:122.95pt;height:56.6pt;z-index:251736576;visibility:visible;mso-width-relative:margin;mso-height-relative:margin;v-text-anchor:middle" o:gfxdata="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" fillcolor="#5b9bd5 [3204]" strokecolor="white [3201]" strokeweight="1.5pt">
             <v:stroke joinstyle="miter"/>
-          </v:line>
-        </w:pict>
-      </w:r>
-      <w:r>
-        <w:rPr>
-          <w:noProof/>
-          <w:sz w:val="24"/>
-          <w:szCs w:val="24"/>
-          <w:lang w:eastAsia="es-PE"/>
-        </w:rPr>
-        <w:pict>
-          <v:shape id="_x0000_s1063" type="#_x0000_t202" style="position:absolute;left:0;text-align:left;margin-left:365.45pt;margin-top:7.55pt;width:98.6pt;height:33.65pt;z-index:251689472;visibility:visible;mso-height-percent:200;mso-wrap-distance-top:3.6pt;mso-wrap-distance-bottom:3.6pt;mso-height-percent:200;mso-width-relative:margin;mso-height-relative:margin" o:gfxdata="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" filled="f" stroked="f">
-            <v:textbox style="mso-next-textbox:#_x0000_s1063;mso-fit-shape-to-text:t">
+            <v:textbox style="mso-next-textbox:#_x0000_s1036">
               <w:txbxContent>
                 <w:p>
                   <w:pPr>
                     <w:jc w:val="center"/>
+                  </w:pPr>
+                  <w:r>
+                    <w:t>Validar Usuario  Empresa</w:t>
+                  </w:r>
+                </w:p>
+              </w:txbxContent>
+            </v:textbox>
+          </v:oval>
+        </w:pict>
+      </w:r>
+    </w:p>
+    <w:p>
+      <w:pPr>
+        <w:jc w:val="both"/>
+        <w:rPr>
+          <w:sz w:val="24"/>
+          <w:szCs w:val="24"/>
+        </w:rPr>
+      </w:pPr>
+      <w:r>
+        <w:rPr>
+          <w:noProof/>
+          <w:sz w:val="24"/>
+          <w:szCs w:val="24"/>
+          <w:lang w:eastAsia="es-PE"/>
+        </w:rPr>
+        <w:pict>
+          <v:shape id="_x0000_s1038" type="#_x0000_t202" style="position:absolute;left:0;text-align:left;margin-left:353.45pt;margin-top:.8pt;width:105.35pt;height:33.65pt;z-index:251738624;visibility:visible;mso-height-percent:200;mso-wrap-distance-top:3.6pt;mso-wrap-distance-bottom:3.6pt;mso-height-percent:200;mso-width-relative:margin;mso-height-relative:margin" o:gfxdata="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" filled="f" stroked="f">
+            <v:textbox style="mso-next-textbox:#_x0000_s1038;mso-fit-shape-to-text:t">
+              <w:txbxContent>
+                <w:p>
+                  <w:pPr>
                     <w:rPr>
                       <w:b/>
                       <w:color w:val="FFFFFF" w:themeColor="background1"/>
@@ -6294,7 +5761,7 @@
                       <w:color w:val="FFFFFF" w:themeColor="background1"/>
                       <w:sz w:val="28"/>
                     </w:rPr>
-                    <w:t>SUNARP</w:t>
+                    <w:t>Municipalidad</w:t>
                   </w:r>
                 </w:p>
               </w:txbxContent>
@@ -6307,19 +5774,41 @@
           <w:noProof/>
           <w:sz w:val="24"/>
           <w:szCs w:val="24"/>
+          <w:lang w:eastAsia="ko-KR"/>
+        </w:rPr>
+        <w:pict>
+          <v:line id="Conector recto 15" o:spid="_x0000_s1039" style="position:absolute;left:0;text-align:left;z-index:251750912;visibility:visible;mso-width-relative:margin;mso-height-relative:margin" from="292.85pt,22.55pt" to="363.45pt,60.65pt" o:gfxdata="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" strokecolor="black [3200]" strokeweight=".5pt">
+            <v:stroke joinstyle="miter"/>
+          </v:line>
+        </w:pict>
+      </w:r>
+    </w:p>
+    <w:p>
+      <w:pPr>
+        <w:jc w:val="both"/>
+        <w:rPr>
+          <w:sz w:val="24"/>
+          <w:szCs w:val="24"/>
+        </w:rPr>
+      </w:pPr>
+      <w:r>
+        <w:rPr>
+          <w:noProof/>
+          <w:sz w:val="24"/>
+          <w:szCs w:val="24"/>
           <w:lang w:eastAsia="es-PE"/>
         </w:rPr>
         <w:pict>
-          <v:oval id="_x0000_s1094" style="position:absolute;left:0;text-align:left;margin-left:184.1pt;margin-top:24.35pt;width:121.5pt;height:29.7pt;z-index:251701760;visibility:visible;mso-width-relative:margin;mso-height-relative:margin;v-text-anchor:middle" o:gfxdata="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" fillcolor="#5b9bd5 [3204]" strokecolor="white [3201]" strokeweight="1.5pt">
+          <v:oval id="_x0000_s1040" style="position:absolute;left:0;text-align:left;margin-left:361.8pt;margin-top:19.4pt;width:78.1pt;height:52.65pt;z-index:251739648;visibility:visible;mso-width-relative:margin;mso-height-relative:margin;v-text-anchor:middle" o:gfxdata="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" fillcolor="#5b9bd5 [3204]" strokecolor="white [3201]" strokeweight="1.5pt">
             <v:stroke joinstyle="miter"/>
-            <v:textbox style="mso-next-textbox:#_x0000_s1094">
+            <v:textbox style="mso-next-textbox:#_x0000_s1040">
               <w:txbxContent>
                 <w:p>
                   <w:pPr>
                     <w:jc w:val="center"/>
                   </w:pPr>
                   <w:r>
-                    <w:t>Asignar flota</w:t>
+                    <w:t>Web Service</w:t>
                   </w:r>
                 </w:p>
               </w:txbxContent>
@@ -6330,35 +5819,36 @@
     </w:p>
     <w:p>
       <w:pPr>
-        <w:jc w:val="center"/>
-        <w:rPr>
-          <w:b/>
-          <w:sz w:val="24"/>
-          <w:szCs w:val="24"/>
-        </w:rPr>
-      </w:pPr>
-    </w:p>
-    <w:p>
-      <w:pPr>
-        <w:jc w:val="center"/>
-        <w:rPr>
-          <w:b/>
-          <w:sz w:val="24"/>
-          <w:szCs w:val="24"/>
-        </w:rPr>
-      </w:pPr>
-      <w:r>
-        <w:rPr>
-          <w:b/>
+        <w:jc w:val="both"/>
+        <w:rPr>
+          <w:sz w:val="24"/>
+          <w:szCs w:val="24"/>
+        </w:rPr>
+      </w:pPr>
+      <w:r>
+        <w:rPr>
           <w:noProof/>
           <w:sz w:val="24"/>
           <w:szCs w:val="24"/>
           <w:lang w:eastAsia="es-PE"/>
         </w:rPr>
         <w:pict>
-          <v:shape id="Cara sonriente 5" o:spid="_x0000_s1072" type="#_x0000_t96" style="position:absolute;left:0;text-align:left;margin-left:-29.5pt;margin-top:17.7pt;width:73.45pt;height:45pt;z-index:251698688;visibility:visible;mso-wrap-distance-left:9pt;mso-wrap-distance-top:0;mso-wrap-distance-right:9pt;mso-wrap-distance-bottom:0;mso-position-horizontal-relative:text;mso-position-vertical-relative:text;mso-width-relative:margin;v-text-anchor:middle" o:gfxdata="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" fillcolor="#5b9bd5 [3204]" strokecolor="#1f4d78 [1604]" strokeweight="1pt">
+          <v:shapetype id="_x0000_t96" coordsize="21600,21600" o:spt="96" adj="17520" path="m10800,qx,10800,10800,21600,21600,10800,10800,xem7340,6445qx6215,7570,7340,8695,8465,7570,7340,6445xnfem14260,6445qx13135,7570,14260,8695,15385,7570,14260,6445xnfem4960@0c8853@3,12747@3,16640@0nfe">
+            <v:formulas>
+              <v:f eqn="sum 33030 0 #0"/>
+              <v:f eqn="prod #0 4 3"/>
+              <v:f eqn="prod @0 1 3"/>
+              <v:f eqn="sum @1 0 @2"/>
+            </v:formulas>
+            <v:path o:extrusionok="f" gradientshapeok="t" o:connecttype="custom" o:connectlocs="10800,0;3163,3163;0,10800;3163,18437;10800,21600;18437,18437;21600,10800;18437,3163" textboxrect="3163,3163,18437,18437"/>
+            <v:handles>
+              <v:h position="center,#0" yrange="15510,17520"/>
+            </v:handles>
+            <o:complex v:ext="view"/>
+          </v:shapetype>
+          <v:shape id="_x0000_s1049" type="#_x0000_t96" style="position:absolute;left:0;text-align:left;margin-left:-41.5pt;margin-top:10.95pt;width:74.25pt;height:45pt;z-index:251747840;visibility:visible;mso-wrap-style:square;mso-width-percent:0;mso-wrap-distance-left:9pt;mso-wrap-distance-top:0;mso-wrap-distance-right:9pt;mso-wrap-distance-bottom:0;mso-position-horizontal-relative:text;mso-position-vertical-relative:text;mso-width-percent:0;mso-width-relative:margin;v-text-anchor:middle" o:gfxdata="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" fillcolor="#5b9bd5 [3204]" strokecolor="#1f4d78 [1604]" strokeweight="1pt">
             <v:stroke joinstyle="miter"/>
-            <v:textbox style="mso-next-textbox:#Cara sonriente 5">
+            <v:textbox style="mso-next-textbox:#_x0000_s1049">
               <w:txbxContent>
                 <w:p>
                   <w:pPr>
@@ -6375,73 +5865,15 @@
       </w:r>
       <w:r>
         <w:rPr>
-          <w:b/>
           <w:noProof/>
           <w:sz w:val="24"/>
           <w:szCs w:val="24"/>
           <w:lang w:eastAsia="es-PE"/>
         </w:rPr>
         <w:pict>
-          <v:oval id="Elipse 16" o:spid="_x0000_s1064" style="position:absolute;left:0;text-align:left;margin-left:376.05pt;margin-top:2.35pt;width:78.1pt;height:52.65pt;z-index:251690496;visibility:visible;mso-width-relative:margin;mso-height-relative:margin;v-text-anchor:middle" o:gfxdata="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" fillcolor="#5b9bd5 [3204]" strokecolor="white [3201]" strokeweight="1.5pt">
+          <v:roundrect id="_x0000_s1033" style="position:absolute;left:0;text-align:left;margin-left:63.3pt;margin-top:7.05pt;width:71pt;height:51pt;z-index:251733504;visibility:visible;mso-width-relative:margin;v-text-anchor:middle" arcsize="10923f" o:gfxdata="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" fillcolor="#5b9bd5 [3204]" strokecolor="#1f4d78 [1604]" strokeweight="1pt">
             <v:stroke joinstyle="miter"/>
-            <v:textbox style="mso-next-textbox:#Elipse 16">
-              <w:txbxContent>
-                <w:p>
-                  <w:pPr>
-                    <w:jc w:val="center"/>
-                  </w:pPr>
-                  <w:r>
-                    <w:t>Web Service</w:t>
-                  </w:r>
-                </w:p>
-              </w:txbxContent>
-            </v:textbox>
-          </v:oval>
-        </w:pict>
-      </w:r>
-      <w:r>
-        <w:rPr>
-          <w:b/>
-          <w:noProof/>
-          <w:sz w:val="24"/>
-          <w:szCs w:val="24"/>
-          <w:lang w:eastAsia="es-PE"/>
-        </w:rPr>
-        <w:pict>
-          <v:oval id="_x0000_s1095" style="position:absolute;left:0;text-align:left;margin-left:184.45pt;margin-top:15.35pt;width:121.5pt;height:29.7pt;z-index:251702784;visibility:visible;mso-width-relative:margin;mso-height-relative:margin;v-text-anchor:middle" o:gfxdata="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" fillcolor="#5b9bd5 [3204]" strokecolor="white [3201]" strokeweight="1.5pt">
-            <v:stroke joinstyle="miter"/>
-            <v:textbox style="mso-next-textbox:#_x0000_s1095">
-              <w:txbxContent>
-                <w:p>
-                  <w:pPr>
-                    <w:jc w:val="center"/>
-                  </w:pPr>
-                  <w:r>
-                    <w:t>Asignar ruta</w:t>
-                  </w:r>
-                </w:p>
-                <w:p>
-                  <w:pPr>
-                    <w:jc w:val="center"/>
-                  </w:pPr>
-                </w:p>
-              </w:txbxContent>
-            </v:textbox>
-          </v:oval>
-        </w:pict>
-      </w:r>
-      <w:r>
-        <w:rPr>
-          <w:b/>
-          <w:noProof/>
-          <w:sz w:val="24"/>
-          <w:szCs w:val="24"/>
-          <w:lang w:eastAsia="es-PE"/>
-        </w:rPr>
-        <w:pict>
-          <v:roundrect id="Rectángulo redondeado 3" o:spid="_x0000_s1058" style="position:absolute;left:0;text-align:left;margin-left:75.3pt;margin-top:13.8pt;width:71pt;height:51pt;z-index:251684352;visibility:visible;mso-width-relative:margin;v-text-anchor:middle" arcsize="10923f" o:gfxdata="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" fillcolor="#5b9bd5 [3204]" strokecolor="#1f4d78 [1604]" strokeweight="1pt">
-            <v:stroke joinstyle="miter"/>
-            <v:textbox style="mso-next-textbox:#Rectángulo redondeado 3">
+            <v:textbox style="mso-next-textbox:#_x0000_s1033">
               <w:txbxContent>
                 <w:p>
                   <w:pPr>
@@ -6469,71 +5901,65 @@
     </w:p>
     <w:p>
       <w:pPr>
-        <w:jc w:val="center"/>
-        <w:rPr>
-          <w:b/>
-          <w:sz w:val="24"/>
-          <w:szCs w:val="24"/>
-        </w:rPr>
-      </w:pPr>
-      <w:r>
-        <w:rPr>
-          <w:b/>
+        <w:jc w:val="both"/>
+        <w:rPr>
+          <w:sz w:val="24"/>
+          <w:szCs w:val="24"/>
+        </w:rPr>
+      </w:pPr>
+      <w:r>
+        <w:rPr>
           <w:noProof/>
           <w:sz w:val="24"/>
           <w:szCs w:val="24"/>
           <w:lang w:eastAsia="es-PE"/>
         </w:rPr>
         <w:pict>
-          <v:line id="Conector recto 24" o:spid="_x0000_s1069" style="position:absolute;left:0;text-align:left;flip:y;z-index:251708928;visibility:visible;mso-width-relative:margin;mso-height-relative:margin" from="316.95pt,20.15pt" to="381.45pt,102.95pt" o:gfxdata="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" strokecolor="black [3200]" strokeweight=".5pt">
+          <v:line id="_x0000_s1045" style="position:absolute;left:0;text-align:left;flip:y;z-index:251744768;visibility:visible;mso-width-relative:margin;mso-height-relative:margin" from="287.15pt,14.5pt" to="367.35pt,98.9pt" o:gfxdata="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" strokecolor="black [3200]" strokeweight=".5pt">
             <v:stroke joinstyle="miter"/>
           </v:line>
         </w:pict>
       </w:r>
       <w:r>
         <w:rPr>
-          <w:b/>
           <w:noProof/>
           <w:sz w:val="24"/>
           <w:szCs w:val="24"/>
           <w:lang w:eastAsia="es-PE"/>
         </w:rPr>
         <w:pict>
-          <v:line id="Conector recto 22" o:spid="_x0000_s1068" style="position:absolute;left:0;text-align:left;z-index:251694592;visibility:visible;mso-width-relative:margin;mso-height-relative:margin" from="46.85pt,16.1pt" to="74.55pt,16.1pt" o:gfxdata="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" strokecolor="black [3200]" strokeweight=".5pt">
+          <v:line id="_x0000_s1044" style="position:absolute;left:0;text-align:left;z-index:251743744;visibility:visible;mso-width-relative:margin;mso-height-relative:margin" from="34.85pt,9.35pt" to="62.55pt,9.35pt" o:gfxdata="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" strokecolor="black [3200]" strokeweight=".5pt">
             <v:stroke joinstyle="miter"/>
           </v:line>
         </w:pict>
       </w:r>
-    </w:p>
-    <w:p>
-      <w:pPr>
-        <w:jc w:val="center"/>
-        <w:rPr>
-          <w:b/>
-          <w:sz w:val="24"/>
-          <w:szCs w:val="24"/>
-        </w:rPr>
-      </w:pPr>
-      <w:r>
-        <w:rPr>
-          <w:b/>
+      <w:r>
+        <w:rPr>
           <w:noProof/>
           <w:sz w:val="24"/>
           <w:szCs w:val="24"/>
           <w:lang w:eastAsia="es-PE"/>
         </w:rPr>
         <w:pict>
-          <v:line id="Conector recto 26" o:spid="_x0000_s1070" style="position:absolute;left:0;text-align:left;z-index:251696640;visibility:visible;mso-width-relative:margin;mso-height-relative:margin" from="118.95pt,17.15pt" to="164.95pt,62.3pt" o:gfxdata="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" strokecolor="black [3200]" strokeweight=".5pt">
+          <v:roundrect id="_x0000_s1041" style="position:absolute;left:0;text-align:left;margin-left:149.65pt;margin-top:23.3pt;width:171pt;height:127.35pt;z-index:251740672;visibility:visible;mso-width-relative:margin;mso-height-relative:margin;v-text-anchor:middle" arcsize="10923f" o:gfxdata="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" fillcolor="#5b9bd5 [3204]" strokecolor="#1f4d78 [1604]" strokeweight="1pt">
             <v:stroke joinstyle="miter"/>
-          </v:line>
+            <v:textbox style="mso-next-textbox:#_x0000_s1041">
+              <w:txbxContent>
+                <w:p>
+                  <w:pPr>
+                    <w:jc w:val="center"/>
+                  </w:pPr>
+                </w:p>
+              </w:txbxContent>
+            </v:textbox>
+          </v:roundrect>
         </w:pict>
       </w:r>
     </w:p>
     <w:p>
       <w:pPr>
-        <w:jc w:val="center"/>
-        <w:rPr>
-          <w:b/>
+        <w:jc w:val="both"/>
+        <w:rPr>
           <w:sz w:val="24"/>
           <w:szCs w:val="24"/>
         </w:rPr>
@@ -6541,6 +5967,9 @@
       <w:r>
         <w:rPr>
           <w:noProof/>
+          <w:sz w:val="24"/>
+          <w:szCs w:val="24"/>
+          <w:lang w:eastAsia="es-PE"/>
         </w:rPr>
         <w:pict>
           <v:shapetype id="_x0000_t34" coordsize="21600,21600" o:spt="34" o:oned="t" adj="10800" path="m,l@0,0@0,21600,21600,21600e" filled="f">
@@ -6554,40 +5983,2030 @@
             </v:handles>
             <o:lock v:ext="edit" shapetype="t"/>
           </v:shapetype>
-          <v:shape id="Conector recto de flecha 87" o:spid="_x0000_s1103" type="#_x0000_t34" style="position:absolute;left:0;text-align:left;margin-left:341.45pt;margin-top:20.3pt;width:39.45pt;height:25.5pt;rotation:270;flip:x;z-index:251714048;visibility:visible;mso-wrap-style:square;mso-wrap-distance-left:9pt;mso-wrap-distance-top:0;mso-wrap-distance-right:9pt;mso-wrap-distance-bottom:0;mso-position-horizontal-relative:text;mso-position-vertical-relative:text;mso-width-relative:margin;mso-height-relative:margin" o:gfxdata="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" adj="10786,326541,-251316" strokecolor="#5b9bd5 [3204]" strokeweight="1pt">
+          <v:shape id="Conector recto de flecha 87" o:spid="_x0000_s1134" type="#_x0000_t34" style="position:absolute;left:0;text-align:left;margin-left:329.45pt;margin-top:30.85pt;width:39.45pt;height:25.5pt;rotation:270;flip:x;z-index:251759104;visibility:visible;mso-wrap-style:square;mso-wrap-distance-left:9pt;mso-wrap-distance-top:0;mso-wrap-distance-right:9pt;mso-wrap-distance-bottom:0;mso-position-horizontal-relative:text;mso-position-vertical-relative:text;mso-width-relative:margin;mso-height-relative:margin" o:gfxdata="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" adj="10786,326541,-251316" strokecolor="#5b9bd5 [3204]" strokeweight="1pt">
             <v:stroke endarrow="block"/>
           </v:shape>
         </w:pict>
       </w:r>
-    </w:p>
-    <w:p>
-      <w:pPr>
-        <w:jc w:val="center"/>
-        <w:rPr>
-          <w:b/>
-          <w:sz w:val="24"/>
-          <w:szCs w:val="24"/>
-        </w:rPr>
-      </w:pPr>
-      <w:r>
-        <w:rPr>
-          <w:b/>
+      <w:r>
+        <w:rPr>
           <w:noProof/>
           <w:sz w:val="24"/>
           <w:szCs w:val="24"/>
           <w:lang w:eastAsia="es-PE"/>
         </w:rPr>
         <w:pict>
-          <v:oval id="_x0000_s1101" style="position:absolute;left:0;text-align:left;margin-left:184.45pt;margin-top:133.1pt;width:121.5pt;height:29.7pt;z-index:251707904;visibility:visible;mso-width-relative:margin;mso-height-relative:margin;v-text-anchor:middle" o:gfxdata="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" fillcolor="#5b9bd5 [3204]" strokecolor="white [3201]" strokeweight="1.5pt">
+          <v:line id="_x0000_s1046" style="position:absolute;left:0;text-align:left;z-index:251745792;visibility:visible;mso-width-relative:margin;mso-height-relative:margin" from="103.35pt,10.45pt" to="150.45pt,70.6pt" o:gfxdata="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" strokecolor="black [3200]" strokeweight=".5pt">
             <v:stroke joinstyle="miter"/>
-            <v:textbox style="mso-next-textbox:#_x0000_s1101">
+          </v:line>
+        </w:pict>
+      </w:r>
+      <w:r>
+        <w:rPr>
+          <w:noProof/>
+          <w:sz w:val="24"/>
+          <w:szCs w:val="24"/>
+          <w:lang w:eastAsia="es-PE"/>
+        </w:rPr>
+        <w:pict>
+          <v:oval id="Elipse 18" o:spid="_x0000_s1042" style="position:absolute;left:0;text-align:left;margin-left:160.45pt;margin-top:11.35pt;width:149.25pt;height:32pt;z-index:251741696;visibility:visible;mso-width-relative:margin;mso-height-relative:margin;v-text-anchor:middle" o:gfxdata="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" fillcolor="#5b9bd5 [3204]" strokecolor="white [3201]" strokeweight="1.5pt">
+            <v:stroke joinstyle="miter"/>
+            <v:textbox style="mso-next-textbox:#Elipse 18">
               <w:txbxContent>
                 <w:p>
                   <w:pPr>
                     <w:jc w:val="center"/>
                   </w:pPr>
                   <w:r>
-                    <w:t>Asignar ruta</w:t>
+                    <w:t>Registro de Usuario</w:t>
+                  </w:r>
+                </w:p>
+              </w:txbxContent>
+            </v:textbox>
+          </v:oval>
+        </w:pict>
+      </w:r>
+    </w:p>
+    <w:p/>
+    <w:p>
+      <w:pPr>
+        <w:jc w:val="both"/>
+        <w:rPr>
+          <w:sz w:val="24"/>
+          <w:szCs w:val="24"/>
+        </w:rPr>
+      </w:pPr>
+      <w:r>
+        <w:rPr>
+          <w:noProof/>
+          <w:sz w:val="24"/>
+          <w:szCs w:val="24"/>
+          <w:lang w:eastAsia="es-PE"/>
+        </w:rPr>
+        <w:pict>
+          <v:shape id="Cuadro de texto 2" o:spid="_x0000_s1133" type="#_x0000_t202" style="position:absolute;left:0;text-align:left;margin-left:336.45pt;margin-top:17.3pt;width:95.9pt;height:63.25pt;z-index:251758080;visibility:visible;mso-wrap-distance-left:9pt;mso-wrap-distance-top:3.6pt;mso-wrap-distance-right:9pt;mso-wrap-distance-bottom:3.6pt;mso-position-horizontal-relative:text;mso-position-vertical-relative:text;mso-width-relative:margin;mso-height-relative:margin;v-text-anchor:top" o:gfxdata="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" fillcolor="white [3212]">
+            <v:textbox>
+              <w:txbxContent>
+                <w:p>
+                  <w:r>
+                    <w:t>Consume servicio para validar y rutas y permisos</w:t>
+                  </w:r>
+                </w:p>
+              </w:txbxContent>
+            </v:textbox>
+            <w10:wrap type="square"/>
+          </v:shape>
+        </w:pict>
+      </w:r>
+      <w:r>
+        <w:rPr>
+          <w:noProof/>
+          <w:sz w:val="24"/>
+          <w:szCs w:val="24"/>
+          <w:lang w:eastAsia="es-PE"/>
+        </w:rPr>
+        <w:pict>
+          <v:oval id="Elipse 27" o:spid="_x0000_s1047" style="position:absolute;left:0;text-align:left;margin-left:173.95pt;margin-top:16.8pt;width:122.95pt;height:44.65pt;z-index:251746816;visibility:visible;mso-width-relative:margin;mso-height-relative:margin;v-text-anchor:middle" o:gfxdata="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" fillcolor="#5b9bd5 [3204]" strokecolor="white [3201]" strokeweight="1.5pt">
+            <v:stroke joinstyle="miter"/>
+            <v:textbox style="mso-next-textbox:#Elipse 27">
+              <w:txbxContent>
+                <w:p>
+                  <w:pPr>
+                    <w:jc w:val="center"/>
+                  </w:pPr>
+                  <w:r>
+                    <w:t>Validar Usuario  Empresa</w:t>
+                  </w:r>
+                </w:p>
+              </w:txbxContent>
+            </v:textbox>
+          </v:oval>
+        </w:pict>
+      </w:r>
+    </w:p>
+    <w:p>
+      <w:pPr>
+        <w:jc w:val="both"/>
+        <w:rPr>
+          <w:sz w:val="24"/>
+          <w:szCs w:val="24"/>
+        </w:rPr>
+      </w:pPr>
+    </w:p>
+    <w:p>
+      <w:pPr>
+        <w:jc w:val="both"/>
+        <w:rPr>
+          <w:sz w:val="24"/>
+          <w:szCs w:val="24"/>
+        </w:rPr>
+      </w:pPr>
+    </w:p>
+    <w:p>
+      <w:pPr>
+        <w:jc w:val="both"/>
+        <w:rPr>
+          <w:sz w:val="24"/>
+          <w:szCs w:val="24"/>
+        </w:rPr>
+      </w:pPr>
+    </w:p>
+    <w:p>
+      <w:pPr>
+        <w:jc w:val="both"/>
+        <w:rPr>
+          <w:sz w:val="24"/>
+          <w:szCs w:val="24"/>
+        </w:rPr>
+      </w:pPr>
+    </w:p>
+    <w:p>
+      <w:pPr>
+        <w:jc w:val="center"/>
+        <w:rPr>
+          <w:i/>
+          <w:sz w:val="20"/>
+          <w:szCs w:val="20"/>
+        </w:rPr>
+      </w:pPr>
+      <w:r>
+        <w:rPr>
+          <w:i/>
+          <w:sz w:val="20"/>
+          <w:szCs w:val="20"/>
+        </w:rPr>
+        <w:t>Fig.</w:t>
+      </w:r>
+      <w:r>
+        <w:rPr>
+          <w:i/>
+          <w:sz w:val="20"/>
+          <w:szCs w:val="20"/>
+        </w:rPr>
+        <w:t xml:space="preserve"> 5: Modelo de dominio registro de usuario</w:t>
+      </w:r>
+    </w:p>
+    <w:p>
+      <w:pPr>
+        <w:jc w:val="center"/>
+        <w:rPr>
+          <w:i/>
+          <w:sz w:val="20"/>
+          <w:szCs w:val="20"/>
+        </w:rPr>
+      </w:pPr>
+    </w:p>
+    <w:p>
+      <w:pPr>
+        <w:jc w:val="both"/>
+        <w:rPr>
+          <w:sz w:val="24"/>
+          <w:szCs w:val="24"/>
+        </w:rPr>
+      </w:pPr>
+    </w:p>
+    <w:p>
+      <w:pPr>
+        <w:pStyle w:val="Prrafodelista"/>
+        <w:numPr>
+          <w:ilvl w:val="0"/>
+          <w:numId w:val="11"/>
+        </w:numPr>
+        <w:jc w:val="both"/>
+        <w:rPr>
+          <w:sz w:val="24"/>
+          <w:szCs w:val="24"/>
+          <w:u w:val="single"/>
+        </w:rPr>
+      </w:pPr>
+      <w:r>
+        <w:rPr>
+          <w:sz w:val="24"/>
+          <w:szCs w:val="24"/>
+          <w:u w:val="single"/>
+        </w:rPr>
+        <w:t>Editar  usuario</w:t>
+      </w:r>
+    </w:p>
+    <w:p>
+      <w:pPr>
+        <w:pStyle w:val="Prrafodelista"/>
+        <w:jc w:val="both"/>
+        <w:rPr>
+          <w:sz w:val="24"/>
+          <w:szCs w:val="24"/>
+        </w:rPr>
+      </w:pPr>
+      <w:r>
+        <w:rPr>
+          <w:sz w:val="24"/>
+          <w:szCs w:val="24"/>
+        </w:rPr>
+        <w:t>Los usuarios podrán editar información de su cuenta como datos personales o datos de la empresa. Al mismo tiempo, un usuario natural podrá designar a otros como contactos de emergencia. La función del contacto de emergencias se explica más adelante en el dominio de consulta de rutas.</w:t>
+      </w:r>
+    </w:p>
+    <w:p>
+      <w:pPr>
+        <w:pStyle w:val="Prrafodelista"/>
+        <w:jc w:val="both"/>
+        <w:rPr>
+          <w:sz w:val="24"/>
+          <w:szCs w:val="24"/>
+        </w:rPr>
+      </w:pPr>
+    </w:p>
+    <w:p>
+      <w:pPr>
+        <w:pStyle w:val="Prrafodelista"/>
+        <w:jc w:val="both"/>
+        <w:rPr>
+          <w:sz w:val="24"/>
+          <w:szCs w:val="24"/>
+        </w:rPr>
+      </w:pPr>
+    </w:p>
+    <w:p>
+      <w:pPr>
+        <w:pStyle w:val="Prrafodelista"/>
+        <w:jc w:val="both"/>
+        <w:rPr>
+          <w:sz w:val="24"/>
+          <w:szCs w:val="24"/>
+        </w:rPr>
+      </w:pPr>
+    </w:p>
+    <w:p>
+      <w:pPr>
+        <w:pStyle w:val="Prrafodelista"/>
+        <w:jc w:val="both"/>
+        <w:rPr>
+          <w:sz w:val="24"/>
+          <w:szCs w:val="24"/>
+        </w:rPr>
+      </w:pPr>
+    </w:p>
+    <w:p>
+      <w:pPr>
+        <w:pStyle w:val="Prrafodelista"/>
+        <w:jc w:val="both"/>
+        <w:rPr>
+          <w:sz w:val="24"/>
+          <w:szCs w:val="24"/>
+        </w:rPr>
+      </w:pPr>
+    </w:p>
+    <w:p>
+      <w:pPr>
+        <w:pStyle w:val="Prrafodelista"/>
+        <w:jc w:val="both"/>
+        <w:rPr>
+          <w:sz w:val="24"/>
+          <w:szCs w:val="24"/>
+        </w:rPr>
+      </w:pPr>
+    </w:p>
+    <w:p>
+      <w:pPr>
+        <w:pStyle w:val="Prrafodelista"/>
+        <w:jc w:val="both"/>
+        <w:rPr>
+          <w:sz w:val="24"/>
+          <w:szCs w:val="24"/>
+        </w:rPr>
+      </w:pPr>
+    </w:p>
+    <w:p>
+      <w:pPr>
+        <w:pStyle w:val="Prrafodelista"/>
+        <w:jc w:val="both"/>
+        <w:rPr>
+          <w:sz w:val="24"/>
+          <w:szCs w:val="24"/>
+        </w:rPr>
+      </w:pPr>
+    </w:p>
+    <w:p>
+      <w:pPr>
+        <w:pStyle w:val="Prrafodelista"/>
+        <w:jc w:val="both"/>
+        <w:rPr>
+          <w:sz w:val="24"/>
+          <w:szCs w:val="24"/>
+        </w:rPr>
+      </w:pPr>
+    </w:p>
+    <w:p>
+      <w:pPr>
+        <w:pStyle w:val="Prrafodelista"/>
+        <w:jc w:val="both"/>
+        <w:rPr>
+          <w:sz w:val="24"/>
+          <w:szCs w:val="24"/>
+        </w:rPr>
+      </w:pPr>
+    </w:p>
+    <w:p>
+      <w:pPr>
+        <w:pStyle w:val="Prrafodelista"/>
+        <w:jc w:val="both"/>
+        <w:rPr>
+          <w:sz w:val="24"/>
+          <w:szCs w:val="24"/>
+        </w:rPr>
+      </w:pPr>
+      <w:r>
+        <w:rPr>
+          <w:noProof/>
+          <w:sz w:val="24"/>
+          <w:szCs w:val="24"/>
+          <w:lang w:eastAsia="es-PE"/>
+        </w:rPr>
+        <w:pict>
+          <v:shape id="_x0000_s1135" type="#_x0000_t202" style="position:absolute;left:0;text-align:left;margin-left:365.45pt;margin-top:51.65pt;width:95.9pt;height:63.25pt;z-index:251760128;visibility:visible;mso-wrap-distance-left:9pt;mso-wrap-distance-top:3.6pt;mso-wrap-distance-right:9pt;mso-wrap-distance-bottom:3.6pt;mso-position-horizontal-relative:text;mso-position-vertical-relative:text;mso-width-relative:margin;mso-height-relative:margin;v-text-anchor:top" o:gfxdata="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" fillcolor="white [3212]">
+            <v:textbox>
+              <w:txbxContent>
+                <w:p>
+                  <w:r>
+                    <w:t>Actualiza un objeto usuario del repositorio de usuarios</w:t>
+                  </w:r>
+                </w:p>
+              </w:txbxContent>
+            </v:textbox>
+            <w10:wrap type="square"/>
+          </v:shape>
+        </w:pict>
+      </w:r>
+    </w:p>
+    <w:p>
+      <w:pPr>
+        <w:pStyle w:val="Prrafodelista"/>
+        <w:jc w:val="both"/>
+        <w:rPr>
+          <w:sz w:val="24"/>
+          <w:szCs w:val="24"/>
+        </w:rPr>
+      </w:pPr>
+    </w:p>
+    <w:p>
+      <w:pPr>
+        <w:pStyle w:val="Prrafodelista"/>
+        <w:jc w:val="both"/>
+        <w:rPr>
+          <w:sz w:val="24"/>
+          <w:szCs w:val="24"/>
+        </w:rPr>
+      </w:pPr>
+      <w:r>
+        <w:rPr>
+          <w:noProof/>
+          <w:sz w:val="24"/>
+          <w:szCs w:val="24"/>
+          <w:lang w:eastAsia="es-PE"/>
+        </w:rPr>
+        <w:pict>
+          <v:roundrect id="_x0000_s1109" style="position:absolute;left:0;text-align:left;margin-left:155.2pt;margin-top:4.3pt;width:171pt;height:152pt;z-index:251718144;visibility:visible;mso-width-relative:margin;mso-height-relative:margin;v-text-anchor:middle" arcsize="10923f" o:gfxdata="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" fillcolor="#5b9bd5 [3204]" strokecolor="#1f4d78 [1604]" strokeweight="1pt">
+            <v:stroke joinstyle="miter"/>
+            <v:textbox style="mso-next-textbox:#_x0000_s1109">
+              <w:txbxContent>
+                <w:p/>
+              </w:txbxContent>
+            </v:textbox>
+          </v:roundrect>
+        </w:pict>
+      </w:r>
+    </w:p>
+    <w:p>
+      <w:pPr>
+        <w:pStyle w:val="Prrafodelista"/>
+        <w:jc w:val="both"/>
+        <w:rPr>
+          <w:sz w:val="24"/>
+          <w:szCs w:val="24"/>
+        </w:rPr>
+      </w:pPr>
+      <w:r>
+        <w:rPr>
+          <w:noProof/>
+          <w:sz w:val="24"/>
+          <w:szCs w:val="24"/>
+          <w:lang w:eastAsia="es-PE"/>
+        </w:rPr>
+        <w:pict>
+          <v:oval id="_x0000_s1110" style="position:absolute;left:0;text-align:left;margin-left:176.7pt;margin-top:5.65pt;width:124.25pt;height:44.75pt;z-index:251719168;visibility:visible;mso-width-relative:margin;mso-height-relative:margin;v-text-anchor:middle" o:gfxdata="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" fillcolor="#5b9bd5 [3204]" strokecolor="white [3201]" strokeweight="1.5pt">
+            <v:stroke joinstyle="miter"/>
+            <v:textbox style="mso-next-textbox:#_x0000_s1110">
+              <w:txbxContent>
+                <w:p>
+                  <w:pPr>
+                    <w:jc w:val="center"/>
+                  </w:pPr>
+                  <w:r>
+                    <w:t>Editar datos de usuario</w:t>
+                  </w:r>
+                </w:p>
+              </w:txbxContent>
+            </v:textbox>
+          </v:oval>
+        </w:pict>
+      </w:r>
+    </w:p>
+    <w:p>
+      <w:pPr>
+        <w:pStyle w:val="Prrafodelista"/>
+        <w:jc w:val="both"/>
+        <w:rPr>
+          <w:sz w:val="24"/>
+          <w:szCs w:val="24"/>
+        </w:rPr>
+      </w:pPr>
+    </w:p>
+    <w:p>
+      <w:pPr>
+        <w:pStyle w:val="Prrafodelista"/>
+        <w:jc w:val="both"/>
+        <w:rPr>
+          <w:sz w:val="24"/>
+          <w:szCs w:val="24"/>
+        </w:rPr>
+      </w:pPr>
+      <w:r>
+        <w:rPr>
+          <w:noProof/>
+          <w:sz w:val="24"/>
+          <w:szCs w:val="24"/>
+          <w:lang w:eastAsia="es-PE"/>
+        </w:rPr>
+        <w:pict>
+          <v:line id="_x0000_s1117" style="position:absolute;left:0;text-align:left;flip:y;z-index:251726336;visibility:visible;mso-width-relative:margin;mso-height-relative:margin" from="111pt,.75pt" to="154.4pt,83.25pt" o:gfxdata="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" strokecolor="black [3200]" strokeweight=".5pt">
+            <v:stroke joinstyle="miter"/>
+          </v:line>
+        </w:pict>
+      </w:r>
+    </w:p>
+    <w:p>
+      <w:pPr>
+        <w:pStyle w:val="Prrafodelista"/>
+        <w:jc w:val="both"/>
+        <w:rPr>
+          <w:sz w:val="24"/>
+          <w:szCs w:val="24"/>
+        </w:rPr>
+      </w:pPr>
+      <w:r>
+        <w:rPr>
+          <w:noProof/>
+          <w:sz w:val="24"/>
+          <w:szCs w:val="24"/>
+          <w:lang w:eastAsia="es-PE"/>
+        </w:rPr>
+        <w:pict>
+          <v:oval id="_x0000_s1111" style="position:absolute;left:0;text-align:left;margin-left:178pt;margin-top:14.55pt;width:122.95pt;height:56.6pt;z-index:251720192;visibility:visible;mso-width-relative:margin;mso-height-relative:margin;v-text-anchor:middle" o:gfxdata="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" fillcolor="#5b9bd5 [3204]" strokecolor="white [3201]" strokeweight="1.5pt">
+            <v:stroke joinstyle="miter"/>
+            <v:textbox style="mso-next-textbox:#_x0000_s1111">
+              <w:txbxContent>
+                <w:p>
+                  <w:pPr>
+                    <w:jc w:val="center"/>
+                  </w:pPr>
+                  <w:r>
+                    <w:t>Asignar contacto de emergencia</w:t>
+                  </w:r>
+                </w:p>
+              </w:txbxContent>
+            </v:textbox>
+          </v:oval>
+        </w:pict>
+      </w:r>
+    </w:p>
+    <w:p>
+      <w:pPr>
+        <w:pStyle w:val="Prrafodelista"/>
+        <w:jc w:val="both"/>
+        <w:rPr>
+          <w:sz w:val="24"/>
+          <w:szCs w:val="24"/>
+        </w:rPr>
+      </w:pPr>
+      <w:r>
+        <w:rPr>
+          <w:noProof/>
+          <w:sz w:val="24"/>
+          <w:szCs w:val="24"/>
+          <w:lang w:eastAsia="es-PE"/>
+        </w:rPr>
+        <w:pict>
+          <v:shape id="_x0000_s1136" type="#_x0000_t34" style="position:absolute;left:0;text-align:left;margin-left:360.15pt;margin-top:11.2pt;width:33.35pt;height:22.75pt;rotation:90;z-index:251761152;visibility:visible;mso-wrap-style:square;mso-wrap-distance-left:9pt;mso-wrap-distance-top:0;mso-wrap-distance-right:9pt;mso-wrap-distance-bottom:0;mso-position-horizontal-relative:text;mso-position-vertical-relative:text;mso-width-relative:margin;mso-height-relative:margin" o:gfxdata="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" adj="10784,-192928,-306513" strokecolor="#5b9bd5 [3204]" strokeweight="1pt">
+            <v:stroke endarrow="block"/>
+          </v:shape>
+        </w:pict>
+      </w:r>
+      <w:r>
+        <w:rPr>
+          <w:noProof/>
+          <w:sz w:val="24"/>
+          <w:szCs w:val="24"/>
+          <w:lang w:eastAsia="es-PE"/>
+        </w:rPr>
+        <w:pict>
+          <v:line id="_x0000_s1131" style="position:absolute;left:0;text-align:left;z-index:251756032;visibility:visible;mso-width-relative:margin;mso-height-relative:margin" from="327.75pt,10.4pt" to="386.15pt,51.65pt" o:gfxdata="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" strokecolor="black [3200]" strokeweight=".5pt">
+            <v:stroke joinstyle="miter"/>
+          </v:line>
+        </w:pict>
+      </w:r>
+    </w:p>
+    <w:p>
+      <w:pPr>
+        <w:pStyle w:val="Prrafodelista"/>
+        <w:jc w:val="both"/>
+        <w:rPr>
+          <w:sz w:val="24"/>
+          <w:szCs w:val="24"/>
+        </w:rPr>
+      </w:pPr>
+    </w:p>
+    <w:p>
+      <w:pPr>
+        <w:pStyle w:val="Prrafodelista"/>
+        <w:jc w:val="both"/>
+        <w:rPr>
+          <w:sz w:val="24"/>
+          <w:szCs w:val="24"/>
+        </w:rPr>
+      </w:pPr>
+    </w:p>
+    <w:p>
+      <w:pPr>
+        <w:pStyle w:val="Prrafodelista"/>
+        <w:jc w:val="both"/>
+        <w:rPr>
+          <w:sz w:val="24"/>
+          <w:szCs w:val="24"/>
+        </w:rPr>
+      </w:pPr>
+      <w:r>
+        <w:rPr>
+          <w:noProof/>
+          <w:sz w:val="24"/>
+          <w:szCs w:val="24"/>
+          <w:lang w:eastAsia="es-PE"/>
+        </w:rPr>
+        <w:pict>
+          <v:shape id="_x0000_s1130" type="#_x0000_t202" style="position:absolute;left:0;text-align:left;margin-left:365.45pt;margin-top:12pt;width:98.6pt;height:46.25pt;z-index:251755008;visibility:visible;mso-wrap-distance-top:3.6pt;mso-wrap-distance-bottom:3.6pt;mso-width-relative:margin;mso-height-relative:margin" o:gfxdata="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" filled="f" stroked="f">
+            <v:textbox style="mso-next-textbox:#_x0000_s1130">
+              <w:txbxContent>
+                <w:p>
+                  <w:pPr>
+                    <w:jc w:val="center"/>
+                    <w:rPr>
+                      <w:b/>
+                      <w:color w:val="FFFFFF" w:themeColor="background1"/>
+                      <w:sz w:val="28"/>
+                    </w:rPr>
+                  </w:pPr>
+                  <w:r>
+                    <w:rPr>
+                      <w:b/>
+                      <w:color w:val="FFFFFF" w:themeColor="background1"/>
+                      <w:sz w:val="28"/>
+                    </w:rPr>
+                    <w:t>Repositorio de usuarios</w:t>
+                  </w:r>
+                </w:p>
+              </w:txbxContent>
+            </v:textbox>
+          </v:shape>
+        </w:pict>
+      </w:r>
+      <w:r>
+        <w:rPr>
+          <w:noProof/>
+          <w:sz w:val="24"/>
+          <w:szCs w:val="24"/>
+          <w:lang w:eastAsia="es-PE"/>
+        </w:rPr>
+        <w:pict>
+          <v:roundrect id="_x0000_s1129" style="position:absolute;left:0;text-align:left;margin-left:362.2pt;margin-top:4.55pt;width:105.35pt;height:65.75pt;z-index:251753984;visibility:visible;mso-width-relative:margin;mso-height-relative:margin;v-text-anchor:middle" arcsize="10923f" o:gfxdata="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" fillcolor="#5b9bd5 [3204]" strokecolor="#1f4d78 [1604]" strokeweight="1pt">
+            <v:stroke joinstyle="miter"/>
+            <v:textbox style="mso-next-textbox:#_x0000_s1129">
+              <w:txbxContent>
+                <w:p>
+                  <w:pPr>
+                    <w:rPr>
+                      <w:sz w:val="44"/>
+                    </w:rPr>
+                  </w:pPr>
+                </w:p>
+              </w:txbxContent>
+            </v:textbox>
+          </v:roundrect>
+        </w:pict>
+      </w:r>
+      <w:r>
+        <w:rPr>
+          <w:noProof/>
+          <w:sz w:val="24"/>
+          <w:szCs w:val="24"/>
+          <w:lang w:eastAsia="es-PE"/>
+        </w:rPr>
+        <w:pict>
+          <v:roundrect id="_x0000_s1108" style="position:absolute;left:0;text-align:left;margin-left:67.35pt;margin-top:5.55pt;width:71pt;height:51pt;z-index:251717120;visibility:visible;mso-width-relative:margin;v-text-anchor:middle" arcsize="10923f" o:gfxdata="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" fillcolor="#5b9bd5 [3204]" strokecolor="#1f4d78 [1604]" strokeweight="1pt">
+            <v:stroke joinstyle="miter"/>
+            <v:textbox style="mso-next-textbox:#_x0000_s1108">
+              <w:txbxContent>
+                <w:p>
+                  <w:pPr>
+                    <w:jc w:val="center"/>
+                    <w:rPr>
+                      <w:b/>
+                      <w:sz w:val="48"/>
+                      <w:szCs w:val="48"/>
+                    </w:rPr>
+                  </w:pPr>
+                  <w:r>
+                    <w:rPr>
+                      <w:b/>
+                      <w:sz w:val="48"/>
+                      <w:szCs w:val="48"/>
+                    </w:rPr>
+                    <w:t>LB</w:t>
+                  </w:r>
+                </w:p>
+              </w:txbxContent>
+            </v:textbox>
+          </v:roundrect>
+        </w:pict>
+      </w:r>
+      <w:r>
+        <w:rPr>
+          <w:noProof/>
+          <w:sz w:val="24"/>
+          <w:szCs w:val="24"/>
+          <w:lang w:eastAsia="es-PE"/>
+        </w:rPr>
+        <w:pict>
+          <v:shape id="_x0000_s1122" type="#_x0000_t96" style="position:absolute;left:0;text-align:left;margin-left:-35.95pt;margin-top:9.45pt;width:74.25pt;height:45pt;z-index:251731456;visibility:visible;mso-wrap-style:square;mso-width-percent:0;mso-wrap-distance-left:9pt;mso-wrap-distance-top:0;mso-wrap-distance-right:9pt;mso-wrap-distance-bottom:0;mso-position-horizontal-relative:text;mso-position-vertical-relative:text;mso-width-percent:0;mso-width-relative:margin;v-text-anchor:middle" o:gfxdata="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" fillcolor="#5b9bd5 [3204]" strokecolor="#1f4d78 [1604]" strokeweight="1pt">
+            <v:stroke joinstyle="miter"/>
+            <v:textbox style="mso-next-textbox:#_x0000_s1122">
+              <w:txbxContent>
+                <w:p>
+                  <w:pPr>
+                    <w:jc w:val="center"/>
+                  </w:pPr>
+                  <w:r>
+                    <w:t>Usuario</w:t>
+                  </w:r>
+                </w:p>
+              </w:txbxContent>
+            </v:textbox>
+          </v:shape>
+        </w:pict>
+      </w:r>
+    </w:p>
+    <w:p>
+      <w:pPr>
+        <w:pStyle w:val="Prrafodelista"/>
+        <w:jc w:val="both"/>
+        <w:rPr>
+          <w:sz w:val="24"/>
+          <w:szCs w:val="24"/>
+        </w:rPr>
+      </w:pPr>
+    </w:p>
+    <w:p>
+      <w:pPr>
+        <w:pStyle w:val="Prrafodelista"/>
+        <w:jc w:val="both"/>
+        <w:rPr>
+          <w:sz w:val="24"/>
+          <w:szCs w:val="24"/>
+        </w:rPr>
+      </w:pPr>
+      <w:r>
+        <w:rPr>
+          <w:noProof/>
+          <w:sz w:val="24"/>
+          <w:szCs w:val="24"/>
+          <w:lang w:eastAsia="es-PE"/>
+        </w:rPr>
+        <w:pict>
+          <v:line id="_x0000_s1118" style="position:absolute;left:0;text-align:left;z-index:251727360;visibility:visible;mso-width-relative:margin;mso-height-relative:margin" from="40.4pt,.05pt" to="68.1pt,.05pt" o:gfxdata="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" strokecolor="black [3200]" strokeweight=".5pt">
+            <v:stroke joinstyle="miter"/>
+          </v:line>
+        </w:pict>
+      </w:r>
+      <w:r>
+        <w:rPr>
+          <w:noProof/>
+          <w:sz w:val="24"/>
+          <w:szCs w:val="24"/>
+          <w:lang w:eastAsia="es-PE"/>
+        </w:rPr>
+        <w:pict>
+          <v:roundrect id="Rectángulo redondeado 17" o:spid="_x0000_s1115" style="position:absolute;left:0;text-align:left;margin-left:155.2pt;margin-top:14pt;width:171pt;height:127.35pt;z-index:251724288;visibility:visible;mso-width-relative:margin;mso-height-relative:margin;v-text-anchor:middle" arcsize="10923f" o:gfxdata="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" fillcolor="#5b9bd5 [3204]" strokecolor="#1f4d78 [1604]" strokeweight="1pt">
+            <v:stroke joinstyle="miter"/>
+            <v:textbox style="mso-next-textbox:#Rectángulo redondeado 17">
+              <w:txbxContent>
+                <w:p>
+                  <w:pPr>
+                    <w:jc w:val="center"/>
+                  </w:pPr>
+                </w:p>
+              </w:txbxContent>
+            </v:textbox>
+          </v:roundrect>
+        </w:pict>
+      </w:r>
+    </w:p>
+    <w:p>
+      <w:pPr>
+        <w:pStyle w:val="Prrafodelista"/>
+        <w:jc w:val="both"/>
+        <w:rPr>
+          <w:sz w:val="24"/>
+          <w:szCs w:val="24"/>
+        </w:rPr>
+      </w:pPr>
+      <w:r>
+        <w:rPr>
+          <w:noProof/>
+          <w:sz w:val="24"/>
+          <w:szCs w:val="24"/>
+          <w:lang w:eastAsia="es-PE"/>
+        </w:rPr>
+        <w:pict>
+          <v:oval id="_x0000_s1126" style="position:absolute;left:0;text-align:left;margin-left:182.5pt;margin-top:62.15pt;width:122.95pt;height:56.6pt;z-index:251752960;visibility:visible;mso-width-relative:margin;mso-height-relative:margin;v-text-anchor:middle" o:gfxdata="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" fillcolor="#5b9bd5 [3204]" strokecolor="white [3201]" strokeweight="1.5pt">
+            <v:stroke joinstyle="miter"/>
+            <v:textbox style="mso-next-textbox:#_x0000_s1126">
+              <w:txbxContent>
+                <w:p>
+                  <w:pPr>
+                    <w:jc w:val="center"/>
+                  </w:pPr>
+                  <w:r>
+                    <w:t>Asignar contacto de emergencia</w:t>
+                  </w:r>
+                </w:p>
+              </w:txbxContent>
+            </v:textbox>
+          </v:oval>
+        </w:pict>
+      </w:r>
+      <w:r>
+        <w:rPr>
+          <w:noProof/>
+          <w:sz w:val="24"/>
+          <w:szCs w:val="24"/>
+          <w:lang w:eastAsia="es-PE"/>
+        </w:rPr>
+        <w:pict>
+          <v:oval id="_x0000_s1125" style="position:absolute;left:0;text-align:left;margin-left:181.2pt;margin-top:5.85pt;width:124.25pt;height:44.75pt;z-index:251751936;visibility:visible;mso-width-relative:margin;mso-height-relative:margin;v-text-anchor:middle" o:gfxdata="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" fillcolor="#5b9bd5 [3204]" strokecolor="white [3201]" strokeweight="1.5pt">
+            <v:stroke joinstyle="miter"/>
+            <v:textbox style="mso-next-textbox:#_x0000_s1125">
+              <w:txbxContent>
+                <w:p>
+                  <w:pPr>
+                    <w:jc w:val="center"/>
+                  </w:pPr>
+                  <w:r>
+                    <w:t>Editar datos de usuario</w:t>
+                  </w:r>
+                </w:p>
+              </w:txbxContent>
+            </v:textbox>
+          </v:oval>
+        </w:pict>
+      </w:r>
+      <w:r>
+        <w:rPr>
+          <w:noProof/>
+          <w:sz w:val="24"/>
+          <w:szCs w:val="24"/>
+          <w:lang w:eastAsia="es-PE"/>
+        </w:rPr>
+        <w:pict>
+          <v:line id="_x0000_s1120" style="position:absolute;left:0;text-align:left;z-index:251729408;visibility:visible;mso-width-relative:margin;mso-height-relative:margin" from="108.9pt,9.15pt" to="156.45pt,69.3pt" o:gfxdata="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" strokecolor="black [3200]" strokeweight=".5pt">
+            <v:stroke joinstyle="miter"/>
+          </v:line>
+        </w:pict>
+      </w:r>
+    </w:p>
+    <w:p>
+      <w:pPr>
+        <w:pStyle w:val="Prrafodelista"/>
+        <w:jc w:val="both"/>
+        <w:rPr>
+          <w:sz w:val="24"/>
+          <w:szCs w:val="24"/>
+        </w:rPr>
+      </w:pPr>
+      <w:r>
+        <w:rPr>
+          <w:noProof/>
+          <w:sz w:val="24"/>
+          <w:szCs w:val="24"/>
+          <w:lang w:eastAsia="es-PE"/>
+        </w:rPr>
+        <w:pict>
+          <v:line id="_x0000_s1132" style="position:absolute;left:0;text-align:left;flip:y;z-index:251757056;visibility:visible;mso-width-relative:margin;mso-height-relative:margin" from="327.75pt,7.1pt" to="387.45pt,58pt" o:gfxdata="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" strokecolor="black [3200]" strokeweight=".5pt">
+            <v:stroke joinstyle="miter"/>
+          </v:line>
+        </w:pict>
+      </w:r>
+    </w:p>
+    <w:p>
+      <w:pPr>
+        <w:pStyle w:val="Prrafodelista"/>
+        <w:jc w:val="both"/>
+        <w:rPr>
+          <w:sz w:val="24"/>
+          <w:szCs w:val="24"/>
+        </w:rPr>
+      </w:pPr>
+    </w:p>
+    <w:p>
+      <w:pPr>
+        <w:pStyle w:val="Prrafodelista"/>
+        <w:jc w:val="both"/>
+        <w:rPr>
+          <w:sz w:val="24"/>
+          <w:szCs w:val="24"/>
+        </w:rPr>
+      </w:pPr>
+    </w:p>
+    <w:p>
+      <w:pPr>
+        <w:pStyle w:val="Prrafodelista"/>
+        <w:jc w:val="both"/>
+        <w:rPr>
+          <w:sz w:val="24"/>
+          <w:szCs w:val="24"/>
+        </w:rPr>
+      </w:pPr>
+    </w:p>
+    <w:p>
+      <w:pPr>
+        <w:pStyle w:val="Prrafodelista"/>
+        <w:jc w:val="both"/>
+        <w:rPr>
+          <w:sz w:val="24"/>
+          <w:szCs w:val="24"/>
+        </w:rPr>
+      </w:pPr>
+    </w:p>
+    <w:p>
+      <w:pPr>
+        <w:pStyle w:val="Prrafodelista"/>
+        <w:jc w:val="both"/>
+        <w:rPr>
+          <w:sz w:val="24"/>
+          <w:szCs w:val="24"/>
+        </w:rPr>
+      </w:pPr>
+    </w:p>
+    <w:p>
+      <w:pPr>
+        <w:pStyle w:val="Prrafodelista"/>
+        <w:jc w:val="both"/>
+        <w:rPr>
+          <w:sz w:val="24"/>
+          <w:szCs w:val="24"/>
+        </w:rPr>
+      </w:pPr>
+    </w:p>
+    <w:p>
+      <w:pPr>
+        <w:pStyle w:val="Prrafodelista"/>
+        <w:jc w:val="both"/>
+        <w:rPr>
+          <w:sz w:val="24"/>
+          <w:szCs w:val="24"/>
+        </w:rPr>
+      </w:pPr>
+    </w:p>
+    <w:p>
+      <w:pPr>
+        <w:pStyle w:val="Prrafodelista"/>
+        <w:jc w:val="center"/>
+        <w:rPr>
+          <w:i/>
+          <w:sz w:val="20"/>
+          <w:szCs w:val="20"/>
+        </w:rPr>
+      </w:pPr>
+      <w:r>
+        <w:rPr>
+          <w:i/>
+          <w:sz w:val="20"/>
+          <w:szCs w:val="20"/>
+        </w:rPr>
+        <w:t>Fig. 6: Modelo de dominio editar usuario</w:t>
+      </w:r>
+    </w:p>
+    <w:p>
+      <w:pPr>
+        <w:pStyle w:val="Prrafodelista"/>
+        <w:jc w:val="both"/>
+        <w:rPr>
+          <w:sz w:val="24"/>
+          <w:szCs w:val="24"/>
+        </w:rPr>
+      </w:pPr>
+    </w:p>
+    <w:p>
+      <w:pPr>
+        <w:pStyle w:val="Prrafodelista"/>
+        <w:jc w:val="both"/>
+        <w:rPr>
+          <w:sz w:val="24"/>
+          <w:szCs w:val="24"/>
+          <w:u w:val="single"/>
+        </w:rPr>
+      </w:pPr>
+    </w:p>
+    <w:p>
+      <w:pPr>
+        <w:pStyle w:val="Prrafodelista"/>
+        <w:numPr>
+          <w:ilvl w:val="0"/>
+          <w:numId w:val="11"/>
+        </w:numPr>
+        <w:jc w:val="both"/>
+        <w:rPr>
+          <w:sz w:val="24"/>
+          <w:szCs w:val="24"/>
+          <w:u w:val="single"/>
+        </w:rPr>
+      </w:pPr>
+      <w:r>
+        <w:rPr>
+          <w:sz w:val="24"/>
+          <w:szCs w:val="24"/>
+          <w:u w:val="single"/>
+        </w:rPr>
+        <w:t>Vehículo</w:t>
+      </w:r>
+    </w:p>
+    <w:p>
+      <w:pPr>
+        <w:ind w:left="709"/>
+        <w:jc w:val="both"/>
+        <w:rPr>
+          <w:sz w:val="24"/>
+          <w:szCs w:val="24"/>
+        </w:rPr>
+      </w:pPr>
+      <w:r>
+        <w:rPr>
+          <w:sz w:val="24"/>
+          <w:szCs w:val="24"/>
+        </w:rPr>
+        <w:t>Los usuarios tendrán que registrar los vehículos que posean. Se guardará la placa del vehículo y el código GPS del mismo. Se verificarán los datos y el tipo de vehículo a través del consumo de la SUNARP de manera asíncrona. Los usuario tipo empresa podrán, adicionalmente, crear flotas de vehículos y asignar vehículos de tipo bus a estas flotas. Además, a una flota se le podrá fijar una ruta de circulación</w:t>
+      </w:r>
+      <w:r>
+        <w:rPr>
+          <w:sz w:val="24"/>
+          <w:szCs w:val="24"/>
+        </w:rPr>
+        <w:t>.</w:t>
+      </w:r>
+    </w:p>
+    <w:p>
+      <w:pPr>
+        <w:jc w:val="both"/>
+        <w:rPr>
+          <w:sz w:val="24"/>
+          <w:szCs w:val="24"/>
+        </w:rPr>
+      </w:pPr>
+    </w:p>
+    <w:p>
+      <w:pPr>
+        <w:jc w:val="both"/>
+        <w:rPr>
+          <w:sz w:val="24"/>
+          <w:szCs w:val="24"/>
+        </w:rPr>
+      </w:pPr>
+    </w:p>
+    <w:p>
+      <w:pPr>
+        <w:jc w:val="both"/>
+        <w:rPr>
+          <w:sz w:val="24"/>
+          <w:szCs w:val="24"/>
+        </w:rPr>
+      </w:pPr>
+    </w:p>
+    <w:p>
+      <w:pPr>
+        <w:jc w:val="both"/>
+        <w:rPr>
+          <w:sz w:val="24"/>
+          <w:szCs w:val="24"/>
+        </w:rPr>
+      </w:pPr>
+    </w:p>
+    <w:p>
+      <w:pPr>
+        <w:jc w:val="both"/>
+        <w:rPr>
+          <w:sz w:val="24"/>
+          <w:szCs w:val="24"/>
+        </w:rPr>
+      </w:pPr>
+    </w:p>
+    <w:p>
+      <w:pPr>
+        <w:jc w:val="both"/>
+        <w:rPr>
+          <w:sz w:val="24"/>
+          <w:szCs w:val="24"/>
+        </w:rPr>
+      </w:pPr>
+    </w:p>
+    <w:p>
+      <w:pPr>
+        <w:jc w:val="both"/>
+        <w:rPr>
+          <w:sz w:val="24"/>
+          <w:szCs w:val="24"/>
+        </w:rPr>
+      </w:pPr>
+    </w:p>
+    <w:p>
+      <w:pPr>
+        <w:jc w:val="both"/>
+        <w:rPr>
+          <w:sz w:val="24"/>
+          <w:szCs w:val="24"/>
+        </w:rPr>
+      </w:pPr>
+      <w:r>
+        <w:rPr>
+          <w:noProof/>
+          <w:sz w:val="24"/>
+          <w:szCs w:val="24"/>
+          <w:lang w:eastAsia="es-PE"/>
+        </w:rPr>
+        <w:lastRenderedPageBreak/>
+        <w:pict>
+          <v:group id="_x0000_s1137" style="position:absolute;left:0;text-align:left;margin-left:-29.5pt;margin-top:1.35pt;width:497.05pt;height:471pt;z-index:251687936" coordorigin="1111,1444" coordsize="9941,9420">
+            <v:shape id="_x0000_s1057" type="#_x0000_t32" style="position:absolute;left:6585;top:1594;width:15;height:9270" o:connectortype="straight" strokeweight="1.25pt">
+              <v:stroke dashstyle="dashDot"/>
+            </v:shape>
+            <v:roundrect id="Rectángulo redondeado 3" o:spid="_x0000_s1058" style="position:absolute;left:3207;top:5026;width:1420;height:1020;visibility:visible;mso-width-relative:margin;v-text-anchor:middle" arcsize="10923f" o:gfxdata="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" fillcolor="#5b9bd5 [3204]" strokecolor="#1f4d78 [1604]" strokeweight="1pt">
+              <v:stroke joinstyle="miter"/>
+              <v:textbox style="mso-next-textbox:#Rectángulo redondeado 3">
+                <w:txbxContent>
+                  <w:p>
+                    <w:pPr>
+                      <w:jc w:val="center"/>
+                      <w:rPr>
+                        <w:b/>
+                        <w:sz w:val="48"/>
+                        <w:szCs w:val="48"/>
+                      </w:rPr>
+                    </w:pPr>
+                    <w:r>
+                      <w:rPr>
+                        <w:b/>
+                        <w:sz w:val="48"/>
+                        <w:szCs w:val="48"/>
+                      </w:rPr>
+                      <w:t>LB</w:t>
+                    </w:r>
+                  </w:p>
+                </w:txbxContent>
+              </v:textbox>
+            </v:roundrect>
+            <v:roundrect id="_x0000_s1059" style="position:absolute;left:4859;top:2471;width:3420;height:3325;visibility:visible;mso-width-relative:margin;mso-height-relative:margin;v-text-anchor:middle" arcsize="10923f" o:gfxdata="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" fillcolor="#5b9bd5 [3204]" strokecolor="#1f4d78 [1604]" strokeweight="1pt">
+              <v:stroke joinstyle="miter"/>
+              <v:textbox style="mso-next-textbox:#_x0000_s1059">
+                <w:txbxContent>
+                  <w:p/>
+                </w:txbxContent>
+              </v:textbox>
+            </v:roundrect>
+            <v:oval id="Elipse 8" o:spid="_x0000_s1060" style="position:absolute;left:5094;top:2755;width:2985;height:594;visibility:visible;mso-width-relative:margin;mso-height-relative:margin;v-text-anchor:middle" o:gfxdata="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" fillcolor="#5b9bd5 [3204]" strokecolor="white [3201]" strokeweight="1.5pt">
+              <v:stroke joinstyle="miter"/>
+              <v:textbox style="mso-next-textbox:#Elipse 8">
+                <w:txbxContent>
+                  <w:p>
+                    <w:pPr>
+                      <w:jc w:val="center"/>
+                    </w:pPr>
+                    <w:r>
+                      <w:t>Registro de vehículo</w:t>
+                    </w:r>
+                  </w:p>
+                </w:txbxContent>
+              </v:textbox>
+            </v:oval>
+            <v:oval id="_x0000_s1061" style="position:absolute;left:5375;top:3499;width:2459;height:614;visibility:visible;mso-width-relative:margin;mso-height-relative:margin;v-text-anchor:middle" o:gfxdata="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" fillcolor="#5b9bd5 [3204]" strokecolor="white [3201]" strokeweight="1.5pt">
+              <v:stroke joinstyle="miter"/>
+              <v:textbox style="mso-next-textbox:#_x0000_s1061">
+                <w:txbxContent>
+                  <w:p>
+                    <w:pPr>
+                      <w:jc w:val="center"/>
+                    </w:pPr>
+                    <w:r>
+                      <w:t>Editar vehículo</w:t>
+                    </w:r>
+                  </w:p>
+                </w:txbxContent>
+              </v:textbox>
+            </v:oval>
+            <v:roundrect id="Rectángulo redondeado 11" o:spid="_x0000_s1062" style="position:absolute;left:8945;top:3700;width:2107;height:2864;visibility:visible;mso-width-relative:margin;mso-height-relative:margin;v-text-anchor:middle" arcsize="10923f" o:gfxdata="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" fillcolor="#5b9bd5 [3204]" strokecolor="#1f4d78 [1604]" strokeweight="1pt">
+              <v:stroke joinstyle="miter"/>
+              <v:textbox style="mso-next-textbox:#Rectángulo redondeado 11">
+                <w:txbxContent>
+                  <w:p>
+                    <w:pPr>
+                      <w:rPr>
+                        <w:sz w:val="44"/>
+                      </w:rPr>
+                    </w:pPr>
+                  </w:p>
+                </w:txbxContent>
+              </v:textbox>
+            </v:roundrect>
+            <v:shape id="_x0000_s1063" type="#_x0000_t202" style="position:absolute;left:9010;top:3949;width:1972;height:673;visibility:visible;mso-height-percent:200;mso-wrap-distance-top:3.6pt;mso-wrap-distance-bottom:3.6pt;mso-height-percent:200;mso-width-relative:margin;mso-height-relative:margin" o:gfxdata="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" filled="f" stroked="f">
+              <v:textbox style="mso-next-textbox:#_x0000_s1063;mso-fit-shape-to-text:t">
+                <w:txbxContent>
+                  <w:p>
+                    <w:pPr>
+                      <w:jc w:val="center"/>
+                      <w:rPr>
+                        <w:b/>
+                        <w:color w:val="FFFFFF" w:themeColor="background1"/>
+                        <w:sz w:val="28"/>
+                      </w:rPr>
+                    </w:pPr>
+                    <w:r>
+                      <w:rPr>
+                        <w:b/>
+                        <w:color w:val="FFFFFF" w:themeColor="background1"/>
+                        <w:sz w:val="28"/>
+                      </w:rPr>
+                      <w:t>SUNARP</w:t>
+                    </w:r>
+                  </w:p>
+                </w:txbxContent>
+              </v:textbox>
+            </v:shape>
+            <v:oval id="Elipse 16" o:spid="_x0000_s1064" style="position:absolute;left:9222;top:4797;width:1562;height:1053;visibility:visible;mso-width-relative:margin;mso-height-relative:margin;v-text-anchor:middle" o:gfxdata="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" fillcolor="#5b9bd5 [3204]" strokecolor="white [3201]" strokeweight="1.5pt">
+              <v:stroke joinstyle="miter"/>
+              <v:textbox style="mso-next-textbox:#Elipse 16">
+                <w:txbxContent>
+                  <w:p>
+                    <w:pPr>
+                      <w:jc w:val="center"/>
+                    </w:pPr>
+                    <w:r>
+                      <w:t>Web Service</w:t>
+                    </w:r>
+                  </w:p>
+                </w:txbxContent>
+              </v:textbox>
+            </v:oval>
+            <v:line id="Conector recto 21" o:spid="_x0000_s1067" style="position:absolute;flip:y;visibility:visible;mso-width-relative:margin;mso-height-relative:margin" from="4095,4039" to="4875,4999" o:gfxdata="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" strokecolor="black [3200]" strokeweight=".5pt">
+              <v:stroke joinstyle="miter"/>
+            </v:line>
+            <v:line id="_x0000_s1068" style="position:absolute;visibility:visible;mso-width-relative:margin;mso-height-relative:margin" from="2638,5548" to="3192,5548" o:gfxdata="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" strokecolor="black [3200]" strokeweight=".5pt">
+              <v:stroke joinstyle="miter"/>
+            </v:line>
+            <v:line id="Conector recto 26" o:spid="_x0000_s1070" style="position:absolute;visibility:visible;mso-width-relative:margin;mso-height-relative:margin" from="4080,6045" to="5000,6948" o:gfxdata="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" strokecolor="black [3200]" strokeweight=".5pt">
+              <v:stroke joinstyle="miter"/>
+            </v:line>
+            <v:shape id="_x0000_s1072" type="#_x0000_t96" style="position:absolute;left:1111;top:5104;width:1469;height:900;visibility:visible;mso-wrap-distance-left:9pt;mso-wrap-distance-top:0;mso-wrap-distance-right:9pt;mso-wrap-distance-bottom:0;mso-position-horizontal-relative:text;mso-position-vertical-relative:text;mso-width-relative:margin;v-text-anchor:middle" o:gfxdata="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" fillcolor="#5b9bd5 [3204]" strokecolor="#1f4d78 [1604]" strokeweight="1pt">
+              <v:stroke joinstyle="miter"/>
+              <v:textbox style="mso-next-textbox:#_x0000_s1072">
+                <w:txbxContent>
+                  <w:p>
+                    <w:pPr>
+                      <w:jc w:val="center"/>
+                    </w:pPr>
+                    <w:r>
+                      <w:t>Usuario</w:t>
+                    </w:r>
+                  </w:p>
+                </w:txbxContent>
+              </v:textbox>
+            </v:shape>
+            <v:shape id="_x0000_s1073" type="#_x0000_t202" style="position:absolute;left:3615;top:1444;width:1620;height:450">
+              <v:textbox>
+                <w:txbxContent>
+                  <w:p>
+                    <w:pPr>
+                      <w:jc w:val="center"/>
+                    </w:pPr>
+                    <w:r>
+                      <w:t>Síncrono</w:t>
+                    </w:r>
+                  </w:p>
+                </w:txbxContent>
+              </v:textbox>
+            </v:shape>
+            <v:shape id="_x0000_s1074" type="#_x0000_t202" style="position:absolute;left:7920;top:1444;width:1620;height:450">
+              <v:textbox>
+                <w:txbxContent>
+                  <w:p>
+                    <w:pPr>
+                      <w:jc w:val="center"/>
+                    </w:pPr>
+                    <w:r>
+                      <w:t>Asíncrono</w:t>
+                    </w:r>
+                  </w:p>
+                </w:txbxContent>
+              </v:textbox>
+            </v:shape>
+            <v:oval id="_x0000_s1094" style="position:absolute;left:5383;top:4285;width:2430;height:594;visibility:visible;mso-width-relative:margin;mso-height-relative:margin;v-text-anchor:middle" o:gfxdata="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" fillcolor="#5b9bd5 [3204]" strokecolor="white [3201]" strokeweight="1.5pt">
+              <v:stroke joinstyle="miter"/>
+              <v:textbox style="mso-next-textbox:#_x0000_s1094">
+                <w:txbxContent>
+                  <w:p>
+                    <w:pPr>
+                      <w:jc w:val="center"/>
+                    </w:pPr>
+                    <w:r>
+                      <w:t>Asignar flota</w:t>
+                    </w:r>
+                  </w:p>
+                </w:txbxContent>
+              </v:textbox>
+            </v:oval>
+            <v:oval id="_x0000_s1095" style="position:absolute;left:5390;top:5057;width:2430;height:594;visibility:visible;mso-width-relative:margin;mso-height-relative:margin;v-text-anchor:middle" o:gfxdata="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" fillcolor="#5b9bd5 [3204]" strokecolor="white [3201]" strokeweight="1.5pt">
+              <v:stroke joinstyle="miter"/>
+              <v:textbox style="mso-next-textbox:#_x0000_s1095">
+                <w:txbxContent>
+                  <w:p>
+                    <w:pPr>
+                      <w:jc w:val="center"/>
+                    </w:pPr>
+                    <w:r>
+                      <w:t>Asignar ruta</w:t>
+                    </w:r>
+                  </w:p>
+                  <w:p>
+                    <w:pPr>
+                      <w:jc w:val="center"/>
+                    </w:pPr>
+                  </w:p>
+                </w:txbxContent>
+              </v:textbox>
+            </v:oval>
+            <v:roundrect id="_x0000_s1097" style="position:absolute;left:4859;top:6731;width:3420;height:3325;visibility:visible;mso-width-relative:margin;mso-height-relative:margin;v-text-anchor:middle" arcsize="10923f" o:gfxdata="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" fillcolor="#5b9bd5 [3204]" strokecolor="#1f4d78 [1604]" strokeweight="1pt">
+              <v:stroke joinstyle="miter"/>
+              <v:textbox style="mso-next-textbox:#_x0000_s1097">
+                <w:txbxContent>
+                  <w:p/>
+                </w:txbxContent>
+              </v:textbox>
+            </v:roundrect>
+            <v:oval id="_x0000_s1098" style="position:absolute;left:5094;top:7015;width:2985;height:594;visibility:visible;mso-width-relative:margin;mso-height-relative:margin;v-text-anchor:middle" o:gfxdata="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" fillcolor="#5b9bd5 [3204]" strokecolor="white [3201]" strokeweight="1.5pt">
+              <v:stroke joinstyle="miter"/>
+              <v:textbox style="mso-next-textbox:#_x0000_s1098">
+                <w:txbxContent>
+                  <w:p>
+                    <w:pPr>
+                      <w:jc w:val="center"/>
+                    </w:pPr>
+                    <w:r>
+                      <w:t>Registro de vehículo</w:t>
+                    </w:r>
+                  </w:p>
+                </w:txbxContent>
+              </v:textbox>
+            </v:oval>
+            <v:oval id="_x0000_s1099" style="position:absolute;left:5375;top:7759;width:2459;height:614;visibility:visible;mso-width-relative:margin;mso-height-relative:margin;v-text-anchor:middle" o:gfxdata="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" fillcolor="#5b9bd5 [3204]" strokecolor="white [3201]" strokeweight="1.5pt">
+              <v:stroke joinstyle="miter"/>
+              <v:textbox style="mso-next-textbox:#_x0000_s1099">
+                <w:txbxContent>
+                  <w:p>
+                    <w:pPr>
+                      <w:jc w:val="center"/>
+                    </w:pPr>
+                    <w:r>
+                      <w:t>Editar vehículo</w:t>
+                    </w:r>
+                  </w:p>
+                </w:txbxContent>
+              </v:textbox>
+            </v:oval>
+            <v:oval id="_x0000_s1100" style="position:absolute;left:5383;top:8545;width:2430;height:594;visibility:visible;mso-width-relative:margin;mso-height-relative:margin;v-text-anchor:middle" o:gfxdata="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" fillcolor="#5b9bd5 [3204]" strokecolor="white [3201]" strokeweight="1.5pt">
+              <v:stroke joinstyle="miter"/>
+              <v:textbox style="mso-next-textbox:#_x0000_s1100">
+                <w:txbxContent>
+                  <w:p>
+                    <w:pPr>
+                      <w:jc w:val="center"/>
+                    </w:pPr>
+                    <w:r>
+                      <w:t>Asignar flota</w:t>
+                    </w:r>
+                  </w:p>
+                </w:txbxContent>
+              </v:textbox>
+            </v:oval>
+            <v:oval id="_x0000_s1101" style="position:absolute;left:5390;top:9317;width:2430;height:594;visibility:visible;mso-width-relative:margin;mso-height-relative:margin;v-text-anchor:middle" o:gfxdata="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" fillcolor="#5b9bd5 [3204]" strokecolor="white [3201]" strokeweight="1.5pt">
+              <v:stroke joinstyle="miter"/>
+              <v:textbox style="mso-next-textbox:#_x0000_s1101">
+                <w:txbxContent>
+                  <w:p>
+                    <w:pPr>
+                      <w:jc w:val="center"/>
+                    </w:pPr>
+                    <w:r>
+                      <w:t>Asignar ruta</w:t>
+                    </w:r>
+                  </w:p>
+                  <w:p>
+                    <w:pPr>
+                      <w:jc w:val="center"/>
+                    </w:pPr>
+                  </w:p>
+                </w:txbxContent>
+              </v:textbox>
+            </v:oval>
+            <v:line id="Conector recto 24" o:spid="_x0000_s1069" style="position:absolute;flip:y;visibility:visible;mso-width-relative:margin;mso-height-relative:margin" from="8040,5629" to="9330,7285" o:gfxdata="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" strokecolor="black [3200]" strokeweight=".5pt">
+              <v:stroke joinstyle="miter"/>
+            </v:line>
+            <v:line id="_x0000_s1102" style="position:absolute;visibility:visible;mso-width-relative:margin;mso-height-relative:margin" from="8040,3183" to="9370,4937" o:gfxdata="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" strokecolor="black [3200]" strokeweight=".5pt">
+              <v:stroke joinstyle="miter"/>
+            </v:line>
+            <v:shape id="_x0000_s1104" type="#_x0000_t202" style="position:absolute;left:8670;top:7240;width:1918;height:978;visibility:visible;mso-wrap-distance-left:9pt;mso-wrap-distance-top:3.6pt;mso-wrap-distance-right:9pt;mso-wrap-distance-bottom:3.6pt;mso-position-horizontal-relative:text;mso-position-vertical-relative:text;mso-width-relative:margin;mso-height-relative:margin;v-text-anchor:top" o:gfxdata="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" fillcolor="white [3212]">
+              <v:textbox>
+                <w:txbxContent>
+                  <w:p>
+                    <w:r>
+                      <w:t>Consume servicio para v</w:t>
+                    </w:r>
+                    <w:r>
+                      <w:t>alida</w:t>
+                    </w:r>
+                    <w:r>
+                      <w:t>r</w:t>
+                    </w:r>
+                    <w:r>
+                      <w:t xml:space="preserve"> datos de vehículo</w:t>
+                    </w:r>
+                  </w:p>
+                </w:txbxContent>
+              </v:textbox>
+            </v:shape>
+            <v:shape id="_x0000_s1103" type="#_x0000_t34" style="position:absolute;left:8530;top:6585;width:789;height:510;rotation:270;flip:x;visibility:visible;mso-wrap-style:square;mso-wrap-distance-left:9pt;mso-wrap-distance-top:0;mso-wrap-distance-right:9pt;mso-wrap-distance-bottom:0;mso-position-horizontal-relative:text;mso-position-vertical-relative:text;mso-width-relative:margin;mso-height-relative:margin" o:gfxdata="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" adj="10786,326541,-251316" strokecolor="#5b9bd5 [3204]" strokeweight="1pt">
+              <v:stroke endarrow="block"/>
+            </v:shape>
+          </v:group>
+        </w:pict>
+      </w:r>
+    </w:p>
+    <w:p>
+      <w:pPr>
+        <w:jc w:val="both"/>
+        <w:rPr>
+          <w:sz w:val="24"/>
+          <w:szCs w:val="24"/>
+        </w:rPr>
+      </w:pPr>
+    </w:p>
+    <w:p>
+      <w:pPr>
+        <w:jc w:val="both"/>
+        <w:rPr>
+          <w:sz w:val="24"/>
+          <w:szCs w:val="24"/>
+        </w:rPr>
+      </w:pPr>
+    </w:p>
+    <w:p>
+      <w:pPr>
+        <w:jc w:val="both"/>
+        <w:rPr>
+          <w:sz w:val="24"/>
+          <w:szCs w:val="24"/>
+        </w:rPr>
+      </w:pPr>
+    </w:p>
+    <w:p>
+      <w:pPr>
+        <w:jc w:val="both"/>
+        <w:rPr>
+          <w:sz w:val="24"/>
+          <w:szCs w:val="24"/>
+        </w:rPr>
+      </w:pPr>
+    </w:p>
+    <w:p>
+      <w:pPr>
+        <w:jc w:val="both"/>
+        <w:rPr>
+          <w:sz w:val="24"/>
+          <w:szCs w:val="24"/>
+        </w:rPr>
+      </w:pPr>
+    </w:p>
+    <w:p>
+      <w:pPr>
+        <w:jc w:val="center"/>
+        <w:rPr>
+          <w:b/>
+          <w:sz w:val="24"/>
+          <w:szCs w:val="24"/>
+        </w:rPr>
+      </w:pPr>
+    </w:p>
+    <w:p>
+      <w:pPr>
+        <w:jc w:val="center"/>
+        <w:rPr>
+          <w:b/>
+          <w:sz w:val="24"/>
+          <w:szCs w:val="24"/>
+        </w:rPr>
+      </w:pPr>
+    </w:p>
+    <w:p>
+      <w:pPr>
+        <w:jc w:val="center"/>
+        <w:rPr>
+          <w:b/>
+          <w:sz w:val="24"/>
+          <w:szCs w:val="24"/>
+        </w:rPr>
+      </w:pPr>
+    </w:p>
+    <w:p>
+      <w:pPr>
+        <w:jc w:val="center"/>
+        <w:rPr>
+          <w:b/>
+          <w:sz w:val="24"/>
+          <w:szCs w:val="24"/>
+        </w:rPr>
+      </w:pPr>
+    </w:p>
+    <w:p>
+      <w:pPr>
+        <w:jc w:val="center"/>
+        <w:rPr>
+          <w:b/>
+          <w:sz w:val="24"/>
+          <w:szCs w:val="24"/>
+        </w:rPr>
+      </w:pPr>
+    </w:p>
+    <w:p>
+      <w:pPr>
+        <w:jc w:val="center"/>
+        <w:rPr>
+          <w:b/>
+          <w:sz w:val="24"/>
+          <w:szCs w:val="24"/>
+        </w:rPr>
+      </w:pPr>
+    </w:p>
+    <w:p>
+      <w:pPr>
+        <w:jc w:val="center"/>
+        <w:rPr>
+          <w:b/>
+          <w:sz w:val="24"/>
+          <w:szCs w:val="24"/>
+        </w:rPr>
+      </w:pPr>
+    </w:p>
+    <w:p>
+      <w:pPr>
+        <w:jc w:val="center"/>
+        <w:rPr>
+          <w:b/>
+          <w:sz w:val="24"/>
+          <w:szCs w:val="24"/>
+        </w:rPr>
+      </w:pPr>
+    </w:p>
+    <w:p>
+      <w:pPr>
+        <w:jc w:val="center"/>
+        <w:rPr>
+          <w:b/>
+          <w:sz w:val="24"/>
+          <w:szCs w:val="24"/>
+        </w:rPr>
+      </w:pPr>
+    </w:p>
+    <w:p>
+      <w:pPr>
+        <w:jc w:val="center"/>
+        <w:rPr>
+          <w:b/>
+          <w:sz w:val="24"/>
+          <w:szCs w:val="24"/>
+        </w:rPr>
+      </w:pPr>
+    </w:p>
+    <w:p>
+      <w:pPr>
+        <w:jc w:val="center"/>
+        <w:rPr>
+          <w:b/>
+          <w:sz w:val="24"/>
+          <w:szCs w:val="24"/>
+        </w:rPr>
+      </w:pPr>
+    </w:p>
+    <w:p>
+      <w:pPr>
+        <w:jc w:val="center"/>
+        <w:rPr>
+          <w:b/>
+          <w:sz w:val="24"/>
+          <w:szCs w:val="24"/>
+        </w:rPr>
+      </w:pPr>
+    </w:p>
+    <w:p>
+      <w:pPr>
+        <w:jc w:val="center"/>
+        <w:rPr>
+          <w:b/>
+          <w:sz w:val="24"/>
+          <w:szCs w:val="24"/>
+        </w:rPr>
+      </w:pPr>
+    </w:p>
+    <w:p>
+      <w:pPr>
+        <w:jc w:val="center"/>
+        <w:rPr>
+          <w:b/>
+          <w:sz w:val="24"/>
+          <w:szCs w:val="24"/>
+        </w:rPr>
+      </w:pPr>
+    </w:p>
+    <w:p>
+      <w:pPr>
+        <w:jc w:val="center"/>
+        <w:rPr>
+          <w:b/>
+          <w:sz w:val="24"/>
+          <w:szCs w:val="24"/>
+        </w:rPr>
+      </w:pPr>
+    </w:p>
+    <w:p>
+      <w:pPr>
+        <w:jc w:val="center"/>
+        <w:rPr>
+          <w:i/>
+          <w:sz w:val="20"/>
+          <w:szCs w:val="20"/>
+        </w:rPr>
+      </w:pPr>
+      <w:r>
+        <w:rPr>
+          <w:i/>
+          <w:sz w:val="20"/>
+          <w:szCs w:val="20"/>
+        </w:rPr>
+        <w:t>Fig.</w:t>
+      </w:r>
+      <w:r>
+        <w:rPr>
+          <w:i/>
+          <w:sz w:val="20"/>
+          <w:szCs w:val="20"/>
+        </w:rPr>
+        <w:t xml:space="preserve"> 7</w:t>
+      </w:r>
+      <w:r>
+        <w:rPr>
+          <w:i/>
+          <w:sz w:val="20"/>
+          <w:szCs w:val="20"/>
+        </w:rPr>
+        <w:t xml:space="preserve">: Modelo de dominio </w:t>
+      </w:r>
+      <w:r>
+        <w:rPr>
+          <w:i/>
+          <w:sz w:val="20"/>
+          <w:szCs w:val="20"/>
+        </w:rPr>
+        <w:t>vehículo</w:t>
+      </w:r>
+    </w:p>
+    <w:p>
+      <w:pPr>
+        <w:jc w:val="both"/>
+        <w:rPr>
+          <w:sz w:val="24"/>
+          <w:szCs w:val="24"/>
+        </w:rPr>
+      </w:pPr>
+    </w:p>
+    <w:p>
+      <w:pPr>
+        <w:pStyle w:val="Prrafodelista"/>
+        <w:numPr>
+          <w:ilvl w:val="0"/>
+          <w:numId w:val="11"/>
+        </w:numPr>
+        <w:jc w:val="both"/>
+        <w:rPr>
+          <w:sz w:val="24"/>
+          <w:szCs w:val="24"/>
+          <w:u w:val="single"/>
+        </w:rPr>
+      </w:pPr>
+      <w:r>
+        <w:rPr>
+          <w:sz w:val="24"/>
+          <w:szCs w:val="24"/>
+          <w:u w:val="single"/>
+        </w:rPr>
+        <w:t>Consulta de rutas</w:t>
+      </w:r>
+    </w:p>
+    <w:p>
+      <w:pPr>
+        <w:pStyle w:val="Prrafodelista"/>
+        <w:jc w:val="both"/>
+        <w:rPr>
+          <w:sz w:val="24"/>
+          <w:szCs w:val="24"/>
+          <w:u w:val="single"/>
+        </w:rPr>
+      </w:pPr>
+    </w:p>
+    <w:p>
+      <w:pPr>
+        <w:pStyle w:val="Prrafodelista"/>
+        <w:jc w:val="both"/>
+        <w:rPr>
+          <w:sz w:val="24"/>
+          <w:szCs w:val="24"/>
+        </w:rPr>
+      </w:pPr>
+      <w:r>
+        <w:rPr>
+          <w:sz w:val="24"/>
+          <w:szCs w:val="24"/>
+        </w:rPr>
+        <w:t>Los usuarios tipo pasajero podrán suscribirse a las rutas que deseen. Esto les permitirá ver la posición y el detalle de los vehículos que circula por las rutas seleccionadas. Así mismo, un usuario natural puede ser designado como contacto de emergencia, por lo que podrá visualizar en todo momento la ruta que sigue el usuario que lo eligió. Para lograr esto, el sistema de los vehículos debe actualizar</w:t>
+      </w:r>
+      <w:r>
+        <w:rPr>
+          <w:sz w:val="24"/>
+          <w:szCs w:val="24"/>
+        </w:rPr>
+        <w:t xml:space="preserve"> su posición y la cantidad de pasajeros cada 5 segundos</w:t>
+      </w:r>
+      <w:r>
+        <w:rPr>
+          <w:sz w:val="24"/>
+          <w:szCs w:val="24"/>
+        </w:rPr>
+        <w:t xml:space="preserve"> y enviar </w:t>
+      </w:r>
+      <w:r>
+        <w:rPr>
+          <w:sz w:val="24"/>
+          <w:szCs w:val="24"/>
+        </w:rPr>
+        <w:t>esta</w:t>
+      </w:r>
+      <w:r>
+        <w:rPr>
+          <w:sz w:val="24"/>
+          <w:szCs w:val="24"/>
+        </w:rPr>
+        <w:t xml:space="preserve"> información al sistema QWERTY</w:t>
+      </w:r>
+      <w:r>
+        <w:rPr>
+          <w:sz w:val="24"/>
+          <w:szCs w:val="24"/>
+        </w:rPr>
+        <w:t xml:space="preserve">. Si el tipo de vehículo es taxi, además se </w:t>
+      </w:r>
+      <w:r>
+        <w:rPr>
+          <w:sz w:val="24"/>
+          <w:szCs w:val="24"/>
+        </w:rPr>
+        <w:lastRenderedPageBreak/>
+        <w:t>deberá actualizar el punto de destino cada vez que sea necesario. El sistema QWERTY luego se encargará de “anunciar” la nueva información y “empujar” la data actualizada a todas las cuentas suscritas.</w:t>
+      </w:r>
+      <w:r>
+        <w:rPr>
+          <w:sz w:val="24"/>
+          <w:szCs w:val="24"/>
+        </w:rPr>
+        <w:t xml:space="preserve"> Por otro lado, se consumirá un servicio de Waze para mostrar reportes del tráfico en la ciudad.</w:t>
+      </w:r>
+    </w:p>
+    <w:p>
+      <w:pPr>
+        <w:pStyle w:val="Prrafodelista"/>
+        <w:jc w:val="both"/>
+        <w:rPr>
+          <w:sz w:val="24"/>
+          <w:szCs w:val="24"/>
+        </w:rPr>
+      </w:pPr>
+    </w:p>
+    <w:p>
+      <w:pPr>
+        <w:pStyle w:val="Prrafodelista"/>
+        <w:jc w:val="both"/>
+        <w:rPr>
+          <w:sz w:val="24"/>
+          <w:szCs w:val="24"/>
+        </w:rPr>
+      </w:pPr>
+    </w:p>
+    <w:p>
+      <w:pPr>
+        <w:jc w:val="center"/>
+        <w:rPr>
+          <w:b/>
+          <w:sz w:val="24"/>
+          <w:szCs w:val="24"/>
+        </w:rPr>
+      </w:pPr>
+    </w:p>
+    <w:p>
+      <w:pPr>
+        <w:jc w:val="center"/>
+        <w:rPr>
+          <w:b/>
+          <w:sz w:val="24"/>
+          <w:szCs w:val="24"/>
+        </w:rPr>
+      </w:pPr>
+    </w:p>
+    <w:p>
+      <w:pPr>
+        <w:jc w:val="center"/>
+        <w:rPr>
+          <w:b/>
+          <w:sz w:val="24"/>
+          <w:szCs w:val="24"/>
+        </w:rPr>
+      </w:pPr>
+      <w:r>
+        <w:rPr>
+          <w:b/>
+          <w:noProof/>
+          <w:sz w:val="24"/>
+          <w:szCs w:val="24"/>
+          <w:lang w:eastAsia="es-PE"/>
+        </w:rPr>
+        <w:pict>
+          <v:shape id="_x0000_s1173" type="#_x0000_t202" style="position:absolute;left:0;text-align:left;margin-left:308.45pt;margin-top:10.45pt;width:95.9pt;height:63.25pt;z-index:251789824;visibility:visible;mso-wrap-distance-left:9pt;mso-wrap-distance-top:3.6pt;mso-wrap-distance-right:9pt;mso-wrap-distance-bottom:3.6pt;mso-position-horizontal-relative:text;mso-position-vertical-relative:text;mso-width-relative:margin;mso-height-relative:margin;v-text-anchor:top" o:gfxdata="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" fillcolor="white [3212]">
+            <v:textbox>
+              <w:txbxContent>
+                <w:p>
+                  <w:r>
+                    <w:t>Envía datos de la localización y capacidad del vehículo</w:t>
+                  </w:r>
+                </w:p>
+                <w:p/>
+              </w:txbxContent>
+            </v:textbox>
+            <w10:wrap type="square"/>
+          </v:shape>
+        </w:pict>
+      </w:r>
+    </w:p>
+    <w:p>
+      <w:pPr>
+        <w:jc w:val="center"/>
+        <w:rPr>
+          <w:b/>
+          <w:sz w:val="24"/>
+          <w:szCs w:val="24"/>
+        </w:rPr>
+      </w:pPr>
+    </w:p>
+    <w:p>
+      <w:pPr>
+        <w:jc w:val="center"/>
+        <w:rPr>
+          <w:b/>
+          <w:sz w:val="24"/>
+          <w:szCs w:val="24"/>
+        </w:rPr>
+      </w:pPr>
+      <w:r>
+        <w:rPr>
+          <w:b/>
+          <w:noProof/>
+          <w:sz w:val="24"/>
+          <w:szCs w:val="24"/>
+          <w:lang w:eastAsia="es-PE"/>
+        </w:rPr>
+        <w:pict>
+          <v:roundrect id="Rectángulo redondeado 5" o:spid="_x0000_s1141" style="position:absolute;left:0;text-align:left;margin-left:104.7pt;margin-top:21.45pt;width:192.75pt;height:349.35pt;z-index:251765248;visibility:visible;mso-width-relative:margin;mso-height-relative:margin;v-text-anchor:middle" arcsize="10923f" o:gfxdata="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" fillcolor="#5b9bd5 [3204]" strokecolor="#1f4d78 [1604]" strokeweight="1pt">
+            <v:stroke joinstyle="miter"/>
+            <v:textbox style="mso-next-textbox:#Rectángulo redondeado 5">
+              <w:txbxContent>
+                <w:p/>
+              </w:txbxContent>
+            </v:textbox>
+          </v:roundrect>
+        </w:pict>
+      </w:r>
+    </w:p>
+    <w:p>
+      <w:pPr>
+        <w:jc w:val="center"/>
+        <w:rPr>
+          <w:b/>
+          <w:sz w:val="24"/>
+          <w:szCs w:val="24"/>
+        </w:rPr>
+      </w:pPr>
+      <w:r>
+        <w:rPr>
+          <w:b/>
+          <w:noProof/>
+          <w:sz w:val="24"/>
+          <w:szCs w:val="24"/>
+          <w:lang w:eastAsia="es-PE"/>
+        </w:rPr>
+        <w:pict>
+          <v:shape id="_x0000_s1174" type="#_x0000_t34" style="position:absolute;left:0;text-align:left;margin-left:296.7pt;margin-top:14pt;width:35pt;height:11.5pt;rotation:90;z-index:251790848;visibility:visible;mso-wrap-style:square;mso-wrap-distance-left:9pt;mso-wrap-distance-top:0;mso-wrap-distance-right:9pt;mso-wrap-distance-bottom:0;mso-position-horizontal-relative:text;mso-position-vertical-relative:text;mso-width-relative:margin;mso-height-relative:margin" o:gfxdata="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" adj=",-554087,-249943" strokecolor="#5b9bd5 [3204]" strokeweight="1pt">
+            <v:stroke endarrow="block"/>
+          </v:shape>
+        </w:pict>
+      </w:r>
+      <w:r>
+        <w:rPr>
+          <w:b/>
+          <w:noProof/>
+          <w:sz w:val="24"/>
+          <w:szCs w:val="24"/>
+          <w:lang w:eastAsia="es-PE"/>
+        </w:rPr>
+        <w:pict>
+          <v:roundrect id="_x0000_s1166" style="position:absolute;left:0;text-align:left;margin-left:330.45pt;margin-top:15.55pt;width:70.5pt;height:48.6pt;z-index:251782656;visibility:visible;mso-width-relative:margin;mso-height-relative:margin;v-text-anchor:middle" arcsize="10923f" o:gfxdata="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" fillcolor="#5b9bd5 [3204]" strokecolor="#1f4d78 [1604]" strokeweight="1pt">
+            <v:stroke joinstyle="miter"/>
+            <v:textbox style="mso-next-textbox:#_x0000_s1166">
+              <w:txbxContent>
+                <w:p>
+                  <w:pPr>
+                    <w:jc w:val="center"/>
+                  </w:pPr>
+                  <w:r>
+                    <w:t>Sistema vehículo</w:t>
+                  </w:r>
+                </w:p>
+              </w:txbxContent>
+            </v:textbox>
+          </v:roundrect>
+        </w:pict>
+      </w:r>
+      <w:r>
+        <w:rPr>
+          <w:b/>
+          <w:noProof/>
+          <w:sz w:val="24"/>
+          <w:szCs w:val="24"/>
+          <w:lang w:eastAsia="es-PE"/>
+        </w:rPr>
+        <w:pict>
+          <v:oval id="Elipse 10" o:spid="_x0000_s1143" style="position:absolute;left:0;text-align:left;margin-left:139.45pt;margin-top:12.6pt;width:122.95pt;height:49.25pt;z-index:251767296;visibility:visible;mso-width-relative:margin;mso-height-relative:margin;v-text-anchor:middle" o:gfxdata="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" fillcolor="#5b9bd5 [3204]" strokecolor="white [3201]" strokeweight="1.5pt">
+            <v:stroke joinstyle="miter"/>
+            <v:textbox style="mso-next-textbox:#Elipse 10">
+              <w:txbxContent>
+                <w:p>
+                  <w:pPr>
+                    <w:jc w:val="center"/>
+                  </w:pPr>
+                  <w:r>
+                    <w:t>Consultar ubicación</w:t>
+                  </w:r>
+                </w:p>
+              </w:txbxContent>
+            </v:textbox>
+          </v:oval>
+        </w:pict>
+      </w:r>
+    </w:p>
+    <w:p>
+      <w:pPr>
+        <w:jc w:val="center"/>
+        <w:rPr>
+          <w:b/>
+          <w:sz w:val="24"/>
+          <w:szCs w:val="24"/>
+        </w:rPr>
+      </w:pPr>
+      <w:r>
+        <w:rPr>
+          <w:b/>
+          <w:noProof/>
+          <w:sz w:val="24"/>
+          <w:szCs w:val="24"/>
+          <w:lang w:eastAsia="es-PE"/>
+        </w:rPr>
+        <w:pict>
+          <v:shape id="_x0000_s1170" type="#_x0000_t32" style="position:absolute;left:0;text-align:left;margin-left:262.4pt;margin-top:22.45pt;width:68.05pt;height:46.7pt;flip:y;z-index:251786752" o:connectortype="straight"/>
+        </w:pict>
+      </w:r>
+      <w:r>
+        <w:rPr>
+          <w:b/>
+          <w:noProof/>
+          <w:sz w:val="24"/>
+          <w:szCs w:val="24"/>
+          <w:lang w:eastAsia="es-PE"/>
+        </w:rPr>
+        <w:pict>
+          <v:shape id="_x0000_s1169" type="#_x0000_t32" style="position:absolute;left:0;text-align:left;margin-left:262.4pt;margin-top:13.45pt;width:67.3pt;height:0;z-index:251785728" o:connectortype="straight"/>
+        </w:pict>
+      </w:r>
+    </w:p>
+    <w:p>
+      <w:pPr>
+        <w:jc w:val="center"/>
+        <w:rPr>
+          <w:b/>
+          <w:sz w:val="24"/>
+          <w:szCs w:val="24"/>
+        </w:rPr>
+      </w:pPr>
+      <w:r>
+        <w:rPr>
+          <w:b/>
+          <w:noProof/>
+          <w:sz w:val="24"/>
+          <w:szCs w:val="24"/>
+          <w:lang w:eastAsia="es-PE"/>
+        </w:rPr>
+        <w:pict>
+          <v:shape id="_x0000_s1171" type="#_x0000_t32" style="position:absolute;left:0;text-align:left;margin-left:400.2pt;margin-top:14.25pt;width:12.8pt;height:39.2pt;z-index:251787776" o:connectortype="straight"/>
+        </w:pict>
+      </w:r>
+      <w:r>
+        <w:rPr>
+          <w:b/>
+          <w:noProof/>
+          <w:sz w:val="24"/>
+          <w:szCs w:val="24"/>
+          <w:lang w:eastAsia="es-PE"/>
+        </w:rPr>
+        <w:pict>
+          <v:shape id="_x0000_s1179" type="#_x0000_t202" style="position:absolute;left:0;text-align:left;margin-left:336.2pt;margin-top:19.65pt;width:59.15pt;height:21.2pt;z-index:251793920;visibility:visible;mso-wrap-distance-left:9pt;mso-wrap-distance-top:3.6pt;mso-wrap-distance-right:9pt;mso-wrap-distance-bottom:3.6pt;mso-position-horizontal-relative:text;mso-position-vertical-relative:text;mso-width-relative:margin;mso-height-relative:margin;v-text-anchor:top" o:gfxdata="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" fillcolor="white [3212]">
+            <v:textbox style="mso-next-textbox:#_x0000_s1179">
+              <w:txbxContent>
+                <w:p>
+                  <w:r>
+                    <w:t>Publisher</w:t>
+                  </w:r>
+                </w:p>
+                <w:p/>
+              </w:txbxContent>
+            </v:textbox>
+            <w10:wrap type="square"/>
+          </v:shape>
+        </w:pict>
+      </w:r>
+    </w:p>
+    <w:p>
+      <w:pPr>
+        <w:jc w:val="center"/>
+        <w:rPr>
+          <w:b/>
+          <w:sz w:val="24"/>
+          <w:szCs w:val="24"/>
+        </w:rPr>
+      </w:pPr>
+      <w:r>
+        <w:rPr>
+          <w:b/>
+          <w:noProof/>
+          <w:sz w:val="24"/>
+          <w:szCs w:val="24"/>
+          <w:lang w:eastAsia="es-PE"/>
+        </w:rPr>
+        <w:pict>
+          <v:oval id="_x0000_s1165" style="position:absolute;left:0;text-align:left;margin-left:138.7pt;margin-top:1.85pt;width:121.5pt;height:49.5pt;z-index:251781632;visibility:visible;mso-width-relative:margin;mso-height-relative:margin;v-text-anchor:middle" o:gfxdata="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" fillcolor="#5b9bd5 [3204]" strokecolor="white [3201]" strokeweight="1.5pt">
+            <v:stroke joinstyle="miter"/>
+            <v:textbox style="mso-next-textbox:#_x0000_s1165">
+              <w:txbxContent>
+                <w:p>
+                  <w:pPr>
+                    <w:jc w:val="center"/>
+                  </w:pPr>
+                  <w:r>
+                    <w:t>Consultar capacidad</w:t>
                   </w:r>
                 </w:p>
                 <w:p>
@@ -6600,6 +8019,16 @@
           </v:oval>
         </w:pict>
       </w:r>
+    </w:p>
+    <w:p>
+      <w:pPr>
+        <w:jc w:val="center"/>
+        <w:rPr>
+          <w:b/>
+          <w:sz w:val="24"/>
+          <w:szCs w:val="24"/>
+        </w:rPr>
+      </w:pPr>
       <w:r>
         <w:rPr>
           <w:b/>
@@ -6609,16 +8038,162 @@
           <w:lang w:eastAsia="es-PE"/>
         </w:rPr>
         <w:pict>
-          <v:oval id="_x0000_s1100" style="position:absolute;left:0;text-align:left;margin-left:184.1pt;margin-top:94.5pt;width:121.5pt;height:29.7pt;z-index:251706880;visibility:visible;mso-width-relative:margin;mso-height-relative:margin;v-text-anchor:middle" o:gfxdata="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" fillcolor="#5b9bd5 [3204]" strokecolor="white [3201]" strokeweight="1.5pt">
+          <v:roundrect id="_x0000_s1167" style="position:absolute;left:0;text-align:left;margin-left:357.45pt;margin-top:8.1pt;width:70.5pt;height:48.6pt;z-index:251783680;visibility:visible;mso-width-relative:margin;mso-height-relative:margin;v-text-anchor:middle" arcsize="10923f" o:gfxdata="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" fillcolor="#5b9bd5 [3204]" strokecolor="#1f4d78 [1604]" strokeweight="1pt">
             <v:stroke joinstyle="miter"/>
-            <v:textbox style="mso-next-textbox:#_x0000_s1100">
+            <v:textbox style="mso-next-textbox:#_x0000_s1167">
               <w:txbxContent>
                 <w:p>
                   <w:pPr>
                     <w:jc w:val="center"/>
                   </w:pPr>
                   <w:r>
-                    <w:t>Asignar flota</w:t>
+                    <w:t>Sistema GPS</w:t>
+                  </w:r>
+                </w:p>
+              </w:txbxContent>
+            </v:textbox>
+          </v:roundrect>
+        </w:pict>
+      </w:r>
+      <w:r>
+        <w:rPr>
+          <w:b/>
+          <w:noProof/>
+          <w:sz w:val="24"/>
+          <w:szCs w:val="24"/>
+          <w:lang w:eastAsia="es-PE"/>
+        </w:rPr>
+        <w:pict>
+          <v:shape id="Cara sonriente 5" o:spid="_x0000_s1150" type="#_x0000_t96" style="position:absolute;left:0;text-align:left;margin-left:-11.5pt;margin-top:4.5pt;width:68.95pt;height:56.8pt;z-index:251774464;visibility:visible;mso-wrap-distance-left:9pt;mso-wrap-distance-top:0;mso-wrap-distance-right:9pt;mso-wrap-distance-bottom:0;mso-position-horizontal-relative:text;mso-position-vertical-relative:text;mso-width-relative:margin;v-text-anchor:middle" o:gfxdata="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" fillcolor="#5b9bd5 [3204]" strokecolor="#1f4d78 [1604]" strokeweight="1pt">
+            <v:stroke joinstyle="miter"/>
+            <v:textbox style="mso-next-textbox:#Cara sonriente 5">
+              <w:txbxContent>
+                <w:p>
+                  <w:pPr>
+                    <w:jc w:val="center"/>
+                  </w:pPr>
+                  <w:r>
+                    <w:t>Usuario suscrito</w:t>
+                  </w:r>
+                </w:p>
+              </w:txbxContent>
+            </v:textbox>
+          </v:shape>
+        </w:pict>
+      </w:r>
+    </w:p>
+    <w:p>
+      <w:pPr>
+        <w:jc w:val="center"/>
+        <w:rPr>
+          <w:b/>
+          <w:sz w:val="24"/>
+          <w:szCs w:val="24"/>
+        </w:rPr>
+      </w:pPr>
+      <w:r>
+        <w:rPr>
+          <w:b/>
+          <w:noProof/>
+          <w:sz w:val="24"/>
+          <w:szCs w:val="24"/>
+          <w:lang w:eastAsia="es-PE"/>
+        </w:rPr>
+        <w:pict>
+          <v:line id="Conector recto 22" o:spid="_x0000_s1148" style="position:absolute;left:0;text-align:left;z-index:251772416;visibility:visible;mso-width-relative:margin;mso-height-relative:margin" from="55.85pt,8.95pt" to="102.3pt,8.95pt" o:gfxdata="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" strokecolor="black [3200]" strokeweight=".5pt">
+            <v:stroke joinstyle="miter"/>
+          </v:line>
+        </w:pict>
+      </w:r>
+    </w:p>
+    <w:p>
+      <w:pPr>
+        <w:jc w:val="center"/>
+        <w:rPr>
+          <w:b/>
+          <w:sz w:val="24"/>
+          <w:szCs w:val="24"/>
+        </w:rPr>
+      </w:pPr>
+      <w:r>
+        <w:rPr>
+          <w:b/>
+          <w:noProof/>
+          <w:sz w:val="24"/>
+          <w:szCs w:val="24"/>
+          <w:lang w:eastAsia="es-PE"/>
+        </w:rPr>
+        <w:pict>
+          <v:rect id="_x0000_s1164" style="position:absolute;left:0;text-align:left;margin-left:77.7pt;margin-top:6.9pt;width:131.25pt;height:80.25pt;z-index:251779584" fillcolor="#5b9bd5 [3204]" strokecolor="#f2f2f2 [3041]" strokeweight="3pt">
+            <v:shadow on="t" type="perspective" color="#1f4d78 [1604]" opacity=".5" offset="1pt" offset2="-1pt"/>
+            <v:textbox style="mso-next-textbox:#_x0000_s1164">
+              <w:txbxContent>
+                <w:p>
+                  <w:pPr>
+                    <w:jc w:val="center"/>
+                  </w:pPr>
+                  <w:r>
+                    <w:t>Contacto de emergencia</w:t>
+                  </w:r>
+                </w:p>
+              </w:txbxContent>
+            </v:textbox>
+          </v:rect>
+        </w:pict>
+      </w:r>
+      <w:r>
+        <w:rPr>
+          <w:b/>
+          <w:noProof/>
+          <w:sz w:val="24"/>
+          <w:szCs w:val="24"/>
+          <w:lang w:eastAsia="es-PE"/>
+        </w:rPr>
+        <w:pict>
+          <v:shape id="_x0000_s1181" type="#_x0000_t202" style="position:absolute;left:0;text-align:left;margin-left:-6.55pt;margin-top:24.15pt;width:59.15pt;height:21.2pt;z-index:251794944;visibility:visible;mso-wrap-distance-left:9pt;mso-wrap-distance-top:3.6pt;mso-wrap-distance-right:9pt;mso-wrap-distance-bottom:3.6pt;mso-position-horizontal-relative:text;mso-position-vertical-relative:text;mso-width-relative:margin;mso-height-relative:margin;v-text-anchor:top" o:gfxdata="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" fillcolor="white [3212]">
+            <v:textbox style="mso-next-textbox:#_x0000_s1181">
+              <w:txbxContent>
+                <w:p>
+                  <w:r>
+                    <w:t>Suscriber</w:t>
+                  </w:r>
+                </w:p>
+                <w:p/>
+              </w:txbxContent>
+            </v:textbox>
+            <w10:wrap type="square"/>
+          </v:shape>
+        </w:pict>
+      </w:r>
+    </w:p>
+    <w:p>
+      <w:pPr>
+        <w:jc w:val="center"/>
+        <w:rPr>
+          <w:b/>
+          <w:sz w:val="24"/>
+          <w:szCs w:val="24"/>
+        </w:rPr>
+      </w:pPr>
+      <w:r>
+        <w:rPr>
+          <w:b/>
+          <w:noProof/>
+          <w:sz w:val="24"/>
+          <w:szCs w:val="24"/>
+          <w:lang w:eastAsia="es-PE"/>
+        </w:rPr>
+        <w:pict>
+          <v:oval id="_x0000_s1153" style="position:absolute;left:0;text-align:left;margin-left:82.45pt;margin-top:4.1pt;width:121.5pt;height:46.95pt;z-index:251780608;visibility:visible;mso-width-relative:margin;mso-height-relative:margin;v-text-anchor:middle" o:gfxdata="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" fillcolor="#5b9bd5 [3204]" strokecolor="white [3201]" strokeweight="1.5pt">
+            <v:stroke joinstyle="miter"/>
+            <v:textbox style="mso-next-textbox:#_x0000_s1153">
+              <w:txbxContent>
+                <w:p>
+                  <w:pPr>
+                    <w:jc w:val="center"/>
+                  </w:pPr>
+                  <w:r>
+                    <w:t>Seguimiento de rutas</w:t>
                   </w:r>
                 </w:p>
               </w:txbxContent>
@@ -6626,6 +8201,16 @@
           </v:oval>
         </w:pict>
       </w:r>
+    </w:p>
+    <w:p>
+      <w:pPr>
+        <w:jc w:val="center"/>
+        <w:rPr>
+          <w:b/>
+          <w:sz w:val="24"/>
+          <w:szCs w:val="24"/>
+        </w:rPr>
+      </w:pPr>
       <w:r>
         <w:rPr>
           <w:b/>
@@ -6635,21 +8220,82 @@
           <w:lang w:eastAsia="es-PE"/>
         </w:rPr>
         <w:pict>
-          <v:oval id="_x0000_s1099" style="position:absolute;left:0;text-align:left;margin-left:183.7pt;margin-top:55.2pt;width:122.95pt;height:30.7pt;z-index:251705856;visibility:visible;mso-width-relative:margin;mso-height-relative:margin;v-text-anchor:middle" o:gfxdata="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" fillcolor="#5b9bd5 [3204]" strokecolor="white [3201]" strokeweight="1.5pt">
+          <v:shape id="_x0000_s1175" type="#_x0000_t202" style="position:absolute;left:0;text-align:left;margin-left:265.7pt;margin-top:23.05pt;width:95.9pt;height:35.5pt;z-index:251791872;visibility:visible;mso-wrap-distance-left:9pt;mso-wrap-distance-top:3.6pt;mso-wrap-distance-right:9pt;mso-wrap-distance-bottom:3.6pt;mso-position-horizontal-relative:text;mso-position-vertical-relative:text;mso-width-relative:margin;mso-height-relative:margin;v-text-anchor:top" o:gfxdata="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" fillcolor="white [3212]">
+            <v:textbox>
+              <w:txbxContent>
+                <w:p>
+                  <w:r>
+                    <w:t xml:space="preserve">Envía </w:t>
+                  </w:r>
+                  <w:r>
+                    <w:t>información del tráfico</w:t>
+                  </w:r>
+                </w:p>
+                <w:p/>
+              </w:txbxContent>
+            </v:textbox>
+            <w10:wrap type="square"/>
+          </v:shape>
+        </w:pict>
+      </w:r>
+    </w:p>
+    <w:p>
+      <w:pPr>
+        <w:jc w:val="center"/>
+        <w:rPr>
+          <w:b/>
+          <w:sz w:val="24"/>
+          <w:szCs w:val="24"/>
+        </w:rPr>
+      </w:pPr>
+    </w:p>
+    <w:p>
+      <w:pPr>
+        <w:jc w:val="center"/>
+        <w:rPr>
+          <w:b/>
+          <w:sz w:val="24"/>
+          <w:szCs w:val="24"/>
+        </w:rPr>
+      </w:pPr>
+      <w:r>
+        <w:rPr>
+          <w:b/>
+          <w:noProof/>
+          <w:sz w:val="24"/>
+          <w:szCs w:val="24"/>
+          <w:lang w:eastAsia="es-PE"/>
+        </w:rPr>
+        <w:pict>
+          <v:shape id="_x0000_s1176" type="#_x0000_t34" style="position:absolute;left:0;text-align:left;margin-left:313.2pt;margin-top:22.7pt;width:35pt;height:11.5pt;rotation:90;z-index:251792896;visibility:visible;mso-wrap-style:square;mso-wrap-distance-left:9pt;mso-wrap-distance-top:0;mso-wrap-distance-right:9pt;mso-wrap-distance-bottom:0;mso-position-horizontal-relative:text;mso-position-vertical-relative:text;mso-width-relative:margin;mso-height-relative:margin" o:gfxdata="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" adj=",-554087,-249943" strokecolor="#5b9bd5 [3204]" strokeweight="1pt">
+            <v:stroke endarrow="block"/>
+          </v:shape>
+        </w:pict>
+      </w:r>
+      <w:r>
+        <w:rPr>
+          <w:b/>
+          <w:noProof/>
+          <w:sz w:val="24"/>
+          <w:szCs w:val="24"/>
+          <w:lang w:eastAsia="es-PE"/>
+        </w:rPr>
+        <w:pict>
+          <v:roundrect id="_x0000_s1168" style="position:absolute;left:0;text-align:left;margin-left:363.45pt;margin-top:21.95pt;width:78pt;height:55.35pt;z-index:251784704;visibility:visible;mso-width-relative:margin;mso-height-relative:margin;v-text-anchor:middle" arcsize="10923f" o:gfxdata="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" fillcolor="#5b9bd5 [3204]" strokecolor="#1f4d78 [1604]" strokeweight="1pt">
             <v:stroke joinstyle="miter"/>
-            <v:textbox style="mso-next-textbox:#_x0000_s1099">
+            <v:textbox style="mso-next-textbox:#_x0000_s1168">
               <w:txbxContent>
                 <w:p>
                   <w:pPr>
                     <w:jc w:val="center"/>
                   </w:pPr>
                   <w:r>
-                    <w:t>Editar vehículo</w:t>
+                    <w:t>Waze web service</w:t>
                   </w:r>
                 </w:p>
               </w:txbxContent>
             </v:textbox>
-          </v:oval>
+          </v:roundrect>
         </w:pict>
       </w:r>
       <w:r>
@@ -6661,23 +8307,38 @@
           <w:lang w:eastAsia="es-PE"/>
         </w:rPr>
         <w:pict>
-          <v:oval id="_x0000_s1098" style="position:absolute;left:0;text-align:left;margin-left:169.65pt;margin-top:18pt;width:149.25pt;height:29.7pt;z-index:251704832;visibility:visible;mso-width-relative:margin;mso-height-relative:margin;v-text-anchor:middle" o:gfxdata="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" fillcolor="#5b9bd5 [3204]" strokecolor="white [3201]" strokeweight="1.5pt">
+          <v:oval id="_x0000_s1154" style="position:absolute;left:0;text-align:left;margin-left:140.2pt;margin-top:19.7pt;width:121.5pt;height:66pt;z-index:251778560;visibility:visible;mso-width-relative:margin;mso-height-relative:margin;v-text-anchor:middle" o:gfxdata="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" fillcolor="#5b9bd5 [3204]" strokecolor="white [3201]" strokeweight="1.5pt">
             <v:stroke joinstyle="miter"/>
-            <v:textbox style="mso-next-textbox:#_x0000_s1098">
+            <v:textbox style="mso-next-textbox:#_x0000_s1154">
               <w:txbxContent>
                 <w:p>
                   <w:pPr>
                     <w:jc w:val="center"/>
                   </w:pPr>
                   <w:r>
-                    <w:t>Registro de vehículo</w:t>
+                    <w:t>Consultar información del tráfico</w:t>
                   </w:r>
+                </w:p>
+                <w:p>
+                  <w:pPr>
+                    <w:jc w:val="center"/>
+                  </w:pPr>
                 </w:p>
               </w:txbxContent>
             </v:textbox>
           </v:oval>
         </w:pict>
       </w:r>
+    </w:p>
+    <w:p>
+      <w:pPr>
+        <w:jc w:val="center"/>
+        <w:rPr>
+          <w:b/>
+          <w:sz w:val="24"/>
+          <w:szCs w:val="24"/>
+        </w:rPr>
+      </w:pPr>
       <w:r>
         <w:rPr>
           <w:b/>
@@ -6687,14 +8348,7 @@
           <w:lang w:eastAsia="es-PE"/>
         </w:rPr>
         <w:pict>
-          <v:roundrect id="_x0000_s1097" style="position:absolute;left:0;text-align:left;margin-left:157.9pt;margin-top:3.8pt;width:171pt;height:166.25pt;z-index:251703808;visibility:visible;mso-width-relative:margin;mso-height-relative:margin;v-text-anchor:middle" arcsize="10923f" o:gfxdata="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" fillcolor="#5b9bd5 [3204]" strokecolor="#1f4d78 [1604]" strokeweight="1pt">
-            <v:stroke joinstyle="miter"/>
-            <v:textbox style="mso-next-textbox:#_x0000_s1097">
-              <w:txbxContent>
-                <w:p/>
-              </w:txbxContent>
-            </v:textbox>
-          </v:roundrect>
+          <v:shape id="_x0000_s1172" type="#_x0000_t32" style="position:absolute;left:0;text-align:left;margin-left:261.7pt;margin-top:22.85pt;width:99.5pt;height:0;z-index:251788800" o:connectortype="straight"/>
         </w:pict>
       </w:r>
     </w:p>
@@ -6707,28 +8361,47 @@
           <w:szCs w:val="24"/>
         </w:rPr>
       </w:pPr>
-      <w:r>
-        <w:rPr>
+    </w:p>
+    <w:p>
+      <w:pPr>
+        <w:jc w:val="center"/>
+        <w:rPr>
+          <w:b/>
+          <w:sz w:val="24"/>
+          <w:szCs w:val="24"/>
+        </w:rPr>
+      </w:pPr>
+    </w:p>
+    <w:p>
+      <w:pPr>
+        <w:jc w:val="center"/>
+        <w:rPr>
+          <w:b/>
+          <w:sz w:val="24"/>
+          <w:szCs w:val="24"/>
+        </w:rPr>
+      </w:pPr>
+      <w:r>
+        <w:rPr>
+          <w:b/>
           <w:noProof/>
+          <w:sz w:val="24"/>
+          <w:szCs w:val="24"/>
+          <w:lang w:eastAsia="es-PE"/>
         </w:rPr>
         <w:pict>
-          <v:shape id="Cuadro de texto 2" o:spid="_x0000_s1104" type="#_x0000_t202" style="position:absolute;left:0;text-align:left;margin-left:348.45pt;margin-top:5.45pt;width:95.9pt;height:48.9pt;z-index:251713024;visibility:visible;mso-wrap-distance-left:9pt;mso-wrap-distance-top:3.6pt;mso-wrap-distance-right:9pt;mso-wrap-distance-bottom:3.6pt;mso-position-horizontal-relative:text;mso-position-vertical-relative:text;mso-width-relative:margin;mso-height-relative:margin;v-text-anchor:top" o:gfxdata="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" fillcolor="white [3212]">
+          <v:shape id="_x0000_s1182" type="#_x0000_t202" style="position:absolute;left:0;text-align:left;margin-left:153.65pt;margin-top:23.8pt;width:95.9pt;height:49pt;z-index:251795968;visibility:visible;mso-wrap-distance-left:9pt;mso-wrap-distance-top:3.6pt;mso-wrap-distance-right:9pt;mso-wrap-distance-bottom:3.6pt;mso-position-horizontal-relative:text;mso-position-vertical-relative:text;mso-width-relative:margin;mso-height-relative:margin;v-text-anchor:top" o:gfxdata="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" fillcolor="white [3212]">
             <v:textbox>
               <w:txbxContent>
                 <w:p>
+                  <w:pPr>
+                    <w:jc w:val="center"/>
+                  </w:pPr>
                   <w:r>
-                    <w:t>Consume servicio para v</w:t>
-                  </w:r>
-                  <w:r>
-                    <w:t>alida</w:t>
-                  </w:r>
-                  <w:r>
-                    <w:t>r</w:t>
-                  </w:r>
-                  <w:r>
-                    <w:t xml:space="preserve"> datos de vehículo</w:t>
+                    <w:t>Infraestructura de propagación de cambios</w:t>
                   </w:r>
                 </w:p>
+                <w:p/>
               </w:txbxContent>
             </v:textbox>
             <w10:wrap type="square"/>
@@ -6770,56 +8443,6 @@
       <w:pPr>
         <w:jc w:val="center"/>
         <w:rPr>
-          <w:b/>
-          <w:sz w:val="24"/>
-          <w:szCs w:val="24"/>
-        </w:rPr>
-      </w:pPr>
-    </w:p>
-    <w:p>
-      <w:pPr>
-        <w:jc w:val="center"/>
-        <w:rPr>
-          <w:b/>
-          <w:sz w:val="24"/>
-          <w:szCs w:val="24"/>
-        </w:rPr>
-      </w:pPr>
-    </w:p>
-    <w:p>
-      <w:pPr>
-        <w:jc w:val="center"/>
-        <w:rPr>
-          <w:b/>
-          <w:sz w:val="24"/>
-          <w:szCs w:val="24"/>
-        </w:rPr>
-      </w:pPr>
-    </w:p>
-    <w:p>
-      <w:pPr>
-        <w:jc w:val="center"/>
-        <w:rPr>
-          <w:b/>
-          <w:sz w:val="24"/>
-          <w:szCs w:val="24"/>
-        </w:rPr>
-      </w:pPr>
-    </w:p>
-    <w:p>
-      <w:pPr>
-        <w:jc w:val="center"/>
-        <w:rPr>
-          <w:b/>
-          <w:sz w:val="24"/>
-          <w:szCs w:val="24"/>
-        </w:rPr>
-      </w:pPr>
-    </w:p>
-    <w:p>
-      <w:pPr>
-        <w:jc w:val="center"/>
-        <w:rPr>
           <w:i/>
           <w:sz w:val="20"/>
           <w:szCs w:val="20"/>
@@ -6839,7 +8462,7 @@
           <w:sz w:val="20"/>
           <w:szCs w:val="20"/>
         </w:rPr>
-        <w:t xml:space="preserve"> 6</w:t>
+        <w:t xml:space="preserve"> 8</w:t>
       </w:r>
       <w:r>
         <w:rPr>
@@ -6847,7 +8470,7 @@
           <w:sz w:val="20"/>
           <w:szCs w:val="20"/>
         </w:rPr>
-        <w:t xml:space="preserve">: Modelo de dominio </w:t>
+        <w:t xml:space="preserve">: Modelo de </w:t>
       </w:r>
       <w:r>
         <w:rPr>
@@ -6855,17 +8478,8 @@
           <w:sz w:val="20"/>
           <w:szCs w:val="20"/>
         </w:rPr>
-        <w:t>vehículo</w:t>
-      </w:r>
-    </w:p>
-    <w:p>
-      <w:pPr>
-        <w:jc w:val="both"/>
-        <w:rPr>
-          <w:sz w:val="24"/>
-          <w:szCs w:val="24"/>
-        </w:rPr>
-      </w:pPr>
+        <w:t>consulta de rutas</w:t>
+      </w:r>
       <w:bookmarkStart w:id="0" w:name="_GoBack"/>
       <w:bookmarkEnd w:id="0"/>
     </w:p>
@@ -6908,46 +8522,6 @@
           <w:szCs w:val="24"/>
         </w:rPr>
       </w:pPr>
-    </w:p>
-    <w:p>
-      <w:pPr>
-        <w:jc w:val="center"/>
-        <w:rPr>
-          <w:b/>
-          <w:sz w:val="24"/>
-          <w:szCs w:val="24"/>
-        </w:rPr>
-      </w:pPr>
-    </w:p>
-    <w:p>
-      <w:pPr>
-        <w:jc w:val="center"/>
-        <w:rPr>
-          <w:b/>
-          <w:sz w:val="24"/>
-          <w:szCs w:val="24"/>
-        </w:rPr>
-      </w:pPr>
-    </w:p>
-    <w:p>
-      <w:pPr>
-        <w:jc w:val="center"/>
-        <w:rPr>
-          <w:b/>
-          <w:sz w:val="24"/>
-          <w:szCs w:val="24"/>
-        </w:rPr>
-      </w:pPr>
-    </w:p>
-    <w:p>
-      <w:pPr>
-        <w:jc w:val="center"/>
-        <w:rPr>
-          <w:b/>
-          <w:sz w:val="24"/>
-          <w:szCs w:val="24"/>
-        </w:rPr>
-      </w:pPr>
       <w:r>
         <w:rPr>
           <w:b/>
@@ -6965,7 +8539,7 @@
           <w:szCs w:val="24"/>
         </w:rPr>
       </w:pPr>
-      <w:hyperlink r:id="rId12" w:history="1">
+      <w:hyperlink r:id="rId13" w:history="1">
         <w:r>
           <w:rPr>
             <w:rStyle w:val="Hipervnculo"/>
@@ -6991,7 +8565,7 @@
           <w:szCs w:val="24"/>
         </w:rPr>
       </w:pPr>
-      <w:hyperlink r:id="rId13" w:history="1">
+      <w:hyperlink r:id="rId14" w:history="1">
         <w:r>
           <w:rPr>
             <w:rStyle w:val="Hipervnculo"/>
@@ -7018,7 +8592,7 @@
           <w:lang w:val="en-US"/>
         </w:rPr>
       </w:pPr>
-      <w:hyperlink r:id="rId14" w:history="1">
+      <w:hyperlink r:id="rId15" w:history="1">
         <w:r>
           <w:rPr>
             <w:rStyle w:val="Hipervnculo"/>
@@ -7063,7 +8637,7 @@
           <w:lang w:val="en-US"/>
         </w:rPr>
       </w:pPr>
-      <w:hyperlink r:id="rId15" w:history="1">
+      <w:hyperlink r:id="rId16" w:history="1">
         <w:r>
           <w:rPr>
             <w:rStyle w:val="Hipervnculo"/>
@@ -7100,7 +8674,7 @@
           <w:lang w:val="en-US"/>
         </w:rPr>
       </w:pPr>
-      <w:hyperlink r:id="rId16" w:history="1">
+      <w:hyperlink r:id="rId17" w:history="1">
         <w:r>
           <w:rPr>
             <w:rStyle w:val="Hipervnculo"/>
@@ -7129,7 +8703,7 @@
           <w:lang w:val="en-US"/>
         </w:rPr>
       </w:pPr>
-      <w:hyperlink r:id="rId17" w:history="1">
+      <w:hyperlink r:id="rId18" w:history="1">
         <w:r>
           <w:rPr>
             <w:rStyle w:val="Hipervnculo"/>
@@ -7158,7 +8732,7 @@
           <w:lang w:val="en-US"/>
         </w:rPr>
       </w:pPr>
-      <w:hyperlink r:id="rId18" w:history="1">
+      <w:hyperlink r:id="rId19" w:history="1">
         <w:r>
           <w:rPr>
             <w:rStyle w:val="Hipervnculo"/>
@@ -7187,7 +8761,7 @@
           <w:lang w:val="en-US"/>
         </w:rPr>
       </w:pPr>
-      <w:hyperlink r:id="rId19" w:history="1">
+      <w:hyperlink r:id="rId20" w:history="1">
         <w:r>
           <w:rPr>
             <w:rStyle w:val="Hipervnculo"/>
@@ -7216,7 +8790,7 @@
           <w:lang w:val="en-US"/>
         </w:rPr>
       </w:pPr>
-      <w:hyperlink r:id="rId20" w:history="1">
+      <w:hyperlink r:id="rId21" w:history="1">
         <w:r>
           <w:rPr>
             <w:rStyle w:val="Hipervnculo"/>
@@ -7277,7 +8851,7 @@
           <w:szCs w:val="24"/>
         </w:rPr>
       </w:pPr>
-      <w:hyperlink r:id="rId21" w:history="1">
+      <w:hyperlink r:id="rId22" w:history="1">
         <w:r>
           <w:rPr>
             <w:rStyle w:val="Hipervnculo"/>
@@ -7312,7 +8886,7 @@
         </w:rPr>
         <w:t>(</w:t>
       </w:r>
-      <w:hyperlink r:id="rId22" w:history="1">
+      <w:hyperlink r:id="rId23" w:history="1">
         <w:r>
           <w:rPr>
             <w:rStyle w:val="Hipervnculo"/>
@@ -7359,7 +8933,7 @@
           <w:szCs w:val="24"/>
         </w:rPr>
       </w:pPr>
-      <w:hyperlink r:id="rId23" w:history="1">
+      <w:hyperlink r:id="rId24" w:history="1">
         <w:r>
           <w:rPr>
             <w:rStyle w:val="Hipervnculo"/>
@@ -7431,7 +9005,7 @@
           <w:lang w:val="en-US"/>
         </w:rPr>
       </w:pPr>
-      <w:hyperlink r:id="rId24" w:history="1">
+      <w:hyperlink r:id="rId25" w:history="1">
         <w:r>
           <w:rPr>
             <w:rStyle w:val="Hipervnculo"/>
@@ -8677,7 +10251,7 @@
   <w:abstractNum w:abstractNumId="10">
     <w:nsid w:val="48616936"/>
     <w:multiLevelType w:val="hybridMultilevel"/>
-    <w:tmpl w:val="1E446908"/>
+    <w:tmpl w:val="C23AB25A"/>
     <w:lvl w:ilvl="0" w:tplc="280A0001">
       <w:start w:val="1"/>
       <w:numFmt w:val="bullet"/>
@@ -10178,10 +11752,22 @@
 </CoverPageProperties>
 </file>
 
+<file path=customXml/item2.xml><?xml version="1.0" encoding="utf-8"?>
+<b:Sources xmlns:b="http://schemas.openxmlformats.org/officeDocument/2006/bibliography" xmlns="http://schemas.openxmlformats.org/officeDocument/2006/bibliography" SelectedStyle="\APASixthEditionOfficeOnline.xsl" StyleName="APA" Version="6"/>
+</file>
+
 <file path=customXml/itemProps1.xml><?xml version="1.0" encoding="utf-8"?>
 <ds:datastoreItem xmlns:ds="http://schemas.openxmlformats.org/officeDocument/2006/customXml" ds:itemID="{55AF091B-3C7A-41E3-B477-F2FDAA23CFDA}">
   <ds:schemaRefs>
     <ds:schemaRef ds:uri="http://schemas.microsoft.com/office/2006/coverPageProps"/>
   </ds:schemaRefs>
 </ds:datastoreItem>
+</file>
+
+<file path=customXml/itemProps2.xml><?xml version="1.0" encoding="utf-8"?>
+<ds:datastoreItem xmlns:ds="http://schemas.openxmlformats.org/officeDocument/2006/customXml" ds:itemID="{E645023D-2A6B-47D6-94E1-D77995D69C78}">
+  <ds:schemaRefs>
+    <ds:schemaRef ds:uri="http://schemas.openxmlformats.org/officeDocument/2006/bibliography"/>
+  </ds:schemaRefs>
+</ds:datastoreItem>
 </file>
</xml_diff>

<commit_message>
Se agregó un dd más
</commit_message>
<xml_diff>
--- a/TB02-Arquitectura de Software.docx
+++ b/TB02-Arquitectura de Software.docx
@@ -325,7 +325,7 @@
               <w:lang w:val="es-ES" w:eastAsia="es-ES"/>
             </w:rPr>
             <w:pict>
-              <v:rect id="Rectángulo 130" o:spid="_x0000_s1031" style="position:absolute;margin-left:-4pt;margin-top:0;width:46.8pt;height:77.75pt;z-index:251656704;visibility:visible;mso-width-percent:76;mso-height-percent:98;mso-top-percent:23;mso-position-horizontal:right;mso-position-horizontal-relative:margin;mso-position-vertical-relative:page;mso-width-percent:76;mso-height-percent:98;mso-top-percent:23;v-text-anchor:bottom" o:gfxdata="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" fillcolor="#5b9bd5 [3204]" stroked="f" strokeweight="1pt">
+              <v:rect id="Rectángulo 130" o:spid="_x0000_s1031" style="position:absolute;margin-left:-8.4pt;margin-top:0;width:46.8pt;height:77.75pt;z-index:251656704;visibility:visible;mso-width-percent:76;mso-height-percent:98;mso-top-percent:23;mso-position-horizontal:right;mso-position-horizontal-relative:margin;mso-position-vertical-relative:page;mso-width-percent:76;mso-height-percent:98;mso-top-percent:23;v-text-anchor:bottom" o:gfxdata="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" fillcolor="#5b9bd5 [3204]" stroked="f" strokeweight="1pt">
                 <v:path arrowok="t"/>
                 <o:lock v:ext="edit" aspectratio="t"/>
                 <v:textbox style="mso-next-textbox:#Rectángulo 130" inset="3.6pt,,3.6pt">
@@ -7117,9 +7117,9 @@
                 </w:txbxContent>
               </v:textbox>
             </v:oval>
-            <v:roundrect id="Rectángulo redondeado 11" o:spid="_x0000_s1062" style="position:absolute;left:8945;top:3700;width:2107;height:2864;visibility:visible;mso-width-relative:margin;mso-height-relative:margin;v-text-anchor:middle" arcsize="10923f" o:gfxdata="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" fillcolor="#5b9bd5 [3204]" strokecolor="#1f4d78 [1604]" strokeweight="1pt">
+            <v:roundrect id="_x0000_s1062" style="position:absolute;left:8945;top:3700;width:2107;height:2864;visibility:visible;mso-width-relative:margin;mso-height-relative:margin;v-text-anchor:middle" arcsize="10923f" o:gfxdata="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" fillcolor="#5b9bd5 [3204]" strokecolor="#1f4d78 [1604]" strokeweight="1pt">
               <v:stroke joinstyle="miter"/>
-              <v:textbox style="mso-next-textbox:#Rectángulo redondeado 11">
+              <v:textbox style="mso-next-textbox:#_x0000_s1062">
                 <w:txbxContent>
                   <w:p>
                     <w:pPr>
@@ -7155,9 +7155,9 @@
                 </w:txbxContent>
               </v:textbox>
             </v:shape>
-            <v:oval id="Elipse 16" o:spid="_x0000_s1064" style="position:absolute;left:9222;top:4797;width:1562;height:1053;visibility:visible;mso-width-relative:margin;mso-height-relative:margin;v-text-anchor:middle" o:gfxdata="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" fillcolor="#5b9bd5 [3204]" strokecolor="white [3201]" strokeweight="1.5pt">
+            <v:oval id="_x0000_s1064" style="position:absolute;left:9222;top:4797;width:1562;height:1053;visibility:visible;mso-width-relative:margin;mso-height-relative:margin;v-text-anchor:middle" o:gfxdata="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" fillcolor="#5b9bd5 [3204]" strokecolor="white [3201]" strokeweight="1.5pt">
               <v:stroke joinstyle="miter"/>
-              <v:textbox style="mso-next-textbox:#Elipse 16">
+              <v:textbox style="mso-next-textbox:#_x0000_s1064">
                 <w:txbxContent>
                   <w:p>
                     <w:pPr>
@@ -7330,7 +7330,7 @@
                 </w:txbxContent>
               </v:textbox>
             </v:oval>
-            <v:line id="Conector recto 24" o:spid="_x0000_s1069" style="position:absolute;flip:y;visibility:visible;mso-width-relative:margin;mso-height-relative:margin" from="8040,5629" to="9330,7285" o:gfxdata="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" strokecolor="black [3200]" strokeweight=".5pt">
+            <v:line id="_x0000_s1069" style="position:absolute;flip:y;visibility:visible;mso-width-relative:margin;mso-height-relative:margin" from="8040,5629" to="9330,7285" o:gfxdata="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" strokecolor="black [3200]" strokeweight=".5pt">
               <v:stroke joinstyle="miter"/>
             </v:line>
             <v:line id="_x0000_s1102" style="position:absolute;visibility:visible;mso-width-relative:margin;mso-height-relative:margin" from="8040,3183" to="9370,4937" o:gfxdata="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" strokecolor="black [3200]" strokeweight=".5pt">
@@ -8225,10 +8225,7 @@
               <w:txbxContent>
                 <w:p>
                   <w:r>
-                    <w:t xml:space="preserve">Envía </w:t>
-                  </w:r>
-                  <w:r>
-                    <w:t>información del tráfico</w:t>
+                    <w:t>Envía información del tráfico</w:t>
                   </w:r>
                 </w:p>
                 <w:p/>
@@ -8462,7 +8459,7 @@
           <w:sz w:val="20"/>
           <w:szCs w:val="20"/>
         </w:rPr>
-        <w:t xml:space="preserve"> 8</w:t>
+        <w:t xml:space="preserve"> 8: Modelo de </w:t>
       </w:r>
       <w:r>
         <w:rPr>
@@ -8470,7 +8467,7 @@
           <w:sz w:val="20"/>
           <w:szCs w:val="20"/>
         </w:rPr>
-        <w:t xml:space="preserve">: Modelo de </w:t>
+        <w:t xml:space="preserve">dominio de </w:t>
       </w:r>
       <w:r>
         <w:rPr>
@@ -8480,14 +8477,892 @@
         </w:rPr>
         <w:t>consulta de rutas</w:t>
       </w:r>
+    </w:p>
+    <w:p>
+      <w:pPr>
+        <w:jc w:val="center"/>
+        <w:rPr>
+          <w:b/>
+          <w:sz w:val="24"/>
+          <w:szCs w:val="24"/>
+        </w:rPr>
+      </w:pPr>
+    </w:p>
+    <w:p>
+      <w:pPr>
+        <w:pStyle w:val="Prrafodelista"/>
+        <w:numPr>
+          <w:ilvl w:val="0"/>
+          <w:numId w:val="11"/>
+        </w:numPr>
+        <w:jc w:val="both"/>
+        <w:rPr>
+          <w:sz w:val="24"/>
+          <w:szCs w:val="24"/>
+          <w:u w:val="single"/>
+        </w:rPr>
+      </w:pPr>
+      <w:r>
+        <w:rPr>
+          <w:sz w:val="24"/>
+          <w:szCs w:val="24"/>
+          <w:u w:val="single"/>
+        </w:rPr>
+        <w:lastRenderedPageBreak/>
+        <w:t>Calificación y denuncias</w:t>
+      </w:r>
+    </w:p>
+    <w:p>
+      <w:pPr>
+        <w:pStyle w:val="Prrafodelista"/>
+        <w:jc w:val="both"/>
+        <w:rPr>
+          <w:sz w:val="24"/>
+          <w:szCs w:val="24"/>
+          <w:u w:val="single"/>
+        </w:rPr>
+      </w:pPr>
+    </w:p>
+    <w:p>
+      <w:pPr>
+        <w:pStyle w:val="Prrafodelista"/>
+        <w:jc w:val="both"/>
+        <w:rPr>
+          <w:sz w:val="24"/>
+          <w:szCs w:val="24"/>
+        </w:rPr>
+      </w:pPr>
+      <w:r>
+        <w:rPr>
+          <w:sz w:val="24"/>
+          <w:szCs w:val="24"/>
+        </w:rPr>
+        <w:t>Los usuarios podrán calificar el servicio brindado por las unidades de transporte público y reportar infracciones y abusos de autoridad. También podrán adjuntar fotos y videos como pruebas que sustenten su denuncia. Toda esta información será almacenada en un repositorio de reportes. Las instituciones interesadas podrán acceder a la información de los reportes a través de un servicio web.</w:t>
+      </w:r>
+    </w:p>
+    <w:p>
+      <w:pPr>
+        <w:pStyle w:val="Prrafodelista"/>
+        <w:jc w:val="both"/>
+        <w:rPr>
+          <w:sz w:val="24"/>
+          <w:szCs w:val="24"/>
+        </w:rPr>
+      </w:pPr>
+    </w:p>
+    <w:p>
+      <w:pPr>
+        <w:pStyle w:val="Prrafodelista"/>
+        <w:jc w:val="both"/>
+        <w:rPr>
+          <w:sz w:val="24"/>
+          <w:szCs w:val="24"/>
+        </w:rPr>
+      </w:pPr>
+      <w:r>
+        <w:rPr>
+          <w:noProof/>
+          <w:sz w:val="24"/>
+          <w:szCs w:val="24"/>
+          <w:lang w:eastAsia="es-PE"/>
+        </w:rPr>
+        <w:pict>
+          <v:shape id="_x0000_s1271" type="#_x0000_t202" style="position:absolute;left:0;text-align:left;margin-left:56.25pt;margin-top:16.1pt;width:79.2pt;height:57.25pt;z-index:251825664;visibility:visible;mso-wrap-distance-left:9pt;mso-wrap-distance-top:3.6pt;mso-wrap-distance-right:9pt;mso-wrap-distance-bottom:3.6pt;mso-position-horizontal-relative:text;mso-position-vertical-relative:text;mso-width-relative:margin;mso-height-relative:margin;v-text-anchor:top" o:gfxdata="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" fillcolor="white [3212]">
+            <v:textbox>
+              <w:txbxContent>
+                <w:p>
+                  <w:r>
+                    <w:t>Califica y guarda reportes</w:t>
+                  </w:r>
+                </w:p>
+                <w:p/>
+              </w:txbxContent>
+            </v:textbox>
+            <w10:wrap type="square"/>
+          </v:shape>
+        </w:pict>
+      </w:r>
+    </w:p>
+    <w:p>
+      <w:pPr>
+        <w:pStyle w:val="Prrafodelista"/>
+        <w:jc w:val="both"/>
+        <w:rPr>
+          <w:sz w:val="24"/>
+          <w:szCs w:val="24"/>
+        </w:rPr>
+      </w:pPr>
+      <w:r>
+        <w:rPr>
+          <w:noProof/>
+          <w:sz w:val="24"/>
+          <w:szCs w:val="24"/>
+          <w:lang w:eastAsia="es-PE"/>
+        </w:rPr>
+        <w:pict>
+          <v:roundrect id="Rectángulo redondeado 14" o:spid="_x0000_s1249" style="position:absolute;left:0;text-align:left;margin-left:149.25pt;margin-top:7.45pt;width:175.5pt;height:249pt;z-index:251803136;visibility:visible;mso-wrap-style:square;v-text-anchor:middle" arcsize="10923f" o:gfxdata="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" fillcolor="#5b9bd5" strokecolor="#41719c" strokeweight="1pt">
+            <v:stroke joinstyle="miter"/>
+          </v:roundrect>
+        </w:pict>
+      </w:r>
+    </w:p>
+    <w:p>
+      <w:pPr>
+        <w:pStyle w:val="Prrafodelista"/>
+        <w:jc w:val="both"/>
+        <w:rPr>
+          <w:sz w:val="24"/>
+          <w:szCs w:val="24"/>
+        </w:rPr>
+      </w:pPr>
+      <w:r>
+        <w:rPr>
+          <w:noProof/>
+          <w:sz w:val="24"/>
+          <w:szCs w:val="24"/>
+          <w:lang w:eastAsia="es-PE"/>
+        </w:rPr>
+        <w:pict>
+          <v:oval id="Elipse 15" o:spid="_x0000_s1250" style="position:absolute;left:0;text-align:left;margin-left:192pt;margin-top:8.1pt;width:88.5pt;height:48.75pt;z-index:251804160;visibility:visible;mso-wrap-style:square;v-text-anchor:middle" o:gfxdata="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" fillcolor="#5b9bd5" strokecolor="window" strokeweight="1.5pt">
+            <v:stroke joinstyle="miter"/>
+            <v:textbox style="mso-next-textbox:#Elipse 15">
+              <w:txbxContent>
+                <w:p>
+                  <w:pPr>
+                    <w:jc w:val="center"/>
+                  </w:pPr>
+                  <w:r>
+                    <w:t>Reportar infracción</w:t>
+                  </w:r>
+                </w:p>
+              </w:txbxContent>
+            </v:textbox>
+          </v:oval>
+        </w:pict>
+      </w:r>
+    </w:p>
+    <w:p>
+      <w:pPr>
+        <w:pStyle w:val="Prrafodelista"/>
+        <w:jc w:val="both"/>
+        <w:rPr>
+          <w:sz w:val="24"/>
+          <w:szCs w:val="24"/>
+        </w:rPr>
+      </w:pPr>
+    </w:p>
+    <w:p>
+      <w:pPr>
+        <w:pStyle w:val="Prrafodelista"/>
+        <w:jc w:val="both"/>
+        <w:rPr>
+          <w:sz w:val="24"/>
+          <w:szCs w:val="24"/>
+        </w:rPr>
+      </w:pPr>
+      <w:r>
+        <w:rPr>
+          <w:noProof/>
+          <w:sz w:val="24"/>
+          <w:szCs w:val="24"/>
+          <w:lang w:eastAsia="es-PE"/>
+        </w:rPr>
+        <w:pict>
+          <v:shape id="_x0000_s1272" type="#_x0000_t34" style="position:absolute;left:0;text-align:left;margin-left:26.55pt;margin-top:32.75pt;width:63.15pt;height:17.85pt;rotation:90;z-index:251826688;visibility:visible;mso-wrap-style:square;mso-wrap-distance-left:9pt;mso-wrap-distance-top:0;mso-wrap-distance-right:9pt;mso-wrap-distance-bottom:0;mso-position-horizontal-relative:text;mso-position-vertical-relative:text;mso-width-relative:margin;mso-height-relative:margin" o:gfxdata="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" adj="10791,-347415,-52025" strokecolor="#5b9bd5 [3204]" strokeweight="1pt">
+            <v:stroke endarrow="block"/>
+          </v:shape>
+        </w:pict>
+      </w:r>
+    </w:p>
+    <w:p>
+      <w:pPr>
+        <w:pStyle w:val="Prrafodelista"/>
+        <w:jc w:val="both"/>
+        <w:rPr>
+          <w:sz w:val="24"/>
+          <w:szCs w:val="24"/>
+        </w:rPr>
+      </w:pPr>
+    </w:p>
+    <w:p>
+      <w:pPr>
+        <w:pStyle w:val="Prrafodelista"/>
+        <w:jc w:val="both"/>
+        <w:rPr>
+          <w:sz w:val="24"/>
+          <w:szCs w:val="24"/>
+        </w:rPr>
+      </w:pPr>
+      <w:r>
+        <w:rPr>
+          <w:noProof/>
+          <w:sz w:val="24"/>
+          <w:szCs w:val="24"/>
+          <w:lang w:eastAsia="es-PE"/>
+        </w:rPr>
+        <w:pict>
+          <v:shape id="Cara sonriente 12" o:spid="_x0000_s1247" type="#_x0000_t96" style="position:absolute;left:0;text-align:left;margin-left:-25.35pt;margin-top:18.4pt;width:64.8pt;height:45pt;z-index:251801088;visibility:visible;v-text-anchor:middle" o:gfxdata="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" fillcolor="#5b9bd5" strokecolor="#41719c" strokeweight="1pt">
+            <v:stroke joinstyle="miter"/>
+            <v:textbox style="mso-next-textbox:#Cara sonriente 12">
+              <w:txbxContent>
+                <w:p>
+                  <w:pPr>
+                    <w:jc w:val="center"/>
+                  </w:pPr>
+                  <w:r>
+                    <w:t>Usuario</w:t>
+                  </w:r>
+                </w:p>
+              </w:txbxContent>
+            </v:textbox>
+          </v:shape>
+        </w:pict>
+      </w:r>
+      <w:r>
+        <w:rPr>
+          <w:noProof/>
+          <w:sz w:val="24"/>
+          <w:szCs w:val="24"/>
+          <w:lang w:eastAsia="es-PE"/>
+        </w:rPr>
+        <w:pict>
+          <v:roundrect id="Rectángulo redondeado 13" o:spid="_x0000_s1248" style="position:absolute;left:0;text-align:left;margin-left:66pt;margin-top:12.35pt;width:66pt;height:60.75pt;z-index:251802112;visibility:visible;mso-wrap-style:square;v-text-anchor:middle" arcsize="10923f" o:gfxdata="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" fillcolor="#5b9bd5" strokecolor="#41719c" strokeweight="1pt">
+            <v:stroke joinstyle="miter"/>
+            <v:textbox style="mso-next-textbox:#Rectángulo redondeado 13">
+              <w:txbxContent>
+                <w:p>
+                  <w:pPr>
+                    <w:jc w:val="center"/>
+                    <w:rPr>
+                      <w:b/>
+                      <w:sz w:val="40"/>
+                      <w:szCs w:val="40"/>
+                    </w:rPr>
+                  </w:pPr>
+                  <w:r>
+                    <w:rPr>
+                      <w:b/>
+                      <w:sz w:val="40"/>
+                      <w:szCs w:val="40"/>
+                    </w:rPr>
+                    <w:t>LB</w:t>
+                  </w:r>
+                </w:p>
+              </w:txbxContent>
+            </v:textbox>
+          </v:roundrect>
+        </w:pict>
+      </w:r>
+      <w:r>
+        <w:rPr>
+          <w:noProof/>
+          <w:sz w:val="24"/>
+          <w:szCs w:val="24"/>
+          <w:lang w:eastAsia="es-PE"/>
+        </w:rPr>
+        <w:pict>
+          <v:shape id="_x0000_s1265" type="#_x0000_t202" style="position:absolute;left:0;text-align:left;margin-left:350.15pt;margin-top:.55pt;width:95.9pt;height:19.75pt;z-index:251819520;visibility:visible;mso-wrap-distance-left:9pt;mso-wrap-distance-top:3.6pt;mso-wrap-distance-right:9pt;mso-wrap-distance-bottom:3.6pt;mso-position-horizontal-relative:text;mso-position-vertical-relative:text;mso-width-relative:margin;mso-height-relative:margin;v-text-anchor:top" o:gfxdata="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" fillcolor="white [3212]">
+            <v:textbox>
+              <w:txbxContent>
+                <w:p>
+                  <w:r>
+                    <w:t>Genera reportes</w:t>
+                  </w:r>
+                </w:p>
+                <w:p/>
+              </w:txbxContent>
+            </v:textbox>
+            <w10:wrap type="square"/>
+          </v:shape>
+        </w:pict>
+      </w:r>
+      <w:r>
+        <w:rPr>
+          <w:noProof/>
+          <w:sz w:val="24"/>
+          <w:szCs w:val="24"/>
+          <w:lang w:eastAsia="es-PE"/>
+        </w:rPr>
+        <w:pict>
+          <v:line id="Conector recto 20" o:spid="_x0000_s1255" style="position:absolute;left:0;text-align:left;z-index:251809280;visibility:visible;mso-wrap-style:square" from="324pt,3.4pt" to="391.2pt,79.9pt" o:connectortype="straight" o:gfxdata="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" strokecolor="windowText" strokeweight=".5pt">
+            <v:stroke joinstyle="miter"/>
+          </v:line>
+        </w:pict>
+      </w:r>
+      <w:r>
+        <w:rPr>
+          <w:noProof/>
+          <w:sz w:val="24"/>
+          <w:szCs w:val="24"/>
+          <w:lang w:eastAsia="es-PE"/>
+        </w:rPr>
+        <w:pict>
+          <v:oval id="Elipse 16" o:spid="_x0000_s1251" style="position:absolute;left:0;text-align:left;margin-left:179.25pt;margin-top:4.15pt;width:113.25pt;height:48.75pt;z-index:251805184;visibility:visible;mso-wrap-style:square;v-text-anchor:middle" o:gfxdata="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" fillcolor="#5b9bd5" strokecolor="window" strokeweight="1.5pt">
+            <v:stroke joinstyle="miter"/>
+            <v:textbox style="mso-next-textbox:#Elipse 16">
+              <w:txbxContent>
+                <w:p>
+                  <w:pPr>
+                    <w:jc w:val="center"/>
+                  </w:pPr>
+                  <w:r>
+                    <w:t>Adjuntar fotos y videos</w:t>
+                  </w:r>
+                </w:p>
+              </w:txbxContent>
+            </v:textbox>
+          </v:oval>
+        </w:pict>
+      </w:r>
+    </w:p>
+    <w:p>
+      <w:pPr>
+        <w:pStyle w:val="Prrafodelista"/>
+        <w:jc w:val="both"/>
+        <w:rPr>
+          <w:sz w:val="24"/>
+          <w:szCs w:val="24"/>
+        </w:rPr>
+      </w:pPr>
+      <w:r>
+        <w:rPr>
+          <w:noProof/>
+          <w:sz w:val="24"/>
+          <w:szCs w:val="24"/>
+          <w:lang w:eastAsia="es-PE"/>
+        </w:rPr>
+        <w:pict>
+          <v:shape id="_x0000_s1266" type="#_x0000_t34" style="position:absolute;left:0;text-align:left;margin-left:363.65pt;margin-top:14.05pt;width:37.85pt;height:18.75pt;rotation:90;z-index:251820544;visibility:visible;mso-wrap-style:square;mso-wrap-distance-left:9pt;mso-wrap-distance-top:0;mso-wrap-distance-right:9pt;mso-wrap-distance-bottom:0;mso-position-horizontal-relative:text;mso-position-vertical-relative:text;mso-width-relative:margin;mso-height-relative:margin" o:gfxdata="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" adj="10786,-378893,-272211" strokecolor="#5b9bd5 [3204]" strokeweight="1pt">
+            <v:stroke endarrow="block"/>
+          </v:shape>
+        </w:pict>
+      </w:r>
+    </w:p>
+    <w:p>
+      <w:pPr>
+        <w:pStyle w:val="Prrafodelista"/>
+        <w:jc w:val="both"/>
+        <w:rPr>
+          <w:sz w:val="24"/>
+          <w:szCs w:val="24"/>
+        </w:rPr>
+      </w:pPr>
+      <w:r>
+        <w:rPr>
+          <w:noProof/>
+          <w:sz w:val="24"/>
+          <w:szCs w:val="24"/>
+          <w:lang w:eastAsia="es-PE"/>
+        </w:rPr>
+        <w:pict>
+          <v:line id="Conector recto 25" o:spid="_x0000_s1260" style="position:absolute;left:0;text-align:left;flip:y;z-index:251814400;visibility:visible;mso-wrap-style:square" from="42pt,10pt" to="66pt,10.75pt" o:connectortype="straight" o:gfxdata="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" strokecolor="windowText" strokeweight=".5pt">
+            <v:stroke joinstyle="miter"/>
+          </v:line>
+        </w:pict>
+      </w:r>
+      <w:r>
+        <w:rPr>
+          <w:noProof/>
+          <w:sz w:val="24"/>
+          <w:szCs w:val="24"/>
+          <w:lang w:eastAsia="es-PE"/>
+        </w:rPr>
+        <w:pict>
+          <v:line id="Conector recto 24" o:spid="_x0000_s1259" style="position:absolute;left:0;text-align:left;z-index:251813376;visibility:visible;mso-wrap-style:square" from="132pt,8.5pt" to="149.25pt,9.25pt" o:connectortype="straight" o:gfxdata="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" strokecolor="windowText" strokeweight=".5pt">
+            <v:stroke joinstyle="miter"/>
+          </v:line>
+        </w:pict>
+      </w:r>
+    </w:p>
+    <w:p>
+      <w:pPr>
+        <w:pStyle w:val="Prrafodelista"/>
+        <w:jc w:val="both"/>
+        <w:rPr>
+          <w:sz w:val="24"/>
+          <w:szCs w:val="24"/>
+        </w:rPr>
+      </w:pPr>
+      <w:r>
+        <w:rPr>
+          <w:noProof/>
+          <w:sz w:val="24"/>
+          <w:szCs w:val="24"/>
+          <w:lang w:eastAsia="es-PE"/>
+        </w:rPr>
+        <w:pict>
+          <v:oval id="Elipse 17" o:spid="_x0000_s1252" style="position:absolute;left:0;text-align:left;margin-left:192pt;margin-top:10.7pt;width:88.5pt;height:48.75pt;z-index:251806208;visibility:visible;mso-wrap-style:square;v-text-anchor:middle" o:gfxdata="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" fillcolor="#5b9bd5" strokecolor="window" strokeweight="1.5pt">
+            <v:stroke joinstyle="miter"/>
+            <v:textbox style="mso-next-textbox:#Elipse 17">
+              <w:txbxContent>
+                <w:p>
+                  <w:pPr>
+                    <w:jc w:val="center"/>
+                  </w:pPr>
+                  <w:r>
+                    <w:t>Calificar Servicio</w:t>
+                  </w:r>
+                </w:p>
+              </w:txbxContent>
+            </v:textbox>
+          </v:oval>
+        </w:pict>
+      </w:r>
+    </w:p>
+    <w:p>
+      <w:pPr>
+        <w:pStyle w:val="Prrafodelista"/>
+        <w:jc w:val="both"/>
+        <w:rPr>
+          <w:sz w:val="24"/>
+          <w:szCs w:val="24"/>
+        </w:rPr>
+      </w:pPr>
+      <w:r>
+        <w:rPr>
+          <w:noProof/>
+          <w:sz w:val="24"/>
+          <w:szCs w:val="24"/>
+          <w:lang w:eastAsia="es-PE"/>
+        </w:rPr>
+        <w:pict>
+          <v:roundrect id="Rectángulo redondeado 11" o:spid="_x0000_s1246" style="position:absolute;left:0;text-align:left;margin-left:352.5pt;margin-top:15.15pt;width:94.5pt;height:63.75pt;z-index:251800064;visibility:visible;mso-wrap-style:square;v-text-anchor:middle" arcsize="10923f" o:gfxdata="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" fillcolor="#5b9bd5" strokecolor="#41719c" strokeweight="1pt">
+            <v:stroke joinstyle="miter"/>
+            <v:textbox style="mso-next-textbox:#Rectángulo redondeado 11">
+              <w:txbxContent>
+                <w:p>
+                  <w:pPr>
+                    <w:jc w:val="center"/>
+                  </w:pPr>
+                  <w:r>
+                    <w:t>Repositorio de reportes</w:t>
+                  </w:r>
+                </w:p>
+              </w:txbxContent>
+            </v:textbox>
+          </v:roundrect>
+        </w:pict>
+      </w:r>
+    </w:p>
+    <w:p>
+      <w:pPr>
+        <w:pStyle w:val="Prrafodelista"/>
+        <w:jc w:val="both"/>
+        <w:rPr>
+          <w:sz w:val="24"/>
+          <w:szCs w:val="24"/>
+        </w:rPr>
+      </w:pPr>
+    </w:p>
+    <w:p>
+      <w:pPr>
+        <w:pStyle w:val="Prrafodelista"/>
+        <w:jc w:val="both"/>
+        <w:rPr>
+          <w:sz w:val="24"/>
+          <w:szCs w:val="24"/>
+        </w:rPr>
+      </w:pPr>
+    </w:p>
+    <w:p>
+      <w:pPr>
+        <w:pStyle w:val="Prrafodelista"/>
+        <w:jc w:val="both"/>
+        <w:rPr>
+          <w:sz w:val="24"/>
+          <w:szCs w:val="24"/>
+        </w:rPr>
+      </w:pPr>
+      <w:r>
+        <w:rPr>
+          <w:noProof/>
+          <w:sz w:val="24"/>
+          <w:szCs w:val="24"/>
+          <w:lang w:eastAsia="es-PE"/>
+        </w:rPr>
+        <w:pict>
+          <v:oval id="_x0000_s1253" style="position:absolute;left:0;text-align:left;margin-left:194.25pt;margin-top:6.75pt;width:88.5pt;height:48.75pt;z-index:251807232;visibility:visible;mso-wrap-style:square;v-text-anchor:middle" o:gfxdata="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" fillcolor="#5b9bd5" strokecolor="window" strokeweight="1.5pt">
+            <v:stroke joinstyle="miter"/>
+            <v:textbox style="mso-next-textbox:#_x0000_s1253">
+              <w:txbxContent>
+                <w:p>
+                  <w:pPr>
+                    <w:jc w:val="center"/>
+                  </w:pPr>
+                  <w:r>
+                    <w:t>Reportar Abuso</w:t>
+                  </w:r>
+                </w:p>
+              </w:txbxContent>
+            </v:textbox>
+          </v:oval>
+        </w:pict>
+      </w:r>
+    </w:p>
+    <w:p>
+      <w:pPr>
+        <w:pStyle w:val="Prrafodelista"/>
+        <w:jc w:val="both"/>
+        <w:rPr>
+          <w:sz w:val="24"/>
+          <w:szCs w:val="24"/>
+        </w:rPr>
+      </w:pPr>
+    </w:p>
+    <w:p>
+      <w:pPr>
+        <w:pStyle w:val="Prrafodelista"/>
+        <w:jc w:val="both"/>
+        <w:rPr>
+          <w:sz w:val="24"/>
+          <w:szCs w:val="24"/>
+        </w:rPr>
+      </w:pPr>
+      <w:r>
+        <w:rPr>
+          <w:noProof/>
+          <w:sz w:val="24"/>
+          <w:szCs w:val="24"/>
+          <w:lang w:eastAsia="es-PE"/>
+        </w:rPr>
+        <w:pict>
+          <v:line id="_x0000_s1257" style="position:absolute;left:0;text-align:left;flip:y;z-index:251811328;visibility:visible;mso-wrap-style:square" from="325.5pt,1.35pt" to="388.2pt,95.1pt" o:connectortype="straight" o:gfxdata="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" strokecolor="windowText" strokeweight=".5pt">
+            <v:stroke joinstyle="miter"/>
+          </v:line>
+        </w:pict>
+      </w:r>
+    </w:p>
+    <w:p>
+      <w:pPr>
+        <w:pStyle w:val="Prrafodelista"/>
+        <w:jc w:val="both"/>
+        <w:rPr>
+          <w:sz w:val="24"/>
+          <w:szCs w:val="24"/>
+        </w:rPr>
+      </w:pPr>
+      <w:r>
+        <w:rPr>
+          <w:noProof/>
+          <w:sz w:val="24"/>
+          <w:szCs w:val="24"/>
+          <w:lang w:eastAsia="es-PE"/>
+        </w:rPr>
+        <w:pict>
+          <v:shape id="_x0000_s1269" type="#_x0000_t202" style="position:absolute;left:0;text-align:left;margin-left:57.75pt;margin-top:7.3pt;width:79.2pt;height:57.25pt;z-index:251823616;visibility:visible;mso-wrap-distance-left:9pt;mso-wrap-distance-top:3.6pt;mso-wrap-distance-right:9pt;mso-wrap-distance-bottom:3.6pt;mso-position-horizontal-relative:text;mso-position-vertical-relative:text;mso-width-relative:margin;mso-height-relative:margin;v-text-anchor:top" o:gfxdata="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" fillcolor="white [3212]">
+            <v:textbox>
+              <w:txbxContent>
+                <w:p>
+                  <w:r>
+                    <w:t>Consume el servicio de reportes</w:t>
+                  </w:r>
+                </w:p>
+                <w:p/>
+              </w:txbxContent>
+            </v:textbox>
+            <w10:wrap type="square"/>
+          </v:shape>
+        </w:pict>
+      </w:r>
+    </w:p>
+    <w:p>
+      <w:pPr>
+        <w:pStyle w:val="Prrafodelista"/>
+        <w:jc w:val="both"/>
+        <w:rPr>
+          <w:sz w:val="24"/>
+          <w:szCs w:val="24"/>
+        </w:rPr>
+      </w:pPr>
+      <w:r>
+        <w:rPr>
+          <w:noProof/>
+          <w:sz w:val="24"/>
+          <w:szCs w:val="24"/>
+          <w:lang w:eastAsia="es-PE"/>
+        </w:rPr>
+        <w:pict>
+          <v:roundrect id="Rectángulo redondeado 10" o:spid="_x0000_s1245" style="position:absolute;left:0;text-align:left;margin-left:168.75pt;margin-top:8.75pt;width:156pt;height:121.5pt;z-index:251799040;visibility:visible;mso-wrap-style:square;v-text-anchor:middle" arcsize="10923f" o:gfxdata="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" fillcolor="#5b9bd5" strokecolor="#41719c" strokeweight="1pt">
+            <v:stroke joinstyle="miter"/>
+          </v:roundrect>
+        </w:pict>
+      </w:r>
+    </w:p>
+    <w:p>
+      <w:pPr>
+        <w:pStyle w:val="Prrafodelista"/>
+        <w:jc w:val="both"/>
+        <w:rPr>
+          <w:sz w:val="24"/>
+          <w:szCs w:val="24"/>
+        </w:rPr>
+      </w:pPr>
+      <w:r>
+        <w:rPr>
+          <w:noProof/>
+          <w:sz w:val="24"/>
+          <w:szCs w:val="24"/>
+          <w:lang w:eastAsia="es-PE"/>
+        </w:rPr>
+        <w:pict>
+          <v:shape id="_x0000_s1268" type="#_x0000_t34" style="position:absolute;left:0;text-align:left;margin-left:339.9pt;margin-top:19.2pt;width:44.5pt;height:15.25pt;rotation:270;flip:x;z-index:251822592;visibility:visible;mso-wrap-style:square;mso-wrap-distance-left:9pt;mso-wrap-distance-top:0;mso-wrap-distance-right:9pt;mso-wrap-distance-bottom:0;mso-position-horizontal-relative:text;mso-position-vertical-relative:text;mso-width-relative:margin;mso-height-relative:margin" o:gfxdata="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" adj=",775334,-220757" strokecolor="#5b9bd5 [3204]" strokeweight="1pt">
+            <v:stroke endarrow="block"/>
+          </v:shape>
+        </w:pict>
+      </w:r>
+    </w:p>
+    <w:p>
+      <w:pPr>
+        <w:pStyle w:val="Prrafodelista"/>
+        <w:jc w:val="both"/>
+        <w:rPr>
+          <w:sz w:val="24"/>
+          <w:szCs w:val="24"/>
+        </w:rPr>
+      </w:pPr>
+      <w:r>
+        <w:rPr>
+          <w:noProof/>
+          <w:sz w:val="24"/>
+          <w:szCs w:val="24"/>
+          <w:lang w:eastAsia="es-PE"/>
+        </w:rPr>
+        <w:pict>
+          <v:shape id="_x0000_s1270" type="#_x0000_t34" style="position:absolute;left:0;text-align:left;margin-left:80.1pt;margin-top:19.65pt;width:47pt;height:38.25pt;rotation:90;flip:x;z-index:251824640;visibility:visible;mso-wrap-style:square;mso-wrap-distance-left:9pt;mso-wrap-distance-top:0;mso-wrap-distance-right:9pt;mso-wrap-distance-bottom:0;mso-position-horizontal-relative:text;mso-position-vertical-relative:text;mso-width-relative:margin;mso-height-relative:margin" o:gfxdata="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" adj=",298955,-77898" strokecolor="#5b9bd5 [3204]" strokeweight="1pt">
+            <v:stroke endarrow="block"/>
+          </v:shape>
+        </w:pict>
+      </w:r>
+      <w:r>
+        <w:rPr>
+          <w:noProof/>
+          <w:sz w:val="24"/>
+          <w:szCs w:val="24"/>
+          <w:lang w:eastAsia="es-PE"/>
+        </w:rPr>
+        <w:pict>
+          <v:oval id="Elipse 19" o:spid="_x0000_s1254" style="position:absolute;left:0;text-align:left;margin-left:192pt;margin-top:4.9pt;width:119.25pt;height:1in;z-index:251808256;visibility:visible;mso-wrap-style:square;v-text-anchor:middle" o:gfxdata="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" fillcolor="#5b9bd5" strokecolor="window" strokeweight="1.5pt">
+            <v:stroke joinstyle="miter"/>
+            <v:textbox style="mso-next-textbox:#Elipse 19">
+              <w:txbxContent>
+                <w:p>
+                  <w:pPr>
+                    <w:jc w:val="center"/>
+                  </w:pPr>
+                  <w:r>
+                    <w:t>Servicio  de Consulta de Reportes</w:t>
+                  </w:r>
+                </w:p>
+              </w:txbxContent>
+            </v:textbox>
+          </v:oval>
+        </w:pict>
+      </w:r>
+    </w:p>
+    <w:p>
+      <w:pPr>
+        <w:pStyle w:val="Prrafodelista"/>
+        <w:jc w:val="both"/>
+        <w:rPr>
+          <w:sz w:val="24"/>
+          <w:szCs w:val="24"/>
+        </w:rPr>
+      </w:pPr>
+    </w:p>
+    <w:p>
+      <w:pPr>
+        <w:pStyle w:val="Prrafodelista"/>
+        <w:jc w:val="both"/>
+        <w:rPr>
+          <w:sz w:val="24"/>
+          <w:szCs w:val="24"/>
+        </w:rPr>
+      </w:pPr>
+      <w:r>
+        <w:rPr>
+          <w:noProof/>
+          <w:sz w:val="24"/>
+          <w:szCs w:val="24"/>
+          <w:lang w:eastAsia="es-PE"/>
+        </w:rPr>
+        <w:pict>
+          <v:shape id="Cara sonriente 21" o:spid="_x0000_s1256" type="#_x0000_t96" style="position:absolute;left:0;text-align:left;margin-left:-4.05pt;margin-top:4pt;width:100.2pt;height:39.75pt;z-index:251810304;visibility:visible;v-text-anchor:middle" o:gfxdata="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" fillcolor="#5b9bd5" strokecolor="#41719c" strokeweight="1pt">
+            <v:stroke joinstyle="miter"/>
+            <v:textbox style="mso-next-textbox:#Cara sonriente 21">
+              <w:txbxContent>
+                <w:p>
+                  <w:r>
+                    <w:t>Instituciones</w:t>
+                  </w:r>
+                </w:p>
+              </w:txbxContent>
+            </v:textbox>
+          </v:shape>
+        </w:pict>
+      </w:r>
+      <w:r>
+        <w:rPr>
+          <w:noProof/>
+          <w:sz w:val="24"/>
+          <w:szCs w:val="24"/>
+          <w:lang w:eastAsia="es-PE"/>
+        </w:rPr>
+        <w:pict>
+          <v:shape id="_x0000_s1267" type="#_x0000_t202" style="position:absolute;left:0;text-align:left;margin-left:345pt;margin-top:3.25pt;width:95.9pt;height:19pt;z-index:251821568;visibility:visible;mso-wrap-distance-left:9pt;mso-wrap-distance-top:3.6pt;mso-wrap-distance-right:9pt;mso-wrap-distance-bottom:3.6pt;mso-position-horizontal-relative:text;mso-position-vertical-relative:text;mso-width-relative:margin;mso-height-relative:margin;v-text-anchor:top" o:gfxdata="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" fillcolor="white [3212]">
+            <v:textbox>
+              <w:txbxContent>
+                <w:p>
+                  <w:r>
+                    <w:t>Obtiene reportes</w:t>
+                  </w:r>
+                </w:p>
+                <w:p/>
+              </w:txbxContent>
+            </v:textbox>
+            <w10:wrap type="square"/>
+          </v:shape>
+        </w:pict>
+      </w:r>
+    </w:p>
+    <w:p>
+      <w:pPr>
+        <w:pStyle w:val="Prrafodelista"/>
+        <w:jc w:val="both"/>
+        <w:rPr>
+          <w:sz w:val="24"/>
+          <w:szCs w:val="24"/>
+        </w:rPr>
+      </w:pPr>
+      <w:r>
+        <w:rPr>
+          <w:noProof/>
+          <w:sz w:val="24"/>
+          <w:szCs w:val="24"/>
+          <w:lang w:eastAsia="es-PE"/>
+        </w:rPr>
+        <w:pict>
+          <v:line id="Conector recto 23" o:spid="_x0000_s1258" style="position:absolute;left:0;text-align:left;z-index:251812352;visibility:visible;mso-wrap-style:square" from="97.2pt,7.7pt" to="170.25pt,8.45pt" o:connectortype="straight" o:gfxdata="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" strokecolor="windowText" strokeweight=".5pt">
+            <v:stroke joinstyle="miter"/>
+          </v:line>
+        </w:pict>
+      </w:r>
+    </w:p>
+    <w:p>
+      <w:pPr>
+        <w:pStyle w:val="Prrafodelista"/>
+        <w:jc w:val="both"/>
+        <w:rPr>
+          <w:sz w:val="24"/>
+          <w:szCs w:val="24"/>
+        </w:rPr>
+      </w:pPr>
+    </w:p>
+    <w:p>
+      <w:pPr>
+        <w:pStyle w:val="Prrafodelista"/>
+        <w:jc w:val="both"/>
+        <w:rPr>
+          <w:sz w:val="24"/>
+          <w:szCs w:val="24"/>
+        </w:rPr>
+      </w:pPr>
+    </w:p>
+    <w:p>
+      <w:pPr>
+        <w:pStyle w:val="Prrafodelista"/>
+        <w:jc w:val="both"/>
+        <w:rPr>
+          <w:sz w:val="24"/>
+          <w:szCs w:val="24"/>
+        </w:rPr>
+      </w:pPr>
+    </w:p>
+    <w:p>
+      <w:pPr>
+        <w:jc w:val="both"/>
+        <w:rPr>
+          <w:sz w:val="24"/>
+          <w:szCs w:val="24"/>
+        </w:rPr>
+      </w:pPr>
+    </w:p>
+    <w:p>
+      <w:pPr>
+        <w:jc w:val="center"/>
+        <w:rPr>
+          <w:i/>
+          <w:sz w:val="20"/>
+          <w:szCs w:val="20"/>
+        </w:rPr>
+      </w:pPr>
+      <w:r>
+        <w:rPr>
+          <w:i/>
+          <w:sz w:val="20"/>
+          <w:szCs w:val="20"/>
+        </w:rPr>
+        <w:t>Fig.</w:t>
+      </w:r>
+      <w:r>
+        <w:rPr>
+          <w:i/>
+          <w:sz w:val="20"/>
+          <w:szCs w:val="20"/>
+        </w:rPr>
+        <w:t xml:space="preserve"> </w:t>
+      </w:r>
+      <w:r>
+        <w:rPr>
+          <w:i/>
+          <w:sz w:val="20"/>
+          <w:szCs w:val="20"/>
+        </w:rPr>
+        <w:t>9</w:t>
+      </w:r>
       <w:bookmarkStart w:id="0" w:name="_GoBack"/>
       <w:bookmarkEnd w:id="0"/>
-    </w:p>
-    <w:p>
-      <w:pPr>
-        <w:jc w:val="center"/>
-        <w:rPr>
-          <w:b/>
+      <w:r>
+        <w:rPr>
+          <w:i/>
+          <w:sz w:val="20"/>
+          <w:szCs w:val="20"/>
+        </w:rPr>
+        <w:t xml:space="preserve">: Modelo de dominio de </w:t>
+      </w:r>
+      <w:r>
+        <w:rPr>
+          <w:i/>
+          <w:sz w:val="20"/>
+          <w:szCs w:val="20"/>
+        </w:rPr>
+        <w:t>calificación y denuncias</w:t>
+      </w:r>
+    </w:p>
+    <w:p>
+      <w:pPr>
+        <w:pStyle w:val="Prrafodelista"/>
+        <w:jc w:val="both"/>
+        <w:rPr>
+          <w:sz w:val="24"/>
+          <w:szCs w:val="24"/>
+        </w:rPr>
+      </w:pPr>
+    </w:p>
+    <w:p>
+      <w:pPr>
+        <w:pStyle w:val="Prrafodelista"/>
+        <w:jc w:val="both"/>
+        <w:rPr>
+          <w:sz w:val="24"/>
+          <w:szCs w:val="24"/>
+        </w:rPr>
+      </w:pPr>
+    </w:p>
+    <w:p>
+      <w:pPr>
+        <w:pStyle w:val="Prrafodelista"/>
+        <w:jc w:val="both"/>
+        <w:rPr>
           <w:sz w:val="24"/>
           <w:szCs w:val="24"/>
         </w:rPr>
@@ -10251,7 +11126,7 @@
   <w:abstractNum w:abstractNumId="10">
     <w:nsid w:val="48616936"/>
     <w:multiLevelType w:val="hybridMultilevel"/>
-    <w:tmpl w:val="C23AB25A"/>
+    <w:tmpl w:val="11764C72"/>
     <w:lvl w:ilvl="0" w:tplc="280A0001">
       <w:start w:val="1"/>
       <w:numFmt w:val="bullet"/>
@@ -11765,7 +12640,7 @@
 </file>
 
 <file path=customXml/itemProps2.xml><?xml version="1.0" encoding="utf-8"?>
-<ds:datastoreItem xmlns:ds="http://schemas.openxmlformats.org/officeDocument/2006/customXml" ds:itemID="{E645023D-2A6B-47D6-94E1-D77995D69C78}">
+<ds:datastoreItem xmlns:ds="http://schemas.openxmlformats.org/officeDocument/2006/customXml" ds:itemID="{02E4F61C-35EB-4ECF-85FD-99C708DEF7AE}">
   <ds:schemaRefs>
     <ds:schemaRef ds:uri="http://schemas.openxmlformats.org/officeDocument/2006/bibliography"/>
   </ds:schemaRefs>

</xml_diff>

<commit_message>
Errores ortograficos corregidos y ppts agregadas
</commit_message>
<xml_diff>
--- a/TB02-Arquitectura de Software.docx
+++ b/TB02-Arquitectura de Software.docx
@@ -1,6 +1,6 @@
 
 <file path=word/document.xml><?xml version="1.0" encoding="utf-8"?>
-<w:document xmlns:wpc="http://schemas.microsoft.com/office/word/2010/wordprocessingCanvas" xmlns:mc="http://schemas.openxmlformats.org/markup-compatibility/2006" xmlns:o="urn:schemas-microsoft-com:office:office" xmlns:r="http://schemas.openxmlformats.org/officeDocument/2006/relationships" xmlns:m="http://schemas.openxmlformats.org/officeDocument/2006/math" xmlns:v="urn:schemas-microsoft-com:vml" xmlns:wp14="http://schemas.microsoft.com/office/word/2010/wordprocessingDrawing" xmlns:wp="http://schemas.openxmlformats.org/drawingml/2006/wordprocessingDrawing" xmlns:w10="urn:schemas-microsoft-com:office:word" xmlns:w="http://schemas.openxmlformats.org/wordprocessingml/2006/main" xmlns:w14="http://schemas.microsoft.com/office/word/2010/wordml" xmlns:w15="http://schemas.microsoft.com/office/word/2012/wordml" xmlns:wpg="http://schemas.microsoft.com/office/word/2010/wordprocessingGroup" xmlns:wpi="http://schemas.microsoft.com/office/word/2010/wordprocessingInk" xmlns:wne="http://schemas.microsoft.com/office/word/2006/wordml" xmlns:wps="http://schemas.microsoft.com/office/word/2010/wordprocessingShape" mc:Ignorable="w14 w15 wp14">
+<w:document xmlns:wpc="http://schemas.microsoft.com/office/word/2010/wordprocessingCanvas" xmlns:mc="http://schemas.openxmlformats.org/markup-compatibility/2006" xmlns:o="urn:schemas-microsoft-com:office:office" xmlns:r="http://schemas.openxmlformats.org/officeDocument/2006/relationships" xmlns:m="http://schemas.openxmlformats.org/officeDocument/2006/math" xmlns:v="urn:schemas-microsoft-com:vml" xmlns:wp14="http://schemas.microsoft.com/office/word/2010/wordprocessingDrawing" xmlns:wp="http://schemas.openxmlformats.org/drawingml/2006/wordprocessingDrawing" xmlns:w10="urn:schemas-microsoft-com:office:word" xmlns:w="http://schemas.openxmlformats.org/wordprocessingml/2006/main" xmlns:w14="http://schemas.microsoft.com/office/word/2010/wordml" xmlns:wpg="http://schemas.microsoft.com/office/word/2010/wordprocessingGroup" xmlns:wpi="http://schemas.microsoft.com/office/word/2010/wordprocessingInk" xmlns:wne="http://schemas.microsoft.com/office/word/2006/wordml" xmlns:wps="http://schemas.microsoft.com/office/word/2010/wordprocessingShape" mc:Ignorable="w14 wp14">
   <w:body>
     <w:p/>
     <w:p/>
@@ -14,6 +14,7 @@
           <w:docPartUnique/>
         </w:docPartObj>
       </w:sdtPr>
+      <w:sdtEndPr/>
       <w:sdtContent>
         <w:p/>
         <w:p>
@@ -55,6 +56,7 @@
                           <w:dataBinding w:prefixMappings="xmlns:ns0='http://purl.org/dc/elements/1.1/' xmlns:ns1='http://schemas.openxmlformats.org/package/2006/metadata/core-properties' " w:xpath="/ns1:coreProperties[1]/ns0:subject[1]" w:storeItemID="{6C3C8BC8-F283-45AE-878A-BAB7291924A1}"/>
                           <w:text/>
                         </w:sdtPr>
+                        <w:sdtEndPr/>
                         <w:sdtContent>
                           <w:r>
                             <w:rPr>
@@ -230,6 +232,7 @@
                             <w:dataBinding w:prefixMappings="xmlns:ns0='http://purl.org/dc/elements/1.1/' xmlns:ns1='http://schemas.openxmlformats.org/package/2006/metadata/core-properties' " w:xpath="/ns1:coreProperties[1]/ns0:title[1]" w:storeItemID="{6C3C8BC8-F283-45AE-878A-BAB7291924A1}"/>
                             <w:text/>
                           </w:sdtPr>
+                          <w:sdtEndPr/>
                           <w:sdtContent>
                             <w:r>
                               <w:rPr>
@@ -287,6 +290,7 @@
                           <w:dataBinding w:prefixMappings="xmlns:ns0='http://schemas.openxmlformats.org/officeDocument/2006/extended-properties' " w:xpath="/ns0:Properties[1]/ns0:Company[1]" w:storeItemID="{6668398D-A668-4E3E-A5EB-62B293D839F1}"/>
                           <w:text/>
                         </w:sdtPr>
+                        <w:sdtEndPr/>
                         <w:sdtContent>
                           <w:r>
                             <w:rPr>
@@ -312,7 +316,7 @@
               <w:lang w:val="es-ES" w:eastAsia="es-ES"/>
             </w:rPr>
             <w:pict>
-              <v:rect id="Rectángulo 130" o:spid="_x0000_s1031" style="position:absolute;margin-left:-26pt;margin-top:0;width:46.8pt;height:77.75pt;z-index:251618304;visibility:visible;mso-width-percent:76;mso-height-percent:98;mso-top-percent:23;mso-position-horizontal:right;mso-position-horizontal-relative:margin;mso-position-vertical-relative:page;mso-width-percent:76;mso-height-percent:98;mso-top-percent:23;v-text-anchor:bottom" o:gfxdata="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" fillcolor="#5b9bd5 [3204]" stroked="f" strokeweight="1pt">
+              <v:rect id="Rectángulo 130" o:spid="_x0000_s1031" style="position:absolute;margin-left:-30.4pt;margin-top:0;width:46.8pt;height:77.75pt;z-index:251618304;visibility:visible;mso-width-percent:76;mso-height-percent:98;mso-top-percent:23;mso-position-horizontal:right;mso-position-horizontal-relative:margin;mso-position-vertical-relative:page;mso-width-percent:76;mso-height-percent:98;mso-top-percent:23;v-text-anchor:bottom" o:gfxdata="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" fillcolor="#5b9bd5 [3204]" stroked="f" strokeweight="1pt">
                 <v:path arrowok="t"/>
                 <o:lock v:ext="edit" aspectratio="t"/>
                 <v:textbox style="mso-next-textbox:#Rectángulo 130" inset="3.6pt,,3.6pt">
@@ -335,6 +339,7 @@
                           <w:calendar w:val="gregorian"/>
                         </w:date>
                       </w:sdtPr>
+                      <w:sdtEndPr/>
                       <w:sdtContent>
                         <w:p>
                           <w:pPr>
@@ -649,76 +654,30 @@
           <w:color w:val="323E4F" w:themeColor="text2" w:themeShade="BF"/>
           <w:sz w:val="24"/>
           <w:szCs w:val="24"/>
-        </w:rPr>
-      </w:pPr>
+          <w:lang w:val="en-US"/>
+        </w:rPr>
+      </w:pPr>
+      <w:proofErr w:type="spellStart"/>
       <w:r>
         <w:rPr>
           <w:b/>
           <w:color w:val="323E4F" w:themeColor="text2" w:themeShade="BF"/>
           <w:sz w:val="24"/>
           <w:szCs w:val="24"/>
-        </w:rPr>
-        <w:t xml:space="preserve">Enfoque </w:t>
-      </w:r>
-      <w:proofErr w:type="spellStart"/>
+          <w:lang w:val="en-US"/>
+        </w:rPr>
+        <w:t>Enfoque</w:t>
+      </w:r>
+      <w:proofErr w:type="spellEnd"/>
       <w:r>
         <w:rPr>
           <w:b/>
           <w:color w:val="323E4F" w:themeColor="text2" w:themeShade="BF"/>
           <w:sz w:val="24"/>
           <w:szCs w:val="24"/>
-        </w:rPr>
-        <w:t>Domain</w:t>
-      </w:r>
-      <w:proofErr w:type="spellEnd"/>
-      <w:r>
-        <w:rPr>
-          <w:b/>
-          <w:color w:val="323E4F" w:themeColor="text2" w:themeShade="BF"/>
-          <w:sz w:val="24"/>
-          <w:szCs w:val="24"/>
-        </w:rPr>
-        <w:t xml:space="preserve"> </w:t>
-      </w:r>
-      <w:proofErr w:type="spellStart"/>
-      <w:r>
-        <w:rPr>
-          <w:b/>
-          <w:color w:val="323E4F" w:themeColor="text2" w:themeShade="BF"/>
-          <w:sz w:val="24"/>
-          <w:szCs w:val="24"/>
-        </w:rPr>
-        <w:t>Driven</w:t>
-      </w:r>
-      <w:proofErr w:type="spellEnd"/>
-      <w:r>
-        <w:rPr>
-          <w:b/>
-          <w:color w:val="323E4F" w:themeColor="text2" w:themeShade="BF"/>
-          <w:sz w:val="24"/>
-          <w:szCs w:val="24"/>
-        </w:rPr>
-        <w:t xml:space="preserve"> </w:t>
-      </w:r>
-      <w:proofErr w:type="spellStart"/>
-      <w:r>
-        <w:rPr>
-          <w:b/>
-          <w:color w:val="323E4F" w:themeColor="text2" w:themeShade="BF"/>
-          <w:sz w:val="24"/>
-          <w:szCs w:val="24"/>
-        </w:rPr>
-        <w:t>Design</w:t>
-      </w:r>
-      <w:proofErr w:type="spellEnd"/>
-      <w:r>
-        <w:rPr>
-          <w:b/>
-          <w:color w:val="323E4F" w:themeColor="text2" w:themeShade="BF"/>
-          <w:sz w:val="24"/>
-          <w:szCs w:val="24"/>
-        </w:rPr>
-        <w:t xml:space="preserve"> (DDD) ………………………………………………………. 13</w:t>
+          <w:lang w:val="en-US"/>
+        </w:rPr>
+        <w:t xml:space="preserve"> Domain Driven Design (DDD) ………………………………………………………. 13</w:t>
       </w:r>
     </w:p>
     <w:p>
@@ -779,37 +738,7 @@
           <w:szCs w:val="24"/>
           <w:lang w:val="en-US"/>
         </w:rPr>
-        <w:t xml:space="preserve"> Driven Design (</w:t>
-      </w:r>
-      <w:r>
-        <w:rPr>
-          <w:b/>
-          <w:color w:val="323E4F" w:themeColor="text2" w:themeShade="BF"/>
-          <w:sz w:val="24"/>
-          <w:szCs w:val="24"/>
-          <w:lang w:val="en-US"/>
-        </w:rPr>
-        <w:t>A</w:t>
-      </w:r>
-      <w:r>
-        <w:rPr>
-          <w:b/>
-          <w:color w:val="323E4F" w:themeColor="text2" w:themeShade="BF"/>
-          <w:sz w:val="24"/>
-          <w:szCs w:val="24"/>
-          <w:lang w:val="en-US"/>
-        </w:rPr>
-        <w:t>DD)</w:t>
-      </w:r>
-      <w:r>
-        <w:rPr>
-          <w:b/>
-          <w:color w:val="323E4F" w:themeColor="text2" w:themeShade="BF"/>
-          <w:sz w:val="24"/>
-          <w:szCs w:val="24"/>
-          <w:lang w:val="en-US"/>
-        </w:rPr>
-        <w:t xml:space="preserve"> …………………………………………………….  </w:t>
+        <w:t xml:space="preserve"> Driven Design (ADD) …………………………………………………….  </w:t>
       </w:r>
       <w:r>
         <w:rPr>
@@ -1313,8 +1242,6 @@
           <w:szCs w:val="24"/>
         </w:rPr>
       </w:pPr>
-      <w:bookmarkStart w:id="0" w:name="_GoBack"/>
-      <w:bookmarkEnd w:id="0"/>
     </w:p>
     <w:p>
       <w:pPr>
@@ -4805,7 +4732,7 @@
           <w:noProof/>
           <w:sz w:val="24"/>
           <w:szCs w:val="24"/>
-          <w:lang w:eastAsia="es-PE"/>
+          <w:lang w:val="en-US"/>
         </w:rPr>
         <w:drawing>
           <wp:anchor distT="0" distB="0" distL="114300" distR="114300" simplePos="0" relativeHeight="251598848" behindDoc="1" locked="0" layoutInCell="1" allowOverlap="1">
@@ -4831,7 +4758,7 @@
                     <pic:cNvPicPr/>
                   </pic:nvPicPr>
                   <pic:blipFill>
-                    <a:blip r:embed="rId9">
+                    <a:blip r:embed="rId10">
                       <a:extLst>
                         <a:ext uri="{28A0092B-C50C-407E-A947-70E740481C1C}">
                           <a14:useLocalDpi xmlns:a14="http://schemas.microsoft.com/office/drawing/2010/main" val="0"/>
@@ -5180,7 +5107,7 @@
           <w:noProof/>
           <w:sz w:val="24"/>
           <w:szCs w:val="24"/>
-          <w:lang w:eastAsia="es-PE"/>
+          <w:lang w:val="en-US"/>
         </w:rPr>
         <w:drawing>
           <wp:anchor distT="0" distB="0" distL="114300" distR="114300" simplePos="0" relativeHeight="251599872" behindDoc="0" locked="0" layoutInCell="1" allowOverlap="1">
@@ -5208,7 +5135,7 @@
                     </pic:cNvPicPr>
                   </pic:nvPicPr>
                   <pic:blipFill>
-                    <a:blip r:embed="rId10">
+                    <a:blip r:embed="rId11">
                       <a:extLst>
                         <a:ext uri="{28A0092B-C50C-407E-A947-70E740481C1C}">
                           <a14:useLocalDpi xmlns:a14="http://schemas.microsoft.com/office/drawing/2010/main" val="0"/>
@@ -5650,7 +5577,7 @@
           <w:noProof/>
           <w:sz w:val="24"/>
           <w:szCs w:val="24"/>
-          <w:lang w:eastAsia="es-PE"/>
+          <w:lang w:val="en-US"/>
         </w:rPr>
         <w:drawing>
           <wp:inline distT="0" distB="0" distL="0" distR="0">
@@ -5670,7 +5597,7 @@
                     </pic:cNvPicPr>
                   </pic:nvPicPr>
                   <pic:blipFill>
-                    <a:blip r:embed="rId11">
+                    <a:blip r:embed="rId12">
                       <a:extLst>
                         <a:ext uri="{28A0092B-C50C-407E-A947-70E740481C1C}">
                           <a14:useLocalDpi xmlns:a14="http://schemas.microsoft.com/office/drawing/2010/main" val="0"/>
@@ -6431,7 +6358,7 @@
         <w:rPr>
           <w:noProof/>
           <w:sz w:val="24"/>
-          <w:lang w:eastAsia="es-PE"/>
+          <w:lang w:val="en-US"/>
         </w:rPr>
         <w:drawing>
           <wp:anchor distT="0" distB="0" distL="114300" distR="114300" simplePos="0" relativeHeight="251597824" behindDoc="1" locked="0" layoutInCell="1" allowOverlap="1">
@@ -6459,7 +6386,7 @@
                     </pic:cNvPicPr>
                   </pic:nvPicPr>
                   <pic:blipFill>
-                    <a:blip r:embed="rId12">
+                    <a:blip r:embed="rId13">
                       <a:extLst>
                         <a:ext uri="{28A0092B-C50C-407E-A947-70E740481C1C}">
                           <a14:useLocalDpi xmlns:a14="http://schemas.microsoft.com/office/drawing/2010/main" val="0"/>
@@ -12570,14 +12497,24 @@
           <w:i/>
         </w:rPr>
       </w:pPr>
-      <w:proofErr w:type="spellStart"/>
       <w:r>
         <w:rPr>
           <w:i/>
         </w:rPr>
-        <w:t>Perfomance</w:t>
-      </w:r>
-      <w:proofErr w:type="spellEnd"/>
+        <w:t>Perfo</w:t>
+      </w:r>
+      <w:r>
+        <w:rPr>
+          <w:i/>
+        </w:rPr>
+        <w:t>r</w:t>
+      </w:r>
+      <w:r>
+        <w:rPr>
+          <w:i/>
+        </w:rPr>
+        <w:t>mance</w:t>
+      </w:r>
     </w:p>
     <w:tbl>
       <w:tblPr>
@@ -15835,7 +15772,7 @@
     </w:p>
     <w:tbl>
       <w:tblPr>
-        <w:tblStyle w:val="Tabladecuadrcula5oscura-nfasis1"/>
+        <w:tblStyle w:val="GridTable5DarkAccent1"/>
         <w:tblpPr w:leftFromText="141" w:rightFromText="141" w:vertAnchor="text" w:horzAnchor="margin" w:tblpXSpec="right" w:tblpY="706"/>
         <w:tblW w:w="0" w:type="auto"/>
         <w:tblLook w:val="04A0" w:firstRow="1" w:lastRow="0" w:firstColumn="1" w:lastColumn="0" w:noHBand="0" w:noVBand="1"/>
@@ -16778,7 +16715,15 @@
           <w:sz w:val="24"/>
           <w:szCs w:val="24"/>
         </w:rPr>
-        <w:t xml:space="preserve"> tentativo. Se ha usado una arquitectura orientada a servicios cómo patrón principal de arquitectura y para el despliegue se ha el</w:t>
+        <w:t xml:space="preserve"> tentativo. </w:t>
+      </w:r>
+      <w:bookmarkStart w:id="0" w:name="_GoBack"/>
+      <w:r>
+        <w:rPr>
+          <w:sz w:val="24"/>
+          <w:szCs w:val="24"/>
+        </w:rPr>
+        <w:t>Se ha usado una arquitectura orientada a servicios cómo patrón principal de arquitectura y para el despliegue se ha el</w:t>
       </w:r>
       <w:r>
         <w:rPr>
@@ -16923,6 +16868,7 @@
         <w:t xml:space="preserve"> en la mayoría de los servicios de validación de datos como SUNARP o Municipalidad de Lima.</w:t>
       </w:r>
     </w:p>
+    <w:bookmarkEnd w:id="0"/>
     <w:p>
       <w:pPr>
         <w:ind w:left="709"/>
@@ -17056,7 +17002,7 @@
       <w:r>
         <w:rPr>
           <w:noProof/>
-          <w:lang w:eastAsia="es-PE"/>
+          <w:lang w:val="en-US"/>
         </w:rPr>
         <w:lastRenderedPageBreak/>
         <mc:AlternateContent>
@@ -17138,7 +17084,7 @@
               </wp:anchor>
             </w:drawing>
           </mc:Choice>
-          <mc:Fallback>
+          <mc:Fallback xmlns:w15="http://schemas.microsoft.com/office/word/2012/wordml">
             <w:pict>
               <v:shape w14:anchorId="4CFA2E4B" id="Cuadro de texto 20" o:spid="_x0000_s1026" type="#_x0000_t202" style="position:absolute;margin-left:94pt;margin-top:589pt;width:129.6pt;height:51.35pt;z-index:251873792;visibility:visible;mso-wrap-style:square;mso-width-percent:0;mso-height-percent:0;mso-wrap-distance-left:9pt;mso-wrap-distance-top:0;mso-wrap-distance-right:9pt;mso-wrap-distance-bottom:0;mso-position-horizontal:absolute;mso-position-horizontal-relative:text;mso-position-vertical:absolute;mso-position-vertical-relative:text;mso-width-percent:0;mso-height-percent:0;mso-width-relative:margin;mso-height-relative:margin;v-text-anchor:top" o:gfxdata="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" fillcolor="white [3201]" strokeweight=".5pt">
                 <v:textbox>
@@ -17158,7 +17104,7 @@
       <w:r>
         <w:rPr>
           <w:noProof/>
-          <w:lang w:eastAsia="es-PE"/>
+          <w:lang w:val="en-US"/>
         </w:rPr>
         <mc:AlternateContent>
           <mc:Choice Requires="wps">
@@ -17219,7 +17165,7 @@
               </wp:anchor>
             </w:drawing>
           </mc:Choice>
-          <mc:Fallback>
+          <mc:Fallback xmlns:w15="http://schemas.microsoft.com/office/word/2012/wordml">
             <w:pict>
               <v:shape w14:anchorId="7FF8F58D" id="Conector recto de flecha 39" o:spid="_x0000_s1026" type="#_x0000_t32" style="position:absolute;margin-left:243.1pt;margin-top:361.85pt;width:3.6pt;height:26.3pt;flip:x;z-index:251828736;visibility:visible;mso-wrap-style:square;mso-width-percent:0;mso-height-percent:0;mso-wrap-distance-left:9pt;mso-wrap-distance-top:0;mso-wrap-distance-right:9pt;mso-wrap-distance-bottom:0;mso-position-horizontal:absolute;mso-position-horizontal-relative:margin;mso-position-vertical:absolute;mso-position-vertical-relative:text;mso-width-percent:0;mso-height-percent:0;mso-width-relative:margin;mso-height-relative:margin" o:gfxdata="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" strokecolor="black [3200]" strokeweight="1pt">
                 <v:stroke endarrow="block" joinstyle="miter"/>
@@ -17232,7 +17178,7 @@
       <w:r>
         <w:rPr>
           <w:noProof/>
-          <w:lang w:eastAsia="es-PE"/>
+          <w:lang w:val="en-US"/>
         </w:rPr>
         <mc:AlternateContent>
           <mc:Choice Requires="wps">
@@ -17293,7 +17239,7 @@
               </wp:anchor>
             </w:drawing>
           </mc:Choice>
-          <mc:Fallback>
+          <mc:Fallback xmlns:w15="http://schemas.microsoft.com/office/word/2012/wordml">
             <w:pict>
               <v:shape w14:anchorId="1FA650EC" id="Conector recto de flecha 37" o:spid="_x0000_s1026" type="#_x0000_t32" style="position:absolute;margin-left:265.1pt;margin-top:182.7pt;width:3.6pt;height:26.3pt;flip:x;z-index:251823616;visibility:visible;mso-wrap-style:square;mso-width-percent:0;mso-height-percent:0;mso-wrap-distance-left:9pt;mso-wrap-distance-top:0;mso-wrap-distance-right:9pt;mso-wrap-distance-bottom:0;mso-position-horizontal:absolute;mso-position-horizontal-relative:margin;mso-position-vertical:absolute;mso-position-vertical-relative:text;mso-width-percent:0;mso-height-percent:0;mso-width-relative:margin;mso-height-relative:margin" o:gfxdata="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" strokecolor="black [3200]" strokeweight="1pt">
                 <v:stroke endarrow="block" joinstyle="miter"/>
@@ -17306,7 +17252,7 @@
       <w:r>
         <w:rPr>
           <w:noProof/>
-          <w:lang w:eastAsia="es-PE"/>
+          <w:lang w:val="en-US"/>
         </w:rPr>
         <mc:AlternateContent>
           <mc:Choice Requires="wps">
@@ -17367,7 +17313,7 @@
               </wp:anchor>
             </w:drawing>
           </mc:Choice>
-          <mc:Fallback>
+          <mc:Fallback xmlns:w15="http://schemas.microsoft.com/office/word/2012/wordml">
             <w:pict>
               <v:shape w14:anchorId="48012B8F" id="Conector recto de flecha 36" o:spid="_x0000_s1026" type="#_x0000_t32" style="position:absolute;margin-left:140.95pt;margin-top:68.15pt;width:69.3pt;height:73.25pt;flip:x;z-index:251818496;visibility:visible;mso-wrap-style:square;mso-width-percent:0;mso-height-percent:0;mso-wrap-distance-left:9pt;mso-wrap-distance-top:0;mso-wrap-distance-right:9pt;mso-wrap-distance-bottom:0;mso-position-horizontal:absolute;mso-position-horizontal-relative:text;mso-position-vertical:absolute;mso-position-vertical-relative:text;mso-width-percent:0;mso-height-percent:0;mso-width-relative:margin;mso-height-relative:margin" o:gfxdata="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" strokecolor="black [3200]" strokeweight="1pt">
                 <v:stroke endarrow="block" joinstyle="miter"/>
@@ -17379,7 +17325,7 @@
       <w:r>
         <w:rPr>
           <w:noProof/>
-          <w:lang w:eastAsia="es-PE"/>
+          <w:lang w:val="en-US"/>
         </w:rPr>
         <mc:AlternateContent>
           <mc:Choice Requires="wps">
@@ -17440,7 +17386,7 @@
               </wp:anchor>
             </w:drawing>
           </mc:Choice>
-          <mc:Fallback>
+          <mc:Fallback xmlns:w15="http://schemas.microsoft.com/office/word/2012/wordml">
             <w:pict>
               <v:shape w14:anchorId="7465AB24" id="Conector recto de flecha 35" o:spid="_x0000_s1026" type="#_x0000_t32" style="position:absolute;margin-left:120.45pt;margin-top:70.65pt;width:3.6pt;height:69.5pt;flip:x;z-index:251813376;visibility:visible;mso-wrap-style:square;mso-width-percent:0;mso-height-percent:0;mso-wrap-distance-left:9pt;mso-wrap-distance-top:0;mso-wrap-distance-right:9pt;mso-wrap-distance-bottom:0;mso-position-horizontal:absolute;mso-position-horizontal-relative:text;mso-position-vertical:absolute;mso-position-vertical-relative:text;mso-width-percent:0;mso-height-percent:0;mso-width-relative:margin;mso-height-relative:margin" o:gfxdata="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" strokecolor="black [3200]" strokeweight="1pt">
                 <v:stroke endarrow="block" joinstyle="miter"/>
@@ -17452,7 +17398,7 @@
       <w:r>
         <w:rPr>
           <w:noProof/>
-          <w:lang w:eastAsia="es-PE"/>
+          <w:lang w:val="en-US"/>
         </w:rPr>
         <mc:AlternateContent>
           <mc:Choice Requires="wps">
@@ -17513,7 +17459,7 @@
               </wp:anchor>
             </w:drawing>
           </mc:Choice>
-          <mc:Fallback>
+          <mc:Fallback xmlns:w15="http://schemas.microsoft.com/office/word/2012/wordml">
             <w:pict>
               <v:shape w14:anchorId="5664E85C" id="Conector recto de flecha 34" o:spid="_x0000_s1026" type="#_x0000_t32" style="position:absolute;margin-left:173.45pt;margin-top:160.1pt;width:71.4pt;height:3.6pt;flip:x y;z-index:251808256;visibility:visible;mso-wrap-style:square;mso-width-percent:0;mso-height-percent:0;mso-wrap-distance-left:9pt;mso-wrap-distance-top:0;mso-wrap-distance-right:9pt;mso-wrap-distance-bottom:0;mso-position-horizontal:absolute;mso-position-horizontal-relative:text;mso-position-vertical:absolute;mso-position-vertical-relative:text;mso-width-percent:0;mso-height-percent:0;mso-width-relative:margin;mso-height-relative:margin" o:gfxdata="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" strokecolor="black [3200]" strokeweight="1pt">
                 <v:stroke endarrow="block" joinstyle="miter"/>
@@ -17525,7 +17471,7 @@
       <w:r>
         <w:rPr>
           <w:noProof/>
-          <w:lang w:eastAsia="es-PE"/>
+          <w:lang w:val="en-US"/>
         </w:rPr>
         <mc:AlternateContent>
           <mc:Choice Requires="wps">
@@ -17602,7 +17548,7 @@
               </wp:anchor>
             </w:drawing>
           </mc:Choice>
-          <mc:Fallback>
+          <mc:Fallback xmlns:w15="http://schemas.microsoft.com/office/word/2012/wordml">
             <w:pict>
               <v:roundrect w14:anchorId="15492C2F" id="Rectángulo redondeado 10" o:spid="_x0000_s1027" style="position:absolute;margin-left:246.15pt;margin-top:142.7pt;width:108.3pt;height:36.3pt;z-index:251523584;visibility:visible;mso-wrap-style:square;mso-width-percent:0;mso-height-percent:0;mso-wrap-distance-left:9pt;mso-wrap-distance-top:0;mso-wrap-distance-right:9pt;mso-wrap-distance-bottom:0;mso-position-horizontal:absolute;mso-position-horizontal-relative:text;mso-position-vertical:absolute;mso-position-vertical-relative:text;mso-width-percent:0;mso-height-percent:0;mso-width-relative:margin;mso-height-relative:margin;v-text-anchor:middle" arcsize="10923f" o:gfxdata="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" fillcolor="#70ad47 [3209]" strokecolor="#375623 [1609]" strokeweight="1pt">
                 <v:stroke joinstyle="miter"/>
@@ -17626,7 +17572,7 @@
       <w:r>
         <w:rPr>
           <w:noProof/>
-          <w:lang w:eastAsia="es-PE"/>
+          <w:lang w:val="en-US"/>
         </w:rPr>
         <mc:AlternateContent>
           <mc:Choice Requires="wps">
@@ -17703,7 +17649,7 @@
               </wp:anchor>
             </w:drawing>
           </mc:Choice>
-          <mc:Fallback>
+          <mc:Fallback xmlns:w15="http://schemas.microsoft.com/office/word/2012/wordml">
             <w:pict>
               <v:roundrect w14:anchorId="7259D569" id="Rectángulo redondeado 8" o:spid="_x0000_s1028" style="position:absolute;margin-left:0;margin-top:113.8pt;width:308.65pt;height:80.75pt;z-index:251509248;visibility:visible;mso-wrap-style:square;mso-width-percent:0;mso-height-percent:0;mso-wrap-distance-left:9pt;mso-wrap-distance-top:0;mso-wrap-distance-right:9pt;mso-wrap-distance-bottom:0;mso-position-horizontal:center;mso-position-horizontal-relative:margin;mso-position-vertical:absolute;mso-position-vertical-relative:text;mso-width-percent:0;mso-height-percent:0;mso-width-relative:margin;mso-height-relative:margin;v-text-anchor:top" arcsize="10923f" o:gfxdata="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" fillcolor="#ed7d31 [3205]" strokecolor="#823b0b [1605]" strokeweight="1pt">
                 <v:stroke joinstyle="miter"/>
@@ -17728,7 +17674,7 @@
       <w:r>
         <w:rPr>
           <w:noProof/>
-          <w:lang w:eastAsia="es-PE"/>
+          <w:lang w:val="en-US"/>
         </w:rPr>
         <mc:AlternateContent>
           <mc:Choice Requires="wps">
@@ -17805,7 +17751,7 @@
               </wp:anchor>
             </w:drawing>
           </mc:Choice>
-          <mc:Fallback>
+          <mc:Fallback xmlns:w15="http://schemas.microsoft.com/office/word/2012/wordml">
             <w:pict>
               <v:roundrect w14:anchorId="5DE0EBCF" id="Rectángulo redondeado 19" o:spid="_x0000_s1029" style="position:absolute;margin-left:255pt;margin-top:301.7pt;width:108.3pt;height:30.05pt;z-index:251588096;visibility:visible;mso-wrap-style:square;mso-width-percent:0;mso-height-percent:0;mso-wrap-distance-left:9pt;mso-wrap-distance-top:0;mso-wrap-distance-right:9pt;mso-wrap-distance-bottom:0;mso-position-horizontal:absolute;mso-position-horizontal-relative:margin;mso-position-vertical:absolute;mso-position-vertical-relative:text;mso-width-percent:0;mso-height-percent:0;mso-width-relative:margin;mso-height-relative:margin;v-text-anchor:middle" arcsize="10923f" o:gfxdata="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" fillcolor="#70ad47 [3209]" strokecolor="#375623 [1609]" strokeweight="1pt">
                 <v:stroke joinstyle="miter"/>
@@ -17830,7 +17776,7 @@
       <w:r>
         <w:rPr>
           <w:noProof/>
-          <w:lang w:eastAsia="es-PE"/>
+          <w:lang w:val="en-US"/>
         </w:rPr>
         <mc:AlternateContent>
           <mc:Choice Requires="wps">
@@ -17914,7 +17860,7 @@
               </wp:anchor>
             </w:drawing>
           </mc:Choice>
-          <mc:Fallback>
+          <mc:Fallback xmlns:w15="http://schemas.microsoft.com/office/word/2012/wordml">
             <w:pict>
               <v:roundrect w14:anchorId="15A2D222" id="Rectángulo redondeado 17" o:spid="_x0000_s1030" style="position:absolute;margin-left:134.7pt;margin-top:305.4pt;width:108.3pt;height:30.05pt;z-index:251578880;visibility:visible;mso-wrap-style:square;mso-width-percent:0;mso-height-percent:0;mso-wrap-distance-left:9pt;mso-wrap-distance-top:0;mso-wrap-distance-right:9pt;mso-wrap-distance-bottom:0;mso-position-horizontal:absolute;mso-position-horizontal-relative:margin;mso-position-vertical:absolute;mso-position-vertical-relative:text;mso-width-percent:0;mso-height-percent:0;mso-width-relative:margin;mso-height-relative:margin;v-text-anchor:middle" arcsize="10923f" o:gfxdata="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" fillcolor="#70ad47 [3209]" strokecolor="#375623 [1609]" strokeweight="1pt">
                 <v:stroke joinstyle="miter"/>
@@ -17946,7 +17892,7 @@
       <w:r>
         <w:rPr>
           <w:noProof/>
-          <w:lang w:eastAsia="es-PE"/>
+          <w:lang w:val="en-US"/>
         </w:rPr>
         <mc:AlternateContent>
           <mc:Choice Requires="wps">
@@ -18005,7 +17951,7 @@
                             <w:r>
                               <w:rPr>
                                 <w:noProof/>
-                                <w:lang w:eastAsia="es-PE"/>
+                                <w:lang w:val="en-US"/>
                               </w:rPr>
                               <w:drawing>
                                 <wp:inline distT="0" distB="0" distL="0" distR="0" wp14:anchorId="25E02ED0" wp14:editId="2470AFF1">
@@ -18025,7 +17971,7 @@
                                           </pic:cNvPicPr>
                                         </pic:nvPicPr>
                                         <pic:blipFill>
-                                          <a:blip r:embed="rId13">
+                                          <a:blip r:embed="rId14">
                                             <a:extLst>
                                               <a:ext uri="{28A0092B-C50C-407E-A947-70E740481C1C}">
                                                 <a14:useLocalDpi xmlns:a14="http://schemas.microsoft.com/office/drawing/2010/main" val="0"/>
@@ -18077,7 +18023,7 @@
               </wp:anchor>
             </w:drawing>
           </mc:Choice>
-          <mc:Fallback>
+          <mc:Fallback xmlns:w15="http://schemas.microsoft.com/office/word/2012/wordml">
             <w:pict>
               <v:roundrect w14:anchorId="789FC9E7" id="Rectángulo redondeado 15" o:spid="_x0000_s1031" style="position:absolute;margin-left:17.55pt;margin-top:304.25pt;width:108.3pt;height:39.45pt;z-index:251569664;visibility:visible;mso-wrap-style:square;mso-width-percent:0;mso-height-percent:0;mso-wrap-distance-left:9pt;mso-wrap-distance-top:0;mso-wrap-distance-right:9pt;mso-wrap-distance-bottom:0;mso-position-horizontal:absolute;mso-position-horizontal-relative:margin;mso-position-vertical:absolute;mso-position-vertical-relative:text;mso-width-percent:0;mso-height-percent:0;mso-width-relative:margin;mso-height-relative:margin;v-text-anchor:middle" arcsize="10923f" o:gfxdata="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" fillcolor="#70ad47 [3209]" strokecolor="#375623 [1609]" strokeweight="1pt">
                 <v:stroke joinstyle="miter"/>
@@ -18113,7 +18059,7 @@
                                     </pic:cNvPicPr>
                                   </pic:nvPicPr>
                                   <pic:blipFill>
-                                    <a:blip r:embed="rId13">
+                                    <a:blip r:embed="rId15">
                                       <a:extLst>
                                         <a:ext uri="{28A0092B-C50C-407E-A947-70E740481C1C}">
                                           <a14:useLocalDpi xmlns:a14="http://schemas.microsoft.com/office/drawing/2010/main" val="0"/>
@@ -18156,7 +18102,7 @@
       <w:r>
         <w:rPr>
           <w:noProof/>
-          <w:lang w:eastAsia="es-PE"/>
+          <w:lang w:val="en-US"/>
         </w:rPr>
         <mc:AlternateContent>
           <mc:Choice Requires="wps">
@@ -18233,7 +18179,7 @@
               </wp:anchor>
             </w:drawing>
           </mc:Choice>
-          <mc:Fallback>
+          <mc:Fallback xmlns:w15="http://schemas.microsoft.com/office/word/2012/wordml">
             <w:pict>
               <v:roundrect w14:anchorId="30723099" id="Rectángulo redondeado 14" o:spid="_x0000_s1032" style="position:absolute;margin-left:-7.9pt;margin-top:259.1pt;width:108.3pt;height:39.45pt;z-index:251560448;visibility:visible;mso-wrap-style:square;mso-width-percent:0;mso-height-percent:0;mso-wrap-distance-left:9pt;mso-wrap-distance-top:0;mso-wrap-distance-right:9pt;mso-wrap-distance-bottom:0;mso-position-horizontal:absolute;mso-position-horizontal-relative:margin;mso-position-vertical:absolute;mso-position-vertical-relative:text;mso-width-percent:0;mso-height-percent:0;mso-width-relative:margin;mso-height-relative:margin;v-text-anchor:middle" arcsize="10923f" o:gfxdata="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" fillcolor="#70ad47 [3209]" strokecolor="#375623 [1609]" strokeweight="1pt">
                 <v:stroke joinstyle="miter"/>
@@ -18258,7 +18204,7 @@
       <w:r>
         <w:rPr>
           <w:noProof/>
-          <w:lang w:eastAsia="es-PE"/>
+          <w:lang w:val="en-US"/>
         </w:rPr>
         <mc:AlternateContent>
           <mc:Choice Requires="wps">
@@ -18335,7 +18281,7 @@
               </wp:anchor>
             </w:drawing>
           </mc:Choice>
-          <mc:Fallback>
+          <mc:Fallback xmlns:w15="http://schemas.microsoft.com/office/word/2012/wordml">
             <w:pict>
               <v:roundrect w14:anchorId="69D2C90A" id="Rectángulo redondeado 21" o:spid="_x0000_s1033" style="position:absolute;margin-left:321.75pt;margin-top:261.6pt;width:108.3pt;height:30.05pt;z-index:251597312;visibility:visible;mso-wrap-style:square;mso-width-percent:0;mso-height-percent:0;mso-wrap-distance-left:9pt;mso-wrap-distance-top:0;mso-wrap-distance-right:9pt;mso-wrap-distance-bottom:0;mso-position-horizontal:absolute;mso-position-horizontal-relative:margin;mso-position-vertical:absolute;mso-position-vertical-relative:text;mso-width-percent:0;mso-height-percent:0;mso-width-relative:margin;mso-height-relative:margin;v-text-anchor:middle" arcsize="10923f" o:gfxdata="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" fillcolor="#70ad47 [3209]" strokecolor="#375623 [1609]" strokeweight="1pt">
                 <v:stroke joinstyle="miter"/>
@@ -18360,7 +18306,7 @@
       <w:r>
         <w:rPr>
           <w:noProof/>
-          <w:lang w:eastAsia="es-PE"/>
+          <w:lang w:val="en-US"/>
         </w:rPr>
         <mc:AlternateContent>
           <mc:Choice Requires="wps">
@@ -18437,7 +18383,7 @@
               </wp:anchor>
             </w:drawing>
           </mc:Choice>
-          <mc:Fallback>
+          <mc:Fallback xmlns:w15="http://schemas.microsoft.com/office/word/2012/wordml">
             <w:pict>
               <v:roundrect w14:anchorId="3F3059F2" id="Rectángulo redondeado 12" o:spid="_x0000_s1034" style="position:absolute;margin-left:201.55pt;margin-top:263.4pt;width:108.3pt;height:24.4pt;z-index:251542016;visibility:visible;mso-wrap-style:square;mso-width-percent:0;mso-height-percent:0;mso-wrap-distance-left:9pt;mso-wrap-distance-top:0;mso-wrap-distance-right:9pt;mso-wrap-distance-bottom:0;mso-position-horizontal:absolute;mso-position-horizontal-relative:margin;mso-position-vertical:absolute;mso-position-vertical-relative:text;mso-width-percent:0;mso-height-percent:0;mso-width-relative:margin;mso-height-relative:margin;v-text-anchor:middle" arcsize="10923f" o:gfxdata="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" fillcolor="#70ad47 [3209]" strokecolor="#375623 [1609]" strokeweight="1pt">
                 <v:stroke joinstyle="miter"/>
@@ -18462,7 +18408,7 @@
       <w:r>
         <w:rPr>
           <w:noProof/>
-          <w:lang w:eastAsia="es-PE"/>
+          <w:lang w:val="en-US"/>
         </w:rPr>
         <mc:AlternateContent>
           <mc:Choice Requires="wps">
@@ -18539,7 +18485,7 @@
               </wp:anchor>
             </w:drawing>
           </mc:Choice>
-          <mc:Fallback>
+          <mc:Fallback xmlns:w15="http://schemas.microsoft.com/office/word/2012/wordml">
             <w:pict>
               <v:roundrect w14:anchorId="7A145DA3" id="Rectángulo redondeado 13" o:spid="_x0000_s1035" style="position:absolute;margin-left:109.05pt;margin-top:259.7pt;width:82.65pt;height:39.45pt;z-index:251551232;visibility:visible;mso-wrap-style:square;mso-width-percent:0;mso-height-percent:0;mso-wrap-distance-left:9pt;mso-wrap-distance-top:0;mso-wrap-distance-right:9pt;mso-wrap-distance-bottom:0;mso-position-horizontal:absolute;mso-position-horizontal-relative:text;mso-position-vertical:absolute;mso-position-vertical-relative:text;mso-width-percent:0;mso-height-percent:0;mso-width-relative:margin;mso-height-relative:margin;v-text-anchor:middle" arcsize="10923f" o:gfxdata="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" fillcolor="#70ad47 [3209]" strokecolor="#375623 [1609]" strokeweight="1pt">
                 <v:stroke joinstyle="miter"/>
@@ -18563,7 +18509,7 @@
       <w:r>
         <w:rPr>
           <w:noProof/>
-          <w:lang w:eastAsia="es-PE"/>
+          <w:lang w:val="en-US"/>
         </w:rPr>
         <mc:AlternateContent>
           <mc:Choice Requires="wps">
@@ -18640,7 +18586,7 @@
               </wp:anchor>
             </w:drawing>
           </mc:Choice>
-          <mc:Fallback>
+          <mc:Fallback xmlns:w15="http://schemas.microsoft.com/office/word/2012/wordml">
             <w:pict>
               <v:roundrect w14:anchorId="4C5B4F1A" id="Rectángulo redondeado 7" o:spid="_x0000_s1036" style="position:absolute;margin-left:194.05pt;margin-top:48pt;width:78.25pt;height:20pt;z-index:251504128;visibility:visible;mso-wrap-style:square;mso-width-percent:0;mso-height-percent:0;mso-wrap-distance-left:9pt;mso-wrap-distance-top:0;mso-wrap-distance-right:9pt;mso-wrap-distance-bottom:0;mso-position-horizontal:absolute;mso-position-horizontal-relative:text;mso-position-vertical:absolute;mso-position-vertical-relative:text;mso-width-percent:0;mso-height-percent:0;mso-width-relative:margin;mso-height-relative:margin;v-text-anchor:middle" arcsize="10923f" o:gfxdata="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" fillcolor="#70ad47 [3209]" strokecolor="#375623 [1609]" strokeweight="1pt">
                 <v:stroke joinstyle="miter"/>
@@ -18664,7 +18610,7 @@
       <w:r>
         <w:rPr>
           <w:noProof/>
-          <w:lang w:eastAsia="es-PE"/>
+          <w:lang w:val="en-US"/>
         </w:rPr>
         <mc:AlternateContent>
           <mc:Choice Requires="wps">
@@ -18738,7 +18684,7 @@
               </wp:anchor>
             </w:drawing>
           </mc:Choice>
-          <mc:Fallback>
+          <mc:Fallback xmlns:w15="http://schemas.microsoft.com/office/word/2012/wordml">
             <w:pict>
               <v:roundrect w14:anchorId="3B65A25D" id="Rectángulo redondeado 6" o:spid="_x0000_s1037" style="position:absolute;margin-left:197.85pt;margin-top:19.9pt;width:68.2pt;height:20.65pt;z-index:251494912;visibility:visible;mso-wrap-style:square;mso-height-percent:0;mso-wrap-distance-left:9pt;mso-wrap-distance-top:0;mso-wrap-distance-right:9pt;mso-wrap-distance-bottom:0;mso-position-horizontal:absolute;mso-position-horizontal-relative:text;mso-position-vertical:absolute;mso-position-vertical-relative:text;mso-height-percent:0;mso-height-relative:margin;v-text-anchor:middle" arcsize="10923f" o:gfxdata="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" fillcolor="#70ad47 [3209]" strokecolor="#375623 [1609]" strokeweight="1pt">
                 <v:stroke joinstyle="miter"/>
@@ -18762,7 +18708,7 @@
       <w:r>
         <w:rPr>
           <w:noProof/>
-          <w:lang w:eastAsia="es-PE"/>
+          <w:lang w:val="en-US"/>
         </w:rPr>
         <mc:AlternateContent>
           <mc:Choice Requires="wps">
@@ -18839,7 +18785,7 @@
               </wp:anchor>
             </w:drawing>
           </mc:Choice>
-          <mc:Fallback>
+          <mc:Fallback xmlns:w15="http://schemas.microsoft.com/office/word/2012/wordml">
             <w:pict>
               <v:roundrect w14:anchorId="76194E6F" id="Rectángulo redondeado 5" o:spid="_x0000_s1038" style="position:absolute;margin-left:184pt;margin-top:-5.6pt;width:98.25pt;height:91.4pt;z-index:251485696;visibility:visible;mso-wrap-style:square;mso-width-percent:0;mso-height-percent:0;mso-wrap-distance-left:9pt;mso-wrap-distance-top:0;mso-wrap-distance-right:9pt;mso-wrap-distance-bottom:0;mso-position-horizontal:absolute;mso-position-horizontal-relative:margin;mso-position-vertical:absolute;mso-position-vertical-relative:text;mso-width-percent:0;mso-height-percent:0;mso-width-relative:margin;mso-height-relative:margin;v-text-anchor:top" arcsize="10923f" o:gfxdata="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" fillcolor="#5b9bd5 [3204]" strokecolor="#1f4d78 [1604]" strokeweight="1pt">
                 <v:stroke joinstyle="miter"/>
@@ -18864,7 +18810,7 @@
       <w:r>
         <w:rPr>
           <w:noProof/>
-          <w:lang w:eastAsia="es-PE"/>
+          <w:lang w:val="en-US"/>
         </w:rPr>
         <mc:AlternateContent>
           <mc:Choice Requires="wps">
@@ -18941,7 +18887,7 @@
               </wp:anchor>
             </w:drawing>
           </mc:Choice>
-          <mc:Fallback>
+          <mc:Fallback xmlns:w15="http://schemas.microsoft.com/office/word/2012/wordml">
             <w:pict>
               <v:roundrect w14:anchorId="736B3B8C" id="Rectángulo redondeado 9" o:spid="_x0000_s1039" style="position:absolute;margin-left:87.65pt;margin-top:48.05pt;width:78.25pt;height:20pt;z-index:251476480;visibility:visible;mso-wrap-style:square;mso-width-percent:0;mso-height-percent:0;mso-wrap-distance-left:9pt;mso-wrap-distance-top:0;mso-wrap-distance-right:9pt;mso-wrap-distance-bottom:0;mso-position-horizontal:absolute;mso-position-horizontal-relative:text;mso-position-vertical:absolute;mso-position-vertical-relative:text;mso-width-percent:0;mso-height-percent:0;mso-width-relative:margin;mso-height-relative:margin;v-text-anchor:middle" arcsize="10923f" o:gfxdata="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" fillcolor="#70ad47 [3209]" strokecolor="#375623 [1609]" strokeweight="1pt">
                 <v:stroke joinstyle="miter"/>
@@ -18965,7 +18911,7 @@
       <w:r>
         <w:rPr>
           <w:noProof/>
-          <w:lang w:eastAsia="es-PE"/>
+          <w:lang w:val="en-US"/>
         </w:rPr>
         <mc:AlternateContent>
           <mc:Choice Requires="wps">
@@ -19039,7 +18985,7 @@
               </wp:anchor>
             </w:drawing>
           </mc:Choice>
-          <mc:Fallback>
+          <mc:Fallback xmlns:w15="http://schemas.microsoft.com/office/word/2012/wordml">
             <w:pict>
               <v:roundrect w14:anchorId="50D9D497" id="Rectángulo redondeado 16" o:spid="_x0000_s1040" style="position:absolute;margin-left:91.45pt;margin-top:19.95pt;width:68.2pt;height:20.65pt;z-index:251467264;visibility:visible;mso-wrap-style:square;mso-height-percent:0;mso-wrap-distance-left:9pt;mso-wrap-distance-top:0;mso-wrap-distance-right:9pt;mso-wrap-distance-bottom:0;mso-position-horizontal:absolute;mso-position-horizontal-relative:text;mso-position-vertical:absolute;mso-position-vertical-relative:text;mso-height-percent:0;mso-height-relative:margin;v-text-anchor:middle" arcsize="10923f" o:gfxdata="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" fillcolor="#70ad47 [3209]" strokecolor="#375623 [1609]" strokeweight="1pt">
                 <v:stroke joinstyle="miter"/>
@@ -19063,7 +19009,7 @@
       <w:r>
         <w:rPr>
           <w:noProof/>
-          <w:lang w:eastAsia="es-PE"/>
+          <w:lang w:val="en-US"/>
         </w:rPr>
         <mc:AlternateContent>
           <mc:Choice Requires="wps">
@@ -19145,7 +19091,7 @@
               </wp:anchor>
             </w:drawing>
           </mc:Choice>
-          <mc:Fallback>
+          <mc:Fallback xmlns:w15="http://schemas.microsoft.com/office/word/2012/wordml">
             <w:pict>
               <v:roundrect w14:anchorId="34A3B979" id="Rectángulo redondeado 30" o:spid="_x0000_s1041" style="position:absolute;margin-left:77.6pt;margin-top:-5.6pt;width:98.25pt;height:91.4pt;z-index:251458048;visibility:visible;mso-wrap-style:square;mso-width-percent:0;mso-height-percent:0;mso-wrap-distance-left:9pt;mso-wrap-distance-top:0;mso-wrap-distance-right:9pt;mso-wrap-distance-bottom:0;mso-position-horizontal:absolute;mso-position-horizontal-relative:margin;mso-position-vertical:absolute;mso-position-vertical-relative:text;mso-width-percent:0;mso-height-percent:0;mso-width-relative:margin;mso-height-relative:margin;v-text-anchor:top" arcsize="10923f" o:gfxdata="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" fillcolor="#5b9bd5 [3204]" strokecolor="#1f4d78 [1604]" strokeweight="1pt">
                 <v:stroke joinstyle="miter"/>
@@ -19175,7 +19121,7 @@
       <w:r>
         <w:rPr>
           <w:noProof/>
-          <w:lang w:eastAsia="es-PE"/>
+          <w:lang w:val="en-US"/>
         </w:rPr>
         <mc:AlternateContent>
           <mc:Choice Requires="wps">
@@ -19252,7 +19198,7 @@
               </wp:anchor>
             </w:drawing>
           </mc:Choice>
-          <mc:Fallback>
+          <mc:Fallback xmlns:w15="http://schemas.microsoft.com/office/word/2012/wordml">
             <w:pict>
               <v:roundrect w14:anchorId="499C161C" id="Rectángulo redondeado 31" o:spid="_x0000_s1042" style="position:absolute;margin-left:59.55pt;margin-top:-35.75pt;width:247.3pt;height:135.85pt;z-index:251448832;visibility:visible;mso-wrap-style:square;mso-width-percent:0;mso-height-percent:0;mso-wrap-distance-left:9pt;mso-wrap-distance-top:0;mso-wrap-distance-right:9pt;mso-wrap-distance-bottom:0;mso-position-horizontal:absolute;mso-position-horizontal-relative:margin;mso-position-vertical:absolute;mso-position-vertical-relative:text;mso-width-percent:0;mso-height-percent:0;mso-width-relative:margin;mso-height-relative:margin;v-text-anchor:top" arcsize="10923f" o:gfxdata="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" fillcolor="#4472c4 [3208]" strokecolor="#1f3763 [1608]" strokeweight="1pt">
                 <v:stroke joinstyle="miter"/>
@@ -19277,7 +19223,7 @@
       <w:r>
         <w:rPr>
           <w:noProof/>
-          <w:lang w:eastAsia="es-PE"/>
+          <w:lang w:val="en-US"/>
         </w:rPr>
         <mc:AlternateContent>
           <mc:Choice Requires="wps">
@@ -19354,7 +19300,7 @@
               </wp:anchor>
             </w:drawing>
           </mc:Choice>
-          <mc:Fallback>
+          <mc:Fallback xmlns:w15="http://schemas.microsoft.com/office/word/2012/wordml">
             <w:pict>
               <v:roundrect w14:anchorId="695EEBEF" id="Rectángulo redondeado 38" o:spid="_x0000_s1043" style="position:absolute;margin-left:65.1pt;margin-top:143.25pt;width:108.3pt;height:36.3pt;z-index:251518464;visibility:visible;mso-wrap-style:square;mso-width-percent:0;mso-height-percent:0;mso-wrap-distance-left:9pt;mso-wrap-distance-top:0;mso-wrap-distance-right:9pt;mso-wrap-distance-bottom:0;mso-position-horizontal:absolute;mso-position-horizontal-relative:text;mso-position-vertical:absolute;mso-position-vertical-relative:text;mso-width-percent:0;mso-height-percent:0;mso-width-relative:margin;mso-height-relative:margin;v-text-anchor:middle" arcsize="10923f" o:gfxdata="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" fillcolor="#70ad47 [3209]" strokecolor="#375623 [1609]" strokeweight="1pt">
                 <v:stroke joinstyle="miter"/>
@@ -19450,7 +19396,7 @@
       <w:r>
         <w:rPr>
           <w:noProof/>
-          <w:lang w:eastAsia="es-PE"/>
+          <w:lang w:val="en-US"/>
         </w:rPr>
         <mc:AlternateContent>
           <mc:Choice Requires="wps">
@@ -19530,7 +19476,7 @@
               </wp:anchor>
             </w:drawing>
           </mc:Choice>
-          <mc:Fallback>
+          <mc:Fallback xmlns:w15="http://schemas.microsoft.com/office/word/2012/wordml">
             <w:pict>
               <v:roundrect w14:anchorId="5AB93D8C" id="Rectángulo redondeado 11" o:spid="_x0000_s1044" style="position:absolute;left:0;text-align:left;margin-left:-25.8pt;margin-top:21.25pt;width:471.15pt;height:159pt;z-index:251532800;visibility:visible;mso-wrap-style:square;mso-width-percent:0;mso-height-percent:0;mso-wrap-distance-left:9pt;mso-wrap-distance-top:0;mso-wrap-distance-right:9pt;mso-wrap-distance-bottom:0;mso-position-horizontal:absolute;mso-position-horizontal-relative:margin;mso-position-vertical:absolute;mso-position-vertical-relative:text;mso-width-percent:0;mso-height-percent:0;mso-width-relative:margin;mso-height-relative:margin;v-text-anchor:top" arcsize="10923f" o:gfxdata="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" fillcolor="#ffc000" strokecolor="#7f5f00 [1607]" strokeweight="1pt">
                 <v:stroke joinstyle="miter"/>
@@ -19609,7 +19555,7 @@
       <w:r>
         <w:rPr>
           <w:noProof/>
-          <w:lang w:eastAsia="es-PE"/>
+          <w:lang w:val="en-US"/>
         </w:rPr>
         <mc:AlternateContent>
           <mc:Choice Requires="wps">
@@ -19690,7 +19636,7 @@
               </wp:anchor>
             </w:drawing>
           </mc:Choice>
-          <mc:Fallback>
+          <mc:Fallback xmlns:w15="http://schemas.microsoft.com/office/word/2012/wordml">
             <w:pict>
               <v:shape w14:anchorId="7E23F985" id="Cuadro de texto 27" o:spid="_x0000_s1045" type="#_x0000_t202" style="position:absolute;left:0;text-align:left;margin-left:379.25pt;margin-top:14.45pt;width:129.6pt;height:54.45pt;z-index:251883008;visibility:visible;mso-wrap-style:square;mso-width-percent:0;mso-height-percent:0;mso-wrap-distance-left:9pt;mso-wrap-distance-top:0;mso-wrap-distance-right:9pt;mso-wrap-distance-bottom:0;mso-position-horizontal:absolute;mso-position-horizontal-relative:page;mso-position-vertical:absolute;mso-position-vertical-relative:text;mso-width-percent:0;mso-height-percent:0;mso-width-relative:margin;mso-height-relative:margin;v-text-anchor:top" o:gfxdata="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" fillcolor="white [3201]" strokeweight=".5pt">
                 <v:textbox>
@@ -19720,7 +19666,7 @@
       <w:r>
         <w:rPr>
           <w:noProof/>
-          <w:lang w:eastAsia="es-PE"/>
+          <w:lang w:val="en-US"/>
         </w:rPr>
         <mc:AlternateContent>
           <mc:Choice Requires="wps">
@@ -19797,7 +19743,7 @@
               </wp:anchor>
             </w:drawing>
           </mc:Choice>
-          <mc:Fallback>
+          <mc:Fallback xmlns:w15="http://schemas.microsoft.com/office/word/2012/wordml">
             <w:pict>
               <v:roundrect w14:anchorId="3AD1E7CE" id="Rectángulo redondeado 29" o:spid="_x0000_s1046" style="position:absolute;left:0;text-align:left;margin-left:-25.05pt;margin-top:27.85pt;width:479.25pt;height:225.35pt;z-index:251439616;visibility:visible;mso-wrap-style:square;mso-width-percent:0;mso-height-percent:0;mso-wrap-distance-left:9pt;mso-wrap-distance-top:0;mso-wrap-distance-right:9pt;mso-wrap-distance-bottom:0;mso-position-horizontal:absolute;mso-position-horizontal-relative:margin;mso-position-vertical:absolute;mso-position-vertical-relative:text;mso-width-percent:0;mso-height-percent:0;mso-width-relative:margin;mso-height-relative:margin;v-text-anchor:top" arcsize="10923f" o:gfxdata="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" fillcolor="#70ad47 [3209]" strokecolor="#375623 [1609]" strokeweight="1pt">
                 <v:stroke joinstyle="miter"/>
@@ -19840,7 +19786,7 @@
       <w:r>
         <w:rPr>
           <w:noProof/>
-          <w:lang w:eastAsia="es-PE"/>
+          <w:lang w:val="en-US"/>
         </w:rPr>
         <mc:AlternateContent>
           <mc:Choice Requires="wps">
@@ -19917,7 +19863,7 @@
               </wp:anchor>
             </w:drawing>
           </mc:Choice>
-          <mc:Fallback>
+          <mc:Fallback xmlns:w15="http://schemas.microsoft.com/office/word/2012/wordml">
             <w:pict>
               <v:roundrect w14:anchorId="73C97703" id="Rectángulo redondeado 28" o:spid="_x0000_s1047" style="position:absolute;left:0;text-align:left;margin-left:80.85pt;margin-top:17.2pt;width:280.45pt;height:164pt;z-index:251601408;visibility:visible;mso-wrap-style:square;mso-width-percent:0;mso-height-percent:0;mso-wrap-distance-left:9pt;mso-wrap-distance-top:0;mso-wrap-distance-right:9pt;mso-wrap-distance-bottom:0;mso-position-horizontal:absolute;mso-position-horizontal-relative:left-margin-area;mso-position-vertical:absolute;mso-position-vertical-relative:text;mso-width-percent:0;mso-height-percent:0;mso-width-relative:margin;mso-height-relative:margin;v-text-anchor:top" arcsize="10923f" o:gfxdata="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" fillcolor="#5b9bd5 [3204]" strokecolor="#1f4d78 [1604]" strokeweight="1pt">
                 <v:stroke joinstyle="miter"/>
@@ -19942,7 +19888,7 @@
       <w:r>
         <w:rPr>
           <w:noProof/>
-          <w:lang w:eastAsia="es-PE"/>
+          <w:lang w:val="en-US"/>
         </w:rPr>
         <mc:AlternateContent>
           <mc:Choice Requires="wps">
@@ -20019,7 +19965,7 @@
               </wp:anchor>
             </w:drawing>
           </mc:Choice>
-          <mc:Fallback>
+          <mc:Fallback xmlns:w15="http://schemas.microsoft.com/office/word/2012/wordml">
             <w:pict>
               <v:roundrect w14:anchorId="5BFF719C" id="Rectángulo redondeado 32" o:spid="_x0000_s1048" style="position:absolute;left:0;text-align:left;margin-left:378.75pt;margin-top:16.25pt;width:151.65pt;height:77pt;z-index:251798016;visibility:visible;mso-wrap-style:square;mso-width-percent:0;mso-height-percent:0;mso-wrap-distance-left:9pt;mso-wrap-distance-top:0;mso-wrap-distance-right:9pt;mso-wrap-distance-bottom:0;mso-position-horizontal:absolute;mso-position-horizontal-relative:left-margin-area;mso-position-vertical:absolute;mso-position-vertical-relative:text;mso-width-percent:0;mso-height-percent:0;mso-width-relative:margin;mso-height-relative:margin;v-text-anchor:top" arcsize="10923f" o:gfxdata="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" fillcolor="#5b9bd5 [3204]" strokecolor="#1f4d78 [1604]" strokeweight="1pt">
                 <v:stroke joinstyle="miter"/>
@@ -20053,7 +19999,7 @@
       <w:r>
         <w:rPr>
           <w:noProof/>
-          <w:lang w:eastAsia="es-PE"/>
+          <w:lang w:val="en-US"/>
         </w:rPr>
         <mc:AlternateContent>
           <mc:Choice Requires="wps">
@@ -20130,7 +20076,7 @@
               </wp:anchor>
             </w:drawing>
           </mc:Choice>
-          <mc:Fallback>
+          <mc:Fallback xmlns:w15="http://schemas.microsoft.com/office/word/2012/wordml">
             <w:pict>
               <v:roundrect w14:anchorId="4BBAF3C3" id="Rectángulo redondeado 23" o:spid="_x0000_s1049" style="position:absolute;left:0;text-align:left;margin-left:148.2pt;margin-top:18.4pt;width:108.3pt;height:39.4pt;z-index:251694592;visibility:visible;mso-wrap-style:square;mso-width-percent:0;mso-height-percent:0;mso-wrap-distance-left:9pt;mso-wrap-distance-top:0;mso-wrap-distance-right:9pt;mso-wrap-distance-bottom:0;mso-position-horizontal:absolute;mso-position-horizontal-relative:margin;mso-position-vertical:absolute;mso-position-vertical-relative:text;mso-width-percent:0;mso-height-percent:0;mso-width-relative:margin;mso-height-relative:margin;v-text-anchor:middle" arcsize="10923f" o:gfxdata="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" fillcolor="#4472c4 [3208]" strokecolor="#1f3763 [1608]" strokeweight="1pt">
                 <v:stroke joinstyle="miter"/>
@@ -20155,7 +20101,7 @@
       <w:r>
         <w:rPr>
           <w:noProof/>
-          <w:lang w:eastAsia="es-PE"/>
+          <w:lang w:val="en-US"/>
         </w:rPr>
         <mc:AlternateContent>
           <mc:Choice Requires="wps">
@@ -20232,7 +20178,7 @@
               </wp:anchor>
             </w:drawing>
           </mc:Choice>
-          <mc:Fallback>
+          <mc:Fallback xmlns:w15="http://schemas.microsoft.com/office/word/2012/wordml">
             <w:pict>
               <v:roundrect w14:anchorId="697D6553" id="Rectángulo redondeado 18" o:spid="_x0000_s1050" style="position:absolute;left:0;text-align:left;margin-left:15.85pt;margin-top:110.5pt;width:108.3pt;height:39.4pt;z-index:251872768;visibility:visible;mso-wrap-style:square;mso-width-percent:0;mso-height-percent:0;mso-wrap-distance-left:9pt;mso-wrap-distance-top:0;mso-wrap-distance-right:9pt;mso-wrap-distance-bottom:0;mso-position-horizontal:absolute;mso-position-horizontal-relative:margin;mso-position-vertical:absolute;mso-position-vertical-relative:text;mso-width-percent:0;mso-height-percent:0;mso-width-relative:margin;mso-height-relative:margin;v-text-anchor:middle" arcsize="10923f" o:gfxdata="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" fillcolor="#4472c4 [3208]" strokecolor="#1f3763 [1608]" strokeweight="1pt">
                 <v:stroke joinstyle="miter"/>
@@ -20257,7 +20203,7 @@
       <w:r>
         <w:rPr>
           <w:noProof/>
-          <w:lang w:eastAsia="es-PE"/>
+          <w:lang w:val="en-US"/>
         </w:rPr>
         <mc:AlternateContent>
           <mc:Choice Requires="wps">
@@ -20334,7 +20280,7 @@
               </wp:anchor>
             </w:drawing>
           </mc:Choice>
-          <mc:Fallback>
+          <mc:Fallback xmlns:w15="http://schemas.microsoft.com/office/word/2012/wordml">
             <w:pict>
               <v:roundrect w14:anchorId="3DF6DAE0" id="Rectángulo redondeado 22" o:spid="_x0000_s1051" style="position:absolute;left:0;text-align:left;margin-left:16.15pt;margin-top:18.95pt;width:108.3pt;height:39.4pt;z-index:251648512;visibility:visible;mso-wrap-style:square;mso-width-percent:0;mso-height-percent:0;mso-wrap-distance-left:9pt;mso-wrap-distance-top:0;mso-wrap-distance-right:9pt;mso-wrap-distance-bottom:0;mso-position-horizontal:absolute;mso-position-horizontal-relative:margin;mso-position-vertical:absolute;mso-position-vertical-relative:text;mso-width-percent:0;mso-height-percent:0;mso-width-relative:margin;mso-height-relative:margin;v-text-anchor:middle" arcsize="10923f" o:gfxdata="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" fillcolor="#4472c4 [3208]" strokecolor="#1f3763 [1608]" strokeweight="1pt">
                 <v:stroke joinstyle="miter"/>
@@ -20359,7 +20305,7 @@
       <w:r>
         <w:rPr>
           <w:noProof/>
-          <w:lang w:eastAsia="es-PE"/>
+          <w:lang w:val="en-US"/>
         </w:rPr>
         <mc:AlternateContent>
           <mc:Choice Requires="wps">
@@ -20436,7 +20382,7 @@
               </wp:anchor>
             </w:drawing>
           </mc:Choice>
-          <mc:Fallback>
+          <mc:Fallback xmlns:w15="http://schemas.microsoft.com/office/word/2012/wordml">
             <w:pict>
               <v:roundrect w14:anchorId="32495D54" id="Rectángulo redondeado 24" o:spid="_x0000_s1052" style="position:absolute;left:0;text-align:left;margin-left:16.85pt;margin-top:64.7pt;width:108.3pt;height:39.4pt;z-index:251742720;visibility:visible;mso-wrap-style:square;mso-width-percent:0;mso-height-percent:0;mso-wrap-distance-left:9pt;mso-wrap-distance-top:0;mso-wrap-distance-right:9pt;mso-wrap-distance-bottom:0;mso-position-horizontal:absolute;mso-position-horizontal-relative:margin;mso-position-vertical:absolute;mso-position-vertical-relative:text;mso-width-percent:0;mso-height-percent:0;mso-width-relative:margin;mso-height-relative:margin;v-text-anchor:middle" arcsize="10923f" o:gfxdata="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" fillcolor="#4472c4 [3208]" strokecolor="#1f3763 [1608]" strokeweight="1pt">
                 <v:stroke joinstyle="miter"/>
@@ -20461,7 +20407,7 @@
       <w:r>
         <w:rPr>
           <w:noProof/>
-          <w:lang w:eastAsia="es-PE"/>
+          <w:lang w:val="en-US"/>
         </w:rPr>
         <mc:AlternateContent>
           <mc:Choice Requires="wps">
@@ -20538,7 +20484,7 @@
               </wp:anchor>
             </w:drawing>
           </mc:Choice>
-          <mc:Fallback>
+          <mc:Fallback xmlns:w15="http://schemas.microsoft.com/office/word/2012/wordml">
             <w:pict>
               <v:roundrect w14:anchorId="205E3353" id="Rectángulo redondeado 26" o:spid="_x0000_s1053" style="position:absolute;left:0;text-align:left;margin-left:144.5pt;margin-top:64pt;width:108.3pt;height:56.3pt;z-index:251790848;visibility:visible;mso-wrap-style:square;mso-width-percent:0;mso-height-percent:0;mso-wrap-distance-left:9pt;mso-wrap-distance-top:0;mso-wrap-distance-right:9pt;mso-wrap-distance-bottom:0;mso-position-horizontal:absolute;mso-position-horizontal-relative:margin;mso-position-vertical:absolute;mso-position-vertical-relative:text;mso-width-percent:0;mso-height-percent:0;mso-width-relative:margin;mso-height-relative:margin;v-text-anchor:middle" arcsize="10923f" o:gfxdata="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" fillcolor="#4472c4 [3208]" strokecolor="#1f3763 [1608]" strokeweight="1pt">
                 <v:stroke joinstyle="miter"/>
@@ -20563,7 +20509,7 @@
       <w:r>
         <w:rPr>
           <w:noProof/>
-          <w:lang w:eastAsia="es-PE"/>
+          <w:lang w:val="en-US"/>
         </w:rPr>
         <mc:AlternateContent>
           <mc:Choice Requires="wps">
@@ -20650,7 +20596,7 @@
               </wp:anchor>
             </w:drawing>
           </mc:Choice>
-          <mc:Fallback>
+          <mc:Fallback xmlns:w15="http://schemas.microsoft.com/office/word/2012/wordml">
             <w:pict>
               <v:roundrect w14:anchorId="2657B64C" id="Rectángulo redondeado 33" o:spid="_x0000_s1054" style="position:absolute;left:0;text-align:left;margin-left:315.5pt;margin-top:16.6pt;width:108.3pt;height:39.4pt;z-index:251803136;visibility:visible;mso-wrap-style:square;mso-width-percent:0;mso-height-percent:0;mso-wrap-distance-left:9pt;mso-wrap-distance-top:0;mso-wrap-distance-right:9pt;mso-wrap-distance-bottom:0;mso-position-horizontal:absolute;mso-position-horizontal-relative:margin;mso-position-vertical:absolute;mso-position-vertical-relative:text;mso-width-percent:0;mso-height-percent:0;mso-width-relative:margin;mso-height-relative:margin;v-text-anchor:middle" arcsize="10923f" o:gfxdata="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" fillcolor="#4472c4 [3208]" strokecolor="#1f3763 [1608]" strokeweight="1pt">
                 <v:stroke joinstyle="miter"/>
@@ -20712,7 +20658,7 @@
       <w:r>
         <w:rPr>
           <w:noProof/>
-          <w:lang w:eastAsia="es-PE"/>
+          <w:lang w:val="en-US"/>
         </w:rPr>
         <mc:AlternateContent>
           <mc:Choice Requires="wps">
@@ -20798,7 +20744,7 @@
               </wp:anchor>
             </w:drawing>
           </mc:Choice>
-          <mc:Fallback>
+          <mc:Fallback xmlns:w15="http://schemas.microsoft.com/office/word/2012/wordml">
             <w:pict>
               <v:shape w14:anchorId="62F25CF6" id="Cuadro de texto 25" o:spid="_x0000_s1055" type="#_x0000_t202" style="position:absolute;left:0;text-align:left;margin-left:294.6pt;margin-top:11.45pt;width:129.6pt;height:62.6pt;z-index:251874816;visibility:visible;mso-wrap-style:square;mso-width-percent:0;mso-height-percent:0;mso-wrap-distance-left:9pt;mso-wrap-distance-top:0;mso-wrap-distance-right:9pt;mso-wrap-distance-bottom:0;mso-position-horizontal:absolute;mso-position-horizontal-relative:text;mso-position-vertical:absolute;mso-position-vertical-relative:text;mso-width-percent:0;mso-height-percent:0;mso-width-relative:margin;mso-height-relative:margin;v-text-anchor:top" o:gfxdata="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" fillcolor="white [3201]" strokeweight=".5pt">
                 <v:textbox>
@@ -20898,23 +20844,7 @@
           <w:sz w:val="20"/>
           <w:szCs w:val="20"/>
         </w:rPr>
-        <w:t xml:space="preserve"> 11</w:t>
-      </w:r>
-      <w:r>
-        <w:rPr>
-          <w:i/>
-          <w:sz w:val="20"/>
-          <w:szCs w:val="20"/>
-        </w:rPr>
-        <w:t xml:space="preserve">: </w:t>
-      </w:r>
-      <w:r>
-        <w:rPr>
-          <w:i/>
-          <w:sz w:val="20"/>
-          <w:szCs w:val="20"/>
-        </w:rPr>
-        <w:t>Diagrama arquitectónico modular propuesto</w:t>
+        <w:t xml:space="preserve"> 11: Diagrama arquitectónico modular propuesto</w:t>
       </w:r>
     </w:p>
     <w:p>
@@ -20962,7 +20892,7 @@
           <w:szCs w:val="24"/>
         </w:rPr>
       </w:pPr>
-      <w:hyperlink r:id="rId14" w:history="1">
+      <w:hyperlink r:id="rId16" w:history="1">
         <w:r>
           <w:rPr>
             <w:rStyle w:val="Hipervnculo"/>
@@ -20988,7 +20918,7 @@
           <w:szCs w:val="24"/>
         </w:rPr>
       </w:pPr>
-      <w:hyperlink r:id="rId15" w:history="1">
+      <w:hyperlink r:id="rId17" w:history="1">
         <w:r>
           <w:rPr>
             <w:rStyle w:val="Hipervnculo"/>
@@ -21015,7 +20945,7 @@
           <w:lang w:val="en-US"/>
         </w:rPr>
       </w:pPr>
-      <w:hyperlink r:id="rId16" w:history="1">
+      <w:hyperlink r:id="rId18" w:history="1">
         <w:r>
           <w:rPr>
             <w:rStyle w:val="Hipervnculo"/>
@@ -21078,7 +21008,7 @@
           <w:lang w:val="en-US"/>
         </w:rPr>
       </w:pPr>
-      <w:hyperlink r:id="rId17" w:history="1">
+      <w:hyperlink r:id="rId19" w:history="1">
         <w:r>
           <w:rPr>
             <w:rStyle w:val="Hipervnculo"/>
@@ -21133,7 +21063,7 @@
           <w:lang w:val="en-US"/>
         </w:rPr>
       </w:pPr>
-      <w:hyperlink r:id="rId18" w:history="1">
+      <w:hyperlink r:id="rId20" w:history="1">
         <w:r>
           <w:rPr>
             <w:rStyle w:val="Hipervnculo"/>
@@ -21180,7 +21110,7 @@
           <w:lang w:val="en-US"/>
         </w:rPr>
       </w:pPr>
-      <w:hyperlink r:id="rId19" w:history="1">
+      <w:hyperlink r:id="rId21" w:history="1">
         <w:r>
           <w:rPr>
             <w:rStyle w:val="Hipervnculo"/>
@@ -21227,7 +21157,7 @@
           <w:lang w:val="en-US"/>
         </w:rPr>
       </w:pPr>
-      <w:hyperlink r:id="rId20" w:history="1">
+      <w:hyperlink r:id="rId22" w:history="1">
         <w:r>
           <w:rPr>
             <w:rStyle w:val="Hipervnculo"/>
@@ -21274,7 +21204,7 @@
           <w:lang w:val="en-US"/>
         </w:rPr>
       </w:pPr>
-      <w:hyperlink r:id="rId21" w:history="1">
+      <w:hyperlink r:id="rId23" w:history="1">
         <w:r>
           <w:rPr>
             <w:rStyle w:val="Hipervnculo"/>
@@ -21339,7 +21269,7 @@
           <w:lang w:val="en-US"/>
         </w:rPr>
       </w:pPr>
-      <w:hyperlink r:id="rId22" w:history="1">
+      <w:hyperlink r:id="rId24" w:history="1">
         <w:r>
           <w:rPr>
             <w:rStyle w:val="Hipervnculo"/>
@@ -21440,7 +21370,7 @@
           <w:szCs w:val="24"/>
         </w:rPr>
       </w:pPr>
-      <w:hyperlink r:id="rId23" w:history="1">
+      <w:hyperlink r:id="rId25" w:history="1">
         <w:r>
           <w:rPr>
             <w:rStyle w:val="Hipervnculo"/>
@@ -21475,7 +21405,7 @@
         </w:rPr>
         <w:t>(</w:t>
       </w:r>
-      <w:hyperlink r:id="rId24" w:history="1">
+      <w:hyperlink r:id="rId26" w:history="1">
         <w:r>
           <w:rPr>
             <w:rStyle w:val="Hipervnculo"/>
@@ -21542,7 +21472,7 @@
           <w:szCs w:val="24"/>
         </w:rPr>
       </w:pPr>
-      <w:hyperlink r:id="rId25" w:history="1">
+      <w:hyperlink r:id="rId27" w:history="1">
         <w:r>
           <w:rPr>
             <w:rStyle w:val="Hipervnculo"/>
@@ -21660,7 +21590,7 @@
           <w:lang w:val="en-US"/>
         </w:rPr>
       </w:pPr>
-      <w:hyperlink r:id="rId26" w:history="1">
+      <w:hyperlink r:id="rId28" w:history="1">
         <w:r>
           <w:rPr>
             <w:rStyle w:val="Hipervnculo"/>
@@ -21773,7 +21703,7 @@
           <w:szCs w:val="24"/>
         </w:rPr>
       </w:pPr>
-      <w:hyperlink r:id="rId27" w:history="1">
+      <w:hyperlink r:id="rId29" w:history="1">
         <w:r>
           <w:rPr>
             <w:rStyle w:val="Hipervnculo"/>
@@ -21799,7 +21729,7 @@
           <w:szCs w:val="24"/>
         </w:rPr>
       </w:pPr>
-      <w:hyperlink r:id="rId28" w:history="1">
+      <w:hyperlink r:id="rId30" w:history="1">
         <w:r>
           <w:rPr>
             <w:rStyle w:val="Hipervnculo"/>
@@ -21825,7 +21755,7 @@
           <w:szCs w:val="24"/>
         </w:rPr>
       </w:pPr>
-      <w:hyperlink r:id="rId29" w:history="1">
+      <w:hyperlink r:id="rId31" w:history="1">
         <w:r>
           <w:rPr>
             <w:rStyle w:val="Hipervnculo"/>
@@ -21851,7 +21781,7 @@
           <w:szCs w:val="24"/>
         </w:rPr>
       </w:pPr>
-      <w:hyperlink r:id="rId30" w:history="1">
+      <w:hyperlink r:id="rId32" w:history="1">
         <w:r>
           <w:rPr>
             <w:rStyle w:val="Hipervnculo"/>
@@ -21877,7 +21807,7 @@
           <w:szCs w:val="24"/>
         </w:rPr>
       </w:pPr>
-      <w:hyperlink r:id="rId31" w:history="1">
+      <w:hyperlink r:id="rId33" w:history="1">
         <w:r>
           <w:rPr>
             <w:rStyle w:val="Hipervnculo"/>
@@ -21891,7 +21821,7 @@
       </w:hyperlink>
     </w:p>
     <w:sectPr>
-      <w:footerReference w:type="default" r:id="rId32"/>
+      <w:footerReference w:type="default" r:id="rId34"/>
       <w:pgSz w:w="11906" w:h="16838"/>
       <w:pgMar w:top="1417" w:right="1701" w:bottom="1417" w:left="1701" w:header="708" w:footer="708" w:gutter="0"/>
       <w:pgNumType w:start="0"/>
@@ -21904,7 +21834,7 @@
 </file>
 
 <file path=word/endnotes.xml><?xml version="1.0" encoding="utf-8"?>
-<w:endnotes xmlns:wpc="http://schemas.microsoft.com/office/word/2010/wordprocessingCanvas" xmlns:mc="http://schemas.openxmlformats.org/markup-compatibility/2006" xmlns:o="urn:schemas-microsoft-com:office:office" xmlns:r="http://schemas.openxmlformats.org/officeDocument/2006/relationships" xmlns:m="http://schemas.openxmlformats.org/officeDocument/2006/math" xmlns:v="urn:schemas-microsoft-com:vml" xmlns:wp14="http://schemas.microsoft.com/office/word/2010/wordprocessingDrawing" xmlns:wp="http://schemas.openxmlformats.org/drawingml/2006/wordprocessingDrawing" xmlns:w10="urn:schemas-microsoft-com:office:word" xmlns:w="http://schemas.openxmlformats.org/wordprocessingml/2006/main" xmlns:w14="http://schemas.microsoft.com/office/word/2010/wordml" xmlns:w15="http://schemas.microsoft.com/office/word/2012/wordml" xmlns:wpg="http://schemas.microsoft.com/office/word/2010/wordprocessingGroup" xmlns:wpi="http://schemas.microsoft.com/office/word/2010/wordprocessingInk" xmlns:wne="http://schemas.microsoft.com/office/word/2006/wordml" xmlns:wps="http://schemas.microsoft.com/office/word/2010/wordprocessingShape" mc:Ignorable="w14 w15 wp14">
+<w:endnotes xmlns:wpc="http://schemas.microsoft.com/office/word/2010/wordprocessingCanvas" xmlns:mc="http://schemas.openxmlformats.org/markup-compatibility/2006" xmlns:o="urn:schemas-microsoft-com:office:office" xmlns:r="http://schemas.openxmlformats.org/officeDocument/2006/relationships" xmlns:m="http://schemas.openxmlformats.org/officeDocument/2006/math" xmlns:v="urn:schemas-microsoft-com:vml" xmlns:wp14="http://schemas.microsoft.com/office/word/2010/wordprocessingDrawing" xmlns:wp="http://schemas.openxmlformats.org/drawingml/2006/wordprocessingDrawing" xmlns:w10="urn:schemas-microsoft-com:office:word" xmlns:w="http://schemas.openxmlformats.org/wordprocessingml/2006/main" xmlns:w14="http://schemas.microsoft.com/office/word/2010/wordml" xmlns:wpg="http://schemas.microsoft.com/office/word/2010/wordprocessingGroup" xmlns:wpi="http://schemas.microsoft.com/office/word/2010/wordprocessingInk" xmlns:wne="http://schemas.microsoft.com/office/word/2006/wordml" xmlns:wps="http://schemas.microsoft.com/office/word/2010/wordprocessingShape" mc:Ignorable="w14 wp14">
   <w:endnote w:type="separator" w:id="-1">
     <w:p>
       <w:pPr>
@@ -21929,7 +21859,7 @@
 </file>
 
 <file path=word/footer1.xml><?xml version="1.0" encoding="utf-8"?>
-<w:ftr xmlns:wpc="http://schemas.microsoft.com/office/word/2010/wordprocessingCanvas" xmlns:mc="http://schemas.openxmlformats.org/markup-compatibility/2006" xmlns:o="urn:schemas-microsoft-com:office:office" xmlns:r="http://schemas.openxmlformats.org/officeDocument/2006/relationships" xmlns:m="http://schemas.openxmlformats.org/officeDocument/2006/math" xmlns:v="urn:schemas-microsoft-com:vml" xmlns:wp14="http://schemas.microsoft.com/office/word/2010/wordprocessingDrawing" xmlns:wp="http://schemas.openxmlformats.org/drawingml/2006/wordprocessingDrawing" xmlns:w10="urn:schemas-microsoft-com:office:word" xmlns:w="http://schemas.openxmlformats.org/wordprocessingml/2006/main" xmlns:w14="http://schemas.microsoft.com/office/word/2010/wordml" xmlns:w15="http://schemas.microsoft.com/office/word/2012/wordml" xmlns:wpg="http://schemas.microsoft.com/office/word/2010/wordprocessingGroup" xmlns:wpi="http://schemas.microsoft.com/office/word/2010/wordprocessingInk" xmlns:wne="http://schemas.microsoft.com/office/word/2006/wordml" xmlns:wps="http://schemas.microsoft.com/office/word/2010/wordprocessingShape" mc:Ignorable="w14 w15 wp14">
+<w:ftr xmlns:wpc="http://schemas.microsoft.com/office/word/2010/wordprocessingCanvas" xmlns:mc="http://schemas.openxmlformats.org/markup-compatibility/2006" xmlns:o="urn:schemas-microsoft-com:office:office" xmlns:r="http://schemas.openxmlformats.org/officeDocument/2006/relationships" xmlns:m="http://schemas.openxmlformats.org/officeDocument/2006/math" xmlns:v="urn:schemas-microsoft-com:vml" xmlns:wp14="http://schemas.microsoft.com/office/word/2010/wordprocessingDrawing" xmlns:wp="http://schemas.openxmlformats.org/drawingml/2006/wordprocessingDrawing" xmlns:w10="urn:schemas-microsoft-com:office:word" xmlns:w="http://schemas.openxmlformats.org/wordprocessingml/2006/main" xmlns:w14="http://schemas.microsoft.com/office/word/2010/wordml" xmlns:wpg="http://schemas.microsoft.com/office/word/2010/wordprocessingGroup" xmlns:wpi="http://schemas.microsoft.com/office/word/2010/wordprocessingInk" xmlns:wne="http://schemas.microsoft.com/office/word/2006/wordml" xmlns:wps="http://schemas.microsoft.com/office/word/2010/wordprocessingShape" mc:Ignorable="w14 wp14">
   <w:sdt>
     <w:sdtPr>
       <w:id w:val="114572909"/>
@@ -21938,6 +21868,7 @@
         <w:docPartUnique/>
       </w:docPartObj>
     </w:sdtPr>
+    <w:sdtEndPr/>
     <w:sdtContent>
       <w:p>
         <w:pPr>
@@ -21958,7 +21889,7 @@
             <w:noProof/>
             <w:lang w:val="es-ES"/>
           </w:rPr>
-          <w:t>27</w:t>
+          <w:t>29</w:t>
         </w:r>
         <w:r>
           <w:fldChar w:fldCharType="end"/>
@@ -21975,7 +21906,7 @@
 </file>
 
 <file path=word/footnotes.xml><?xml version="1.0" encoding="utf-8"?>
-<w:footnotes xmlns:wpc="http://schemas.microsoft.com/office/word/2010/wordprocessingCanvas" xmlns:mc="http://schemas.openxmlformats.org/markup-compatibility/2006" xmlns:o="urn:schemas-microsoft-com:office:office" xmlns:r="http://schemas.openxmlformats.org/officeDocument/2006/relationships" xmlns:m="http://schemas.openxmlformats.org/officeDocument/2006/math" xmlns:v="urn:schemas-microsoft-com:vml" xmlns:wp14="http://schemas.microsoft.com/office/word/2010/wordprocessingDrawing" xmlns:wp="http://schemas.openxmlformats.org/drawingml/2006/wordprocessingDrawing" xmlns:w10="urn:schemas-microsoft-com:office:word" xmlns:w="http://schemas.openxmlformats.org/wordprocessingml/2006/main" xmlns:w14="http://schemas.microsoft.com/office/word/2010/wordml" xmlns:w15="http://schemas.microsoft.com/office/word/2012/wordml" xmlns:wpg="http://schemas.microsoft.com/office/word/2010/wordprocessingGroup" xmlns:wpi="http://schemas.microsoft.com/office/word/2010/wordprocessingInk" xmlns:wne="http://schemas.microsoft.com/office/word/2006/wordml" xmlns:wps="http://schemas.microsoft.com/office/word/2010/wordprocessingShape" mc:Ignorable="w14 w15 wp14">
+<w:footnotes xmlns:wpc="http://schemas.microsoft.com/office/word/2010/wordprocessingCanvas" xmlns:mc="http://schemas.openxmlformats.org/markup-compatibility/2006" xmlns:o="urn:schemas-microsoft-com:office:office" xmlns:r="http://schemas.openxmlformats.org/officeDocument/2006/relationships" xmlns:m="http://schemas.openxmlformats.org/officeDocument/2006/math" xmlns:v="urn:schemas-microsoft-com:vml" xmlns:wp14="http://schemas.microsoft.com/office/word/2010/wordprocessingDrawing" xmlns:wp="http://schemas.openxmlformats.org/drawingml/2006/wordprocessingDrawing" xmlns:w10="urn:schemas-microsoft-com:office:word" xmlns:w="http://schemas.openxmlformats.org/wordprocessingml/2006/main" xmlns:w14="http://schemas.microsoft.com/office/word/2010/wordml" xmlns:wpg="http://schemas.microsoft.com/office/word/2010/wordprocessingGroup" xmlns:wpi="http://schemas.microsoft.com/office/word/2010/wordprocessingInk" xmlns:wne="http://schemas.microsoft.com/office/word/2006/wordml" xmlns:wps="http://schemas.microsoft.com/office/word/2010/wordprocessingShape" mc:Ignorable="w14 wp14">
   <w:footnote w:type="separator" w:id="-1">
     <w:p>
       <w:pPr>
@@ -22000,7 +21931,7 @@
 </file>
 
 <file path=word/numbering.xml><?xml version="1.0" encoding="utf-8"?>
-<w:numbering xmlns:wpc="http://schemas.microsoft.com/office/word/2010/wordprocessingCanvas" xmlns:mc="http://schemas.openxmlformats.org/markup-compatibility/2006" xmlns:o="urn:schemas-microsoft-com:office:office" xmlns:r="http://schemas.openxmlformats.org/officeDocument/2006/relationships" xmlns:m="http://schemas.openxmlformats.org/officeDocument/2006/math" xmlns:v="urn:schemas-microsoft-com:vml" xmlns:wp14="http://schemas.microsoft.com/office/word/2010/wordprocessingDrawing" xmlns:wp="http://schemas.openxmlformats.org/drawingml/2006/wordprocessingDrawing" xmlns:w10="urn:schemas-microsoft-com:office:word" xmlns:w="http://schemas.openxmlformats.org/wordprocessingml/2006/main" xmlns:w14="http://schemas.microsoft.com/office/word/2010/wordml" xmlns:w15="http://schemas.microsoft.com/office/word/2012/wordml" xmlns:wpg="http://schemas.microsoft.com/office/word/2010/wordprocessingGroup" xmlns:wpi="http://schemas.microsoft.com/office/word/2010/wordprocessingInk" xmlns:wne="http://schemas.microsoft.com/office/word/2006/wordml" xmlns:wps="http://schemas.microsoft.com/office/word/2010/wordprocessingShape" mc:Ignorable="w14 w15 wp14">
+<w:numbering xmlns:wpc="http://schemas.microsoft.com/office/word/2010/wordprocessingCanvas" xmlns:mc="http://schemas.openxmlformats.org/markup-compatibility/2006" xmlns:o="urn:schemas-microsoft-com:office:office" xmlns:r="http://schemas.openxmlformats.org/officeDocument/2006/relationships" xmlns:m="http://schemas.openxmlformats.org/officeDocument/2006/math" xmlns:v="urn:schemas-microsoft-com:vml" xmlns:wp14="http://schemas.microsoft.com/office/word/2010/wordprocessingDrawing" xmlns:wp="http://schemas.openxmlformats.org/drawingml/2006/wordprocessingDrawing" xmlns:w10="urn:schemas-microsoft-com:office:word" xmlns:w="http://schemas.openxmlformats.org/wordprocessingml/2006/main" xmlns:w14="http://schemas.microsoft.com/office/word/2010/wordml" xmlns:wpg="http://schemas.microsoft.com/office/word/2010/wordprocessingGroup" xmlns:wpi="http://schemas.microsoft.com/office/word/2010/wordprocessingInk" xmlns:wne="http://schemas.microsoft.com/office/word/2006/wordml" xmlns:wps="http://schemas.microsoft.com/office/word/2010/wordprocessingShape" mc:Ignorable="w14 wp14">
   <w:abstractNum w:abstractNumId="0">
     <w:nsid w:val="07E34523"/>
     <w:multiLevelType w:val="hybridMultilevel"/>
@@ -24033,7 +23964,7 @@
 </file>
 
 <file path=word/styles.xml><?xml version="1.0" encoding="utf-8"?>
-<w:styles xmlns:mc="http://schemas.openxmlformats.org/markup-compatibility/2006" xmlns:r="http://schemas.openxmlformats.org/officeDocument/2006/relationships" xmlns:w="http://schemas.openxmlformats.org/wordprocessingml/2006/main" xmlns:w14="http://schemas.microsoft.com/office/word/2010/wordml" xmlns:w15="http://schemas.microsoft.com/office/word/2012/wordml" mc:Ignorable="w14 w15">
+<w:styles xmlns:mc="http://schemas.openxmlformats.org/markup-compatibility/2006" xmlns:r="http://schemas.openxmlformats.org/officeDocument/2006/relationships" xmlns:w="http://schemas.openxmlformats.org/wordprocessingml/2006/main" xmlns:w14="http://schemas.microsoft.com/office/word/2010/wordml" mc:Ignorable="w14">
   <w:docDefaults>
     <w:rPrDefault>
       <w:rPr>
@@ -24049,378 +23980,144 @@
       </w:pPr>
     </w:pPrDefault>
   </w:docDefaults>
-  <w:latentStyles w:defLockedState="0" w:defUIPriority="99" w:defSemiHidden="0" w:defUnhideWhenUsed="0" w:defQFormat="0" w:count="371">
-    <w:lsdException w:name="Normal" w:uiPriority="0" w:qFormat="1"/>
-    <w:lsdException w:name="heading 1" w:uiPriority="9" w:qFormat="1"/>
-    <w:lsdException w:name="heading 2" w:semiHidden="1" w:uiPriority="9" w:unhideWhenUsed="1" w:qFormat="1"/>
-    <w:lsdException w:name="heading 3" w:semiHidden="1" w:uiPriority="9" w:unhideWhenUsed="1" w:qFormat="1"/>
-    <w:lsdException w:name="heading 4" w:semiHidden="1" w:uiPriority="9" w:unhideWhenUsed="1" w:qFormat="1"/>
-    <w:lsdException w:name="heading 5" w:semiHidden="1" w:uiPriority="9" w:unhideWhenUsed="1" w:qFormat="1"/>
-    <w:lsdException w:name="heading 6" w:semiHidden="1" w:uiPriority="9" w:unhideWhenUsed="1" w:qFormat="1"/>
-    <w:lsdException w:name="heading 7" w:semiHidden="1" w:uiPriority="9" w:unhideWhenUsed="1" w:qFormat="1"/>
-    <w:lsdException w:name="heading 8" w:semiHidden="1" w:uiPriority="9" w:unhideWhenUsed="1" w:qFormat="1"/>
-    <w:lsdException w:name="heading 9" w:semiHidden="1" w:uiPriority="9" w:unhideWhenUsed="1" w:qFormat="1"/>
-    <w:lsdException w:name="index 1" w:semiHidden="1" w:unhideWhenUsed="1"/>
-    <w:lsdException w:name="index 2" w:semiHidden="1" w:unhideWhenUsed="1"/>
-    <w:lsdException w:name="index 3" w:semiHidden="1" w:unhideWhenUsed="1"/>
-    <w:lsdException w:name="index 4" w:semiHidden="1" w:unhideWhenUsed="1"/>
-    <w:lsdException w:name="index 5" w:semiHidden="1" w:unhideWhenUsed="1"/>
-    <w:lsdException w:name="index 6" w:semiHidden="1" w:unhideWhenUsed="1"/>
-    <w:lsdException w:name="index 7" w:semiHidden="1" w:unhideWhenUsed="1"/>
-    <w:lsdException w:name="index 8" w:semiHidden="1" w:unhideWhenUsed="1"/>
-    <w:lsdException w:name="index 9" w:semiHidden="1" w:unhideWhenUsed="1"/>
-    <w:lsdException w:name="toc 1" w:semiHidden="1" w:uiPriority="39" w:unhideWhenUsed="1"/>
-    <w:lsdException w:name="toc 2" w:semiHidden="1" w:uiPriority="39" w:unhideWhenUsed="1"/>
-    <w:lsdException w:name="toc 3" w:semiHidden="1" w:uiPriority="39" w:unhideWhenUsed="1"/>
-    <w:lsdException w:name="toc 4" w:semiHidden="1" w:uiPriority="39" w:unhideWhenUsed="1"/>
-    <w:lsdException w:name="toc 5" w:semiHidden="1" w:uiPriority="39" w:unhideWhenUsed="1"/>
-    <w:lsdException w:name="toc 6" w:semiHidden="1" w:uiPriority="39" w:unhideWhenUsed="1"/>
-    <w:lsdException w:name="toc 7" w:semiHidden="1" w:uiPriority="39" w:unhideWhenUsed="1"/>
-    <w:lsdException w:name="toc 8" w:semiHidden="1" w:uiPriority="39" w:unhideWhenUsed="1"/>
-    <w:lsdException w:name="toc 9" w:semiHidden="1" w:uiPriority="39" w:unhideWhenUsed="1"/>
-    <w:lsdException w:name="Normal Indent" w:semiHidden="1" w:unhideWhenUsed="1"/>
-    <w:lsdException w:name="footnote text" w:semiHidden="1" w:unhideWhenUsed="1"/>
-    <w:lsdException w:name="annotation text" w:semiHidden="1" w:unhideWhenUsed="1"/>
-    <w:lsdException w:name="header" w:semiHidden="1" w:unhideWhenUsed="1"/>
-    <w:lsdException w:name="footer" w:semiHidden="1" w:unhideWhenUsed="1"/>
-    <w:lsdException w:name="index heading" w:semiHidden="1" w:unhideWhenUsed="1"/>
-    <w:lsdException w:name="caption" w:semiHidden="1" w:uiPriority="35" w:unhideWhenUsed="1" w:qFormat="1"/>
-    <w:lsdException w:name="table of figures" w:semiHidden="1" w:unhideWhenUsed="1"/>
-    <w:lsdException w:name="envelope address" w:semiHidden="1" w:unhideWhenUsed="1"/>
-    <w:lsdException w:name="envelope return" w:semiHidden="1" w:unhideWhenUsed="1"/>
-    <w:lsdException w:name="footnote reference" w:semiHidden="1" w:unhideWhenUsed="1"/>
-    <w:lsdException w:name="annotation reference" w:semiHidden="1" w:unhideWhenUsed="1"/>
-    <w:lsdException w:name="line number" w:semiHidden="1" w:unhideWhenUsed="1"/>
-    <w:lsdException w:name="page number" w:semiHidden="1" w:unhideWhenUsed="1"/>
-    <w:lsdException w:name="endnote reference" w:semiHidden="1" w:unhideWhenUsed="1"/>
-    <w:lsdException w:name="endnote text" w:semiHidden="1" w:unhideWhenUsed="1"/>
-    <w:lsdException w:name="table of authorities" w:semiHidden="1" w:unhideWhenUsed="1"/>
-    <w:lsdException w:name="macro" w:semiHidden="1" w:unhideWhenUsed="1"/>
-    <w:lsdException w:name="toa heading" w:semiHidden="1" w:unhideWhenUsed="1"/>
-    <w:lsdException w:name="List" w:semiHidden="1" w:unhideWhenUsed="1"/>
-    <w:lsdException w:name="List Bullet" w:semiHidden="1" w:unhideWhenUsed="1"/>
-    <w:lsdException w:name="List Number" w:semiHidden="1" w:unhideWhenUsed="1"/>
-    <w:lsdException w:name="List 2" w:semiHidden="1" w:unhideWhenUsed="1"/>
-    <w:lsdException w:name="List 3" w:semiHidden="1" w:unhideWhenUsed="1"/>
-    <w:lsdException w:name="List 4" w:semiHidden="1" w:unhideWhenUsed="1"/>
-    <w:lsdException w:name="List 5" w:semiHidden="1" w:unhideWhenUsed="1"/>
-    <w:lsdException w:name="List Bullet 2" w:semiHidden="1" w:unhideWhenUsed="1"/>
-    <w:lsdException w:name="List Bullet 3" w:semiHidden="1" w:unhideWhenUsed="1"/>
-    <w:lsdException w:name="List Bullet 4" w:semiHidden="1" w:unhideWhenUsed="1"/>
-    <w:lsdException w:name="List Bullet 5" w:semiHidden="1" w:unhideWhenUsed="1"/>
-    <w:lsdException w:name="List Number 2" w:semiHidden="1" w:unhideWhenUsed="1"/>
-    <w:lsdException w:name="List Number 3" w:semiHidden="1" w:unhideWhenUsed="1"/>
-    <w:lsdException w:name="List Number 4" w:semiHidden="1" w:unhideWhenUsed="1"/>
-    <w:lsdException w:name="List Number 5" w:semiHidden="1" w:unhideWhenUsed="1"/>
-    <w:lsdException w:name="Title" w:uiPriority="10" w:qFormat="1"/>
-    <w:lsdException w:name="Closing" w:semiHidden="1" w:unhideWhenUsed="1"/>
-    <w:lsdException w:name="Signature" w:semiHidden="1" w:unhideWhenUsed="1"/>
-    <w:lsdException w:name="Default Paragraph Font" w:semiHidden="1" w:uiPriority="1" w:unhideWhenUsed="1"/>
-    <w:lsdException w:name="Body Text" w:semiHidden="1" w:unhideWhenUsed="1"/>
-    <w:lsdException w:name="Body Text Indent" w:semiHidden="1" w:unhideWhenUsed="1"/>
-    <w:lsdException w:name="List Continue" w:semiHidden="1" w:unhideWhenUsed="1"/>
-    <w:lsdException w:name="List Continue 2" w:semiHidden="1" w:unhideWhenUsed="1"/>
-    <w:lsdException w:name="List Continue 3" w:semiHidden="1" w:unhideWhenUsed="1"/>
-    <w:lsdException w:name="List Continue 4" w:semiHidden="1" w:unhideWhenUsed="1"/>
-    <w:lsdException w:name="List Continue 5" w:semiHidden="1" w:unhideWhenUsed="1"/>
-    <w:lsdException w:name="Message Header" w:semiHidden="1" w:unhideWhenUsed="1"/>
-    <w:lsdException w:name="Subtitle" w:uiPriority="11" w:qFormat="1"/>
-    <w:lsdException w:name="Salutation" w:semiHidden="1" w:unhideWhenUsed="1"/>
-    <w:lsdException w:name="Date" w:semiHidden="1" w:unhideWhenUsed="1"/>
-    <w:lsdException w:name="Body Text First Indent" w:semiHidden="1" w:unhideWhenUsed="1"/>
-    <w:lsdException w:name="Body Text First Indent 2" w:semiHidden="1" w:unhideWhenUsed="1"/>
-    <w:lsdException w:name="Note Heading" w:semiHidden="1" w:unhideWhenUsed="1"/>
-    <w:lsdException w:name="Body Text 2" w:semiHidden="1" w:unhideWhenUsed="1"/>
-    <w:lsdException w:name="Body Text 3" w:semiHidden="1" w:unhideWhenUsed="1"/>
-    <w:lsdException w:name="Body Text Indent 2" w:semiHidden="1" w:unhideWhenUsed="1"/>
-    <w:lsdException w:name="Body Text Indent 3" w:semiHidden="1" w:unhideWhenUsed="1"/>
-    <w:lsdException w:name="Block Text" w:semiHidden="1" w:unhideWhenUsed="1"/>
-    <w:lsdException w:name="Hyperlink" w:semiHidden="1" w:unhideWhenUsed="1"/>
-    <w:lsdException w:name="FollowedHyperlink" w:semiHidden="1" w:unhideWhenUsed="1"/>
-    <w:lsdException w:name="Strong" w:uiPriority="22" w:qFormat="1"/>
-    <w:lsdException w:name="Emphasis" w:uiPriority="20" w:qFormat="1"/>
-    <w:lsdException w:name="Document Map" w:semiHidden="1" w:unhideWhenUsed="1"/>
-    <w:lsdException w:name="Plain Text" w:semiHidden="1" w:unhideWhenUsed="1"/>
-    <w:lsdException w:name="E-mail Signature" w:semiHidden="1" w:unhideWhenUsed="1"/>
-    <w:lsdException w:name="HTML Top of Form" w:semiHidden="1" w:unhideWhenUsed="1"/>
-    <w:lsdException w:name="HTML Bottom of Form" w:semiHidden="1" w:unhideWhenUsed="1"/>
-    <w:lsdException w:name="Normal (Web)" w:semiHidden="1" w:unhideWhenUsed="1"/>
-    <w:lsdException w:name="HTML Acronym" w:semiHidden="1" w:unhideWhenUsed="1"/>
-    <w:lsdException w:name="HTML Address" w:semiHidden="1" w:unhideWhenUsed="1"/>
-    <w:lsdException w:name="HTML Cite" w:semiHidden="1" w:unhideWhenUsed="1"/>
-    <w:lsdException w:name="HTML Code" w:semiHidden="1" w:unhideWhenUsed="1"/>
-    <w:lsdException w:name="HTML Definition" w:semiHidden="1" w:unhideWhenUsed="1"/>
-    <w:lsdException w:name="HTML Keyboard" w:semiHidden="1" w:unhideWhenUsed="1"/>
-    <w:lsdException w:name="HTML Preformatted" w:semiHidden="1" w:unhideWhenUsed="1"/>
-    <w:lsdException w:name="HTML Sample" w:semiHidden="1" w:unhideWhenUsed="1"/>
-    <w:lsdException w:name="HTML Typewriter" w:semiHidden="1" w:unhideWhenUsed="1"/>
-    <w:lsdException w:name="HTML Variable" w:semiHidden="1" w:unhideWhenUsed="1"/>
-    <w:lsdException w:name="Normal Table" w:semiHidden="1" w:unhideWhenUsed="1"/>
-    <w:lsdException w:name="annotation subject" w:semiHidden="1" w:unhideWhenUsed="1"/>
-    <w:lsdException w:name="No List" w:semiHidden="1" w:unhideWhenUsed="1"/>
-    <w:lsdException w:name="Outline List 1" w:semiHidden="1" w:unhideWhenUsed="1"/>
-    <w:lsdException w:name="Outline List 2" w:semiHidden="1" w:unhideWhenUsed="1"/>
-    <w:lsdException w:name="Outline List 3" w:semiHidden="1" w:unhideWhenUsed="1"/>
-    <w:lsdException w:name="Table Simple 1" w:semiHidden="1" w:unhideWhenUsed="1"/>
-    <w:lsdException w:name="Table Simple 2" w:semiHidden="1" w:unhideWhenUsed="1"/>
-    <w:lsdException w:name="Table Simple 3" w:semiHidden="1" w:unhideWhenUsed="1"/>
-    <w:lsdException w:name="Table Classic 1" w:semiHidden="1" w:unhideWhenUsed="1"/>
-    <w:lsdException w:name="Table Classic 2" w:semiHidden="1" w:unhideWhenUsed="1"/>
-    <w:lsdException w:name="Table Classic 3" w:semiHidden="1" w:unhideWhenUsed="1"/>
-    <w:lsdException w:name="Table Classic 4" w:semiHidden="1" w:unhideWhenUsed="1"/>
-    <w:lsdException w:name="Table Colorful 1" w:semiHidden="1" w:unhideWhenUsed="1"/>
-    <w:lsdException w:name="Table Colorful 2" w:semiHidden="1" w:unhideWhenUsed="1"/>
-    <w:lsdException w:name="Table Colorful 3" w:semiHidden="1" w:unhideWhenUsed="1"/>
-    <w:lsdException w:name="Table Columns 1" w:semiHidden="1" w:unhideWhenUsed="1"/>
-    <w:lsdException w:name="Table Columns 2" w:semiHidden="1" w:unhideWhenUsed="1"/>
-    <w:lsdException w:name="Table Columns 3" w:semiHidden="1" w:unhideWhenUsed="1"/>
-    <w:lsdException w:name="Table Columns 4" w:semiHidden="1" w:unhideWhenUsed="1"/>
-    <w:lsdException w:name="Table Columns 5" w:semiHidden="1" w:unhideWhenUsed="1"/>
-    <w:lsdException w:name="Table Grid 1" w:semiHidden="1" w:unhideWhenUsed="1"/>
-    <w:lsdException w:name="Table Grid 2" w:semiHidden="1" w:unhideWhenUsed="1"/>
-    <w:lsdException w:name="Table Grid 3" w:semiHidden="1" w:unhideWhenUsed="1"/>
-    <w:lsdException w:name="Table Grid 4" w:semiHidden="1" w:unhideWhenUsed="1"/>
-    <w:lsdException w:name="Table Grid 5" w:semiHidden="1" w:unhideWhenUsed="1"/>
-    <w:lsdException w:name="Table Grid 6" w:semiHidden="1" w:unhideWhenUsed="1"/>
-    <w:lsdException w:name="Table Grid 7" w:semiHidden="1" w:unhideWhenUsed="1"/>
-    <w:lsdException w:name="Table Grid 8" w:semiHidden="1" w:unhideWhenUsed="1"/>
-    <w:lsdException w:name="Table List 1" w:semiHidden="1" w:unhideWhenUsed="1"/>
-    <w:lsdException w:name="Table List 2" w:semiHidden="1" w:unhideWhenUsed="1"/>
-    <w:lsdException w:name="Table List 3" w:semiHidden="1" w:unhideWhenUsed="1"/>
-    <w:lsdException w:name="Table List 4" w:semiHidden="1" w:unhideWhenUsed="1"/>
-    <w:lsdException w:name="Table List 5" w:semiHidden="1" w:unhideWhenUsed="1"/>
-    <w:lsdException w:name="Table List 6" w:semiHidden="1" w:unhideWhenUsed="1"/>
-    <w:lsdException w:name="Table List 7" w:semiHidden="1" w:unhideWhenUsed="1"/>
-    <w:lsdException w:name="Table List 8" w:semiHidden="1" w:unhideWhenUsed="1"/>
-    <w:lsdException w:name="Table 3D effects 1" w:semiHidden="1" w:unhideWhenUsed="1"/>
-    <w:lsdException w:name="Table 3D effects 2" w:semiHidden="1" w:unhideWhenUsed="1"/>
-    <w:lsdException w:name="Table 3D effects 3" w:semiHidden="1" w:unhideWhenUsed="1"/>
-    <w:lsdException w:name="Table Contemporary" w:semiHidden="1" w:unhideWhenUsed="1"/>
-    <w:lsdException w:name="Table Elegant" w:semiHidden="1" w:unhideWhenUsed="1"/>
-    <w:lsdException w:name="Table Professional" w:semiHidden="1" w:unhideWhenUsed="1"/>
-    <w:lsdException w:name="Table Subtle 1" w:semiHidden="1" w:unhideWhenUsed="1"/>
-    <w:lsdException w:name="Table Subtle 2" w:semiHidden="1" w:unhideWhenUsed="1"/>
-    <w:lsdException w:name="Table Web 1" w:semiHidden="1" w:unhideWhenUsed="1"/>
-    <w:lsdException w:name="Table Web 2" w:semiHidden="1" w:unhideWhenUsed="1"/>
-    <w:lsdException w:name="Table Web 3" w:semiHidden="1" w:unhideWhenUsed="1"/>
-    <w:lsdException w:name="Balloon Text" w:semiHidden="1" w:unhideWhenUsed="1"/>
-    <w:lsdException w:name="Table Grid" w:uiPriority="39"/>
-    <w:lsdException w:name="Table Theme" w:semiHidden="1" w:unhideWhenUsed="1"/>
-    <w:lsdException w:name="Placeholder Text" w:semiHidden="1"/>
-    <w:lsdException w:name="No Spacing" w:uiPriority="1" w:qFormat="1"/>
-    <w:lsdException w:name="Light Shading" w:uiPriority="60"/>
-    <w:lsdException w:name="Light List" w:uiPriority="61"/>
-    <w:lsdException w:name="Light Grid" w:uiPriority="62"/>
-    <w:lsdException w:name="Medium Shading 1" w:uiPriority="63"/>
-    <w:lsdException w:name="Medium Shading 2" w:uiPriority="64"/>
-    <w:lsdException w:name="Medium List 1" w:uiPriority="65"/>
-    <w:lsdException w:name="Medium List 2" w:uiPriority="66"/>
-    <w:lsdException w:name="Medium Grid 1" w:uiPriority="67"/>
-    <w:lsdException w:name="Medium Grid 2" w:uiPriority="68"/>
-    <w:lsdException w:name="Medium Grid 3" w:uiPriority="69"/>
-    <w:lsdException w:name="Dark List" w:uiPriority="70"/>
-    <w:lsdException w:name="Colorful Shading" w:uiPriority="71"/>
-    <w:lsdException w:name="Colorful List" w:uiPriority="72"/>
-    <w:lsdException w:name="Colorful Grid" w:uiPriority="73"/>
-    <w:lsdException w:name="Light Shading Accent 1" w:uiPriority="60"/>
-    <w:lsdException w:name="Light List Accent 1" w:uiPriority="61"/>
-    <w:lsdException w:name="Light Grid Accent 1" w:uiPriority="62"/>
-    <w:lsdException w:name="Medium Shading 1 Accent 1" w:uiPriority="63"/>
-    <w:lsdException w:name="Medium Shading 2 Accent 1" w:uiPriority="64"/>
-    <w:lsdException w:name="Medium List 1 Accent 1" w:uiPriority="65"/>
-    <w:lsdException w:name="Revision" w:semiHidden="1"/>
-    <w:lsdException w:name="List Paragraph" w:uiPriority="34" w:qFormat="1"/>
-    <w:lsdException w:name="Quote" w:uiPriority="29" w:qFormat="1"/>
-    <w:lsdException w:name="Intense Quote" w:uiPriority="30" w:qFormat="1"/>
-    <w:lsdException w:name="Medium List 2 Accent 1" w:uiPriority="66"/>
-    <w:lsdException w:name="Medium Grid 1 Accent 1" w:uiPriority="67"/>
-    <w:lsdException w:name="Medium Grid 2 Accent 1" w:uiPriority="68"/>
-    <w:lsdException w:name="Medium Grid 3 Accent 1" w:uiPriority="69"/>
-    <w:lsdException w:name="Dark List Accent 1" w:uiPriority="70"/>
-    <w:lsdException w:name="Colorful Shading Accent 1" w:uiPriority="71"/>
-    <w:lsdException w:name="Colorful List Accent 1" w:uiPriority="72"/>
-    <w:lsdException w:name="Colorful Grid Accent 1" w:uiPriority="73"/>
-    <w:lsdException w:name="Light Shading Accent 2" w:uiPriority="60"/>
-    <w:lsdException w:name="Light List Accent 2" w:uiPriority="61"/>
-    <w:lsdException w:name="Light Grid Accent 2" w:uiPriority="62"/>
-    <w:lsdException w:name="Medium Shading 1 Accent 2" w:uiPriority="63"/>
-    <w:lsdException w:name="Medium Shading 2 Accent 2" w:uiPriority="64"/>
-    <w:lsdException w:name="Medium List 1 Accent 2" w:uiPriority="65"/>
-    <w:lsdException w:name="Medium List 2 Accent 2" w:uiPriority="66"/>
-    <w:lsdException w:name="Medium Grid 1 Accent 2" w:uiPriority="67"/>
-    <w:lsdException w:name="Medium Grid 2 Accent 2" w:uiPriority="68"/>
-    <w:lsdException w:name="Medium Grid 3 Accent 2" w:uiPriority="69"/>
-    <w:lsdException w:name="Dark List Accent 2" w:uiPriority="70"/>
-    <w:lsdException w:name="Colorful Shading Accent 2" w:uiPriority="71"/>
-    <w:lsdException w:name="Colorful List Accent 2" w:uiPriority="72"/>
-    <w:lsdException w:name="Colorful Grid Accent 2" w:uiPriority="73"/>
-    <w:lsdException w:name="Light Shading Accent 3" w:uiPriority="60"/>
-    <w:lsdException w:name="Light List Accent 3" w:uiPriority="61"/>
-    <w:lsdException w:name="Light Grid Accent 3" w:uiPriority="62"/>
-    <w:lsdException w:name="Medium Shading 1 Accent 3" w:uiPriority="63"/>
-    <w:lsdException w:name="Medium Shading 2 Accent 3" w:uiPriority="64"/>
-    <w:lsdException w:name="Medium List 1 Accent 3" w:uiPriority="65"/>
-    <w:lsdException w:name="Medium List 2 Accent 3" w:uiPriority="66"/>
-    <w:lsdException w:name="Medium Grid 1 Accent 3" w:uiPriority="67"/>
-    <w:lsdException w:name="Medium Grid 2 Accent 3" w:uiPriority="68"/>
-    <w:lsdException w:name="Medium Grid 3 Accent 3" w:uiPriority="69"/>
-    <w:lsdException w:name="Dark List Accent 3" w:uiPriority="70"/>
-    <w:lsdException w:name="Colorful Shading Accent 3" w:uiPriority="71"/>
-    <w:lsdException w:name="Colorful List Accent 3" w:uiPriority="72"/>
-    <w:lsdException w:name="Colorful Grid Accent 3" w:uiPriority="73"/>
-    <w:lsdException w:name="Light Shading Accent 4" w:uiPriority="60"/>
-    <w:lsdException w:name="Light List Accent 4" w:uiPriority="61"/>
-    <w:lsdException w:name="Light Grid Accent 4" w:uiPriority="62"/>
-    <w:lsdException w:name="Medium Shading 1 Accent 4" w:uiPriority="63"/>
-    <w:lsdException w:name="Medium Shading 2 Accent 4" w:uiPriority="64"/>
-    <w:lsdException w:name="Medium List 1 Accent 4" w:uiPriority="65"/>
-    <w:lsdException w:name="Medium List 2 Accent 4" w:uiPriority="66"/>
-    <w:lsdException w:name="Medium Grid 1 Accent 4" w:uiPriority="67"/>
-    <w:lsdException w:name="Medium Grid 2 Accent 4" w:uiPriority="68"/>
-    <w:lsdException w:name="Medium Grid 3 Accent 4" w:uiPriority="69"/>
-    <w:lsdException w:name="Dark List Accent 4" w:uiPriority="70"/>
-    <w:lsdException w:name="Colorful Shading Accent 4" w:uiPriority="71"/>
-    <w:lsdException w:name="Colorful List Accent 4" w:uiPriority="72"/>
-    <w:lsdException w:name="Colorful Grid Accent 4" w:uiPriority="73"/>
-    <w:lsdException w:name="Light Shading Accent 5" w:uiPriority="60"/>
-    <w:lsdException w:name="Light List Accent 5" w:uiPriority="61"/>
-    <w:lsdException w:name="Light Grid Accent 5" w:uiPriority="62"/>
-    <w:lsdException w:name="Medium Shading 1 Accent 5" w:uiPriority="63"/>
-    <w:lsdException w:name="Medium Shading 2 Accent 5" w:uiPriority="64"/>
-    <w:lsdException w:name="Medium List 1 Accent 5" w:uiPriority="65"/>
-    <w:lsdException w:name="Medium List 2 Accent 5" w:uiPriority="66"/>
-    <w:lsdException w:name="Medium Grid 1 Accent 5" w:uiPriority="67"/>
-    <w:lsdException w:name="Medium Grid 2 Accent 5" w:uiPriority="68"/>
-    <w:lsdException w:name="Medium Grid 3 Accent 5" w:uiPriority="69"/>
-    <w:lsdException w:name="Dark List Accent 5" w:uiPriority="70"/>
-    <w:lsdException w:name="Colorful Shading Accent 5" w:uiPriority="71"/>
-    <w:lsdException w:name="Colorful List Accent 5" w:uiPriority="72"/>
-    <w:lsdException w:name="Colorful Grid Accent 5" w:uiPriority="73"/>
-    <w:lsdException w:name="Light Shading Accent 6" w:uiPriority="60"/>
-    <w:lsdException w:name="Light List Accent 6" w:uiPriority="61"/>
-    <w:lsdException w:name="Light Grid Accent 6" w:uiPriority="62"/>
-    <w:lsdException w:name="Medium Shading 1 Accent 6" w:uiPriority="63"/>
-    <w:lsdException w:name="Medium Shading 2 Accent 6" w:uiPriority="64"/>
-    <w:lsdException w:name="Medium List 1 Accent 6" w:uiPriority="65"/>
-    <w:lsdException w:name="Medium List 2 Accent 6" w:uiPriority="66"/>
-    <w:lsdException w:name="Medium Grid 1 Accent 6" w:uiPriority="67"/>
-    <w:lsdException w:name="Medium Grid 2 Accent 6" w:uiPriority="68"/>
-    <w:lsdException w:name="Medium Grid 3 Accent 6" w:uiPriority="69"/>
-    <w:lsdException w:name="Dark List Accent 6" w:uiPriority="70"/>
-    <w:lsdException w:name="Colorful Shading Accent 6" w:uiPriority="71"/>
-    <w:lsdException w:name="Colorful List Accent 6" w:uiPriority="72"/>
-    <w:lsdException w:name="Colorful Grid Accent 6" w:uiPriority="73"/>
-    <w:lsdException w:name="Subtle Emphasis" w:uiPriority="19" w:qFormat="1"/>
-    <w:lsdException w:name="Intense Emphasis" w:uiPriority="21" w:qFormat="1"/>
-    <w:lsdException w:name="Subtle Reference" w:uiPriority="31" w:qFormat="1"/>
-    <w:lsdException w:name="Intense Reference" w:uiPriority="32" w:qFormat="1"/>
-    <w:lsdException w:name="Book Title" w:uiPriority="33" w:qFormat="1"/>
-    <w:lsdException w:name="Bibliography" w:semiHidden="1" w:uiPriority="37" w:unhideWhenUsed="1"/>
-    <w:lsdException w:name="TOC Heading" w:semiHidden="1" w:uiPriority="39" w:unhideWhenUsed="1" w:qFormat="1"/>
-    <w:lsdException w:name="Plain Table 1" w:uiPriority="41"/>
-    <w:lsdException w:name="Plain Table 2" w:uiPriority="42"/>
-    <w:lsdException w:name="Plain Table 3" w:uiPriority="43"/>
-    <w:lsdException w:name="Plain Table 4" w:uiPriority="44"/>
-    <w:lsdException w:name="Plain Table 5" w:uiPriority="45"/>
-    <w:lsdException w:name="Grid Table Light" w:uiPriority="40"/>
-    <w:lsdException w:name="Grid Table 1 Light" w:uiPriority="46"/>
-    <w:lsdException w:name="Grid Table 2" w:uiPriority="47"/>
-    <w:lsdException w:name="Grid Table 3" w:uiPriority="48"/>
-    <w:lsdException w:name="Grid Table 4" w:uiPriority="49"/>
-    <w:lsdException w:name="Grid Table 5 Dark" w:uiPriority="50"/>
-    <w:lsdException w:name="Grid Table 6 Colorful" w:uiPriority="51"/>
-    <w:lsdException w:name="Grid Table 7 Colorful" w:uiPriority="52"/>
-    <w:lsdException w:name="Grid Table 1 Light Accent 1" w:uiPriority="46"/>
-    <w:lsdException w:name="Grid Table 2 Accent 1" w:uiPriority="47"/>
-    <w:lsdException w:name="Grid Table 3 Accent 1" w:uiPriority="48"/>
-    <w:lsdException w:name="Grid Table 4 Accent 1" w:uiPriority="49"/>
-    <w:lsdException w:name="Grid Table 5 Dark Accent 1" w:uiPriority="50"/>
-    <w:lsdException w:name="Grid Table 6 Colorful Accent 1" w:uiPriority="51"/>
-    <w:lsdException w:name="Grid Table 7 Colorful Accent 1" w:uiPriority="52"/>
-    <w:lsdException w:name="Grid Table 1 Light Accent 2" w:uiPriority="46"/>
-    <w:lsdException w:name="Grid Table 2 Accent 2" w:uiPriority="47"/>
-    <w:lsdException w:name="Grid Table 3 Accent 2" w:uiPriority="48"/>
-    <w:lsdException w:name="Grid Table 4 Accent 2" w:uiPriority="49"/>
-    <w:lsdException w:name="Grid Table 5 Dark Accent 2" w:uiPriority="50"/>
-    <w:lsdException w:name="Grid Table 6 Colorful Accent 2" w:uiPriority="51"/>
-    <w:lsdException w:name="Grid Table 7 Colorful Accent 2" w:uiPriority="52"/>
-    <w:lsdException w:name="Grid Table 1 Light Accent 3" w:uiPriority="46"/>
-    <w:lsdException w:name="Grid Table 2 Accent 3" w:uiPriority="47"/>
-    <w:lsdException w:name="Grid Table 3 Accent 3" w:uiPriority="48"/>
-    <w:lsdException w:name="Grid Table 4 Accent 3" w:uiPriority="49"/>
-    <w:lsdException w:name="Grid Table 5 Dark Accent 3" w:uiPriority="50"/>
-    <w:lsdException w:name="Grid Table 6 Colorful Accent 3" w:uiPriority="51"/>
-    <w:lsdException w:name="Grid Table 7 Colorful Accent 3" w:uiPriority="52"/>
-    <w:lsdException w:name="Grid Table 1 Light Accent 4" w:uiPriority="46"/>
-    <w:lsdException w:name="Grid Table 2 Accent 4" w:uiPriority="47"/>
-    <w:lsdException w:name="Grid Table 3 Accent 4" w:uiPriority="48"/>
-    <w:lsdException w:name="Grid Table 4 Accent 4" w:uiPriority="49"/>
-    <w:lsdException w:name="Grid Table 5 Dark Accent 4" w:uiPriority="50"/>
-    <w:lsdException w:name="Grid Table 6 Colorful Accent 4" w:uiPriority="51"/>
-    <w:lsdException w:name="Grid Table 7 Colorful Accent 4" w:uiPriority="52"/>
-    <w:lsdException w:name="Grid Table 1 Light Accent 5" w:uiPriority="46"/>
-    <w:lsdException w:name="Grid Table 2 Accent 5" w:uiPriority="47"/>
-    <w:lsdException w:name="Grid Table 3 Accent 5" w:uiPriority="48"/>
-    <w:lsdException w:name="Grid Table 4 Accent 5" w:uiPriority="49"/>
-    <w:lsdException w:name="Grid Table 5 Dark Accent 5" w:uiPriority="50"/>
-    <w:lsdException w:name="Grid Table 6 Colorful Accent 5" w:uiPriority="51"/>
-    <w:lsdException w:name="Grid Table 7 Colorful Accent 5" w:uiPriority="52"/>
-    <w:lsdException w:name="Grid Table 1 Light Accent 6" w:uiPriority="46"/>
-    <w:lsdException w:name="Grid Table 2 Accent 6" w:uiPriority="47"/>
-    <w:lsdException w:name="Grid Table 3 Accent 6" w:uiPriority="48"/>
-    <w:lsdException w:name="Grid Table 4 Accent 6" w:uiPriority="49"/>
-    <w:lsdException w:name="Grid Table 5 Dark Accent 6" w:uiPriority="50"/>
-    <w:lsdException w:name="Grid Table 6 Colorful Accent 6" w:uiPriority="51"/>
-    <w:lsdException w:name="Grid Table 7 Colorful Accent 6" w:uiPriority="52"/>
-    <w:lsdException w:name="List Table 1 Light" w:uiPriority="46"/>
-    <w:lsdException w:name="List Table 2" w:uiPriority="47"/>
-    <w:lsdException w:name="List Table 3" w:uiPriority="48"/>
-    <w:lsdException w:name="List Table 4" w:uiPriority="49"/>
-    <w:lsdException w:name="List Table 5 Dark" w:uiPriority="50"/>
-    <w:lsdException w:name="List Table 6 Colorful" w:uiPriority="51"/>
-    <w:lsdException w:name="List Table 7 Colorful" w:uiPriority="52"/>
-    <w:lsdException w:name="List Table 1 Light Accent 1" w:uiPriority="46"/>
-    <w:lsdException w:name="List Table 2 Accent 1" w:uiPriority="47"/>
-    <w:lsdException w:name="List Table 3 Accent 1" w:uiPriority="48"/>
-    <w:lsdException w:name="List Table 4 Accent 1" w:uiPriority="49"/>
-    <w:lsdException w:name="List Table 5 Dark Accent 1" w:uiPriority="50"/>
-    <w:lsdException w:name="List Table 6 Colorful Accent 1" w:uiPriority="51"/>
-    <w:lsdException w:name="List Table 7 Colorful Accent 1" w:uiPriority="52"/>
-    <w:lsdException w:name="List Table 1 Light Accent 2" w:uiPriority="46"/>
-    <w:lsdException w:name="List Table 2 Accent 2" w:uiPriority="47"/>
-    <w:lsdException w:name="List Table 3 Accent 2" w:uiPriority="48"/>
-    <w:lsdException w:name="List Table 4 Accent 2" w:uiPriority="49"/>
-    <w:lsdException w:name="List Table 5 Dark Accent 2" w:uiPriority="50"/>
-    <w:lsdException w:name="List Table 6 Colorful Accent 2" w:uiPriority="51"/>
-    <w:lsdException w:name="List Table 7 Colorful Accent 2" w:uiPriority="52"/>
-    <w:lsdException w:name="List Table 1 Light Accent 3" w:uiPriority="46"/>
-    <w:lsdException w:name="List Table 2 Accent 3" w:uiPriority="47"/>
-    <w:lsdException w:name="List Table 3 Accent 3" w:uiPriority="48"/>
-    <w:lsdException w:name="List Table 4 Accent 3" w:uiPriority="49"/>
-    <w:lsdException w:name="List Table 5 Dark Accent 3" w:uiPriority="50"/>
-    <w:lsdException w:name="List Table 6 Colorful Accent 3" w:uiPriority="51"/>
-    <w:lsdException w:name="List Table 7 Colorful Accent 3" w:uiPriority="52"/>
-    <w:lsdException w:name="List Table 1 Light Accent 4" w:uiPriority="46"/>
-    <w:lsdException w:name="List Table 2 Accent 4" w:uiPriority="47"/>
-    <w:lsdException w:name="List Table 3 Accent 4" w:uiPriority="48"/>
-    <w:lsdException w:name="List Table 4 Accent 4" w:uiPriority="49"/>
-    <w:lsdException w:name="List Table 5 Dark Accent 4" w:uiPriority="50"/>
-    <w:lsdException w:name="List Table 6 Colorful Accent 4" w:uiPriority="51"/>
-    <w:lsdException w:name="List Table 7 Colorful Accent 4" w:uiPriority="52"/>
-    <w:lsdException w:name="List Table 1 Light Accent 5" w:uiPriority="46"/>
-    <w:lsdException w:name="List Table 2 Accent 5" w:uiPriority="47"/>
-    <w:lsdException w:name="List Table 3 Accent 5" w:uiPriority="48"/>
-    <w:lsdException w:name="List Table 4 Accent 5" w:uiPriority="49"/>
-    <w:lsdException w:name="List Table 5 Dark Accent 5" w:uiPriority="50"/>
-    <w:lsdException w:name="List Table 6 Colorful Accent 5" w:uiPriority="51"/>
-    <w:lsdException w:name="List Table 7 Colorful Accent 5" w:uiPriority="52"/>
-    <w:lsdException w:name="List Table 1 Light Accent 6" w:uiPriority="46"/>
-    <w:lsdException w:name="List Table 2 Accent 6" w:uiPriority="47"/>
-    <w:lsdException w:name="List Table 3 Accent 6" w:uiPriority="48"/>
-    <w:lsdException w:name="List Table 4 Accent 6" w:uiPriority="49"/>
-    <w:lsdException w:name="List Table 5 Dark Accent 6" w:uiPriority="50"/>
-    <w:lsdException w:name="List Table 6 Colorful Accent 6" w:uiPriority="51"/>
-    <w:lsdException w:name="List Table 7 Colorful Accent 6" w:uiPriority="52"/>
+  <w:latentStyles w:defLockedState="0" w:defUIPriority="99" w:defSemiHidden="1" w:defUnhideWhenUsed="1" w:defQFormat="0" w:count="267">
+    <w:lsdException w:name="Normal" w:semiHidden="0" w:uiPriority="0" w:unhideWhenUsed="0" w:qFormat="1"/>
+    <w:lsdException w:name="heading 1" w:semiHidden="0" w:uiPriority="9" w:unhideWhenUsed="0" w:qFormat="1"/>
+    <w:lsdException w:name="heading 2" w:uiPriority="9" w:qFormat="1"/>
+    <w:lsdException w:name="heading 3" w:uiPriority="9" w:qFormat="1"/>
+    <w:lsdException w:name="heading 4" w:uiPriority="9" w:qFormat="1"/>
+    <w:lsdException w:name="heading 5" w:uiPriority="9" w:qFormat="1"/>
+    <w:lsdException w:name="heading 6" w:uiPriority="9" w:qFormat="1"/>
+    <w:lsdException w:name="heading 7" w:uiPriority="9" w:qFormat="1"/>
+    <w:lsdException w:name="heading 8" w:uiPriority="9" w:qFormat="1"/>
+    <w:lsdException w:name="heading 9" w:uiPriority="9" w:qFormat="1"/>
+    <w:lsdException w:name="toc 1" w:uiPriority="39"/>
+    <w:lsdException w:name="toc 2" w:uiPriority="39"/>
+    <w:lsdException w:name="toc 3" w:uiPriority="39"/>
+    <w:lsdException w:name="toc 4" w:uiPriority="39"/>
+    <w:lsdException w:name="toc 5" w:uiPriority="39"/>
+    <w:lsdException w:name="toc 6" w:uiPriority="39"/>
+    <w:lsdException w:name="toc 7" w:uiPriority="39"/>
+    <w:lsdException w:name="toc 8" w:uiPriority="39"/>
+    <w:lsdException w:name="toc 9" w:uiPriority="39"/>
+    <w:lsdException w:name="caption" w:uiPriority="35" w:qFormat="1"/>
+    <w:lsdException w:name="Title" w:semiHidden="0" w:uiPriority="10" w:unhideWhenUsed="0" w:qFormat="1"/>
+    <w:lsdException w:name="Default Paragraph Font" w:uiPriority="1"/>
+    <w:lsdException w:name="Subtitle" w:semiHidden="0" w:uiPriority="11" w:unhideWhenUsed="0" w:qFormat="1"/>
+    <w:lsdException w:name="Strong" w:semiHidden="0" w:uiPriority="22" w:unhideWhenUsed="0" w:qFormat="1"/>
+    <w:lsdException w:name="Emphasis" w:semiHidden="0" w:uiPriority="20" w:unhideWhenUsed="0" w:qFormat="1"/>
+    <w:lsdException w:name="Table Grid" w:semiHidden="0" w:uiPriority="39" w:unhideWhenUsed="0"/>
+    <w:lsdException w:name="Placeholder Text" w:unhideWhenUsed="0"/>
+    <w:lsdException w:name="No Spacing" w:semiHidden="0" w:uiPriority="1" w:unhideWhenUsed="0" w:qFormat="1"/>
+    <w:lsdException w:name="Light Shading" w:semiHidden="0" w:uiPriority="60" w:unhideWhenUsed="0"/>
+    <w:lsdException w:name="Light List" w:semiHidden="0" w:uiPriority="61" w:unhideWhenUsed="0"/>
+    <w:lsdException w:name="Light Grid" w:semiHidden="0" w:uiPriority="62" w:unhideWhenUsed="0"/>
+    <w:lsdException w:name="Medium Shading 1" w:semiHidden="0" w:uiPriority="63" w:unhideWhenUsed="0"/>
+    <w:lsdException w:name="Medium Shading 2" w:semiHidden="0" w:uiPriority="64" w:unhideWhenUsed="0"/>
+    <w:lsdException w:name="Medium List 1" w:semiHidden="0" w:uiPriority="65" w:unhideWhenUsed="0"/>
+    <w:lsdException w:name="Medium List 2" w:semiHidden="0" w:uiPriority="66" w:unhideWhenUsed="0"/>
+    <w:lsdException w:name="Medium Grid 1" w:semiHidden="0" w:uiPriority="67" w:unhideWhenUsed="0"/>
+    <w:lsdException w:name="Medium Grid 2" w:semiHidden="0" w:uiPriority="68" w:unhideWhenUsed="0"/>
+    <w:lsdException w:name="Medium Grid 3" w:semiHidden="0" w:uiPriority="69" w:unhideWhenUsed="0"/>
+    <w:lsdException w:name="Dark List" w:semiHidden="0" w:uiPriority="70" w:unhideWhenUsed="0"/>
+    <w:lsdException w:name="Colorful Shading" w:semiHidden="0" w:uiPriority="71" w:unhideWhenUsed="0"/>
+    <w:lsdException w:name="Colorful List" w:semiHidden="0" w:uiPriority="72" w:unhideWhenUsed="0"/>
+    <w:lsdException w:name="Colorful Grid" w:semiHidden="0" w:uiPriority="73" w:unhideWhenUsed="0"/>
+    <w:lsdException w:name="Light Shading Accent 1" w:semiHidden="0" w:uiPriority="60" w:unhideWhenUsed="0"/>
+    <w:lsdException w:name="Light List Accent 1" w:semiHidden="0" w:uiPriority="61" w:unhideWhenUsed="0"/>
+    <w:lsdException w:name="Light Grid Accent 1" w:semiHidden="0" w:uiPriority="62" w:unhideWhenUsed="0"/>
+    <w:lsdException w:name="Medium Shading 1 Accent 1" w:semiHidden="0" w:uiPriority="63" w:unhideWhenUsed="0"/>
+    <w:lsdException w:name="Medium Shading 2 Accent 1" w:semiHidden="0" w:uiPriority="64" w:unhideWhenUsed="0"/>
+    <w:lsdException w:name="Medium List 1 Accent 1" w:semiHidden="0" w:uiPriority="65" w:unhideWhenUsed="0"/>
+    <w:lsdException w:name="Revision" w:unhideWhenUsed="0"/>
+    <w:lsdException w:name="List Paragraph" w:semiHidden="0" w:uiPriority="34" w:unhideWhenUsed="0" w:qFormat="1"/>
+    <w:lsdException w:name="Quote" w:semiHidden="0" w:uiPriority="29" w:unhideWhenUsed="0" w:qFormat="1"/>
+    <w:lsdException w:name="Intense Quote" w:semiHidden="0" w:uiPriority="30" w:unhideWhenUsed="0" w:qFormat="1"/>
+    <w:lsdException w:name="Medium List 2 Accent 1" w:semiHidden="0" w:uiPriority="66" w:unhideWhenUsed="0"/>
+    <w:lsdException w:name="Medium Grid 1 Accent 1" w:semiHidden="0" w:uiPriority="67" w:unhideWhenUsed="0"/>
+    <w:lsdException w:name="Medium Grid 2 Accent 1" w:semiHidden="0" w:uiPriority="68" w:unhideWhenUsed="0"/>
+    <w:lsdException w:name="Medium Grid 3 Accent 1" w:semiHidden="0" w:uiPriority="69" w:unhideWhenUsed="0"/>
+    <w:lsdException w:name="Dark List Accent 1" w:semiHidden="0" w:uiPriority="70" w:unhideWhenUsed="0"/>
+    <w:lsdException w:name="Colorful Shading Accent 1" w:semiHidden="0" w:uiPriority="71" w:unhideWhenUsed="0"/>
+    <w:lsdException w:name="Colorful List Accent 1" w:semiHidden="0" w:uiPriority="72" w:unhideWhenUsed="0"/>
+    <w:lsdException w:name="Colorful Grid Accent 1" w:semiHidden="0" w:uiPriority="73" w:unhideWhenUsed="0"/>
+    <w:lsdException w:name="Light Shading Accent 2" w:semiHidden="0" w:uiPriority="60" w:unhideWhenUsed="0"/>
+    <w:lsdException w:name="Light List Accent 2" w:semiHidden="0" w:uiPriority="61" w:unhideWhenUsed="0"/>
+    <w:lsdException w:name="Light Grid Accent 2" w:semiHidden="0" w:uiPriority="62" w:unhideWhenUsed="0"/>
+    <w:lsdException w:name="Medium Shading 1 Accent 2" w:semiHidden="0" w:uiPriority="63" w:unhideWhenUsed="0"/>
+    <w:lsdException w:name="Medium Shading 2 Accent 2" w:semiHidden="0" w:uiPriority="64" w:unhideWhenUsed="0"/>
+    <w:lsdException w:name="Medium List 1 Accent 2" w:semiHidden="0" w:uiPriority="65" w:unhideWhenUsed="0"/>
+    <w:lsdException w:name="Medium List 2 Accent 2" w:semiHidden="0" w:uiPriority="66" w:unhideWhenUsed="0"/>
+    <w:lsdException w:name="Medium Grid 1 Accent 2" w:semiHidden="0" w:uiPriority="67" w:unhideWhenUsed="0"/>
+    <w:lsdException w:name="Medium Grid 2 Accent 2" w:semiHidden="0" w:uiPriority="68" w:unhideWhenUsed="0"/>
+    <w:lsdException w:name="Medium Grid 3 Accent 2" w:semiHidden="0" w:uiPriority="69" w:unhideWhenUsed="0"/>
+    <w:lsdException w:name="Dark List Accent 2" w:semiHidden="0" w:uiPriority="70" w:unhideWhenUsed="0"/>
+    <w:lsdException w:name="Colorful Shading Accent 2" w:semiHidden="0" w:uiPriority="71" w:unhideWhenUsed="0"/>
+    <w:lsdException w:name="Colorful List Accent 2" w:semiHidden="0" w:uiPriority="72" w:unhideWhenUsed="0"/>
+    <w:lsdException w:name="Colorful Grid Accent 2" w:semiHidden="0" w:uiPriority="73" w:unhideWhenUsed="0"/>
+    <w:lsdException w:name="Light Shading Accent 3" w:semiHidden="0" w:uiPriority="60" w:unhideWhenUsed="0"/>
+    <w:lsdException w:name="Light List Accent 3" w:semiHidden="0" w:uiPriority="61" w:unhideWhenUsed="0"/>
+    <w:lsdException w:name="Light Grid Accent 3" w:semiHidden="0" w:uiPriority="62" w:unhideWhenUsed="0"/>
+    <w:lsdException w:name="Medium Shading 1 Accent 3" w:semiHidden="0" w:uiPriority="63" w:unhideWhenUsed="0"/>
+    <w:lsdException w:name="Medium Shading 2 Accent 3" w:semiHidden="0" w:uiPriority="64" w:unhideWhenUsed="0"/>
+    <w:lsdException w:name="Medium List 1 Accent 3" w:semiHidden="0" w:uiPriority="65" w:unhideWhenUsed="0"/>
+    <w:lsdException w:name="Medium List 2 Accent 3" w:semiHidden="0" w:uiPriority="66" w:unhideWhenUsed="0"/>
+    <w:lsdException w:name="Medium Grid 1 Accent 3" w:semiHidden="0" w:uiPriority="67" w:unhideWhenUsed="0"/>
+    <w:lsdException w:name="Medium Grid 2 Accent 3" w:semiHidden="0" w:uiPriority="68" w:unhideWhenUsed="0"/>
+    <w:lsdException w:name="Medium Grid 3 Accent 3" w:semiHidden="0" w:uiPriority="69" w:unhideWhenUsed="0"/>
+    <w:lsdException w:name="Dark List Accent 3" w:semiHidden="0" w:uiPriority="70" w:unhideWhenUsed="0"/>
+    <w:lsdException w:name="Colorful Shading Accent 3" w:semiHidden="0" w:uiPriority="71" w:unhideWhenUsed="0"/>
+    <w:lsdException w:name="Colorful List Accent 3" w:semiHidden="0" w:uiPriority="72" w:unhideWhenUsed="0"/>
+    <w:lsdException w:name="Colorful Grid Accent 3" w:semiHidden="0" w:uiPriority="73" w:unhideWhenUsed="0"/>
+    <w:lsdException w:name="Light Shading Accent 4" w:semiHidden="0" w:uiPriority="60" w:unhideWhenUsed="0"/>
+    <w:lsdException w:name="Light List Accent 4" w:semiHidden="0" w:uiPriority="61" w:unhideWhenUsed="0"/>
+    <w:lsdException w:name="Light Grid Accent 4" w:semiHidden="0" w:uiPriority="62" w:unhideWhenUsed="0"/>
+    <w:lsdException w:name="Medium Shading 1 Accent 4" w:semiHidden="0" w:uiPriority="63" w:unhideWhenUsed="0"/>
+    <w:lsdException w:name="Medium Shading 2 Accent 4" w:semiHidden="0" w:uiPriority="64" w:unhideWhenUsed="0"/>
+    <w:lsdException w:name="Medium List 1 Accent 4" w:semiHidden="0" w:uiPriority="65" w:unhideWhenUsed="0"/>
+    <w:lsdException w:name="Medium List 2 Accent 4" w:semiHidden="0" w:uiPriority="66" w:unhideWhenUsed="0"/>
+    <w:lsdException w:name="Medium Grid 1 Accent 4" w:semiHidden="0" w:uiPriority="67" w:unhideWhenUsed="0"/>
+    <w:lsdException w:name="Medium Grid 2 Accent 4" w:semiHidden="0" w:uiPriority="68" w:unhideWhenUsed="0"/>
+    <w:lsdException w:name="Medium Grid 3 Accent 4" w:semiHidden="0" w:uiPriority="69" w:unhideWhenUsed="0"/>
+    <w:lsdException w:name="Dark List Accent 4" w:semiHidden="0" w:uiPriority="70" w:unhideWhenUsed="0"/>
+    <w:lsdException w:name="Colorful Shading Accent 4" w:semiHidden="0" w:uiPriority="71" w:unhideWhenUsed="0"/>
+    <w:lsdException w:name="Colorful List Accent 4" w:semiHidden="0" w:uiPriority="72" w:unhideWhenUsed="0"/>
+    <w:lsdException w:name="Colorful Grid Accent 4" w:semiHidden="0" w:uiPriority="73" w:unhideWhenUsed="0"/>
+    <w:lsdException w:name="Light Shading Accent 5" w:semiHidden="0" w:uiPriority="60" w:unhideWhenUsed="0"/>
+    <w:lsdException w:name="Light List Accent 5" w:semiHidden="0" w:uiPriority="61" w:unhideWhenUsed="0"/>
+    <w:lsdException w:name="Light Grid Accent 5" w:semiHidden="0" w:uiPriority="62" w:unhideWhenUsed="0"/>
+    <w:lsdException w:name="Medium Shading 1 Accent 5" w:semiHidden="0" w:uiPriority="63" w:unhideWhenUsed="0"/>
+    <w:lsdException w:name="Medium Shading 2 Accent 5" w:semiHidden="0" w:uiPriority="64" w:unhideWhenUsed="0"/>
+    <w:lsdException w:name="Medium List 1 Accent 5" w:semiHidden="0" w:uiPriority="65" w:unhideWhenUsed="0"/>
+    <w:lsdException w:name="Medium List 2 Accent 5" w:semiHidden="0" w:uiPriority="66" w:unhideWhenUsed="0"/>
+    <w:lsdException w:name="Medium Grid 1 Accent 5" w:semiHidden="0" w:uiPriority="67" w:unhideWhenUsed="0"/>
+    <w:lsdException w:name="Medium Grid 2 Accent 5" w:semiHidden="0" w:uiPriority="68" w:unhideWhenUsed="0"/>
+    <w:lsdException w:name="Medium Grid 3 Accent 5" w:semiHidden="0" w:uiPriority="69" w:unhideWhenUsed="0"/>
+    <w:lsdException w:name="Dark List Accent 5" w:semiHidden="0" w:uiPriority="70" w:unhideWhenUsed="0"/>
+    <w:lsdException w:name="Colorful Shading Accent 5" w:semiHidden="0" w:uiPriority="71" w:unhideWhenUsed="0"/>
+    <w:lsdException w:name="Colorful List Accent 5" w:semiHidden="0" w:uiPriority="72" w:unhideWhenUsed="0"/>
+    <w:lsdException w:name="Colorful Grid Accent 5" w:semiHidden="0" w:uiPriority="73" w:unhideWhenUsed="0"/>
+    <w:lsdException w:name="Light Shading Accent 6" w:semiHidden="0" w:uiPriority="60" w:unhideWhenUsed="0"/>
+    <w:lsdException w:name="Light List Accent 6" w:semiHidden="0" w:uiPriority="61" w:unhideWhenUsed="0"/>
+    <w:lsdException w:name="Light Grid Accent 6" w:semiHidden="0" w:uiPriority="62" w:unhideWhenUsed="0"/>
+    <w:lsdException w:name="Medium Shading 1 Accent 6" w:semiHidden="0" w:uiPriority="63" w:unhideWhenUsed="0"/>
+    <w:lsdException w:name="Medium Shading 2 Accent 6" w:semiHidden="0" w:uiPriority="64" w:unhideWhenUsed="0"/>
+    <w:lsdException w:name="Medium List 1 Accent 6" w:semiHidden="0" w:uiPriority="65" w:unhideWhenUsed="0"/>
+    <w:lsdException w:name="Medium List 2 Accent 6" w:semiHidden="0" w:uiPriority="66" w:unhideWhenUsed="0"/>
+    <w:lsdException w:name="Medium Grid 1 Accent 6" w:semiHidden="0" w:uiPriority="67" w:unhideWhenUsed="0"/>
+    <w:lsdException w:name="Medium Grid 2 Accent 6" w:semiHidden="0" w:uiPriority="68" w:unhideWhenUsed="0"/>
+    <w:lsdException w:name="Medium Grid 3 Accent 6" w:semiHidden="0" w:uiPriority="69" w:unhideWhenUsed="0"/>
+    <w:lsdException w:name="Dark List Accent 6" w:semiHidden="0" w:uiPriority="70" w:unhideWhenUsed="0"/>
+    <w:lsdException w:name="Colorful Shading Accent 6" w:semiHidden="0" w:uiPriority="71" w:unhideWhenUsed="0"/>
+    <w:lsdException w:name="Colorful List Accent 6" w:semiHidden="0" w:uiPriority="72" w:unhideWhenUsed="0"/>
+    <w:lsdException w:name="Colorful Grid Accent 6" w:semiHidden="0" w:uiPriority="73" w:unhideWhenUsed="0"/>
+    <w:lsdException w:name="Subtle Emphasis" w:semiHidden="0" w:uiPriority="19" w:unhideWhenUsed="0" w:qFormat="1"/>
+    <w:lsdException w:name="Intense Emphasis" w:semiHidden="0" w:uiPriority="21" w:unhideWhenUsed="0" w:qFormat="1"/>
+    <w:lsdException w:name="Subtle Reference" w:semiHidden="0" w:uiPriority="31" w:unhideWhenUsed="0" w:qFormat="1"/>
+    <w:lsdException w:name="Intense Reference" w:semiHidden="0" w:uiPriority="32" w:unhideWhenUsed="0" w:qFormat="1"/>
+    <w:lsdException w:name="Book Title" w:semiHidden="0" w:uiPriority="33" w:unhideWhenUsed="0" w:qFormat="1"/>
+    <w:lsdException w:name="Bibliography" w:uiPriority="37"/>
+    <w:lsdException w:name="TOC Heading" w:uiPriority="39" w:qFormat="1"/>
   </w:latentStyles>
   <w:style w:type="paragraph" w:default="1" w:styleId="Normal">
     <w:name w:val="Normal"/>
@@ -24817,7 +24514,7 @@
       </w:tblBorders>
     </w:tblPr>
   </w:style>
-  <w:style w:type="table" w:styleId="Tabladecuadrcula1clara-nfasis1">
+  <w:style w:type="table" w:customStyle="1" w:styleId="GridTable1LightAccent1">
     <w:name w:val="Grid Table 1 Light Accent 1"/>
     <w:basedOn w:val="Tablanormal"/>
     <w:uiPriority w:val="46"/>
@@ -24874,7 +24571,7 @@
       </w:rPr>
     </w:tblStylePr>
   </w:style>
-  <w:style w:type="table" w:styleId="Tabladecuadrcula1clara-nfasis5">
+  <w:style w:type="table" w:customStyle="1" w:styleId="GridTable1LightAccent5">
     <w:name w:val="Grid Table 1 Light Accent 5"/>
     <w:basedOn w:val="Tablanormal"/>
     <w:uiPriority w:val="46"/>
@@ -24931,7 +24628,7 @@
       </w:rPr>
     </w:tblStylePr>
   </w:style>
-  <w:style w:type="table" w:styleId="Tabladecuadrcula5oscura-nfasis1">
+  <w:style w:type="table" w:customStyle="1" w:styleId="GridTable5DarkAccent1">
     <w:name w:val="Grid Table 5 Dark Accent 1"/>
     <w:basedOn w:val="Tablanormal"/>
     <w:uiPriority w:val="50"/>
@@ -25036,6 +24733,196 @@
         <w:shd w:val="clear" w:color="auto" w:fill="BDD6EE" w:themeFill="accent1" w:themeFillTint="66"/>
       </w:tcPr>
     </w:tblStylePr>
+  </w:style>
+</w:styles>
+</file>
+
+<file path=word/stylesWithEffects.xml><?xml version="1.0" encoding="utf-8"?>
+<w:styles xmlns:wpc="http://schemas.microsoft.com/office/word/2010/wordprocessingCanvas" xmlns:mc="http://schemas.openxmlformats.org/markup-compatibility/2006" xmlns:o="urn:schemas-microsoft-com:office:office" xmlns:r="http://schemas.openxmlformats.org/officeDocument/2006/relationships" xmlns:m="http://schemas.openxmlformats.org/officeDocument/2006/math" xmlns:v="urn:schemas-microsoft-com:vml" xmlns:wp14="http://schemas.microsoft.com/office/word/2010/wordprocessingDrawing" xmlns:wp="http://schemas.openxmlformats.org/drawingml/2006/wordprocessingDrawing" xmlns:w10="urn:schemas-microsoft-com:office:word" xmlns:w="http://schemas.openxmlformats.org/wordprocessingml/2006/main" xmlns:w14="http://schemas.microsoft.com/office/word/2010/wordml" xmlns:wpg="http://schemas.microsoft.com/office/word/2010/wordprocessingGroup" xmlns:wpi="http://schemas.microsoft.com/office/word/2010/wordprocessingInk" xmlns:wne="http://schemas.microsoft.com/office/word/2006/wordml" xmlns:wps="http://schemas.microsoft.com/office/word/2010/wordprocessingShape" mc:Ignorable="w14 wp14">
+  <w:docDefaults>
+    <w:rPrDefault>
+      <w:rPr>
+        <w:rFonts w:asciiTheme="minorHAnsi" w:eastAsiaTheme="minorEastAsia" w:hAnsiTheme="minorHAnsi" w:cstheme="minorBidi"/>
+        <w:sz w:val="22"/>
+        <w:szCs w:val="22"/>
+        <w:lang w:val="en-US" w:eastAsia="en-US" w:bidi="ar-SA"/>
+      </w:rPr>
+    </w:rPrDefault>
+    <w:pPrDefault>
+      <w:pPr>
+        <w:spacing w:after="200" w:line="276" w:lineRule="auto"/>
+      </w:pPr>
+    </w:pPrDefault>
+  </w:docDefaults>
+  <w:latentStyles w:defLockedState="0" w:defUIPriority="99" w:defSemiHidden="1" w:defUnhideWhenUsed="1" w:defQFormat="0" w:count="267">
+    <w:lsdException w:name="Normal" w:semiHidden="0" w:uiPriority="0" w:unhideWhenUsed="0" w:qFormat="1"/>
+    <w:lsdException w:name="heading 1" w:semiHidden="0" w:uiPriority="9" w:unhideWhenUsed="0" w:qFormat="1"/>
+    <w:lsdException w:name="heading 2" w:uiPriority="9" w:qFormat="1"/>
+    <w:lsdException w:name="heading 3" w:uiPriority="9" w:qFormat="1"/>
+    <w:lsdException w:name="heading 4" w:uiPriority="9" w:qFormat="1"/>
+    <w:lsdException w:name="heading 5" w:uiPriority="9" w:qFormat="1"/>
+    <w:lsdException w:name="heading 6" w:uiPriority="9" w:qFormat="1"/>
+    <w:lsdException w:name="heading 7" w:uiPriority="9" w:qFormat="1"/>
+    <w:lsdException w:name="heading 8" w:uiPriority="9" w:qFormat="1"/>
+    <w:lsdException w:name="heading 9" w:uiPriority="9" w:qFormat="1"/>
+    <w:lsdException w:name="toc 1" w:uiPriority="39"/>
+    <w:lsdException w:name="toc 2" w:uiPriority="39"/>
+    <w:lsdException w:name="toc 3" w:uiPriority="39"/>
+    <w:lsdException w:name="toc 4" w:uiPriority="39"/>
+    <w:lsdException w:name="toc 5" w:uiPriority="39"/>
+    <w:lsdException w:name="toc 6" w:uiPriority="39"/>
+    <w:lsdException w:name="toc 7" w:uiPriority="39"/>
+    <w:lsdException w:name="toc 8" w:uiPriority="39"/>
+    <w:lsdException w:name="toc 9" w:uiPriority="39"/>
+    <w:lsdException w:name="caption" w:uiPriority="35" w:qFormat="1"/>
+    <w:lsdException w:name="Title" w:semiHidden="0" w:uiPriority="10" w:unhideWhenUsed="0" w:qFormat="1"/>
+    <w:lsdException w:name="Default Paragraph Font" w:uiPriority="1"/>
+    <w:lsdException w:name="Subtitle" w:semiHidden="0" w:uiPriority="11" w:unhideWhenUsed="0" w:qFormat="1"/>
+    <w:lsdException w:name="Strong" w:semiHidden="0" w:uiPriority="22" w:unhideWhenUsed="0" w:qFormat="1"/>
+    <w:lsdException w:name="Emphasis" w:semiHidden="0" w:uiPriority="20" w:unhideWhenUsed="0" w:qFormat="1"/>
+    <w:lsdException w:name="Table Grid" w:semiHidden="0" w:uiPriority="59" w:unhideWhenUsed="0"/>
+    <w:lsdException w:name="Placeholder Text" w:unhideWhenUsed="0"/>
+    <w:lsdException w:name="No Spacing" w:semiHidden="0" w:uiPriority="1" w:unhideWhenUsed="0" w:qFormat="1"/>
+    <w:lsdException w:name="Light Shading" w:semiHidden="0" w:uiPriority="60" w:unhideWhenUsed="0"/>
+    <w:lsdException w:name="Light List" w:semiHidden="0" w:uiPriority="61" w:unhideWhenUsed="0"/>
+    <w:lsdException w:name="Light Grid" w:semiHidden="0" w:uiPriority="62" w:unhideWhenUsed="0"/>
+    <w:lsdException w:name="Medium Shading 1" w:semiHidden="0" w:uiPriority="63" w:unhideWhenUsed="0"/>
+    <w:lsdException w:name="Medium Shading 2" w:semiHidden="0" w:uiPriority="64" w:unhideWhenUsed="0"/>
+    <w:lsdException w:name="Medium List 1" w:semiHidden="0" w:uiPriority="65" w:unhideWhenUsed="0"/>
+    <w:lsdException w:name="Medium List 2" w:semiHidden="0" w:uiPriority="66" w:unhideWhenUsed="0"/>
+    <w:lsdException w:name="Medium Grid 1" w:semiHidden="0" w:uiPriority="67" w:unhideWhenUsed="0"/>
+    <w:lsdException w:name="Medium Grid 2" w:semiHidden="0" w:uiPriority="68" w:unhideWhenUsed="0"/>
+    <w:lsdException w:name="Medium Grid 3" w:semiHidden="0" w:uiPriority="69" w:unhideWhenUsed="0"/>
+    <w:lsdException w:name="Dark List" w:semiHidden="0" w:uiPriority="70" w:unhideWhenUsed="0"/>
+    <w:lsdException w:name="Colorful Shading" w:semiHidden="0" w:uiPriority="71" w:unhideWhenUsed="0"/>
+    <w:lsdException w:name="Colorful List" w:semiHidden="0" w:uiPriority="72" w:unhideWhenUsed="0"/>
+    <w:lsdException w:name="Colorful Grid" w:semiHidden="0" w:uiPriority="73" w:unhideWhenUsed="0"/>
+    <w:lsdException w:name="Light Shading Accent 1" w:semiHidden="0" w:uiPriority="60" w:unhideWhenUsed="0"/>
+    <w:lsdException w:name="Light List Accent 1" w:semiHidden="0" w:uiPriority="61" w:unhideWhenUsed="0"/>
+    <w:lsdException w:name="Light Grid Accent 1" w:semiHidden="0" w:uiPriority="62" w:unhideWhenUsed="0"/>
+    <w:lsdException w:name="Medium Shading 1 Accent 1" w:semiHidden="0" w:uiPriority="63" w:unhideWhenUsed="0"/>
+    <w:lsdException w:name="Medium Shading 2 Accent 1" w:semiHidden="0" w:uiPriority="64" w:unhideWhenUsed="0"/>
+    <w:lsdException w:name="Medium List 1 Accent 1" w:semiHidden="0" w:uiPriority="65" w:unhideWhenUsed="0"/>
+    <w:lsdException w:name="Revision" w:unhideWhenUsed="0"/>
+    <w:lsdException w:name="List Paragraph" w:semiHidden="0" w:uiPriority="34" w:unhideWhenUsed="0" w:qFormat="1"/>
+    <w:lsdException w:name="Quote" w:semiHidden="0" w:uiPriority="29" w:unhideWhenUsed="0" w:qFormat="1"/>
+    <w:lsdException w:name="Intense Quote" w:semiHidden="0" w:uiPriority="30" w:unhideWhenUsed="0" w:qFormat="1"/>
+    <w:lsdException w:name="Medium List 2 Accent 1" w:semiHidden="0" w:uiPriority="66" w:unhideWhenUsed="0"/>
+    <w:lsdException w:name="Medium Grid 1 Accent 1" w:semiHidden="0" w:uiPriority="67" w:unhideWhenUsed="0"/>
+    <w:lsdException w:name="Medium Grid 2 Accent 1" w:semiHidden="0" w:uiPriority="68" w:unhideWhenUsed="0"/>
+    <w:lsdException w:name="Medium Grid 3 Accent 1" w:semiHidden="0" w:uiPriority="69" w:unhideWhenUsed="0"/>
+    <w:lsdException w:name="Dark List Accent 1" w:semiHidden="0" w:uiPriority="70" w:unhideWhenUsed="0"/>
+    <w:lsdException w:name="Colorful Shading Accent 1" w:semiHidden="0" w:uiPriority="71" w:unhideWhenUsed="0"/>
+    <w:lsdException w:name="Colorful List Accent 1" w:semiHidden="0" w:uiPriority="72" w:unhideWhenUsed="0"/>
+    <w:lsdException w:name="Colorful Grid Accent 1" w:semiHidden="0" w:uiPriority="73" w:unhideWhenUsed="0"/>
+    <w:lsdException w:name="Light Shading Accent 2" w:semiHidden="0" w:uiPriority="60" w:unhideWhenUsed="0"/>
+    <w:lsdException w:name="Light List Accent 2" w:semiHidden="0" w:uiPriority="61" w:unhideWhenUsed="0"/>
+    <w:lsdException w:name="Light Grid Accent 2" w:semiHidden="0" w:uiPriority="62" w:unhideWhenUsed="0"/>
+    <w:lsdException w:name="Medium Shading 1 Accent 2" w:semiHidden="0" w:uiPriority="63" w:unhideWhenUsed="0"/>
+    <w:lsdException w:name="Medium Shading 2 Accent 2" w:semiHidden="0" w:uiPriority="64" w:unhideWhenUsed="0"/>
+    <w:lsdException w:name="Medium List 1 Accent 2" w:semiHidden="0" w:uiPriority="65" w:unhideWhenUsed="0"/>
+    <w:lsdException w:name="Medium List 2 Accent 2" w:semiHidden="0" w:uiPriority="66" w:unhideWhenUsed="0"/>
+    <w:lsdException w:name="Medium Grid 1 Accent 2" w:semiHidden="0" w:uiPriority="67" w:unhideWhenUsed="0"/>
+    <w:lsdException w:name="Medium Grid 2 Accent 2" w:semiHidden="0" w:uiPriority="68" w:unhideWhenUsed="0"/>
+    <w:lsdException w:name="Medium Grid 3 Accent 2" w:semiHidden="0" w:uiPriority="69" w:unhideWhenUsed="0"/>
+    <w:lsdException w:name="Dark List Accent 2" w:semiHidden="0" w:uiPriority="70" w:unhideWhenUsed="0"/>
+    <w:lsdException w:name="Colorful Shading Accent 2" w:semiHidden="0" w:uiPriority="71" w:unhideWhenUsed="0"/>
+    <w:lsdException w:name="Colorful List Accent 2" w:semiHidden="0" w:uiPriority="72" w:unhideWhenUsed="0"/>
+    <w:lsdException w:name="Colorful Grid Accent 2" w:semiHidden="0" w:uiPriority="73" w:unhideWhenUsed="0"/>
+    <w:lsdException w:name="Light Shading Accent 3" w:semiHidden="0" w:uiPriority="60" w:unhideWhenUsed="0"/>
+    <w:lsdException w:name="Light List Accent 3" w:semiHidden="0" w:uiPriority="61" w:unhideWhenUsed="0"/>
+    <w:lsdException w:name="Light Grid Accent 3" w:semiHidden="0" w:uiPriority="62" w:unhideWhenUsed="0"/>
+    <w:lsdException w:name="Medium Shading 1 Accent 3" w:semiHidden="0" w:uiPriority="63" w:unhideWhenUsed="0"/>
+    <w:lsdException w:name="Medium Shading 2 Accent 3" w:semiHidden="0" w:uiPriority="64" w:unhideWhenUsed="0"/>
+    <w:lsdException w:name="Medium List 1 Accent 3" w:semiHidden="0" w:uiPriority="65" w:unhideWhenUsed="0"/>
+    <w:lsdException w:name="Medium List 2 Accent 3" w:semiHidden="0" w:uiPriority="66" w:unhideWhenUsed="0"/>
+    <w:lsdException w:name="Medium Grid 1 Accent 3" w:semiHidden="0" w:uiPriority="67" w:unhideWhenUsed="0"/>
+    <w:lsdException w:name="Medium Grid 2 Accent 3" w:semiHidden="0" w:uiPriority="68" w:unhideWhenUsed="0"/>
+    <w:lsdException w:name="Medium Grid 3 Accent 3" w:semiHidden="0" w:uiPriority="69" w:unhideWhenUsed="0"/>
+    <w:lsdException w:name="Dark List Accent 3" w:semiHidden="0" w:uiPriority="70" w:unhideWhenUsed="0"/>
+    <w:lsdException w:name="Colorful Shading Accent 3" w:semiHidden="0" w:uiPriority="71" w:unhideWhenUsed="0"/>
+    <w:lsdException w:name="Colorful List Accent 3" w:semiHidden="0" w:uiPriority="72" w:unhideWhenUsed="0"/>
+    <w:lsdException w:name="Colorful Grid Accent 3" w:semiHidden="0" w:uiPriority="73" w:unhideWhenUsed="0"/>
+    <w:lsdException w:name="Light Shading Accent 4" w:semiHidden="0" w:uiPriority="60" w:unhideWhenUsed="0"/>
+    <w:lsdException w:name="Light List Accent 4" w:semiHidden="0" w:uiPriority="61" w:unhideWhenUsed="0"/>
+    <w:lsdException w:name="Light Grid Accent 4" w:semiHidden="0" w:uiPriority="62" w:unhideWhenUsed="0"/>
+    <w:lsdException w:name="Medium Shading 1 Accent 4" w:semiHidden="0" w:uiPriority="63" w:unhideWhenUsed="0"/>
+    <w:lsdException w:name="Medium Shading 2 Accent 4" w:semiHidden="0" w:uiPriority="64" w:unhideWhenUsed="0"/>
+    <w:lsdException w:name="Medium List 1 Accent 4" w:semiHidden="0" w:uiPriority="65" w:unhideWhenUsed="0"/>
+    <w:lsdException w:name="Medium List 2 Accent 4" w:semiHidden="0" w:uiPriority="66" w:unhideWhenUsed="0"/>
+    <w:lsdException w:name="Medium Grid 1 Accent 4" w:semiHidden="0" w:uiPriority="67" w:unhideWhenUsed="0"/>
+    <w:lsdException w:name="Medium Grid 2 Accent 4" w:semiHidden="0" w:uiPriority="68" w:unhideWhenUsed="0"/>
+    <w:lsdException w:name="Medium Grid 3 Accent 4" w:semiHidden="0" w:uiPriority="69" w:unhideWhenUsed="0"/>
+    <w:lsdException w:name="Dark List Accent 4" w:semiHidden="0" w:uiPriority="70" w:unhideWhenUsed="0"/>
+    <w:lsdException w:name="Colorful Shading Accent 4" w:semiHidden="0" w:uiPriority="71" w:unhideWhenUsed="0"/>
+    <w:lsdException w:name="Colorful List Accent 4" w:semiHidden="0" w:uiPriority="72" w:unhideWhenUsed="0"/>
+    <w:lsdException w:name="Colorful Grid Accent 4" w:semiHidden="0" w:uiPriority="73" w:unhideWhenUsed="0"/>
+    <w:lsdException w:name="Light Shading Accent 5" w:semiHidden="0" w:uiPriority="60" w:unhideWhenUsed="0"/>
+    <w:lsdException w:name="Light List Accent 5" w:semiHidden="0" w:uiPriority="61" w:unhideWhenUsed="0"/>
+    <w:lsdException w:name="Light Grid Accent 5" w:semiHidden="0" w:uiPriority="62" w:unhideWhenUsed="0"/>
+    <w:lsdException w:name="Medium Shading 1 Accent 5" w:semiHidden="0" w:uiPriority="63" w:unhideWhenUsed="0"/>
+    <w:lsdException w:name="Medium Shading 2 Accent 5" w:semiHidden="0" w:uiPriority="64" w:unhideWhenUsed="0"/>
+    <w:lsdException w:name="Medium List 1 Accent 5" w:semiHidden="0" w:uiPriority="65" w:unhideWhenUsed="0"/>
+    <w:lsdException w:name="Medium List 2 Accent 5" w:semiHidden="0" w:uiPriority="66" w:unhideWhenUsed="0"/>
+    <w:lsdException w:name="Medium Grid 1 Accent 5" w:semiHidden="0" w:uiPriority="67" w:unhideWhenUsed="0"/>
+    <w:lsdException w:name="Medium Grid 2 Accent 5" w:semiHidden="0" w:uiPriority="68" w:unhideWhenUsed="0"/>
+    <w:lsdException w:name="Medium Grid 3 Accent 5" w:semiHidden="0" w:uiPriority="69" w:unhideWhenUsed="0"/>
+    <w:lsdException w:name="Dark List Accent 5" w:semiHidden="0" w:uiPriority="70" w:unhideWhenUsed="0"/>
+    <w:lsdException w:name="Colorful Shading Accent 5" w:semiHidden="0" w:uiPriority="71" w:unhideWhenUsed="0"/>
+    <w:lsdException w:name="Colorful List Accent 5" w:semiHidden="0" w:uiPriority="72" w:unhideWhenUsed="0"/>
+    <w:lsdException w:name="Colorful Grid Accent 5" w:semiHidden="0" w:uiPriority="73" w:unhideWhenUsed="0"/>
+    <w:lsdException w:name="Light Shading Accent 6" w:semiHidden="0" w:uiPriority="60" w:unhideWhenUsed="0"/>
+    <w:lsdException w:name="Light List Accent 6" w:semiHidden="0" w:uiPriority="61" w:unhideWhenUsed="0"/>
+    <w:lsdException w:name="Light Grid Accent 6" w:semiHidden="0" w:uiPriority="62" w:unhideWhenUsed="0"/>
+    <w:lsdException w:name="Medium Shading 1 Accent 6" w:semiHidden="0" w:uiPriority="63" w:unhideWhenUsed="0"/>
+    <w:lsdException w:name="Medium Shading 2 Accent 6" w:semiHidden="0" w:uiPriority="64" w:unhideWhenUsed="0"/>
+    <w:lsdException w:name="Medium List 1 Accent 6" w:semiHidden="0" w:uiPriority="65" w:unhideWhenUsed="0"/>
+    <w:lsdException w:name="Medium List 2 Accent 6" w:semiHidden="0" w:uiPriority="66" w:unhideWhenUsed="0"/>
+    <w:lsdException w:name="Medium Grid 1 Accent 6" w:semiHidden="0" w:uiPriority="67" w:unhideWhenUsed="0"/>
+    <w:lsdException w:name="Medium Grid 2 Accent 6" w:semiHidden="0" w:uiPriority="68" w:unhideWhenUsed="0"/>
+    <w:lsdException w:name="Medium Grid 3 Accent 6" w:semiHidden="0" w:uiPriority="69" w:unhideWhenUsed="0"/>
+    <w:lsdException w:name="Dark List Accent 6" w:semiHidden="0" w:uiPriority="70" w:unhideWhenUsed="0"/>
+    <w:lsdException w:name="Colorful Shading Accent 6" w:semiHidden="0" w:uiPriority="71" w:unhideWhenUsed="0"/>
+    <w:lsdException w:name="Colorful List Accent 6" w:semiHidden="0" w:uiPriority="72" w:unhideWhenUsed="0"/>
+    <w:lsdException w:name="Colorful Grid Accent 6" w:semiHidden="0" w:uiPriority="73" w:unhideWhenUsed="0"/>
+    <w:lsdException w:name="Subtle Emphasis" w:semiHidden="0" w:uiPriority="19" w:unhideWhenUsed="0" w:qFormat="1"/>
+    <w:lsdException w:name="Intense Emphasis" w:semiHidden="0" w:uiPriority="21" w:unhideWhenUsed="0" w:qFormat="1"/>
+    <w:lsdException w:name="Subtle Reference" w:semiHidden="0" w:uiPriority="31" w:unhideWhenUsed="0" w:qFormat="1"/>
+    <w:lsdException w:name="Intense Reference" w:semiHidden="0" w:uiPriority="32" w:unhideWhenUsed="0" w:qFormat="1"/>
+    <w:lsdException w:name="Book Title" w:semiHidden="0" w:uiPriority="33" w:unhideWhenUsed="0" w:qFormat="1"/>
+    <w:lsdException w:name="Bibliography" w:uiPriority="37"/>
+    <w:lsdException w:name="TOC Heading" w:uiPriority="39" w:qFormat="1"/>
+  </w:latentStyles>
+  <w:style w:type="paragraph" w:default="1" w:styleId="Normal">
+    <w:name w:val="Normal"/>
+    <w:qFormat/>
+  </w:style>
+  <w:style w:type="character" w:default="1" w:styleId="Fuentedeprrafopredeter">
+    <w:name w:val="Default Paragraph Font"/>
+    <w:uiPriority w:val="1"/>
+    <w:semiHidden/>
+    <w:unhideWhenUsed/>
+  </w:style>
+  <w:style w:type="table" w:default="1" w:styleId="Tablanormal">
+    <w:name w:val="Normal Table"/>
+    <w:uiPriority w:val="99"/>
+    <w:semiHidden/>
+    <w:unhideWhenUsed/>
+    <w:tblPr>
+      <w:tblInd w:w="0" w:type="dxa"/>
+      <w:tblCellMar>
+        <w:top w:w="0" w:type="dxa"/>
+        <w:left w:w="108" w:type="dxa"/>
+        <w:bottom w:w="0" w:type="dxa"/>
+        <w:right w:w="108" w:type="dxa"/>
+      </w:tblCellMar>
+    </w:tblPr>
+  </w:style>
+  <w:style w:type="numbering" w:default="1" w:styleId="Sinlista">
+    <w:name w:val="No List"/>
+    <w:uiPriority w:val="99"/>
+    <w:semiHidden/>
+    <w:unhideWhenUsed/>
   </w:style>
 </w:styles>
 </file>
@@ -25295,7 +25182,7 @@
   <a:extraClrSchemeLst/>
   <a:extLst>
     <a:ext uri="{05A4C25C-085E-4340-85A3-A5531E510DB2}">
-      <thm15:themeFamily xmlns:thm15="http://schemas.microsoft.com/office/thememl/2012/main" name="Office Theme" id="{62F939B6-93AF-4DB8-9C6B-D6C7DFDC589F}" vid="{4A3C46E8-61CC-4603-A589-7422A47A8E4A}"/>
+      <thm15:themeFamily xmlns:thm15="http://schemas.microsoft.com/office/thememl/2012/main" xmlns="" name="Office Theme" id="{62F939B6-93AF-4DB8-9C6B-D6C7DFDC589F}" vid="{4A3C46E8-61CC-4603-A589-7422A47A8E4A}"/>
     </a:ext>
   </a:extLst>
 </a:theme>
@@ -25328,7 +25215,7 @@
 </file>
 
 <file path=customXml/itemProps2.xml><?xml version="1.0" encoding="utf-8"?>
-<ds:datastoreItem xmlns:ds="http://schemas.openxmlformats.org/officeDocument/2006/customXml" ds:itemID="{9F5F965C-4460-4509-AFF0-9C76F2BC936E}">
+<ds:datastoreItem xmlns:ds="http://schemas.openxmlformats.org/officeDocument/2006/customXml" ds:itemID="{31E5F3AF-1B63-4FEC-BAC4-45DCC5CA248F}">
   <ds:schemaRefs>
     <ds:schemaRef ds:uri="http://schemas.openxmlformats.org/officeDocument/2006/bibliography"/>
   </ds:schemaRefs>

</xml_diff>